<commit_message>
Update 2023_05_22 - BDA - Big Data Big Dreams - report.docx
</commit_message>
<xml_diff>
--- a/2023_05_22 - BDA - Big Data Big Dreams - report.docx
+++ b/2023_05_22 - BDA - Big Data Big Dreams - report.docx
@@ -1,6 +1,6 @@
 
 <file path=word/document.xml><?xml version="1.0" encoding="utf-8"?>
-<w:document xmlns:wpc="http://schemas.microsoft.com/office/word/2010/wordprocessingCanvas" xmlns:cx="http://schemas.microsoft.com/office/drawing/2014/chartex" xmlns:cx1="http://schemas.microsoft.com/office/drawing/2015/9/8/chartex" xmlns:mc="http://schemas.openxmlformats.org/markup-compatibility/2006" xmlns:o="urn:schemas-microsoft-com:office:office" xmlns:r="http://schemas.openxmlformats.org/officeDocument/2006/relationships" xmlns:m="http://schemas.openxmlformats.org/officeDocument/2006/math" xmlns:v="urn:schemas-microsoft-com:vml" xmlns:wp14="http://schemas.microsoft.com/office/word/2010/wordprocessingDrawing" xmlns:wp="http://schemas.openxmlformats.org/drawingml/2006/wordprocessingDrawing" xmlns:w10="urn:schemas-microsoft-com:office:word" xmlns:w="http://schemas.openxmlformats.org/wordprocessingml/2006/main" xmlns:w14="http://schemas.microsoft.com/office/word/2010/wordml" xmlns:w15="http://schemas.microsoft.com/office/word/2012/wordml" xmlns:w16se="http://schemas.microsoft.com/office/word/2015/wordml/symex" xmlns:wpg="http://schemas.microsoft.com/office/word/2010/wordprocessingGroup" xmlns:wpi="http://schemas.microsoft.com/office/word/2010/wordprocessingInk" xmlns:wne="http://schemas.microsoft.com/office/word/2006/wordml" xmlns:wps="http://schemas.microsoft.com/office/word/2010/wordprocessingShape" mc:Ignorable="w14 w15 w16se wp14">
+<w:document xmlns:wpc="http://schemas.microsoft.com/office/word/2010/wordprocessingCanvas" xmlns:cx="http://schemas.microsoft.com/office/drawing/2014/chartex" xmlns:cx1="http://schemas.microsoft.com/office/drawing/2015/9/8/chartex" xmlns:cx2="http://schemas.microsoft.com/office/drawing/2015/10/21/chartex" xmlns:cx3="http://schemas.microsoft.com/office/drawing/2016/5/9/chartex" xmlns:cx4="http://schemas.microsoft.com/office/drawing/2016/5/10/chartex" xmlns:cx5="http://schemas.microsoft.com/office/drawing/2016/5/11/chartex" xmlns:cx6="http://schemas.microsoft.com/office/drawing/2016/5/12/chartex" xmlns:cx7="http://schemas.microsoft.com/office/drawing/2016/5/13/chartex" xmlns:cx8="http://schemas.microsoft.com/office/drawing/2016/5/14/chartex" xmlns:mc="http://schemas.openxmlformats.org/markup-compatibility/2006" xmlns:aink="http://schemas.microsoft.com/office/drawing/2016/ink" xmlns:am3d="http://schemas.microsoft.com/office/drawing/2017/model3d" xmlns:o="urn:schemas-microsoft-com:office:office" xmlns:oel="http://schemas.microsoft.com/office/2019/extlst" xmlns:r="http://schemas.openxmlformats.org/officeDocument/2006/relationships" xmlns:m="http://schemas.openxmlformats.org/officeDocument/2006/math" xmlns:v="urn:schemas-microsoft-com:vml" xmlns:wp14="http://schemas.microsoft.com/office/word/2010/wordprocessingDrawing" xmlns:wp="http://schemas.openxmlformats.org/drawingml/2006/wordprocessingDrawing" xmlns:w10="urn:schemas-microsoft-com:office:word" xmlns:w="http://schemas.openxmlformats.org/wordprocessingml/2006/main" xmlns:w14="http://schemas.microsoft.com/office/word/2010/wordml" xmlns:w15="http://schemas.microsoft.com/office/word/2012/wordml" xmlns:w16cex="http://schemas.microsoft.com/office/word/2018/wordml/cex" xmlns:w16cid="http://schemas.microsoft.com/office/word/2016/wordml/cid" xmlns:w16="http://schemas.microsoft.com/office/word/2018/wordml" xmlns:w16du="http://schemas.microsoft.com/office/word/2023/wordml/word16du" xmlns:w16sdtdh="http://schemas.microsoft.com/office/word/2020/wordml/sdtdatahash" xmlns:w16se="http://schemas.microsoft.com/office/word/2015/wordml/symex" xmlns:wpg="http://schemas.microsoft.com/office/word/2010/wordprocessingGroup" xmlns:wpi="http://schemas.microsoft.com/office/word/2010/wordprocessingInk" xmlns:wne="http://schemas.microsoft.com/office/word/2006/wordml" xmlns:wps="http://schemas.microsoft.com/office/word/2010/wordprocessingShape" mc:Ignorable="w14 w15 w16se w16cid w16 w16cex w16sdtdh wp14">
   <w:body>
     <w:p>
       <w:pPr>
@@ -18,7 +18,7 @@
           <w:b/>
           <w:sz w:val="24"/>
           <w:szCs w:val="24"/>
-          <w:lang w:val="en-BE"/>
+          <w:lang/>
         </w:rPr>
         <w:t>19 June</w:t>
       </w:r>
@@ -49,14 +49,14 @@
           <w:b/>
           <w:sz w:val="24"/>
           <w:szCs w:val="24"/>
-          <w:lang w:val="en-BE"/>
+          <w:lang/>
         </w:rPr>
         <w:t>Group: Big Data Big Dreams</w:t>
       </w:r>
     </w:p>
     <w:p>
       <w:pPr>
-        <w:pStyle w:val="ListParagraph"/>
+        <w:pStyle w:val="Listaszerbekezds"/>
         <w:numPr>
           <w:ilvl w:val="0"/>
           <w:numId w:val="1"/>
@@ -68,6 +68,7 @@
           <w:lang w:val="en-GB"/>
         </w:rPr>
       </w:pPr>
+      <w:proofErr w:type="spellStart"/>
       <w:r>
         <w:rPr>
           <w:rFonts w:ascii="Times New Roman" w:hAnsi="Times New Roman" w:cs="Times New Roman"/>
@@ -75,12 +76,22 @@
           <w:szCs w:val="24"/>
           <w:lang w:val="en-GB"/>
         </w:rPr>
-        <w:t>Ariq Bintang (22-605-901)</w:t>
-      </w:r>
-    </w:p>
-    <w:p>
-      <w:pPr>
-        <w:pStyle w:val="ListParagraph"/>
+        <w:t>Ariq</w:t>
+      </w:r>
+      <w:proofErr w:type="spellEnd"/>
+      <w:r>
+        <w:rPr>
+          <w:rFonts w:ascii="Times New Roman" w:hAnsi="Times New Roman" w:cs="Times New Roman"/>
+          <w:sz w:val="24"/>
+          <w:szCs w:val="24"/>
+          <w:lang w:val="en-GB"/>
+        </w:rPr>
+        <w:t xml:space="preserve"> Bintang (22-605-901)</w:t>
+      </w:r>
+    </w:p>
+    <w:p>
+      <w:pPr>
+        <w:pStyle w:val="Listaszerbekezds"/>
         <w:numPr>
           <w:ilvl w:val="0"/>
           <w:numId w:val="1"/>
@@ -99,12 +110,32 @@
           <w:szCs w:val="24"/>
           <w:lang w:val="en-GB"/>
         </w:rPr>
-        <w:t>Luca Gewehr (22-620-967)</w:t>
-      </w:r>
-    </w:p>
-    <w:p>
-      <w:pPr>
-        <w:pStyle w:val="ListParagraph"/>
+        <w:t xml:space="preserve">Luca </w:t>
+      </w:r>
+      <w:proofErr w:type="spellStart"/>
+      <w:r>
+        <w:rPr>
+          <w:rFonts w:ascii="Times New Roman" w:hAnsi="Times New Roman" w:cs="Times New Roman"/>
+          <w:sz w:val="24"/>
+          <w:szCs w:val="24"/>
+          <w:lang w:val="en-GB"/>
+        </w:rPr>
+        <w:t>Gewehr</w:t>
+      </w:r>
+      <w:proofErr w:type="spellEnd"/>
+      <w:r>
+        <w:rPr>
+          <w:rFonts w:ascii="Times New Roman" w:hAnsi="Times New Roman" w:cs="Times New Roman"/>
+          <w:sz w:val="24"/>
+          <w:szCs w:val="24"/>
+          <w:lang w:val="en-GB"/>
+        </w:rPr>
+        <w:t xml:space="preserve"> (22-620-967)</w:t>
+      </w:r>
+    </w:p>
+    <w:p>
+      <w:pPr>
+        <w:pStyle w:val="Listaszerbekezds"/>
         <w:numPr>
           <w:ilvl w:val="0"/>
           <w:numId w:val="1"/>
@@ -128,12 +159,12 @@
     </w:p>
     <w:p>
       <w:pPr>
-        <w:pStyle w:val="Title"/>
+        <w:pStyle w:val="Cm"/>
         <w:rPr>
           <w:rFonts w:ascii="Times New Roman" w:hAnsi="Times New Roman" w:cs="Times New Roman"/>
           <w:sz w:val="24"/>
           <w:szCs w:val="24"/>
-          <w:lang w:val="en-BE"/>
+          <w:lang/>
         </w:rPr>
       </w:pPr>
       <w:r>
@@ -150,7 +181,7 @@
           <w:rFonts w:ascii="Times New Roman" w:hAnsi="Times New Roman" w:cs="Times New Roman"/>
           <w:sz w:val="24"/>
           <w:szCs w:val="24"/>
-          <w:lang w:val="en-BE"/>
+          <w:lang/>
         </w:rPr>
         <w:t xml:space="preserve"> – project presentation</w:t>
       </w:r>
@@ -161,14 +192,15 @@
           <w:rFonts w:ascii="Times New Roman" w:hAnsi="Times New Roman" w:cs="Times New Roman"/>
           <w:sz w:val="24"/>
           <w:szCs w:val="24"/>
-          <w:lang w:val="en-BE"/>
+          <w:lang/>
         </w:rPr>
       </w:pPr>
     </w:p>
     <w:sdt>
       <w:sdtPr>
         <w:rPr>
-          <w:rFonts w:ascii="Times New Roman" w:hAnsi="Times New Roman" w:cs="Times New Roman"/>
+          <w:rFonts w:ascii="Times New Roman" w:eastAsiaTheme="minorHAnsi" w:hAnsi="Times New Roman" w:cs="Times New Roman"/>
+          <w:color w:val="auto"/>
           <w:sz w:val="24"/>
           <w:szCs w:val="24"/>
         </w:rPr>
@@ -180,17 +212,15 @@
       </w:sdtPr>
       <w:sdtEndPr>
         <w:rPr>
-          <w:rFonts w:eastAsiaTheme="minorHAnsi"/>
           <w:b/>
           <w:bCs/>
           <w:noProof/>
-          <w:color w:val="auto"/>
         </w:rPr>
       </w:sdtEndPr>
       <w:sdtContent>
         <w:p>
           <w:pPr>
-            <w:pStyle w:val="TOCHeading"/>
+            <w:pStyle w:val="Tartalomjegyzkcmsora"/>
             <w:rPr>
               <w:rFonts w:ascii="Times New Roman" w:hAnsi="Times New Roman" w:cs="Times New Roman"/>
               <w:sz w:val="24"/>
@@ -208,7 +238,7 @@
         </w:p>
         <w:p>
           <w:pPr>
-            <w:pStyle w:val="TOC1"/>
+            <w:pStyle w:val="TJ1"/>
             <w:tabs>
               <w:tab w:val="right" w:leader="dot" w:pos="9016"/>
             </w:tabs>
@@ -245,7 +275,7 @@
           <w:hyperlink w:anchor="_Toc135700164" w:history="1">
             <w:r>
               <w:rPr>
-                <w:rStyle w:val="Hyperlink"/>
+                <w:rStyle w:val="Hiperhivatkozs"/>
                 <w:noProof/>
               </w:rPr>
               <w:t>Introduction</w:t>
@@ -302,7 +332,7 @@
         </w:p>
         <w:p>
           <w:pPr>
-            <w:pStyle w:val="TOC2"/>
+            <w:pStyle w:val="TJ2"/>
             <w:tabs>
               <w:tab w:val="right" w:leader="dot" w:pos="9016"/>
             </w:tabs>
@@ -315,7 +345,7 @@
           <w:hyperlink w:anchor="_Toc135700165" w:history="1">
             <w:r>
               <w:rPr>
-                <w:rStyle w:val="Hyperlink"/>
+                <w:rStyle w:val="Hiperhivatkozs"/>
                 <w:noProof/>
               </w:rPr>
               <w:t>Research Question</w:t>
@@ -372,7 +402,7 @@
         </w:p>
         <w:p>
           <w:pPr>
-            <w:pStyle w:val="TOC2"/>
+            <w:pStyle w:val="TJ2"/>
             <w:tabs>
               <w:tab w:val="right" w:leader="dot" w:pos="9016"/>
             </w:tabs>
@@ -385,7 +415,7 @@
           <w:hyperlink w:anchor="_Toc135700166" w:history="1">
             <w:r>
               <w:rPr>
-                <w:rStyle w:val="Hyperlink"/>
+                <w:rStyle w:val="Hiperhivatkozs"/>
                 <w:noProof/>
               </w:rPr>
               <w:t>Data Source(s)</w:t>
@@ -442,7 +472,7 @@
         </w:p>
         <w:p>
           <w:pPr>
-            <w:pStyle w:val="TOC2"/>
+            <w:pStyle w:val="TJ2"/>
             <w:tabs>
               <w:tab w:val="right" w:leader="dot" w:pos="9016"/>
             </w:tabs>
@@ -455,7 +485,7 @@
           <w:hyperlink w:anchor="_Toc135700167" w:history="1">
             <w:r>
               <w:rPr>
-                <w:rStyle w:val="Hyperlink"/>
+                <w:rStyle w:val="Hiperhivatkozs"/>
                 <w:noProof/>
               </w:rPr>
               <w:t>Summary of Methods and Results</w:t>
@@ -512,7 +542,7 @@
         </w:p>
         <w:p>
           <w:pPr>
-            <w:pStyle w:val="TOC1"/>
+            <w:pStyle w:val="TJ1"/>
             <w:tabs>
               <w:tab w:val="right" w:leader="dot" w:pos="9016"/>
             </w:tabs>
@@ -525,7 +555,7 @@
           <w:hyperlink w:anchor="_Toc135700168" w:history="1">
             <w:r>
               <w:rPr>
-                <w:rStyle w:val="Hyperlink"/>
+                <w:rStyle w:val="Hiperhivatkozs"/>
                 <w:noProof/>
               </w:rPr>
               <w:t>Data Collection and Data Storage</w:t>
@@ -582,7 +612,7 @@
         </w:p>
         <w:p>
           <w:pPr>
-            <w:pStyle w:val="TOC1"/>
+            <w:pStyle w:val="TJ1"/>
             <w:tabs>
               <w:tab w:val="right" w:leader="dot" w:pos="9016"/>
             </w:tabs>
@@ -595,7 +625,7 @@
           <w:hyperlink w:anchor="_Toc135700169" w:history="1">
             <w:r>
               <w:rPr>
-                <w:rStyle w:val="Hyperlink"/>
+                <w:rStyle w:val="Hiperhivatkozs"/>
                 <w:noProof/>
               </w:rPr>
               <w:t>Data Cleaning and Preparation</w:t>
@@ -652,7 +682,7 @@
         </w:p>
         <w:p>
           <w:pPr>
-            <w:pStyle w:val="TOC1"/>
+            <w:pStyle w:val="TJ1"/>
             <w:tabs>
               <w:tab w:val="right" w:leader="dot" w:pos="9016"/>
             </w:tabs>
@@ -665,7 +695,7 @@
           <w:hyperlink w:anchor="_Toc135700170" w:history="1">
             <w:r>
               <w:rPr>
-                <w:rStyle w:val="Hyperlink"/>
+                <w:rStyle w:val="Hiperhivatkozs"/>
                 <w:noProof/>
               </w:rPr>
               <w:t>Data Analysis and Data Visualization</w:t>
@@ -722,7 +752,7 @@
         </w:p>
         <w:p>
           <w:pPr>
-            <w:pStyle w:val="TOC1"/>
+            <w:pStyle w:val="TJ1"/>
             <w:tabs>
               <w:tab w:val="right" w:leader="dot" w:pos="9016"/>
             </w:tabs>
@@ -735,7 +765,7 @@
           <w:hyperlink w:anchor="_Toc135700171" w:history="1">
             <w:r>
               <w:rPr>
-                <w:rStyle w:val="Hyperlink"/>
+                <w:rStyle w:val="Hiperhivatkozs"/>
                 <w:noProof/>
               </w:rPr>
               <w:t>Results</w:t>
@@ -792,7 +822,7 @@
         </w:p>
         <w:p>
           <w:pPr>
-            <w:pStyle w:val="TOC1"/>
+            <w:pStyle w:val="TJ1"/>
             <w:tabs>
               <w:tab w:val="right" w:leader="dot" w:pos="9016"/>
             </w:tabs>
@@ -805,7 +835,7 @@
           <w:hyperlink w:anchor="_Toc135700172" w:history="1">
             <w:r>
               <w:rPr>
-                <w:rStyle w:val="Hyperlink"/>
+                <w:rStyle w:val="Hiperhivatkozs"/>
                 <w:noProof/>
               </w:rPr>
               <w:t>Scaling and Cloud Deployment</w:t>
@@ -862,7 +892,7 @@
         </w:p>
         <w:p>
           <w:pPr>
-            <w:pStyle w:val="TOC1"/>
+            <w:pStyle w:val="TJ1"/>
             <w:tabs>
               <w:tab w:val="right" w:leader="dot" w:pos="9016"/>
             </w:tabs>
@@ -875,7 +905,7 @@
           <w:hyperlink w:anchor="_Toc135700173" w:history="1">
             <w:r>
               <w:rPr>
-                <w:rStyle w:val="Hyperlink"/>
+                <w:rStyle w:val="Hiperhivatkozs"/>
                 <w:noProof/>
               </w:rPr>
               <w:t>Interpretation</w:t>
@@ -932,7 +962,7 @@
         </w:p>
         <w:p>
           <w:pPr>
-            <w:pStyle w:val="TOC1"/>
+            <w:pStyle w:val="TJ1"/>
             <w:tabs>
               <w:tab w:val="right" w:leader="dot" w:pos="9016"/>
             </w:tabs>
@@ -945,7 +975,7 @@
           <w:hyperlink w:anchor="_Toc135700174" w:history="1">
             <w:r>
               <w:rPr>
-                <w:rStyle w:val="Hyperlink"/>
+                <w:rStyle w:val="Hiperhivatkozs"/>
                 <w:noProof/>
               </w:rPr>
               <w:t>Limitations and Further Research</w:t>
@@ -1033,11 +1063,9 @@
           <w:i/>
           <w:sz w:val="24"/>
           <w:szCs w:val="24"/>
-          <w:lang w:val="en-BE"/>
-        </w:rPr>
-      </w:pPr>
-      <w:bookmarkStart w:id="0" w:name="_GoBack"/>
-      <w:bookmarkEnd w:id="0"/>
+          <w:lang/>
+        </w:rPr>
+      </w:pPr>
     </w:p>
     <w:p>
       <w:pPr>
@@ -1046,7 +1074,7 @@
           <w:i/>
           <w:sz w:val="24"/>
           <w:szCs w:val="24"/>
-          <w:lang w:val="en-BE"/>
+          <w:lang/>
         </w:rPr>
       </w:pPr>
       <w:r>
@@ -1055,14 +1083,14 @@
           <w:i/>
           <w:sz w:val="24"/>
           <w:szCs w:val="24"/>
-          <w:lang w:val="en-BE"/>
+          <w:lang/>
         </w:rPr>
         <w:t xml:space="preserve">Note to ourselves: </w:t>
       </w:r>
     </w:p>
     <w:p>
       <w:pPr>
-        <w:pStyle w:val="ListParagraph"/>
+        <w:pStyle w:val="Listaszerbekezds"/>
         <w:numPr>
           <w:ilvl w:val="0"/>
           <w:numId w:val="30"/>
@@ -1072,7 +1100,7 @@
           <w:i/>
           <w:sz w:val="24"/>
           <w:szCs w:val="24"/>
-          <w:lang w:val="en-BE"/>
+          <w:lang/>
         </w:rPr>
       </w:pPr>
       <w:r>
@@ -1082,7 +1110,7 @@
           <w:sz w:val="24"/>
           <w:szCs w:val="24"/>
           <w:highlight w:val="yellow"/>
-          <w:lang w:val="en-BE"/>
+          <w:lang/>
         </w:rPr>
         <w:t>Highlighted in yellow</w:t>
       </w:r>
@@ -1092,24 +1120,14 @@
           <w:i/>
           <w:sz w:val="24"/>
           <w:szCs w:val="24"/>
-          <w:lang w:val="en-BE"/>
-        </w:rPr>
-        <w:t xml:space="preserve"> = </w:t>
-      </w:r>
-      <w:r>
-        <w:rPr>
-          <w:rFonts w:ascii="Times New Roman" w:hAnsi="Times New Roman" w:cs="Times New Roman"/>
-          <w:i/>
-          <w:sz w:val="24"/>
-          <w:szCs w:val="24"/>
-          <w:lang w:val="en-BE"/>
-        </w:rPr>
-        <w:t>additional tasks/suggestions to develop</w:t>
-      </w:r>
-    </w:p>
-    <w:p>
-      <w:pPr>
-        <w:pStyle w:val="ListParagraph"/>
+          <w:lang/>
+        </w:rPr>
+        <w:t xml:space="preserve"> = additional tasks/suggestions to develop</w:t>
+      </w:r>
+    </w:p>
+    <w:p>
+      <w:pPr>
+        <w:pStyle w:val="Listaszerbekezds"/>
         <w:numPr>
           <w:ilvl w:val="0"/>
           <w:numId w:val="30"/>
@@ -1119,7 +1137,7 @@
           <w:i/>
           <w:sz w:val="24"/>
           <w:szCs w:val="24"/>
-          <w:lang w:val="en-BE"/>
+          <w:lang/>
         </w:rPr>
       </w:pPr>
       <w:r>
@@ -1128,7 +1146,7 @@
           <w:i/>
           <w:sz w:val="24"/>
           <w:szCs w:val="24"/>
-          <w:lang w:val="en-BE"/>
+          <w:lang/>
         </w:rPr>
         <w:t xml:space="preserve">In </w:t>
       </w:r>
@@ -1140,7 +1158,7 @@
           <w:color w:val="0070C0"/>
           <w:sz w:val="24"/>
           <w:szCs w:val="24"/>
-          <w:lang w:val="en-BE"/>
+          <w:lang/>
         </w:rPr>
         <w:t>blue</w:t>
       </w:r>
@@ -1150,7 +1168,7 @@
           <w:i/>
           <w:sz w:val="24"/>
           <w:szCs w:val="24"/>
-          <w:lang w:val="en-BE"/>
+          <w:lang/>
         </w:rPr>
         <w:t xml:space="preserve"> or </w:t>
       </w:r>
@@ -1162,7 +1180,7 @@
           <w:color w:val="00B050"/>
           <w:sz w:val="24"/>
           <w:szCs w:val="24"/>
-          <w:lang w:val="en-BE"/>
+          <w:lang/>
         </w:rPr>
         <w:t>green</w:t>
       </w:r>
@@ -1172,7 +1190,7 @@
           <w:i/>
           <w:sz w:val="24"/>
           <w:szCs w:val="24"/>
-          <w:lang w:val="en-BE"/>
+          <w:lang/>
         </w:rPr>
         <w:t xml:space="preserve"> font = different possible version for that specific section (but doesn’t matter that much right now; it’s more something towards the final report)</w:t>
       </w:r>
@@ -1184,7 +1202,7 @@
           <w:b/>
           <w:sz w:val="24"/>
           <w:szCs w:val="24"/>
-          <w:lang w:val="en-BE"/>
+          <w:lang/>
         </w:rPr>
       </w:pPr>
     </w:p>
@@ -1211,155 +1229,155 @@
     </w:p>
     <w:p>
       <w:pPr>
-        <w:pStyle w:val="Heading1"/>
-      </w:pPr>
-      <w:bookmarkStart w:id="1" w:name="_Toc135700164"/>
+        <w:pStyle w:val="Cmsor1"/>
+      </w:pPr>
+      <w:bookmarkStart w:id="0" w:name="_Toc135700164"/>
       <w:r>
         <w:lastRenderedPageBreak/>
         <w:t>Introduction</w:t>
       </w:r>
+      <w:bookmarkEnd w:id="0"/>
+    </w:p>
+    <w:p>
+      <w:pPr>
+        <w:pStyle w:val="NormlWeb"/>
+      </w:pPr>
+      <w:r>
+        <w:t>This project aims to determine the optimal quantitative investment strategies considering various investment parameters. We explore a range of sub-questions, from defining the relevant investment parameters to validation of the statistical reliability of the optimal strategy.</w:t>
+      </w:r>
+    </w:p>
+    <w:p>
+      <w:pPr>
+        <w:pStyle w:val="NormlWeb"/>
+      </w:pPr>
+      <w:r>
+        <w:t>Our research uses a collection of data from several sources, including Bloomberg Terminal, World Bank, and Swiss National Bank. The data includes price data of selected indices and currency pairs, Swiss inflation data, CHF money market rates, and spot interest rates on Swiss Confederation bond issues.</w:t>
+      </w:r>
+    </w:p>
+    <w:p>
+      <w:pPr>
+        <w:pStyle w:val="NormlWeb"/>
+      </w:pPr>
+      <w:r>
+        <w:t>We ideated which financial instruments would be most rele</w:t>
+      </w:r>
+      <w:r>
+        <w:t>vant to include in the project</w:t>
+      </w:r>
+      <w:r>
+        <w:t xml:space="preserve"> and ultima</w:t>
+      </w:r>
+      <w:r>
+        <w:t xml:space="preserve">tely decided to focus on </w:t>
+      </w:r>
+      <w:r>
+        <w:rPr>
+          <w:lang/>
+        </w:rPr>
+        <w:t xml:space="preserve">complementary indices of equities, bonds and commodities, taking into account </w:t>
+      </w:r>
+      <w:r>
+        <w:t>survivorship bias, hindsight bias</w:t>
+      </w:r>
+      <w:r>
+        <w:rPr>
+          <w:lang/>
+        </w:rPr>
+        <w:t xml:space="preserve"> and the vast amount of options that would go along with including individual assets</w:t>
+      </w:r>
+      <w:r>
+        <w:t xml:space="preserve">. </w:t>
+      </w:r>
+    </w:p>
+    <w:p>
+      <w:pPr>
+        <w:pStyle w:val="NormlWeb"/>
+      </w:pPr>
+      <w:r>
+        <w:rPr>
+          <w:lang/>
+        </w:rPr>
+        <w:t>T</w:t>
+      </w:r>
+      <w:r>
+        <w:t xml:space="preserve">o </w:t>
+      </w:r>
+      <w:r>
+        <w:rPr>
+          <w:lang/>
+        </w:rPr>
+        <w:t xml:space="preserve">find </w:t>
+      </w:r>
+      <w:r>
+        <w:t xml:space="preserve">indices with data that is consistent across securities </w:t>
+      </w:r>
+      <w:r>
+        <w:rPr>
+          <w:lang/>
+        </w:rPr>
+        <w:t xml:space="preserve">and </w:t>
+      </w:r>
+      <w:r>
+        <w:t xml:space="preserve">extends as far back as possible, </w:t>
+      </w:r>
+      <w:r>
+        <w:rPr>
+          <w:lang/>
+        </w:rPr>
+        <w:t xml:space="preserve">we </w:t>
+      </w:r>
+      <w:r>
+        <w:t xml:space="preserve">investigated data from various sources such as Refinitiv Eikon, Bloomberg Terminal, </w:t>
+      </w:r>
+      <w:r>
+        <w:t xml:space="preserve">Wharton Research Data Services and </w:t>
+      </w:r>
+      <w:r>
+        <w:t>Yahoo</w:t>
+      </w:r>
+      <w:r>
+        <w:rPr>
+          <w:lang/>
+        </w:rPr>
+        <w:t xml:space="preserve"> Finance</w:t>
+      </w:r>
+      <w:r>
+        <w:t>.</w:t>
+      </w:r>
+    </w:p>
+    <w:p>
+      <w:pPr>
+        <w:pStyle w:val="NormlWeb"/>
+      </w:pPr>
+      <w:r>
+        <w:t>The methodology involves thorough data cleaning, integration, transformation, and preparation (feature engineering) to ensure the quality of the input for our analysis. We make use of machine learning algorithms to derive optimal investment strategies, with the end goal of this research being not only to uncover these strategies but also to ensure their statistical credibility, making them a reliable tool for decision-making in investment management.</w:t>
+      </w:r>
+    </w:p>
+    <w:p>
+      <w:pPr>
+        <w:pStyle w:val="NormlWeb"/>
+      </w:pPr>
+    </w:p>
+    <w:p>
+      <w:pPr>
+        <w:pStyle w:val="Cmsor2"/>
+      </w:pPr>
+      <w:bookmarkStart w:id="1" w:name="_Toc135700165"/>
+      <w:r>
+        <w:t>Research Question</w:t>
+      </w:r>
       <w:bookmarkEnd w:id="1"/>
     </w:p>
     <w:p>
       <w:pPr>
-        <w:pStyle w:val="NormalWeb"/>
-      </w:pPr>
-      <w:r>
-        <w:t>This project aims to determine the optimal quantitative investment strategies considering various investment parameters. We explore a range of sub-questions, from defining the relevant investment parameters to validation of the statistical reliability of the optimal strategy.</w:t>
-      </w:r>
-    </w:p>
-    <w:p>
-      <w:pPr>
-        <w:pStyle w:val="NormalWeb"/>
-      </w:pPr>
-      <w:r>
-        <w:t>Our research uses a collection of data from several sources, including Bloomberg Terminal, World Bank, and Swiss National Bank. The data includes price data of selected indices and currency pairs, Swiss inflation data, CHF money market rates, and spot interest rates on Swiss Confederation bond issues.</w:t>
-      </w:r>
-    </w:p>
-    <w:p>
-      <w:pPr>
-        <w:pStyle w:val="NormalWeb"/>
-      </w:pPr>
-      <w:r>
-        <w:t>We ideated which financial instruments would be most rele</w:t>
-      </w:r>
-      <w:r>
-        <w:t>vant to include in the project</w:t>
-      </w:r>
-      <w:r>
-        <w:t xml:space="preserve"> and ultima</w:t>
-      </w:r>
-      <w:r>
-        <w:t xml:space="preserve">tely decided to focus on </w:t>
-      </w:r>
-      <w:r>
-        <w:rPr>
-          <w:lang w:val="en-BE"/>
-        </w:rPr>
-        <w:t xml:space="preserve">complementary indices of equities, bonds and commodities, taking into account </w:t>
-      </w:r>
-      <w:r>
-        <w:t>survivorship bias, hindsight bias</w:t>
-      </w:r>
-      <w:r>
-        <w:rPr>
-          <w:lang w:val="en-BE"/>
-        </w:rPr>
-        <w:t xml:space="preserve"> and the vast amount of options that would go along with including individual assets</w:t>
-      </w:r>
-      <w:r>
-        <w:t xml:space="preserve">. </w:t>
-      </w:r>
-    </w:p>
-    <w:p>
-      <w:pPr>
-        <w:pStyle w:val="NormalWeb"/>
-      </w:pPr>
-      <w:r>
-        <w:rPr>
-          <w:lang w:val="en-BE"/>
-        </w:rPr>
-        <w:t>T</w:t>
-      </w:r>
-      <w:r>
-        <w:t xml:space="preserve">o </w:t>
-      </w:r>
-      <w:r>
-        <w:rPr>
-          <w:lang w:val="en-BE"/>
-        </w:rPr>
-        <w:t xml:space="preserve">find </w:t>
-      </w:r>
-      <w:r>
-        <w:t xml:space="preserve">indices with data that is consistent across securities </w:t>
-      </w:r>
-      <w:r>
-        <w:rPr>
-          <w:lang w:val="en-BE"/>
-        </w:rPr>
-        <w:t xml:space="preserve">and </w:t>
-      </w:r>
-      <w:r>
-        <w:t xml:space="preserve">extends as far back as possible, </w:t>
-      </w:r>
-      <w:r>
-        <w:rPr>
-          <w:lang w:val="en-BE"/>
-        </w:rPr>
-        <w:t xml:space="preserve">we </w:t>
-      </w:r>
-      <w:r>
-        <w:t xml:space="preserve">investigated data from various sources such as Refinitiv Eikon, Bloomberg Terminal, </w:t>
-      </w:r>
-      <w:r>
-        <w:t xml:space="preserve">Wharton Research Data Services and </w:t>
-      </w:r>
-      <w:r>
-        <w:t>Yahoo</w:t>
-      </w:r>
-      <w:r>
-        <w:rPr>
-          <w:lang w:val="en-BE"/>
-        </w:rPr>
-        <w:t xml:space="preserve"> Finance</w:t>
-      </w:r>
-      <w:r>
-        <w:t>.</w:t>
-      </w:r>
-    </w:p>
-    <w:p>
-      <w:pPr>
-        <w:pStyle w:val="NormalWeb"/>
-      </w:pPr>
-      <w:r>
-        <w:t>The methodology involves thorough data cleaning, integration, transformation, and preparation (feature engineering) to ensure the quality of the input for our analysis. We make use of machine learning algorithms to derive optimal investment strategies, with the end goal of this research being not only to uncover these strategies but also to ensure their statistical credibility, making them a reliable tool for decision-making in investment management.</w:t>
-      </w:r>
-    </w:p>
-    <w:p>
-      <w:pPr>
-        <w:pStyle w:val="NormalWeb"/>
-      </w:pPr>
-    </w:p>
-    <w:p>
-      <w:pPr>
-        <w:pStyle w:val="Heading2"/>
-      </w:pPr>
-      <w:bookmarkStart w:id="2" w:name="_Toc135700165"/>
-      <w:r>
-        <w:t>Research Question</w:t>
-      </w:r>
-      <w:bookmarkEnd w:id="2"/>
-    </w:p>
-    <w:p>
-      <w:pPr>
-        <w:pStyle w:val="NormalWeb"/>
+        <w:pStyle w:val="NormlWeb"/>
       </w:pPr>
       <w:r>
         <w:t xml:space="preserve">The main research question is: "What </w:t>
       </w:r>
       <w:r>
         <w:rPr>
-          <w:lang w:val="en-BE"/>
+          <w:lang/>
         </w:rPr>
         <w:t>is the unique</w:t>
       </w:r>
@@ -1375,7 +1393,7 @@
     </w:p>
     <w:p>
       <w:pPr>
-        <w:pStyle w:val="NormalWeb"/>
+        <w:pStyle w:val="NormlWeb"/>
       </w:pPr>
       <w:r>
         <w:t>The sub-questions include considerations such as:</w:t>
@@ -1383,7 +1401,7 @@
     </w:p>
     <w:p>
       <w:pPr>
-        <w:pStyle w:val="NormalWeb"/>
+        <w:pStyle w:val="NormlWeb"/>
         <w:numPr>
           <w:ilvl w:val="0"/>
           <w:numId w:val="19"/>
@@ -1395,7 +1413,7 @@
     </w:p>
     <w:p>
       <w:pPr>
-        <w:pStyle w:val="NormalWeb"/>
+        <w:pStyle w:val="NormlWeb"/>
         <w:numPr>
           <w:ilvl w:val="0"/>
           <w:numId w:val="19"/>
@@ -1407,7 +1425,7 @@
     </w:p>
     <w:p>
       <w:pPr>
-        <w:pStyle w:val="NormalWeb"/>
+        <w:pStyle w:val="NormlWeb"/>
         <w:numPr>
           <w:ilvl w:val="0"/>
           <w:numId w:val="19"/>
@@ -1419,7 +1437,7 @@
     </w:p>
     <w:p>
       <w:pPr>
-        <w:pStyle w:val="NormalWeb"/>
+        <w:pStyle w:val="NormlWeb"/>
         <w:numPr>
           <w:ilvl w:val="0"/>
           <w:numId w:val="19"/>
@@ -1431,7 +1449,7 @@
     </w:p>
     <w:p>
       <w:pPr>
-        <w:pStyle w:val="NormalWeb"/>
+        <w:pStyle w:val="NormlWeb"/>
         <w:numPr>
           <w:ilvl w:val="0"/>
           <w:numId w:val="19"/>
@@ -1439,12 +1457,17 @@
       </w:pPr>
       <w:r>
         <w:lastRenderedPageBreak/>
-        <w:t>Developing a method to determine an optimal investment strategy by comparing equal-length portfolio return series of each candidate investment strategy. This process would incorporate measures such as maximum drawdown, drawdown length, and conditional VaR.</w:t>
-      </w:r>
-    </w:p>
-    <w:p>
-      <w:pPr>
-        <w:pStyle w:val="NormalWeb"/>
+        <w:t xml:space="preserve">Developing a method to determine an optimal investment strategy by comparing equal-length portfolio return series of each candidate investment strategy. This process would incorporate measures such as maximum drawdown, drawdown length, and conditional </w:t>
+      </w:r>
+      <w:proofErr w:type="spellStart"/>
+      <w:r>
+        <w:t>VaR.</w:t>
+      </w:r>
+      <w:proofErr w:type="spellEnd"/>
+    </w:p>
+    <w:p>
+      <w:pPr>
+        <w:pStyle w:val="NormlWeb"/>
         <w:numPr>
           <w:ilvl w:val="0"/>
           <w:numId w:val="19"/>
@@ -1456,7 +1479,7 @@
     </w:p>
     <w:p>
       <w:pPr>
-        <w:pStyle w:val="NormalWeb"/>
+        <w:pStyle w:val="NormlWeb"/>
         <w:numPr>
           <w:ilvl w:val="0"/>
           <w:numId w:val="19"/>
@@ -1468,7 +1491,7 @@
     </w:p>
     <w:p>
       <w:pPr>
-        <w:pStyle w:val="NormalWeb"/>
+        <w:pStyle w:val="NormlWeb"/>
         <w:numPr>
           <w:ilvl w:val="0"/>
           <w:numId w:val="19"/>
@@ -1480,7 +1503,7 @@
     </w:p>
     <w:p>
       <w:pPr>
-        <w:pStyle w:val="NormalWeb"/>
+        <w:pStyle w:val="NormlWeb"/>
         <w:numPr>
           <w:ilvl w:val="0"/>
           <w:numId w:val="19"/>
@@ -1492,7 +1515,7 @@
     </w:p>
     <w:p>
       <w:pPr>
-        <w:pStyle w:val="NormalWeb"/>
+        <w:pStyle w:val="NormlWeb"/>
         <w:numPr>
           <w:ilvl w:val="0"/>
           <w:numId w:val="19"/>
@@ -1504,7 +1527,7 @@
     </w:p>
     <w:p>
       <w:pPr>
-        <w:pStyle w:val="NormalWeb"/>
+        <w:pStyle w:val="NormlWeb"/>
       </w:pPr>
       <w:r>
         <w:t>Through this multifaceted approach, we aim to establish a detailed understanding of the optimal quantitative investment strategies based on different possible combinations of investment parameters.</w:t>
@@ -1512,18 +1535,18 @@
     </w:p>
     <w:p>
       <w:pPr>
-        <w:pStyle w:val="NormalWeb"/>
-      </w:pPr>
-    </w:p>
-    <w:p>
-      <w:pPr>
-        <w:pStyle w:val="Heading2"/>
-      </w:pPr>
-      <w:bookmarkStart w:id="3" w:name="_Toc135700166"/>
+        <w:pStyle w:val="NormlWeb"/>
+      </w:pPr>
+    </w:p>
+    <w:p>
+      <w:pPr>
+        <w:pStyle w:val="Cmsor2"/>
+      </w:pPr>
+      <w:bookmarkStart w:id="2" w:name="_Toc135700166"/>
       <w:r>
         <w:t>Data Source(s)</w:t>
       </w:r>
-      <w:bookmarkEnd w:id="3"/>
+      <w:bookmarkEnd w:id="2"/>
     </w:p>
     <w:p>
       <w:pPr>
@@ -1644,7 +1667,7 @@
           <w:rFonts w:ascii="Times New Roman" w:hAnsi="Times New Roman" w:cs="Times New Roman"/>
           <w:sz w:val="24"/>
           <w:szCs w:val="24"/>
-          <w:lang w:val="en-BE"/>
+          <w:lang/>
         </w:rPr>
       </w:pPr>
       <w:r>
@@ -1660,14 +1683,14 @@
           <w:rFonts w:ascii="Times New Roman" w:hAnsi="Times New Roman" w:cs="Times New Roman"/>
           <w:sz w:val="24"/>
           <w:szCs w:val="24"/>
-          <w:lang w:val="en-BE"/>
+          <w:lang/>
         </w:rPr>
         <w:t xml:space="preserve">: </w:t>
       </w:r>
     </w:p>
     <w:p>
       <w:pPr>
-        <w:pStyle w:val="ListParagraph"/>
+        <w:pStyle w:val="Listaszerbekezds"/>
         <w:numPr>
           <w:ilvl w:val="0"/>
           <w:numId w:val="21"/>
@@ -1677,13 +1700,13 @@
           <w:rFonts w:ascii="Times New Roman" w:hAnsi="Times New Roman" w:cs="Times New Roman"/>
           <w:sz w:val="24"/>
           <w:szCs w:val="24"/>
-          <w:lang w:val="en-BE"/>
+          <w:lang/>
         </w:rPr>
       </w:pPr>
       <w:hyperlink r:id="rId6" w:tgtFrame="_new" w:history="1">
         <w:r>
           <w:rPr>
-            <w:rStyle w:val="Hyperlink"/>
+            <w:rStyle w:val="Hiperhivatkozs"/>
             <w:rFonts w:ascii="Times New Roman" w:hAnsi="Times New Roman" w:cs="Times New Roman"/>
             <w:sz w:val="24"/>
             <w:szCs w:val="24"/>
@@ -1696,7 +1719,7 @@
           <w:rFonts w:ascii="Times New Roman" w:hAnsi="Times New Roman" w:cs="Times New Roman"/>
           <w:sz w:val="24"/>
           <w:szCs w:val="24"/>
-          <w:lang w:val="en-BE"/>
+          <w:lang/>
         </w:rPr>
         <w:t xml:space="preserve"> (</w:t>
       </w:r>
@@ -1713,14 +1736,14 @@
           <w:rFonts w:ascii="Times New Roman" w:hAnsi="Times New Roman" w:cs="Times New Roman"/>
           <w:sz w:val="24"/>
           <w:szCs w:val="24"/>
-          <w:lang w:val="en-BE"/>
+          <w:lang/>
         </w:rPr>
         <w:t>,</w:t>
       </w:r>
     </w:p>
     <w:p>
       <w:pPr>
-        <w:pStyle w:val="ListParagraph"/>
+        <w:pStyle w:val="Listaszerbekezds"/>
         <w:numPr>
           <w:ilvl w:val="0"/>
           <w:numId w:val="21"/>
@@ -1730,13 +1753,13 @@
           <w:rFonts w:ascii="Times New Roman" w:hAnsi="Times New Roman" w:cs="Times New Roman"/>
           <w:sz w:val="24"/>
           <w:szCs w:val="24"/>
-          <w:lang w:val="en-BE"/>
+          <w:lang/>
         </w:rPr>
       </w:pPr>
       <w:hyperlink r:id="rId7" w:tgtFrame="_new" w:history="1">
         <w:r>
           <w:rPr>
-            <w:rStyle w:val="Hyperlink"/>
+            <w:rStyle w:val="Hiperhivatkozs"/>
             <w:rFonts w:ascii="Times New Roman" w:hAnsi="Times New Roman" w:cs="Times New Roman"/>
             <w:sz w:val="24"/>
             <w:szCs w:val="24"/>
@@ -1757,14 +1780,14 @@
           <w:rFonts w:ascii="Times New Roman" w:hAnsi="Times New Roman" w:cs="Times New Roman"/>
           <w:sz w:val="24"/>
           <w:szCs w:val="24"/>
-          <w:lang w:val="en-BE"/>
+          <w:lang/>
         </w:rPr>
         <w:t>),</w:t>
       </w:r>
     </w:p>
     <w:p>
       <w:pPr>
-        <w:pStyle w:val="ListParagraph"/>
+        <w:pStyle w:val="Listaszerbekezds"/>
         <w:numPr>
           <w:ilvl w:val="0"/>
           <w:numId w:val="21"/>
@@ -1774,17 +1797,17 @@
           <w:rFonts w:ascii="Times New Roman" w:hAnsi="Times New Roman" w:cs="Times New Roman"/>
           <w:sz w:val="24"/>
           <w:szCs w:val="24"/>
-          <w:lang w:val="en-BE"/>
+          <w:lang/>
         </w:rPr>
       </w:pPr>
       <w:hyperlink r:id="rId8" w:history="1">
         <w:r>
           <w:rPr>
-            <w:rStyle w:val="Hyperlink"/>
+            <w:rStyle w:val="Hiperhivatkozs"/>
             <w:rFonts w:ascii="Times New Roman" w:hAnsi="Times New Roman" w:cs="Times New Roman"/>
             <w:sz w:val="24"/>
             <w:szCs w:val="24"/>
-            <w:lang w:val="en-BE"/>
+            <w:lang/>
           </w:rPr>
           <w:t>https://data.snb.ch/en/topics/ziredev/chart/rendeidgdtch</w:t>
         </w:r>
@@ -1794,7 +1817,7 @@
           <w:rFonts w:ascii="Times New Roman" w:hAnsi="Times New Roman" w:cs="Times New Roman"/>
           <w:sz w:val="24"/>
           <w:szCs w:val="24"/>
-          <w:lang w:val="en-BE"/>
+          <w:lang/>
         </w:rPr>
         <w:t xml:space="preserve"> (</w:t>
       </w:r>
@@ -1811,7 +1834,7 @@
           <w:rFonts w:ascii="Times New Roman" w:hAnsi="Times New Roman" w:cs="Times New Roman"/>
           <w:sz w:val="24"/>
           <w:szCs w:val="24"/>
-          <w:lang w:val="en-BE"/>
+          <w:lang/>
         </w:rPr>
         <w:t>.</w:t>
       </w:r>
@@ -1823,19 +1846,19 @@
           <w:rFonts w:ascii="Times New Roman" w:hAnsi="Times New Roman" w:cs="Times New Roman"/>
           <w:sz w:val="24"/>
           <w:szCs w:val="24"/>
-          <w:lang w:val="en-BE"/>
-        </w:rPr>
-      </w:pPr>
-    </w:p>
-    <w:p>
-      <w:pPr>
-        <w:pStyle w:val="Heading2"/>
-      </w:pPr>
-      <w:bookmarkStart w:id="4" w:name="_Toc135700167"/>
+          <w:lang/>
+        </w:rPr>
+      </w:pPr>
+    </w:p>
+    <w:p>
+      <w:pPr>
+        <w:pStyle w:val="Cmsor2"/>
+      </w:pPr>
+      <w:bookmarkStart w:id="3" w:name="_Toc135700167"/>
       <w:r>
         <w:t>Summary of Methods and Results</w:t>
       </w:r>
-      <w:bookmarkEnd w:id="4"/>
+      <w:bookmarkEnd w:id="3"/>
     </w:p>
     <w:p>
       <w:pPr>
@@ -1874,7 +1897,7 @@
           <w:rFonts w:ascii="Times New Roman" w:eastAsia="Times New Roman" w:hAnsi="Times New Roman" w:cs="Times New Roman"/>
           <w:sz w:val="24"/>
           <w:szCs w:val="24"/>
-          <w:lang w:val="en-BE" w:eastAsia="en-GB"/>
+          <w:lang w:eastAsia="en-GB"/>
         </w:rPr>
       </w:pPr>
       <w:r>
@@ -1891,7 +1914,7 @@
           <w:rFonts w:ascii="Times New Roman" w:eastAsia="Times New Roman" w:hAnsi="Times New Roman" w:cs="Times New Roman"/>
           <w:sz w:val="24"/>
           <w:szCs w:val="24"/>
-          <w:lang w:val="en-BE" w:eastAsia="en-GB"/>
+          <w:lang w:eastAsia="en-GB"/>
         </w:rPr>
         <w:t xml:space="preserve"> In addtition, we generated </w:t>
       </w:r>
@@ -1909,7 +1932,7 @@
           <w:rFonts w:ascii="Times New Roman" w:eastAsia="Times New Roman" w:hAnsi="Times New Roman" w:cs="Times New Roman"/>
           <w:sz w:val="24"/>
           <w:szCs w:val="24"/>
-          <w:lang w:val="en-BE" w:eastAsia="en-GB"/>
+          <w:lang w:eastAsia="en-GB"/>
         </w:rPr>
         <w:t>.</w:t>
       </w:r>
@@ -1938,7 +1961,7 @@
           <w:rFonts w:ascii="Times New Roman" w:eastAsia="Times New Roman" w:hAnsi="Times New Roman" w:cs="Times New Roman"/>
           <w:sz w:val="24"/>
           <w:szCs w:val="24"/>
-          <w:lang w:val="en-BE" w:eastAsia="en-GB"/>
+          <w:lang w:eastAsia="en-GB"/>
         </w:rPr>
         <w:t xml:space="preserve"> applied to large </w:t>
       </w:r>
@@ -1956,7 +1979,7 @@
           <w:rFonts w:ascii="Times New Roman" w:eastAsia="Times New Roman" w:hAnsi="Times New Roman" w:cs="Times New Roman"/>
           <w:sz w:val="24"/>
           <w:szCs w:val="24"/>
-          <w:lang w:val="en-BE" w:eastAsia="en-GB"/>
+          <w:lang w:eastAsia="en-GB"/>
         </w:rPr>
         <w:t>s</w:t>
       </w:r>
@@ -1974,7 +1997,7 @@
           <w:rFonts w:ascii="Times New Roman" w:eastAsia="Times New Roman" w:hAnsi="Times New Roman" w:cs="Times New Roman"/>
           <w:sz w:val="24"/>
           <w:szCs w:val="24"/>
-          <w:lang w:val="en-BE" w:eastAsia="en-GB"/>
+          <w:lang w:eastAsia="en-GB"/>
         </w:rPr>
         <w:t>, for which we leveraged</w:t>
       </w:r>
@@ -1992,29 +2015,9 @@
           <w:rFonts w:ascii="Times New Roman" w:eastAsia="Times New Roman" w:hAnsi="Times New Roman" w:cs="Times New Roman"/>
           <w:sz w:val="24"/>
           <w:szCs w:val="24"/>
-          <w:lang w:val="en-BE" w:eastAsia="en-GB"/>
-        </w:rPr>
-        <w:t xml:space="preserve"> </w:t>
-      </w:r>
-      <w:proofErr w:type="gramStart"/>
-      <w:r>
-        <w:rPr>
-          <w:rFonts w:ascii="Times New Roman" w:eastAsia="Times New Roman" w:hAnsi="Times New Roman" w:cs="Times New Roman"/>
-          <w:sz w:val="24"/>
-          <w:szCs w:val="24"/>
-          <w:lang w:val="en-BE" w:eastAsia="en-GB"/>
-        </w:rPr>
-        <w:t>We</w:t>
-      </w:r>
-      <w:proofErr w:type="gramEnd"/>
-      <w:r>
-        <w:rPr>
-          <w:rFonts w:ascii="Times New Roman" w:eastAsia="Times New Roman" w:hAnsi="Times New Roman" w:cs="Times New Roman"/>
-          <w:sz w:val="24"/>
-          <w:szCs w:val="24"/>
-          <w:lang w:val="en-BE" w:eastAsia="en-GB"/>
-        </w:rPr>
-        <w:t xml:space="preserve"> analyzed </w:t>
+          <w:lang w:eastAsia="en-GB"/>
+        </w:rPr>
+        <w:t xml:space="preserve"> We analyzed </w:t>
       </w:r>
       <w:r>
         <w:rPr>
@@ -2030,7 +2033,7 @@
           <w:rFonts w:ascii="Times New Roman" w:eastAsia="Times New Roman" w:hAnsi="Times New Roman" w:cs="Times New Roman"/>
           <w:sz w:val="24"/>
           <w:szCs w:val="24"/>
-          <w:lang w:val="en-BE" w:eastAsia="en-GB"/>
+          <w:lang w:eastAsia="en-GB"/>
         </w:rPr>
         <w:t xml:space="preserve">we implemented </w:t>
       </w:r>
@@ -2048,7 +2051,7 @@
           <w:rFonts w:ascii="Times New Roman" w:eastAsia="Times New Roman" w:hAnsi="Times New Roman" w:cs="Times New Roman"/>
           <w:sz w:val="24"/>
           <w:szCs w:val="24"/>
-          <w:lang w:val="en-BE" w:eastAsia="en-GB"/>
+          <w:lang w:eastAsia="en-GB"/>
         </w:rPr>
         <w:t xml:space="preserve">backtested </w:t>
       </w:r>
@@ -2066,7 +2069,7 @@
           <w:rFonts w:ascii="Times New Roman" w:eastAsia="Times New Roman" w:hAnsi="Times New Roman" w:cs="Times New Roman"/>
           <w:sz w:val="24"/>
           <w:szCs w:val="24"/>
-          <w:lang w:val="en-BE" w:eastAsia="en-GB"/>
+          <w:lang w:eastAsia="en-GB"/>
         </w:rPr>
         <w:t xml:space="preserve">we evaluated </w:t>
       </w:r>
@@ -2084,7 +2087,7 @@
           <w:rFonts w:ascii="Times New Roman" w:eastAsia="Times New Roman" w:hAnsi="Times New Roman" w:cs="Times New Roman"/>
           <w:sz w:val="24"/>
           <w:szCs w:val="24"/>
-          <w:lang w:val="en-BE" w:eastAsia="en-GB"/>
+          <w:lang w:eastAsia="en-GB"/>
         </w:rPr>
         <w:t xml:space="preserve"> of these models</w:t>
       </w:r>
@@ -2155,16 +2158,36 @@
           <w:szCs w:val="24"/>
           <w:lang w:val="en-GB" w:eastAsia="en-GB"/>
         </w:rPr>
-        <w:t>In response to the increasing complexity and computational demands of our project, we turned to big data analytics and cloud deployment. We utilized a combination of services from AWS, GCP, and Microsoft Azure to ensure efficient and scalable data storage, warehousing, and machine learning capabilities. Open-source software and tools like Apache Spark, H2O.ai, and SQLite were also employed for data processing and machine learning. We've implemented a Model-as-a-Service (MaaS) strategy for deploying our machine learning models, thereby improving the accessibility and user-friendliness of our insights. Despite some challenges, our adoption of these tools and strategies has allowed us to scale our project, improve computational efficiency, and deliver reliable results.</w:t>
-      </w:r>
-    </w:p>
-    <w:p>
-      <w:pPr>
-        <w:pStyle w:val="NormalWeb"/>
+        <w:t>In response to the increasing complexity and computational demands of our project, we turned to big data analytics and cloud deployment. We utilized a combination of services from AWS, GCP, and Microsoft Azure to ensure efficient and scalable data storage, warehousing, and machine learning capabilities. Open-source software and tools like Apache Spark, H2O.ai, and SQLite were also employed for data processing and machine learning. We've implemented a Model-as-a-Service (</w:t>
+      </w:r>
+      <w:proofErr w:type="spellStart"/>
+      <w:r>
+        <w:rPr>
+          <w:rFonts w:ascii="Times New Roman" w:eastAsia="Times New Roman" w:hAnsi="Times New Roman" w:cs="Times New Roman"/>
+          <w:sz w:val="24"/>
+          <w:szCs w:val="24"/>
+          <w:lang w:val="en-GB" w:eastAsia="en-GB"/>
+        </w:rPr>
+        <w:t>MaaS</w:t>
+      </w:r>
+      <w:proofErr w:type="spellEnd"/>
+      <w:r>
+        <w:rPr>
+          <w:rFonts w:ascii="Times New Roman" w:eastAsia="Times New Roman" w:hAnsi="Times New Roman" w:cs="Times New Roman"/>
+          <w:sz w:val="24"/>
+          <w:szCs w:val="24"/>
+          <w:lang w:val="en-GB" w:eastAsia="en-GB"/>
+        </w:rPr>
+        <w:t>) strategy for deploying our machine learning models, thereby improving the accessibility and user-friendliness of our insights. Despite some challenges, our adoption of these tools and strategies has allowed us to scale our project, improve computational efficiency, and deliver reliable results.</w:t>
+      </w:r>
+    </w:p>
+    <w:p>
+      <w:pPr>
+        <w:pStyle w:val="NormlWeb"/>
         <w:rPr>
           <w:color w:val="7030A0"/>
           <w:highlight w:val="yellow"/>
-          <w:lang w:val="en-BE"/>
+          <w:lang/>
         </w:rPr>
       </w:pPr>
       <w:r>
@@ -2178,7 +2201,7 @@
         <w:rPr>
           <w:color w:val="7030A0"/>
           <w:highlight w:val="yellow"/>
-          <w:lang w:val="en-BE"/>
+          <w:lang/>
         </w:rPr>
         <w:t>as well as in the “Data Analysis and Visualization” section.</w:t>
       </w:r>
@@ -2196,13 +2219,13 @@
     </w:p>
     <w:p>
       <w:pPr>
-        <w:pStyle w:val="Heading1"/>
-      </w:pPr>
-      <w:bookmarkStart w:id="5" w:name="_Toc135700168"/>
+        <w:pStyle w:val="Cmsor1"/>
+      </w:pPr>
+      <w:bookmarkStart w:id="4" w:name="_Toc135700168"/>
       <w:r>
         <w:t>Data Collection and Data Storage</w:t>
       </w:r>
-      <w:bookmarkEnd w:id="5"/>
+      <w:bookmarkEnd w:id="4"/>
     </w:p>
     <w:p>
       <w:pPr>
@@ -2231,7 +2254,7 @@
           <w:rFonts w:ascii="Times New Roman" w:eastAsia="Times New Roman" w:hAnsi="Times New Roman" w:cs="Times New Roman"/>
           <w:sz w:val="24"/>
           <w:szCs w:val="24"/>
-          <w:lang w:val="en-BE" w:eastAsia="en-GB"/>
+          <w:lang w:eastAsia="en-GB"/>
         </w:rPr>
       </w:pPr>
       <w:r>
@@ -2248,7 +2271,7 @@
           <w:rFonts w:ascii="Times New Roman" w:eastAsia="Times New Roman" w:hAnsi="Times New Roman" w:cs="Times New Roman"/>
           <w:sz w:val="24"/>
           <w:szCs w:val="24"/>
-          <w:lang w:val="en-BE" w:eastAsia="en-GB"/>
+          <w:lang w:eastAsia="en-GB"/>
         </w:rPr>
         <w:t xml:space="preserve">the desired data in different </w:t>
       </w:r>
@@ -2266,7 +2289,7 @@
           <w:rFonts w:ascii="Times New Roman" w:eastAsia="Times New Roman" w:hAnsi="Times New Roman" w:cs="Times New Roman"/>
           <w:sz w:val="24"/>
           <w:szCs w:val="24"/>
-          <w:lang w:val="en-BE" w:eastAsia="en-GB"/>
+          <w:lang w:eastAsia="en-GB"/>
         </w:rPr>
         <w:t>our data</w:t>
       </w:r>
@@ -2284,27 +2307,9 @@
           <w:rFonts w:ascii="Times New Roman" w:eastAsia="Times New Roman" w:hAnsi="Times New Roman" w:cs="Times New Roman"/>
           <w:sz w:val="24"/>
           <w:szCs w:val="24"/>
-          <w:lang w:val="en-BE" w:eastAsia="en-GB"/>
-        </w:rPr>
-        <w:t xml:space="preserve">by </w:t>
-      </w:r>
-      <w:r>
-        <w:rPr>
-          <w:rFonts w:ascii="Times New Roman" w:eastAsia="Times New Roman" w:hAnsi="Times New Roman" w:cs="Times New Roman"/>
-          <w:sz w:val="24"/>
-          <w:szCs w:val="24"/>
-          <w:lang w:val="en-BE" w:eastAsia="en-GB"/>
-        </w:rPr>
-        <w:t>identifying and selecting the correct tabs, rows, and columns from each file</w:t>
-      </w:r>
-      <w:r>
-        <w:rPr>
-          <w:rFonts w:ascii="Times New Roman" w:eastAsia="Times New Roman" w:hAnsi="Times New Roman" w:cs="Times New Roman"/>
-          <w:sz w:val="24"/>
-          <w:szCs w:val="24"/>
-          <w:lang w:val="en-BE" w:eastAsia="en-GB"/>
-        </w:rPr>
-        <w:t xml:space="preserve"> </w:t>
+          <w:lang w:eastAsia="en-GB"/>
+        </w:rPr>
+        <w:t xml:space="preserve">by identifying and selecting the correct tabs, rows, and columns from each file </w:t>
       </w:r>
     </w:p>
     <w:p>
@@ -2325,7 +2330,27 @@
           <w:lang w:val="en-GB" w:eastAsia="en-GB"/>
         </w:rPr>
         <w:lastRenderedPageBreak/>
-        <w:t>We kept the raw data in its original formats (Excel and CSV) to ensure the data remained accurate. We used clear and consistent file and folder names to keep track of different versions of the data. For efficiency and easier management, we stored the processed dataframes in a systematic and efficient manner. The raw data was stored in data frames in R due to its compatibility with R's extensive data manipulation and analysis capabilities. These data frames were named descriptively for easy reference and traceability in subsequent stages of the research.</w:t>
+        <w:t xml:space="preserve">We kept the raw data in its original formats (Excel and CSV) to ensure the data remained accurate. We used clear and consistent file and folder names to keep track of different versions of the data. For efficiency and easier management, we stored the processed </w:t>
+      </w:r>
+      <w:proofErr w:type="spellStart"/>
+      <w:r>
+        <w:rPr>
+          <w:rFonts w:ascii="Times New Roman" w:eastAsia="Times New Roman" w:hAnsi="Times New Roman" w:cs="Times New Roman"/>
+          <w:sz w:val="24"/>
+          <w:szCs w:val="24"/>
+          <w:lang w:val="en-GB" w:eastAsia="en-GB"/>
+        </w:rPr>
+        <w:t>dataframes</w:t>
+      </w:r>
+      <w:proofErr w:type="spellEnd"/>
+      <w:r>
+        <w:rPr>
+          <w:rFonts w:ascii="Times New Roman" w:eastAsia="Times New Roman" w:hAnsi="Times New Roman" w:cs="Times New Roman"/>
+          <w:sz w:val="24"/>
+          <w:szCs w:val="24"/>
+          <w:lang w:val="en-GB" w:eastAsia="en-GB"/>
+        </w:rPr>
+        <w:t xml:space="preserve"> in a systematic and efficient manner. The raw data was stored in data frames in R due to its compatibility with R's extensive data manipulation and analysis capabilities. These data frames were named descriptively for easy reference and traceability in subsequent stages of the research.</w:t>
       </w:r>
     </w:p>
     <w:p>
@@ -2355,7 +2380,7 @@
           <w:rFonts w:ascii="Times New Roman" w:eastAsia="Times New Roman" w:hAnsi="Times New Roman" w:cs="Times New Roman"/>
           <w:sz w:val="24"/>
           <w:szCs w:val="24"/>
-          <w:lang w:val="en-BE" w:eastAsia="en-GB"/>
+          <w:lang w:eastAsia="en-GB"/>
         </w:rPr>
       </w:pPr>
       <w:r>
@@ -2372,7 +2397,7 @@
           <w:rFonts w:ascii="Times New Roman" w:eastAsia="Times New Roman" w:hAnsi="Times New Roman" w:cs="Times New Roman"/>
           <w:sz w:val="24"/>
           <w:szCs w:val="24"/>
-          <w:lang w:val="en-BE" w:eastAsia="en-GB"/>
+          <w:lang w:eastAsia="en-GB"/>
         </w:rPr>
         <w:t xml:space="preserve">generated </w:t>
       </w:r>
@@ -2388,7 +2413,7 @@
     </w:p>
     <w:p>
       <w:pPr>
-        <w:pStyle w:val="ListParagraph"/>
+        <w:pStyle w:val="Listaszerbekezds"/>
         <w:numPr>
           <w:ilvl w:val="0"/>
           <w:numId w:val="23"/>
@@ -2408,14 +2433,34 @@
           <w:szCs w:val="24"/>
           <w:lang w:val="en-GB" w:eastAsia="en-GB"/>
         </w:rPr>
-        <w:t xml:space="preserve">"index_prices_local_currencies": </w:t>
-      </w:r>
-      <w:r>
-        <w:rPr>
-          <w:rFonts w:ascii="Times New Roman" w:eastAsia="Times New Roman" w:hAnsi="Times New Roman" w:cs="Times New Roman"/>
-          <w:sz w:val="24"/>
-          <w:szCs w:val="24"/>
-          <w:lang w:val="en-BE" w:eastAsia="en-GB"/>
+        <w:t>"</w:t>
+      </w:r>
+      <w:proofErr w:type="spellStart"/>
+      <w:r>
+        <w:rPr>
+          <w:rFonts w:ascii="Times New Roman" w:eastAsia="Times New Roman" w:hAnsi="Times New Roman" w:cs="Times New Roman"/>
+          <w:sz w:val="24"/>
+          <w:szCs w:val="24"/>
+          <w:lang w:val="en-GB" w:eastAsia="en-GB"/>
+        </w:rPr>
+        <w:t>index_prices_local_currencies</w:t>
+      </w:r>
+      <w:proofErr w:type="spellEnd"/>
+      <w:r>
+        <w:rPr>
+          <w:rFonts w:ascii="Times New Roman" w:eastAsia="Times New Roman" w:hAnsi="Times New Roman" w:cs="Times New Roman"/>
+          <w:sz w:val="24"/>
+          <w:szCs w:val="24"/>
+          <w:lang w:val="en-GB" w:eastAsia="en-GB"/>
+        </w:rPr>
+        <w:t xml:space="preserve">": </w:t>
+      </w:r>
+      <w:r>
+        <w:rPr>
+          <w:rFonts w:ascii="Times New Roman" w:eastAsia="Times New Roman" w:hAnsi="Times New Roman" w:cs="Times New Roman"/>
+          <w:sz w:val="24"/>
+          <w:szCs w:val="24"/>
+          <w:lang w:eastAsia="en-GB"/>
         </w:rPr>
         <w:t xml:space="preserve">daily </w:t>
       </w:r>
@@ -2424,14 +2469,14 @@
           <w:rFonts w:ascii="Times New Roman" w:eastAsia="Times New Roman" w:hAnsi="Times New Roman" w:cs="Times New Roman"/>
           <w:sz w:val="24"/>
           <w:szCs w:val="24"/>
-          <w:lang w:val="en-BE" w:eastAsia="en-GB"/>
+          <w:lang w:eastAsia="en-GB"/>
         </w:rPr>
         <w:t>price data of selected indices, denoted in their local currency;</w:t>
       </w:r>
     </w:p>
     <w:p>
       <w:pPr>
-        <w:pStyle w:val="ListParagraph"/>
+        <w:pStyle w:val="Listaszerbekezds"/>
         <w:numPr>
           <w:ilvl w:val="0"/>
           <w:numId w:val="23"/>
@@ -2458,7 +2503,7 @@
           <w:rFonts w:ascii="Times New Roman" w:eastAsia="Times New Roman" w:hAnsi="Times New Roman" w:cs="Times New Roman"/>
           <w:sz w:val="24"/>
           <w:szCs w:val="24"/>
-          <w:lang w:val="en-BE" w:eastAsia="en-GB"/>
+          <w:lang w:eastAsia="en-GB"/>
         </w:rPr>
         <w:t xml:space="preserve">daily </w:t>
       </w:r>
@@ -2467,32 +2512,14 @@
           <w:rFonts w:ascii="Times New Roman" w:eastAsia="Times New Roman" w:hAnsi="Times New Roman" w:cs="Times New Roman"/>
           <w:sz w:val="24"/>
           <w:szCs w:val="24"/>
-          <w:lang w:val="en-BE" w:eastAsia="en-GB"/>
-        </w:rPr>
-        <w:t xml:space="preserve">price data of selected </w:t>
-      </w:r>
-      <w:r>
-        <w:rPr>
-          <w:rFonts w:ascii="Times New Roman" w:eastAsia="Times New Roman" w:hAnsi="Times New Roman" w:cs="Times New Roman"/>
-          <w:sz w:val="24"/>
-          <w:szCs w:val="24"/>
-          <w:lang w:val="en-BE" w:eastAsia="en-GB"/>
-        </w:rPr>
-        <w:t>currency pairs</w:t>
-      </w:r>
-      <w:r>
-        <w:rPr>
-          <w:rFonts w:ascii="Times New Roman" w:eastAsia="Times New Roman" w:hAnsi="Times New Roman" w:cs="Times New Roman"/>
-          <w:sz w:val="24"/>
-          <w:szCs w:val="24"/>
-          <w:lang w:val="en-BE" w:eastAsia="en-GB"/>
-        </w:rPr>
-        <w:t>;</w:t>
-      </w:r>
-    </w:p>
-    <w:p>
-      <w:pPr>
-        <w:pStyle w:val="ListParagraph"/>
+          <w:lang w:eastAsia="en-GB"/>
+        </w:rPr>
+        <w:t>price data of selected currency pairs;</w:t>
+      </w:r>
+    </w:p>
+    <w:p>
+      <w:pPr>
+        <w:pStyle w:val="Listaszerbekezds"/>
         <w:numPr>
           <w:ilvl w:val="0"/>
           <w:numId w:val="23"/>
@@ -2512,14 +2539,34 @@
           <w:szCs w:val="24"/>
           <w:lang w:val="en-GB" w:eastAsia="en-GB"/>
         </w:rPr>
-        <w:t xml:space="preserve">"swiss_inflation": </w:t>
-      </w:r>
-      <w:r>
-        <w:rPr>
-          <w:rFonts w:ascii="Times New Roman" w:eastAsia="Times New Roman" w:hAnsi="Times New Roman" w:cs="Times New Roman"/>
-          <w:sz w:val="24"/>
-          <w:szCs w:val="24"/>
-          <w:lang w:val="en-BE" w:eastAsia="en-GB"/>
+        <w:t>"</w:t>
+      </w:r>
+      <w:proofErr w:type="spellStart"/>
+      <w:r>
+        <w:rPr>
+          <w:rFonts w:ascii="Times New Roman" w:eastAsia="Times New Roman" w:hAnsi="Times New Roman" w:cs="Times New Roman"/>
+          <w:sz w:val="24"/>
+          <w:szCs w:val="24"/>
+          <w:lang w:val="en-GB" w:eastAsia="en-GB"/>
+        </w:rPr>
+        <w:t>swiss_inflation</w:t>
+      </w:r>
+      <w:proofErr w:type="spellEnd"/>
+      <w:r>
+        <w:rPr>
+          <w:rFonts w:ascii="Times New Roman" w:eastAsia="Times New Roman" w:hAnsi="Times New Roman" w:cs="Times New Roman"/>
+          <w:sz w:val="24"/>
+          <w:szCs w:val="24"/>
+          <w:lang w:val="en-GB" w:eastAsia="en-GB"/>
+        </w:rPr>
+        <w:t xml:space="preserve">": </w:t>
+      </w:r>
+      <w:r>
+        <w:rPr>
+          <w:rFonts w:ascii="Times New Roman" w:eastAsia="Times New Roman" w:hAnsi="Times New Roman" w:cs="Times New Roman"/>
+          <w:sz w:val="24"/>
+          <w:szCs w:val="24"/>
+          <w:lang w:eastAsia="en-GB"/>
         </w:rPr>
         <w:t xml:space="preserve">annual </w:t>
       </w:r>
@@ -2528,14 +2575,14 @@
           <w:rFonts w:ascii="Times New Roman" w:eastAsia="Times New Roman" w:hAnsi="Times New Roman" w:cs="Times New Roman"/>
           <w:sz w:val="24"/>
           <w:szCs w:val="24"/>
-          <w:lang w:val="en-BE" w:eastAsia="en-GB"/>
+          <w:lang w:eastAsia="en-GB"/>
         </w:rPr>
         <w:t>Swiss inflation data (CPI in %);</w:t>
       </w:r>
     </w:p>
     <w:p>
       <w:pPr>
-        <w:pStyle w:val="ListParagraph"/>
+        <w:pStyle w:val="Listaszerbekezds"/>
         <w:numPr>
           <w:ilvl w:val="0"/>
           <w:numId w:val="23"/>
@@ -2555,23 +2602,34 @@
           <w:szCs w:val="24"/>
           <w:lang w:val="en-GB" w:eastAsia="en-GB"/>
         </w:rPr>
-        <w:t>"CHF_rf_rates"</w:t>
-      </w:r>
-      <w:r>
-        <w:rPr>
-          <w:rFonts w:ascii="Times New Roman" w:eastAsia="Times New Roman" w:hAnsi="Times New Roman" w:cs="Times New Roman"/>
-          <w:sz w:val="24"/>
-          <w:szCs w:val="24"/>
-          <w:lang w:val="en-GB" w:eastAsia="en-GB"/>
-        </w:rPr>
-        <w:t xml:space="preserve">: </w:t>
-      </w:r>
-      <w:r>
-        <w:rPr>
-          <w:rFonts w:ascii="Times New Roman" w:eastAsia="Times New Roman" w:hAnsi="Times New Roman" w:cs="Times New Roman"/>
-          <w:sz w:val="24"/>
-          <w:szCs w:val="24"/>
-          <w:lang w:val="en-BE" w:eastAsia="en-GB"/>
+        <w:t>"</w:t>
+      </w:r>
+      <w:proofErr w:type="spellStart"/>
+      <w:r>
+        <w:rPr>
+          <w:rFonts w:ascii="Times New Roman" w:eastAsia="Times New Roman" w:hAnsi="Times New Roman" w:cs="Times New Roman"/>
+          <w:sz w:val="24"/>
+          <w:szCs w:val="24"/>
+          <w:lang w:val="en-GB" w:eastAsia="en-GB"/>
+        </w:rPr>
+        <w:t>CHF_rf_rates</w:t>
+      </w:r>
+      <w:proofErr w:type="spellEnd"/>
+      <w:r>
+        <w:rPr>
+          <w:rFonts w:ascii="Times New Roman" w:eastAsia="Times New Roman" w:hAnsi="Times New Roman" w:cs="Times New Roman"/>
+          <w:sz w:val="24"/>
+          <w:szCs w:val="24"/>
+          <w:lang w:val="en-GB" w:eastAsia="en-GB"/>
+        </w:rPr>
+        <w:t xml:space="preserve">": </w:t>
+      </w:r>
+      <w:r>
+        <w:rPr>
+          <w:rFonts w:ascii="Times New Roman" w:eastAsia="Times New Roman" w:hAnsi="Times New Roman" w:cs="Times New Roman"/>
+          <w:sz w:val="24"/>
+          <w:szCs w:val="24"/>
+          <w:lang w:eastAsia="en-GB"/>
         </w:rPr>
         <w:t xml:space="preserve">daily </w:t>
       </w:r>
@@ -2580,7 +2638,7 @@
           <w:rFonts w:ascii="Times New Roman" w:eastAsia="Times New Roman" w:hAnsi="Times New Roman" w:cs="Times New Roman"/>
           <w:sz w:val="24"/>
           <w:szCs w:val="24"/>
-          <w:lang w:val="en-BE" w:eastAsia="en-GB"/>
+          <w:lang w:eastAsia="en-GB"/>
         </w:rPr>
         <w:t>CHF money market rates and spot interest rates on Swiss confederation bond issues.</w:t>
       </w:r>
@@ -2624,19 +2682,19 @@
     </w:p>
     <w:p>
       <w:pPr>
-        <w:pStyle w:val="Heading1"/>
-      </w:pPr>
-      <w:bookmarkStart w:id="6" w:name="_Toc135700169"/>
+        <w:pStyle w:val="Cmsor1"/>
+      </w:pPr>
+      <w:bookmarkStart w:id="5" w:name="_Toc135700169"/>
       <w:r>
         <w:t>Data Cleaning and Preparation</w:t>
       </w:r>
-      <w:bookmarkEnd w:id="6"/>
-    </w:p>
-    <w:p>
-      <w:pPr>
-        <w:pStyle w:val="NormalWeb"/>
-        <w:rPr>
-          <w:lang w:val="en-BE"/>
+      <w:bookmarkEnd w:id="5"/>
+    </w:p>
+    <w:p>
+      <w:pPr>
+        <w:pStyle w:val="NormlWeb"/>
+        <w:rPr>
+          <w:lang/>
         </w:rPr>
       </w:pPr>
       <w:r>
@@ -2644,7 +2702,7 @@
       </w:r>
       <w:r>
         <w:rPr>
-          <w:lang w:val="en-BE"/>
+          <w:lang/>
         </w:rPr>
         <w:t xml:space="preserve"> </w:t>
       </w:r>
@@ -2656,24 +2714,84 @@
           <w:rFonts w:ascii="Times New Roman" w:eastAsia="Times New Roman" w:hAnsi="Times New Roman" w:cs="Times New Roman"/>
           <w:sz w:val="24"/>
           <w:szCs w:val="24"/>
-          <w:lang w:val="en-BE" w:eastAsia="en-GB"/>
-        </w:rPr>
-      </w:pPr>
-      <w:r>
-        <w:rPr>
-          <w:rFonts w:ascii="Times New Roman" w:eastAsia="Times New Roman" w:hAnsi="Times New Roman" w:cs="Times New Roman"/>
-          <w:sz w:val="24"/>
-          <w:szCs w:val="24"/>
-          <w:lang w:val="en-GB" w:eastAsia="en-GB"/>
-        </w:rPr>
-        <w:t xml:space="preserve">Cleaning the data was a pivotal stage in our data management process. We strove for consistency and accuracy, dealing with challenges such as aligning dates from different sources, managing missing values, and standardizing inflation values. To enhance the efficiency of our data cleaning process, we employed the dplyr library's powerful data manipulation functions and used purrr's map functions to implement changes across multiple dataframes. Moreover, to improve </w:t>
-      </w:r>
-      <w:r>
-        <w:rPr>
-          <w:rFonts w:ascii="Times New Roman" w:eastAsia="Times New Roman" w:hAnsi="Times New Roman" w:cs="Times New Roman"/>
-          <w:sz w:val="24"/>
-          <w:szCs w:val="24"/>
-          <w:lang w:val="en-BE" w:eastAsia="en-GB"/>
+          <w:lang w:eastAsia="en-GB"/>
+        </w:rPr>
+      </w:pPr>
+      <w:r>
+        <w:rPr>
+          <w:rFonts w:ascii="Times New Roman" w:eastAsia="Times New Roman" w:hAnsi="Times New Roman" w:cs="Times New Roman"/>
+          <w:sz w:val="24"/>
+          <w:szCs w:val="24"/>
+          <w:lang w:val="en-GB" w:eastAsia="en-GB"/>
+        </w:rPr>
+        <w:t xml:space="preserve">Cleaning the data was a pivotal stage in our data management process. We strove for consistency and accuracy, dealing with challenges such as aligning dates from different sources, managing missing values, and standardizing inflation values. To enhance the efficiency of our data cleaning process, we employed the </w:t>
+      </w:r>
+      <w:proofErr w:type="spellStart"/>
+      <w:r>
+        <w:rPr>
+          <w:rFonts w:ascii="Times New Roman" w:eastAsia="Times New Roman" w:hAnsi="Times New Roman" w:cs="Times New Roman"/>
+          <w:sz w:val="24"/>
+          <w:szCs w:val="24"/>
+          <w:lang w:val="en-GB" w:eastAsia="en-GB"/>
+        </w:rPr>
+        <w:t>dplyr</w:t>
+      </w:r>
+      <w:proofErr w:type="spellEnd"/>
+      <w:r>
+        <w:rPr>
+          <w:rFonts w:ascii="Times New Roman" w:eastAsia="Times New Roman" w:hAnsi="Times New Roman" w:cs="Times New Roman"/>
+          <w:sz w:val="24"/>
+          <w:szCs w:val="24"/>
+          <w:lang w:val="en-GB" w:eastAsia="en-GB"/>
+        </w:rPr>
+        <w:t xml:space="preserve"> library's powerful data manipulation functions and used </w:t>
+      </w:r>
+      <w:proofErr w:type="spellStart"/>
+      <w:r>
+        <w:rPr>
+          <w:rFonts w:ascii="Times New Roman" w:eastAsia="Times New Roman" w:hAnsi="Times New Roman" w:cs="Times New Roman"/>
+          <w:sz w:val="24"/>
+          <w:szCs w:val="24"/>
+          <w:lang w:val="en-GB" w:eastAsia="en-GB"/>
+        </w:rPr>
+        <w:t>purrr's</w:t>
+      </w:r>
+      <w:proofErr w:type="spellEnd"/>
+      <w:r>
+        <w:rPr>
+          <w:rFonts w:ascii="Times New Roman" w:eastAsia="Times New Roman" w:hAnsi="Times New Roman" w:cs="Times New Roman"/>
+          <w:sz w:val="24"/>
+          <w:szCs w:val="24"/>
+          <w:lang w:val="en-GB" w:eastAsia="en-GB"/>
+        </w:rPr>
+        <w:t xml:space="preserve"> map functions to implement changes across multiple </w:t>
+      </w:r>
+      <w:proofErr w:type="spellStart"/>
+      <w:r>
+        <w:rPr>
+          <w:rFonts w:ascii="Times New Roman" w:eastAsia="Times New Roman" w:hAnsi="Times New Roman" w:cs="Times New Roman"/>
+          <w:sz w:val="24"/>
+          <w:szCs w:val="24"/>
+          <w:lang w:val="en-GB" w:eastAsia="en-GB"/>
+        </w:rPr>
+        <w:t>dataframes</w:t>
+      </w:r>
+      <w:proofErr w:type="spellEnd"/>
+      <w:r>
+        <w:rPr>
+          <w:rFonts w:ascii="Times New Roman" w:eastAsia="Times New Roman" w:hAnsi="Times New Roman" w:cs="Times New Roman"/>
+          <w:sz w:val="24"/>
+          <w:szCs w:val="24"/>
+          <w:lang w:val="en-GB" w:eastAsia="en-GB"/>
+        </w:rPr>
+        <w:t xml:space="preserve">. Moreover, to improve </w:t>
+      </w:r>
+      <w:r>
+        <w:rPr>
+          <w:rFonts w:ascii="Times New Roman" w:eastAsia="Times New Roman" w:hAnsi="Times New Roman" w:cs="Times New Roman"/>
+          <w:sz w:val="24"/>
+          <w:szCs w:val="24"/>
+          <w:lang w:eastAsia="en-GB"/>
         </w:rPr>
         <w:t xml:space="preserve">data relevance and </w:t>
       </w:r>
@@ -2691,45 +2809,9 @@
           <w:rFonts w:ascii="Times New Roman" w:eastAsia="Times New Roman" w:hAnsi="Times New Roman" w:cs="Times New Roman"/>
           <w:sz w:val="24"/>
           <w:szCs w:val="24"/>
-          <w:lang w:val="en-BE" w:eastAsia="en-GB"/>
-        </w:rPr>
-        <w:t>we removed c</w:t>
-      </w:r>
-      <w:r>
-        <w:rPr>
-          <w:rFonts w:ascii="Times New Roman" w:eastAsia="Times New Roman" w:hAnsi="Times New Roman" w:cs="Times New Roman"/>
-          <w:sz w:val="24"/>
-          <w:szCs w:val="24"/>
-          <w:lang w:val="en-BE" w:eastAsia="en-GB"/>
-        </w:rPr>
-        <w:t xml:space="preserve">ertain columns </w:t>
-      </w:r>
-      <w:r>
-        <w:rPr>
-          <w:rFonts w:ascii="Times New Roman" w:eastAsia="Times New Roman" w:hAnsi="Times New Roman" w:cs="Times New Roman"/>
-          <w:sz w:val="24"/>
-          <w:szCs w:val="24"/>
-          <w:lang w:val="en-BE" w:eastAsia="en-GB"/>
-        </w:rPr>
-        <w:t>(indices) that contained only recent price data and were not essential to creating combinations of indices</w:t>
-      </w:r>
-      <w:r>
-        <w:rPr>
-          <w:rFonts w:ascii="Times New Roman" w:eastAsia="Times New Roman" w:hAnsi="Times New Roman" w:cs="Times New Roman"/>
-          <w:sz w:val="24"/>
-          <w:szCs w:val="24"/>
-          <w:lang w:val="en-BE" w:eastAsia="en-GB"/>
-        </w:rPr>
-        <w:t>, thus narrowing the number of columns from 49 to 26</w:t>
-      </w:r>
-      <w:r>
-        <w:rPr>
-          <w:rFonts w:ascii="Times New Roman" w:eastAsia="Times New Roman" w:hAnsi="Times New Roman" w:cs="Times New Roman"/>
-          <w:sz w:val="24"/>
-          <w:szCs w:val="24"/>
-          <w:lang w:val="en-BE" w:eastAsia="en-GB"/>
-        </w:rPr>
-        <w:t xml:space="preserve"> </w:t>
+          <w:lang w:eastAsia="en-GB"/>
+        </w:rPr>
+        <w:t xml:space="preserve">we removed certain columns (indices) that contained only recent price data and were not essential to creating combinations of indices, thus narrowing the number of columns from 49 to 26 </w:t>
       </w:r>
       <w:r>
         <w:rPr>
@@ -2763,7 +2845,7 @@
           <w:rFonts w:ascii="Times New Roman" w:eastAsia="Times New Roman" w:hAnsi="Times New Roman" w:cs="Times New Roman"/>
           <w:sz w:val="24"/>
           <w:szCs w:val="24"/>
-          <w:lang w:val="en-BE" w:eastAsia="en-GB"/>
+          <w:lang w:eastAsia="en-GB"/>
         </w:rPr>
         <w:t>indices.</w:t>
       </w:r>
@@ -2813,7 +2895,7 @@
           <w:rFonts w:ascii="Times New Roman" w:eastAsia="Times New Roman" w:hAnsi="Times New Roman" w:cs="Times New Roman"/>
           <w:sz w:val="24"/>
           <w:szCs w:val="24"/>
-          <w:lang w:val="en-BE" w:eastAsia="en-GB"/>
+          <w:lang w:eastAsia="en-GB"/>
         </w:rPr>
         <w:t xml:space="preserve">generated </w:t>
       </w:r>
@@ -2831,7 +2913,7 @@
           <w:rFonts w:ascii="Times New Roman" w:eastAsia="Times New Roman" w:hAnsi="Times New Roman" w:cs="Times New Roman"/>
           <w:sz w:val="24"/>
           <w:szCs w:val="24"/>
-          <w:lang w:val="en-BE" w:eastAsia="en-GB"/>
+          <w:lang w:eastAsia="en-GB"/>
         </w:rPr>
         <w:t>the ones that we introduced in the section above ("swiss_inflation", "CHF_rf_rates", "CHF_FX" and "index_prices_local_currencies"</w:t>
       </w:r>
@@ -2847,7 +2929,7 @@
     </w:p>
     <w:p>
       <w:pPr>
-        <w:pStyle w:val="ListParagraph"/>
+        <w:pStyle w:val="Listaszerbekezds"/>
         <w:numPr>
           <w:ilvl w:val="0"/>
           <w:numId w:val="24"/>
@@ -2867,14 +2949,34 @@
           <w:szCs w:val="24"/>
           <w:lang w:val="en-GB" w:eastAsia="en-GB"/>
         </w:rPr>
-        <w:t xml:space="preserve">"index_prices_CHF": </w:t>
-      </w:r>
-      <w:r>
-        <w:rPr>
-          <w:rFonts w:ascii="Times New Roman" w:eastAsia="Times New Roman" w:hAnsi="Times New Roman" w:cs="Times New Roman"/>
-          <w:sz w:val="24"/>
-          <w:szCs w:val="24"/>
-          <w:lang w:val="en-BE" w:eastAsia="en-GB"/>
+        <w:t>"</w:t>
+      </w:r>
+      <w:proofErr w:type="spellStart"/>
+      <w:r>
+        <w:rPr>
+          <w:rFonts w:ascii="Times New Roman" w:eastAsia="Times New Roman" w:hAnsi="Times New Roman" w:cs="Times New Roman"/>
+          <w:sz w:val="24"/>
+          <w:szCs w:val="24"/>
+          <w:lang w:val="en-GB" w:eastAsia="en-GB"/>
+        </w:rPr>
+        <w:t>index_prices_CHF</w:t>
+      </w:r>
+      <w:proofErr w:type="spellEnd"/>
+      <w:r>
+        <w:rPr>
+          <w:rFonts w:ascii="Times New Roman" w:eastAsia="Times New Roman" w:hAnsi="Times New Roman" w:cs="Times New Roman"/>
+          <w:sz w:val="24"/>
+          <w:szCs w:val="24"/>
+          <w:lang w:val="en-GB" w:eastAsia="en-GB"/>
+        </w:rPr>
+        <w:t xml:space="preserve">": </w:t>
+      </w:r>
+      <w:r>
+        <w:rPr>
+          <w:rFonts w:ascii="Times New Roman" w:eastAsia="Times New Roman" w:hAnsi="Times New Roman" w:cs="Times New Roman"/>
+          <w:sz w:val="24"/>
+          <w:szCs w:val="24"/>
+          <w:lang w:eastAsia="en-GB"/>
         </w:rPr>
         <w:t xml:space="preserve">daily </w:t>
       </w:r>
@@ -2883,7 +2985,7 @@
           <w:rFonts w:ascii="Times New Roman" w:eastAsia="Times New Roman" w:hAnsi="Times New Roman" w:cs="Times New Roman"/>
           <w:sz w:val="24"/>
           <w:szCs w:val="24"/>
-          <w:lang w:val="en-BE" w:eastAsia="en-GB"/>
+          <w:lang w:eastAsia="en-GB"/>
         </w:rPr>
         <w:t xml:space="preserve">price data of selected indices, denoted in CHF (calculated </w:t>
       </w:r>
@@ -2901,14 +3003,14 @@
           <w:rFonts w:ascii="Times New Roman" w:eastAsia="Times New Roman" w:hAnsi="Times New Roman" w:cs="Times New Roman"/>
           <w:sz w:val="24"/>
           <w:szCs w:val="24"/>
-          <w:lang w:val="en-BE" w:eastAsia="en-GB"/>
+          <w:lang w:eastAsia="en-GB"/>
         </w:rPr>
         <w:t>);</w:t>
       </w:r>
     </w:p>
     <w:p>
       <w:pPr>
-        <w:pStyle w:val="ListParagraph"/>
+        <w:pStyle w:val="Listaszerbekezds"/>
         <w:numPr>
           <w:ilvl w:val="0"/>
           <w:numId w:val="24"/>
@@ -2928,39 +3030,41 @@
           <w:szCs w:val="24"/>
           <w:lang w:val="en-GB" w:eastAsia="en-GB"/>
         </w:rPr>
-        <w:t xml:space="preserve">"return_series_CHF_nominal": </w:t>
-      </w:r>
-      <w:r>
-        <w:rPr>
-          <w:rFonts w:ascii="Times New Roman" w:eastAsia="Times New Roman" w:hAnsi="Times New Roman" w:cs="Times New Roman"/>
-          <w:sz w:val="24"/>
-          <w:szCs w:val="24"/>
-          <w:lang w:val="en-BE" w:eastAsia="en-GB"/>
-        </w:rPr>
-        <w:t xml:space="preserve">daily nominal daily return series of selected indices, denoted in CHF (calculated from </w:t>
-      </w:r>
-      <w:r>
-        <w:rPr>
-          <w:rFonts w:ascii="Times New Roman" w:eastAsia="Times New Roman" w:hAnsi="Times New Roman" w:cs="Times New Roman"/>
-          <w:sz w:val="24"/>
-          <w:szCs w:val="24"/>
-          <w:lang w:val="en-BE" w:eastAsia="en-GB"/>
-        </w:rPr>
-        <w:t xml:space="preserve">daily </w:t>
-      </w:r>
-      <w:r>
-        <w:rPr>
-          <w:rFonts w:ascii="Times New Roman" w:eastAsia="Times New Roman" w:hAnsi="Times New Roman" w:cs="Times New Roman"/>
-          <w:sz w:val="24"/>
-          <w:szCs w:val="24"/>
-          <w:lang w:val="en-BE" w:eastAsia="en-GB"/>
-        </w:rPr>
-        <w:t>price data of selected indices in CHF)</w:t>
-      </w:r>
-    </w:p>
-    <w:p>
-      <w:pPr>
-        <w:pStyle w:val="ListParagraph"/>
+        <w:t>"</w:t>
+      </w:r>
+      <w:proofErr w:type="spellStart"/>
+      <w:r>
+        <w:rPr>
+          <w:rFonts w:ascii="Times New Roman" w:eastAsia="Times New Roman" w:hAnsi="Times New Roman" w:cs="Times New Roman"/>
+          <w:sz w:val="24"/>
+          <w:szCs w:val="24"/>
+          <w:lang w:val="en-GB" w:eastAsia="en-GB"/>
+        </w:rPr>
+        <w:t>return_series_CHF_nominal</w:t>
+      </w:r>
+      <w:proofErr w:type="spellEnd"/>
+      <w:r>
+        <w:rPr>
+          <w:rFonts w:ascii="Times New Roman" w:eastAsia="Times New Roman" w:hAnsi="Times New Roman" w:cs="Times New Roman"/>
+          <w:sz w:val="24"/>
+          <w:szCs w:val="24"/>
+          <w:lang w:val="en-GB" w:eastAsia="en-GB"/>
+        </w:rPr>
+        <w:t xml:space="preserve">": </w:t>
+      </w:r>
+      <w:r>
+        <w:rPr>
+          <w:rFonts w:ascii="Times New Roman" w:eastAsia="Times New Roman" w:hAnsi="Times New Roman" w:cs="Times New Roman"/>
+          <w:sz w:val="24"/>
+          <w:szCs w:val="24"/>
+          <w:lang w:eastAsia="en-GB"/>
+        </w:rPr>
+        <w:t>daily nominal daily return series of selected indices, denoted in CHF (calculated from daily price data of selected indices in CHF)</w:t>
+      </w:r>
+    </w:p>
+    <w:p>
+      <w:pPr>
+        <w:pStyle w:val="Listaszerbekezds"/>
         <w:numPr>
           <w:ilvl w:val="0"/>
           <w:numId w:val="24"/>
@@ -2980,84 +3084,41 @@
           <w:szCs w:val="24"/>
           <w:lang w:val="en-GB" w:eastAsia="en-GB"/>
         </w:rPr>
-        <w:t xml:space="preserve">"return_series_CHF_real": </w:t>
-      </w:r>
-      <w:r>
-        <w:rPr>
-          <w:rFonts w:ascii="Times New Roman" w:eastAsia="Times New Roman" w:hAnsi="Times New Roman" w:cs="Times New Roman"/>
-          <w:sz w:val="24"/>
-          <w:szCs w:val="24"/>
-          <w:lang w:val="en-BE" w:eastAsia="en-GB"/>
-        </w:rPr>
-        <w:t xml:space="preserve">daily </w:t>
-      </w:r>
-      <w:r>
-        <w:rPr>
-          <w:rFonts w:ascii="Times New Roman" w:eastAsia="Times New Roman" w:hAnsi="Times New Roman" w:cs="Times New Roman"/>
-          <w:sz w:val="24"/>
-          <w:szCs w:val="24"/>
-          <w:lang w:val="en-BE" w:eastAsia="en-GB"/>
-        </w:rPr>
-        <w:t>real</w:t>
-      </w:r>
-      <w:r>
-        <w:rPr>
-          <w:rFonts w:ascii="Times New Roman" w:eastAsia="Times New Roman" w:hAnsi="Times New Roman" w:cs="Times New Roman"/>
-          <w:sz w:val="24"/>
-          <w:szCs w:val="24"/>
-          <w:lang w:val="en-BE" w:eastAsia="en-GB"/>
-        </w:rPr>
-        <w:t xml:space="preserve"> daily return series of selected indices, denoted in CHF</w:t>
-      </w:r>
-      <w:r>
-        <w:rPr>
-          <w:rFonts w:ascii="Times New Roman" w:eastAsia="Times New Roman" w:hAnsi="Times New Roman" w:cs="Times New Roman"/>
-          <w:sz w:val="24"/>
-          <w:szCs w:val="24"/>
-          <w:lang w:val="en-BE" w:eastAsia="en-GB"/>
-        </w:rPr>
-        <w:t xml:space="preserve"> (calculated as the difference between </w:t>
-      </w:r>
-      <w:r>
-        <w:rPr>
-          <w:rFonts w:ascii="Times New Roman" w:eastAsia="Times New Roman" w:hAnsi="Times New Roman" w:cs="Times New Roman"/>
-          <w:sz w:val="24"/>
-          <w:szCs w:val="24"/>
-          <w:lang w:val="en-BE" w:eastAsia="en-GB"/>
-        </w:rPr>
-        <w:t>daily nominal daily return series of selected indices</w:t>
-      </w:r>
-      <w:r>
-        <w:rPr>
-          <w:rFonts w:ascii="Times New Roman" w:eastAsia="Times New Roman" w:hAnsi="Times New Roman" w:cs="Times New Roman"/>
-          <w:sz w:val="24"/>
-          <w:szCs w:val="24"/>
-          <w:lang w:val="en-BE" w:eastAsia="en-GB"/>
-        </w:rPr>
-        <w:t xml:space="preserve"> and deannualized </w:t>
-      </w:r>
-      <w:r>
-        <w:rPr>
-          <w:rFonts w:ascii="Times New Roman" w:eastAsia="Times New Roman" w:hAnsi="Times New Roman" w:cs="Times New Roman"/>
-          <w:sz w:val="24"/>
-          <w:szCs w:val="24"/>
-          <w:lang w:val="en-BE" w:eastAsia="en-GB"/>
-        </w:rPr>
-        <w:t>Swiss inflation</w:t>
-      </w:r>
-      <w:r>
-        <w:rPr>
-          <w:rFonts w:ascii="Times New Roman" w:eastAsia="Times New Roman" w:hAnsi="Times New Roman" w:cs="Times New Roman"/>
-          <w:sz w:val="24"/>
-          <w:szCs w:val="24"/>
-          <w:lang w:val="en-BE" w:eastAsia="en-GB"/>
-        </w:rPr>
-        <w:t>)</w:t>
-      </w:r>
-    </w:p>
-    <w:p>
-      <w:pPr>
-        <w:pStyle w:val="ListParagraph"/>
+        <w:t>"</w:t>
+      </w:r>
+      <w:proofErr w:type="spellStart"/>
+      <w:r>
+        <w:rPr>
+          <w:rFonts w:ascii="Times New Roman" w:eastAsia="Times New Roman" w:hAnsi="Times New Roman" w:cs="Times New Roman"/>
+          <w:sz w:val="24"/>
+          <w:szCs w:val="24"/>
+          <w:lang w:val="en-GB" w:eastAsia="en-GB"/>
+        </w:rPr>
+        <w:t>return_series_CHF_real</w:t>
+      </w:r>
+      <w:proofErr w:type="spellEnd"/>
+      <w:r>
+        <w:rPr>
+          <w:rFonts w:ascii="Times New Roman" w:eastAsia="Times New Roman" w:hAnsi="Times New Roman" w:cs="Times New Roman"/>
+          <w:sz w:val="24"/>
+          <w:szCs w:val="24"/>
+          <w:lang w:val="en-GB" w:eastAsia="en-GB"/>
+        </w:rPr>
+        <w:t xml:space="preserve">": </w:t>
+      </w:r>
+      <w:r>
+        <w:rPr>
+          <w:rFonts w:ascii="Times New Roman" w:eastAsia="Times New Roman" w:hAnsi="Times New Roman" w:cs="Times New Roman"/>
+          <w:sz w:val="24"/>
+          <w:szCs w:val="24"/>
+          <w:lang w:eastAsia="en-GB"/>
+        </w:rPr>
+        <w:t>daily real daily return series of selected indices, denoted in CHF (calculated as the difference between daily nominal daily return series of selected indices and deannualized Swiss inflation)</w:t>
+      </w:r>
+    </w:p>
+    <w:p>
+      <w:pPr>
+        <w:pStyle w:val="Listaszerbekezds"/>
         <w:numPr>
           <w:ilvl w:val="0"/>
           <w:numId w:val="24"/>
@@ -3077,34 +3138,47 @@
           <w:szCs w:val="24"/>
           <w:lang w:val="en-GB" w:eastAsia="en-GB"/>
         </w:rPr>
-        <w:t xml:space="preserve">“return_series_CHF_excess": </w:t>
-      </w:r>
-      <w:r>
-        <w:rPr>
-          <w:rFonts w:ascii="Times New Roman" w:eastAsia="Times New Roman" w:hAnsi="Times New Roman" w:cs="Times New Roman"/>
-          <w:sz w:val="24"/>
-          <w:szCs w:val="24"/>
-          <w:lang w:val="en-BE" w:eastAsia="en-GB"/>
-        </w:rPr>
-        <w:t xml:space="preserve">daily </w:t>
-      </w:r>
-      <w:r>
-        <w:rPr>
-          <w:rFonts w:ascii="Times New Roman" w:eastAsia="Times New Roman" w:hAnsi="Times New Roman" w:cs="Times New Roman"/>
-          <w:sz w:val="24"/>
-          <w:szCs w:val="24"/>
-          <w:lang w:val="en-BE" w:eastAsia="en-GB"/>
-        </w:rPr>
-        <w:t>excess</w:t>
-      </w:r>
-      <w:r>
-        <w:rPr>
-          <w:rFonts w:ascii="Times New Roman" w:eastAsia="Times New Roman" w:hAnsi="Times New Roman" w:cs="Times New Roman"/>
-          <w:sz w:val="24"/>
-          <w:szCs w:val="24"/>
-          <w:lang w:val="en-BE" w:eastAsia="en-GB"/>
-        </w:rPr>
-        <w:t xml:space="preserve"> daily return series of selected indices, denoted in CHF</w:t>
+        <w:t>“</w:t>
+      </w:r>
+      <w:proofErr w:type="spellStart"/>
+      <w:proofErr w:type="gramStart"/>
+      <w:r>
+        <w:rPr>
+          <w:rFonts w:ascii="Times New Roman" w:eastAsia="Times New Roman" w:hAnsi="Times New Roman" w:cs="Times New Roman"/>
+          <w:sz w:val="24"/>
+          <w:szCs w:val="24"/>
+          <w:lang w:val="en-GB" w:eastAsia="en-GB"/>
+        </w:rPr>
+        <w:t>return</w:t>
+      </w:r>
+      <w:proofErr w:type="gramEnd"/>
+      <w:r>
+        <w:rPr>
+          <w:rFonts w:ascii="Times New Roman" w:eastAsia="Times New Roman" w:hAnsi="Times New Roman" w:cs="Times New Roman"/>
+          <w:sz w:val="24"/>
+          <w:szCs w:val="24"/>
+          <w:lang w:val="en-GB" w:eastAsia="en-GB"/>
+        </w:rPr>
+        <w:t>_series_CHF_excess</w:t>
+      </w:r>
+      <w:proofErr w:type="spellEnd"/>
+      <w:r>
+        <w:rPr>
+          <w:rFonts w:ascii="Times New Roman" w:eastAsia="Times New Roman" w:hAnsi="Times New Roman" w:cs="Times New Roman"/>
+          <w:sz w:val="24"/>
+          <w:szCs w:val="24"/>
+          <w:lang w:val="en-GB" w:eastAsia="en-GB"/>
+        </w:rPr>
+        <w:t xml:space="preserve">": </w:t>
+      </w:r>
+      <w:r>
+        <w:rPr>
+          <w:rFonts w:ascii="Times New Roman" w:eastAsia="Times New Roman" w:hAnsi="Times New Roman" w:cs="Times New Roman"/>
+          <w:sz w:val="24"/>
+          <w:szCs w:val="24"/>
+          <w:lang w:eastAsia="en-GB"/>
+        </w:rPr>
+        <w:t>daily excess daily return series of selected indices, denoted in CHF</w:t>
       </w:r>
       <w:r>
         <w:rPr>
@@ -3120,34 +3194,16 @@
           <w:rFonts w:ascii="Times New Roman" w:eastAsia="Times New Roman" w:hAnsi="Times New Roman" w:cs="Times New Roman"/>
           <w:sz w:val="24"/>
           <w:szCs w:val="24"/>
-          <w:lang w:val="en-BE" w:eastAsia="en-GB"/>
-        </w:rPr>
-        <w:t xml:space="preserve">(calculated </w:t>
-      </w:r>
-      <w:r>
-        <w:rPr>
-          <w:rFonts w:ascii="Times New Roman" w:eastAsia="Times New Roman" w:hAnsi="Times New Roman" w:cs="Times New Roman"/>
-          <w:sz w:val="24"/>
-          <w:szCs w:val="24"/>
-          <w:lang w:val="en-BE" w:eastAsia="en-GB"/>
-        </w:rPr>
-        <w:t>as</w:t>
-      </w:r>
-      <w:r>
-        <w:rPr>
-          <w:rFonts w:ascii="Times New Roman" w:eastAsia="Times New Roman" w:hAnsi="Times New Roman" w:cs="Times New Roman"/>
-          <w:sz w:val="24"/>
-          <w:szCs w:val="24"/>
-          <w:lang w:val="en-BE" w:eastAsia="en-GB"/>
-        </w:rPr>
-        <w:t xml:space="preserve"> the difference between daily nominal daily return series of selected indices and deannualized </w:t>
-      </w:r>
-      <w:r>
-        <w:rPr>
-          <w:rFonts w:ascii="Times New Roman" w:eastAsia="Times New Roman" w:hAnsi="Times New Roman" w:cs="Times New Roman"/>
-          <w:sz w:val="24"/>
-          <w:szCs w:val="24"/>
-          <w:lang w:val="en-BE" w:eastAsia="en-GB"/>
+          <w:lang w:eastAsia="en-GB"/>
+        </w:rPr>
+        <w:t xml:space="preserve">(calculated as the difference between daily nominal daily return series of selected indices and deannualized </w:t>
+      </w:r>
+      <w:r>
+        <w:rPr>
+          <w:rFonts w:ascii="Times New Roman" w:eastAsia="Times New Roman" w:hAnsi="Times New Roman" w:cs="Times New Roman"/>
+          <w:sz w:val="24"/>
+          <w:szCs w:val="24"/>
+          <w:lang w:eastAsia="en-GB"/>
         </w:rPr>
         <w:t>risk-free rates</w:t>
       </w:r>
@@ -3156,7 +3212,7 @@
           <w:rFonts w:ascii="Times New Roman" w:eastAsia="Times New Roman" w:hAnsi="Times New Roman" w:cs="Times New Roman"/>
           <w:sz w:val="24"/>
           <w:szCs w:val="24"/>
-          <w:lang w:val="en-BE" w:eastAsia="en-GB"/>
+          <w:lang w:eastAsia="en-GB"/>
         </w:rPr>
         <w:t>)</w:t>
       </w:r>
@@ -3166,6 +3222,66 @@
         <w:spacing w:before="100" w:beforeAutospacing="1" w:after="100" w:afterAutospacing="1" w:line="240" w:lineRule="auto"/>
         <w:rPr>
           <w:rFonts w:ascii="Times New Roman" w:eastAsia="Times New Roman" w:hAnsi="Times New Roman" w:cs="Times New Roman"/>
+          <w:sz w:val="24"/>
+          <w:szCs w:val="24"/>
+          <w:lang w:val="en-GB" w:eastAsia="en-GB"/>
+        </w:rPr>
+      </w:pPr>
+      <w:r>
+        <w:rPr>
+          <w:rFonts w:ascii="Times New Roman" w:eastAsia="Times New Roman" w:hAnsi="Times New Roman" w:cs="Times New Roman"/>
+          <w:sz w:val="24"/>
+          <w:szCs w:val="24"/>
+          <w:lang w:val="en-GB" w:eastAsia="en-GB"/>
+        </w:rPr>
+        <w:t xml:space="preserve">Parallel processing is slower when we use lower combinations of columns, this is due to the overhead of setting up the parallel tasks, however it is significantly faster at the higher combinations. When trying to generate columns of up to 6 combinations however due to how parallel computing works, each ‘parallel worker’ is only allowed a maximum size of 500mb. Increasing the maximum size to 1gb with the code: </w:t>
+      </w:r>
+      <w:proofErr w:type="gramStart"/>
+      <w:r>
+        <w:rPr>
+          <w:rFonts w:ascii="Times New Roman" w:eastAsia="Times New Roman" w:hAnsi="Times New Roman" w:cs="Times New Roman"/>
+          <w:sz w:val="24"/>
+          <w:szCs w:val="24"/>
+          <w:lang w:val="en-GB" w:eastAsia="en-GB"/>
+        </w:rPr>
+        <w:t>options(</w:t>
+      </w:r>
+      <w:proofErr w:type="spellStart"/>
+      <w:proofErr w:type="gramEnd"/>
+      <w:r>
+        <w:rPr>
+          <w:rFonts w:ascii="Times New Roman" w:eastAsia="Times New Roman" w:hAnsi="Times New Roman" w:cs="Times New Roman"/>
+          <w:sz w:val="24"/>
+          <w:szCs w:val="24"/>
+          <w:lang w:val="en-GB" w:eastAsia="en-GB"/>
+        </w:rPr>
+        <w:t>future.globals.maxSize</w:t>
+      </w:r>
+      <w:proofErr w:type="spellEnd"/>
+      <w:r>
+        <w:rPr>
+          <w:rFonts w:ascii="Times New Roman" w:eastAsia="Times New Roman" w:hAnsi="Times New Roman" w:cs="Times New Roman"/>
+          <w:sz w:val="24"/>
+          <w:szCs w:val="24"/>
+          <w:lang w:val="en-GB" w:eastAsia="en-GB"/>
+        </w:rPr>
+        <w:t xml:space="preserve"> = 1024 * 1024 * 1024)</w:t>
+      </w:r>
+      <w:r>
+        <w:rPr>
+          <w:rFonts w:ascii="Times New Roman" w:eastAsia="Times New Roman" w:hAnsi="Times New Roman" w:cs="Times New Roman"/>
+          <w:sz w:val="24"/>
+          <w:szCs w:val="24"/>
+          <w:lang w:val="en-GB" w:eastAsia="en-GB"/>
+        </w:rPr>
+        <w:t xml:space="preserve"> resulted in R crashing. </w:t>
+      </w:r>
+    </w:p>
+    <w:p>
+      <w:pPr>
+        <w:spacing w:before="100" w:beforeAutospacing="1" w:after="100" w:afterAutospacing="1" w:line="240" w:lineRule="auto"/>
+        <w:rPr>
+          <w:rFonts w:ascii="Times New Roman" w:eastAsia="Times New Roman" w:hAnsi="Times New Roman" w:cs="Times New Roman"/>
           <w:color w:val="7030A0"/>
           <w:sz w:val="24"/>
           <w:szCs w:val="24"/>
@@ -3182,22 +3298,36 @@
           <w:highlight w:val="yellow"/>
           <w:lang w:val="en-GB" w:eastAsia="en-GB"/>
         </w:rPr>
-        <w:t>After cleaning and preparing your data, it's important to validate it before proceeding to the analysis stage. This would ensure that the transformations you've performed on the data have not introduced errors and that the data still accurately represents what you intend to analyze.</w:t>
+        <w:t xml:space="preserve">After cleaning and preparing your data, it's important to validate it before proceeding to the analysis stage. This would ensure that the transformations you've performed on the data have not introduced errors and that the data still accurately represents what you intend to </w:t>
+      </w:r>
+      <w:proofErr w:type="spellStart"/>
+      <w:r>
+        <w:rPr>
+          <w:rFonts w:ascii="Times New Roman" w:eastAsia="Times New Roman" w:hAnsi="Times New Roman" w:cs="Times New Roman"/>
+          <w:color w:val="7030A0"/>
+          <w:sz w:val="24"/>
+          <w:szCs w:val="24"/>
+          <w:highlight w:val="yellow"/>
+          <w:lang w:val="en-GB" w:eastAsia="en-GB"/>
+        </w:rPr>
+        <w:t>analyze</w:t>
+      </w:r>
+      <w:proofErr w:type="spellEnd"/>
+      <w:r>
+        <w:rPr>
+          <w:rFonts w:ascii="Times New Roman" w:eastAsia="Times New Roman" w:hAnsi="Times New Roman" w:cs="Times New Roman"/>
+          <w:color w:val="7030A0"/>
+          <w:sz w:val="24"/>
+          <w:szCs w:val="24"/>
+          <w:highlight w:val="yellow"/>
+          <w:lang w:val="en-GB" w:eastAsia="en-GB"/>
+        </w:rPr>
+        <w:t>.</w:t>
       </w:r>
     </w:p>
     <w:p>
       <w:pPr>
         <w:spacing w:before="100" w:beforeAutospacing="1" w:after="100" w:afterAutospacing="1" w:line="240" w:lineRule="auto"/>
-        <w:rPr>
-          <w:rFonts w:ascii="Times New Roman" w:eastAsia="Times New Roman" w:hAnsi="Times New Roman" w:cs="Times New Roman"/>
-          <w:color w:val="7030A0"/>
-          <w:sz w:val="24"/>
-          <w:szCs w:val="24"/>
-          <w:highlight w:val="yellow"/>
-          <w:lang w:val="en-GB" w:eastAsia="en-GB"/>
-        </w:rPr>
-      </w:pPr>
-      <w:r>
         <w:rPr>
           <w:rFonts w:ascii="Times New Roman" w:hAnsi="Times New Roman" w:cs="Times New Roman"/>
           <w:color w:val="7030A0"/>
@@ -3205,22 +3335,44 @@
           <w:szCs w:val="24"/>
           <w:highlight w:val="yellow"/>
         </w:rPr>
+      </w:pPr>
+      <w:r>
+        <w:rPr>
+          <w:rFonts w:ascii="Times New Roman" w:hAnsi="Times New Roman" w:cs="Times New Roman"/>
+          <w:color w:val="7030A0"/>
+          <w:sz w:val="24"/>
+          <w:szCs w:val="24"/>
+          <w:highlight w:val="yellow"/>
+        </w:rPr>
         <w:t>Though this may be implied, it may be beneficial to explicitly state the importance of documenting your data cleaning, validation, and analysis processes. This would not only make your work easier to understand and reproduce, but it would also be beneficial in case there are changes to your team or if the project needs to be handed over to someone else in the future.</w:t>
       </w:r>
     </w:p>
     <w:p>
       <w:pPr>
-        <w:pStyle w:val="Heading1"/>
-      </w:pPr>
-      <w:bookmarkStart w:id="7" w:name="_Toc135700170"/>
+        <w:spacing w:before="100" w:beforeAutospacing="1" w:after="100" w:afterAutospacing="1" w:line="240" w:lineRule="auto"/>
+        <w:rPr>
+          <w:rFonts w:ascii="Times New Roman" w:eastAsia="Times New Roman" w:hAnsi="Times New Roman" w:cs="Times New Roman"/>
+          <w:color w:val="7030A0"/>
+          <w:sz w:val="24"/>
+          <w:szCs w:val="24"/>
+          <w:highlight w:val="yellow"/>
+          <w:lang w:val="en-GB" w:eastAsia="en-GB"/>
+        </w:rPr>
+      </w:pPr>
+    </w:p>
+    <w:p>
+      <w:pPr>
+        <w:pStyle w:val="Cmsor1"/>
+      </w:pPr>
+      <w:bookmarkStart w:id="6" w:name="_Toc135700170"/>
       <w:r>
         <w:t>Data Analysis and Data Visualization</w:t>
       </w:r>
-      <w:bookmarkEnd w:id="7"/>
-    </w:p>
-    <w:p>
-      <w:pPr>
-        <w:pStyle w:val="NormalWeb"/>
+      <w:bookmarkEnd w:id="6"/>
+    </w:p>
+    <w:p>
+      <w:pPr>
+        <w:pStyle w:val="NormlWeb"/>
       </w:pPr>
       <w:r>
         <w:t>To conduct our data analysis, we used a variety of statistical and machine learning techniques. We calculated return series in CHF in nominal, real, and excess terms, a task that presented its own challenges due to the sheer volume of data and the need to perform computations over a plethora of securities combinations.</w:t>
@@ -3228,22 +3380,38 @@
     </w:p>
     <w:p>
       <w:pPr>
-        <w:pStyle w:val="NormalWeb"/>
-      </w:pPr>
-      <w:r>
-        <w:t>Handling the large volume of data was a considerable challenge, but one that we tackled by using tools specifically designed to deal with such scenarios. The data.table library in R, for example, was instrumental for its efficient handling of large data sets. Parallel processing might have been employed to manage the computational load more effectively.</w:t>
-      </w:r>
-    </w:p>
-    <w:p>
-      <w:pPr>
-        <w:pStyle w:val="NormalWeb"/>
-      </w:pPr>
-      <w:r>
-        <w:t xml:space="preserve">Our analysis also included finding correlations between daily returns of various indices, implementing quantitative investment strategies, backtesting these strategies, and evaluating their </w:t>
-      </w:r>
-      <w:r>
-        <w:rPr>
-          <w:lang w:val="en-BE"/>
+        <w:pStyle w:val="NormlWeb"/>
+      </w:pPr>
+      <w:r>
+        <w:t xml:space="preserve">Handling the large volume of data was a considerable challenge, but one that we tackled by using tools specifically designed to deal with such scenarios. The </w:t>
+      </w:r>
+      <w:proofErr w:type="spellStart"/>
+      <w:r>
+        <w:t>data.table</w:t>
+      </w:r>
+      <w:proofErr w:type="spellEnd"/>
+      <w:r>
+        <w:t xml:space="preserve"> library in R, for example, was instrumental for its efficient handling of large data sets. Parallel processing might have been employed to manage the computational load more effectively.</w:t>
+      </w:r>
+    </w:p>
+    <w:p>
+      <w:pPr>
+        <w:pStyle w:val="NormlWeb"/>
+      </w:pPr>
+      <w:r>
+        <w:t xml:space="preserve">Our analysis also included finding correlations between daily returns of various indices, implementing quantitative investment strategies, </w:t>
+      </w:r>
+      <w:proofErr w:type="spellStart"/>
+      <w:r>
+        <w:t>backtesting</w:t>
+      </w:r>
+      <w:proofErr w:type="spellEnd"/>
+      <w:r>
+        <w:t xml:space="preserve"> these strategies, and evaluating their </w:t>
+      </w:r>
+      <w:r>
+        <w:rPr>
+          <w:lang/>
         </w:rPr>
         <w:t xml:space="preserve">out-of-sample </w:t>
       </w:r>
@@ -3256,31 +3424,28 @@
     </w:p>
     <w:p>
       <w:pPr>
-        <w:pStyle w:val="NormalWeb"/>
-      </w:pPr>
-      <w:r>
+        <w:pStyle w:val="NormlWeb"/>
+      </w:pPr>
+      <w:r>
+        <w:lastRenderedPageBreak/>
         <w:t>Data visualization played a vital role in our project, allowing us to present our results graphically. We utilized the ggplot2 library in R for this task due to its robust functionality and effectiveness when dealing with large volumes of data. These visualizations provided us with a clear and concise way to understand and communicate the results of our analysis.</w:t>
       </w:r>
     </w:p>
     <w:p>
       <w:pPr>
-        <w:pStyle w:val="NormalWeb"/>
-      </w:pPr>
-      <w:r>
-        <w:t xml:space="preserve">Our data analysis methods were designed to provide clear and concise answers to our research questions, and our visualizations were created to support these findings. As our research progresses, more specifics regarding our methods and their corresponding </w:t>
-      </w:r>
-      <w:r>
-        <w:lastRenderedPageBreak/>
-        <w:t>justifications will be provided, building a comprehensive framework for deriving and evaluating optimal quantitative investment strategies.</w:t>
-      </w:r>
-    </w:p>
-    <w:p>
-      <w:pPr>
-        <w:pStyle w:val="NormalWeb"/>
+        <w:pStyle w:val="NormlWeb"/>
+      </w:pPr>
+      <w:r>
+        <w:t>Our data analysis methods were designed to provide clear and concise answers to our research questions, and our visualizations were created to support these findings. As our research progresses, more specifics regarding our methods and their corresponding justifications will be provided, building a comprehensive framework for deriving and evaluating optimal quantitative investment strategies.</w:t>
+      </w:r>
+    </w:p>
+    <w:p>
+      <w:pPr>
+        <w:pStyle w:val="NormlWeb"/>
         <w:rPr>
           <w:color w:val="7030A0"/>
           <w:highlight w:val="yellow"/>
-          <w:lang w:val="en-BE"/>
+          <w:lang/>
         </w:rPr>
       </w:pPr>
       <w:r>
@@ -3301,25 +3466,25 @@
         <w:rPr>
           <w:color w:val="7030A0"/>
           <w:highlight w:val="yellow"/>
-          <w:lang w:val="en-BE"/>
+          <w:lang/>
         </w:rPr>
         <w:t>.</w:t>
       </w:r>
     </w:p>
     <w:p>
       <w:pPr>
-        <w:pStyle w:val="NormalWeb"/>
+        <w:pStyle w:val="NormlWeb"/>
         <w:rPr>
           <w:color w:val="7030A0"/>
           <w:highlight w:val="yellow"/>
-          <w:lang w:val="en-BE"/>
+          <w:lang/>
         </w:rPr>
       </w:pPr>
       <w:r>
         <w:rPr>
           <w:color w:val="7030A0"/>
           <w:highlight w:val="yellow"/>
-          <w:lang w:val="en-BE"/>
+          <w:lang/>
         </w:rPr>
         <w:t>To be very fair, we should also include rebalancing in this process but for now let's not think about that </w:t>
       </w:r>
@@ -3328,19 +3493,111 @@
           <w:rFonts w:ascii="Segoe UI Symbol" w:hAnsi="Segoe UI Symbol" w:cs="Segoe UI Symbol"/>
           <w:color w:val="7030A0"/>
           <w:highlight w:val="yellow"/>
-          <w:lang w:val="en-BE"/>
+          <w:lang/>
         </w:rPr>
         <w:t>😁</w:t>
       </w:r>
     </w:p>
     <w:p>
       <w:pPr>
-        <w:pStyle w:val="Heading1"/>
-      </w:pPr>
-      <w:bookmarkStart w:id="8" w:name="_Toc135700171"/>
+        <w:pStyle w:val="Cmsor1"/>
+      </w:pPr>
+      <w:bookmarkStart w:id="7" w:name="_Toc135700171"/>
       <w:r>
         <w:t>Results</w:t>
       </w:r>
+      <w:bookmarkEnd w:id="7"/>
+    </w:p>
+    <w:p>
+      <w:pPr>
+        <w:spacing w:before="100" w:beforeAutospacing="1" w:after="100" w:afterAutospacing="1" w:line="240" w:lineRule="auto"/>
+        <w:rPr>
+          <w:rFonts w:ascii="Times New Roman" w:eastAsia="Times New Roman" w:hAnsi="Times New Roman" w:cs="Times New Roman"/>
+          <w:sz w:val="24"/>
+          <w:szCs w:val="24"/>
+          <w:lang w:val="en-GB" w:eastAsia="en-GB"/>
+        </w:rPr>
+      </w:pPr>
+      <w:r>
+        <w:rPr>
+          <w:rFonts w:ascii="Times New Roman" w:eastAsia="Times New Roman" w:hAnsi="Times New Roman" w:cs="Times New Roman"/>
+          <w:sz w:val="24"/>
+          <w:szCs w:val="24"/>
+          <w:lang w:val="en-GB" w:eastAsia="en-GB"/>
+        </w:rPr>
+        <w:t xml:space="preserve">Our analysis resulted in </w:t>
+      </w:r>
+      <w:r>
+        <w:rPr>
+          <w:rFonts w:ascii="Times New Roman" w:eastAsia="Times New Roman" w:hAnsi="Times New Roman" w:cs="Times New Roman"/>
+          <w:sz w:val="24"/>
+          <w:szCs w:val="24"/>
+          <w:lang w:val="en-GB" w:eastAsia="en-GB"/>
+        </w:rPr>
+        <w:t>a unique optimal investment strategy for any user-specified set of investment parameters</w:t>
+      </w:r>
+      <w:r>
+        <w:rPr>
+          <w:rFonts w:ascii="Times New Roman" w:eastAsia="Times New Roman" w:hAnsi="Times New Roman" w:cs="Times New Roman"/>
+          <w:sz w:val="24"/>
+          <w:szCs w:val="24"/>
+          <w:lang w:val="en-GB" w:eastAsia="en-GB"/>
+        </w:rPr>
+        <w:t xml:space="preserve">. </w:t>
+      </w:r>
+    </w:p>
+    <w:p>
+      <w:pPr>
+        <w:spacing w:before="100" w:beforeAutospacing="1" w:after="100" w:afterAutospacing="1" w:line="240" w:lineRule="auto"/>
+        <w:rPr>
+          <w:rFonts w:ascii="Times New Roman" w:eastAsia="Times New Roman" w:hAnsi="Times New Roman" w:cs="Times New Roman"/>
+          <w:color w:val="7030A0"/>
+          <w:sz w:val="24"/>
+          <w:szCs w:val="24"/>
+          <w:lang w:val="en-GB" w:eastAsia="en-GB"/>
+        </w:rPr>
+      </w:pPr>
+      <w:r>
+        <w:rPr>
+          <w:rFonts w:ascii="Times New Roman" w:eastAsia="Times New Roman" w:hAnsi="Times New Roman" w:cs="Times New Roman"/>
+          <w:color w:val="7030A0"/>
+          <w:sz w:val="24"/>
+          <w:szCs w:val="24"/>
+          <w:highlight w:val="yellow"/>
+          <w:lang w:val="en-GB" w:eastAsia="en-GB"/>
+        </w:rPr>
+        <w:t>Detailed results will be shared in an accompanying document which will present our findings along with supporting tables and figures.</w:t>
+      </w:r>
+      <w:r>
+        <w:rPr>
+          <w:rFonts w:ascii="Times New Roman" w:eastAsia="Times New Roman" w:hAnsi="Times New Roman" w:cs="Times New Roman"/>
+          <w:color w:val="7030A0"/>
+          <w:sz w:val="24"/>
+          <w:szCs w:val="24"/>
+          <w:lang w:val="en-GB" w:eastAsia="en-GB"/>
+        </w:rPr>
+        <w:t xml:space="preserve"> </w:t>
+      </w:r>
+    </w:p>
+    <w:p>
+      <w:pPr>
+        <w:spacing w:before="100" w:beforeAutospacing="1" w:after="100" w:afterAutospacing="1" w:line="240" w:lineRule="auto"/>
+        <w:rPr>
+          <w:rFonts w:ascii="Times New Roman" w:eastAsia="Times New Roman" w:hAnsi="Times New Roman" w:cs="Times New Roman"/>
+          <w:sz w:val="24"/>
+          <w:szCs w:val="24"/>
+          <w:lang w:val="en-GB" w:eastAsia="en-GB"/>
+        </w:rPr>
+      </w:pPr>
+    </w:p>
+    <w:p>
+      <w:pPr>
+        <w:pStyle w:val="Cmsor1"/>
+      </w:pPr>
+      <w:bookmarkStart w:id="8" w:name="_Toc135700172"/>
+      <w:r>
+        <w:t>Scaling and Cloud Deployment</w:t>
+      </w:r>
       <w:bookmarkEnd w:id="8"/>
     </w:p>
     <w:p>
@@ -3348,110 +3605,18 @@
         <w:spacing w:before="100" w:beforeAutospacing="1" w:after="100" w:afterAutospacing="1" w:line="240" w:lineRule="auto"/>
         <w:rPr>
           <w:rFonts w:ascii="Times New Roman" w:eastAsia="Times New Roman" w:hAnsi="Times New Roman" w:cs="Times New Roman"/>
-          <w:sz w:val="24"/>
-          <w:szCs w:val="24"/>
-          <w:lang w:val="en-GB" w:eastAsia="en-GB"/>
-        </w:rPr>
-      </w:pPr>
-      <w:r>
-        <w:rPr>
-          <w:rFonts w:ascii="Times New Roman" w:eastAsia="Times New Roman" w:hAnsi="Times New Roman" w:cs="Times New Roman"/>
-          <w:sz w:val="24"/>
-          <w:szCs w:val="24"/>
-          <w:lang w:val="en-GB" w:eastAsia="en-GB"/>
-        </w:rPr>
-        <w:t xml:space="preserve">Our analysis resulted in </w:t>
-      </w:r>
-      <w:r>
-        <w:rPr>
-          <w:rFonts w:ascii="Times New Roman" w:eastAsia="Times New Roman" w:hAnsi="Times New Roman" w:cs="Times New Roman"/>
-          <w:sz w:val="24"/>
-          <w:szCs w:val="24"/>
-          <w:lang w:val="en-GB" w:eastAsia="en-GB"/>
-        </w:rPr>
-        <w:t>a unique optimal investment strategy for any user-specified set of investment parameters</w:t>
-      </w:r>
-      <w:r>
-        <w:rPr>
-          <w:rFonts w:ascii="Times New Roman" w:eastAsia="Times New Roman" w:hAnsi="Times New Roman" w:cs="Times New Roman"/>
-          <w:sz w:val="24"/>
-          <w:szCs w:val="24"/>
-          <w:lang w:val="en-GB" w:eastAsia="en-GB"/>
-        </w:rPr>
-        <w:t xml:space="preserve">. </w:t>
-      </w:r>
+          <w:color w:val="00B050"/>
+          <w:sz w:val="24"/>
+          <w:szCs w:val="24"/>
+          <w:lang w:val="en-GB" w:eastAsia="en-GB"/>
+        </w:rPr>
+      </w:pPr>
     </w:p>
     <w:p>
       <w:pPr>
         <w:spacing w:before="100" w:beforeAutospacing="1" w:after="100" w:afterAutospacing="1" w:line="240" w:lineRule="auto"/>
         <w:rPr>
           <w:rFonts w:ascii="Times New Roman" w:eastAsia="Times New Roman" w:hAnsi="Times New Roman" w:cs="Times New Roman"/>
-          <w:color w:val="7030A0"/>
-          <w:sz w:val="24"/>
-          <w:szCs w:val="24"/>
-          <w:lang w:val="en-GB" w:eastAsia="en-GB"/>
-        </w:rPr>
-      </w:pPr>
-      <w:r>
-        <w:rPr>
-          <w:rFonts w:ascii="Times New Roman" w:eastAsia="Times New Roman" w:hAnsi="Times New Roman" w:cs="Times New Roman"/>
-          <w:color w:val="7030A0"/>
-          <w:sz w:val="24"/>
-          <w:szCs w:val="24"/>
-          <w:highlight w:val="yellow"/>
-          <w:lang w:val="en-GB" w:eastAsia="en-GB"/>
-        </w:rPr>
-        <w:t>Detailed results will be shared in an accompanying document which will present our findings along with supporting tables and figures.</w:t>
-      </w:r>
-      <w:r>
-        <w:rPr>
-          <w:rFonts w:ascii="Times New Roman" w:eastAsia="Times New Roman" w:hAnsi="Times New Roman" w:cs="Times New Roman"/>
-          <w:color w:val="7030A0"/>
-          <w:sz w:val="24"/>
-          <w:szCs w:val="24"/>
-          <w:lang w:val="en-GB" w:eastAsia="en-GB"/>
-        </w:rPr>
-        <w:t xml:space="preserve"> </w:t>
-      </w:r>
-    </w:p>
-    <w:p>
-      <w:pPr>
-        <w:spacing w:before="100" w:beforeAutospacing="1" w:after="100" w:afterAutospacing="1" w:line="240" w:lineRule="auto"/>
-        <w:rPr>
-          <w:rFonts w:ascii="Times New Roman" w:eastAsia="Times New Roman" w:hAnsi="Times New Roman" w:cs="Times New Roman"/>
-          <w:sz w:val="24"/>
-          <w:szCs w:val="24"/>
-          <w:lang w:val="en-GB" w:eastAsia="en-GB"/>
-        </w:rPr>
-      </w:pPr>
-    </w:p>
-    <w:p>
-      <w:pPr>
-        <w:pStyle w:val="Heading1"/>
-      </w:pPr>
-      <w:bookmarkStart w:id="9" w:name="_Toc135700172"/>
-      <w:r>
-        <w:t>Scaling and Cloud Deployment</w:t>
-      </w:r>
-      <w:bookmarkEnd w:id="9"/>
-    </w:p>
-    <w:p>
-      <w:pPr>
-        <w:spacing w:before="100" w:beforeAutospacing="1" w:after="100" w:afterAutospacing="1" w:line="240" w:lineRule="auto"/>
-        <w:rPr>
-          <w:rFonts w:ascii="Times New Roman" w:eastAsia="Times New Roman" w:hAnsi="Times New Roman" w:cs="Times New Roman"/>
-          <w:color w:val="00B050"/>
-          <w:sz w:val="24"/>
-          <w:szCs w:val="24"/>
-          <w:lang w:val="en-GB" w:eastAsia="en-GB"/>
-        </w:rPr>
-      </w:pPr>
-    </w:p>
-    <w:p>
-      <w:pPr>
-        <w:spacing w:before="100" w:beforeAutospacing="1" w:after="100" w:afterAutospacing="1" w:line="240" w:lineRule="auto"/>
-        <w:rPr>
-          <w:rFonts w:ascii="Times New Roman" w:eastAsia="Times New Roman" w:hAnsi="Times New Roman" w:cs="Times New Roman"/>
           <w:sz w:val="24"/>
           <w:szCs w:val="24"/>
           <w:lang w:val="en-GB" w:eastAsia="en-GB"/>
@@ -3478,7 +3643,7 @@
     </w:p>
     <w:p>
       <w:pPr>
-        <w:pStyle w:val="NormalWeb"/>
+        <w:pStyle w:val="NormlWeb"/>
         <w:numPr>
           <w:ilvl w:val="0"/>
           <w:numId w:val="27"/>
@@ -3491,12 +3656,32 @@
         <w:t>Amazon Web Services (AWS)</w:t>
       </w:r>
       <w:r>
-        <w:t>: AWS provides a suite of tools for big data analytics and cloud computing. We employed Amazon S3 for storing and retrieving our data due to its scalability, high availability, and data protection. The collected data from various sources was stored in an S3 bucket, ensuring it could be accessed quickly and easily. Amazon Redshift was used for data warehousing, providing a powerful, fully managed, petabyte-scale data warehouse solution. It enables us to analyze our data using standard SQL and existing Business Intelligence (BI) tools. To deal with computational needs, AWS's EC2 instances were deployed to run our R code in the cloud, which allowed us to leverage the processing power of the cloud and thus handle larger datasets and complex calculations. AWS SageMaker also played a significant role in our project by helping us develop, train, and deploy machine learning models on a large scale.</w:t>
-      </w:r>
-    </w:p>
-    <w:p>
-      <w:pPr>
-        <w:pStyle w:val="NormalWeb"/>
+        <w:t xml:space="preserve">: AWS provides a suite of tools for big data analytics and cloud computing. We employed Amazon S3 for storing and retrieving our data due to its scalability, high availability, and data protection. The collected data from various sources was stored in an S3 bucket, ensuring it could be accessed quickly and easily. Amazon Redshift was used for data warehousing, providing a powerful, fully managed, petabyte-scale data warehouse solution. It enables us to </w:t>
+      </w:r>
+      <w:proofErr w:type="spellStart"/>
+      <w:r>
+        <w:t>analyze</w:t>
+      </w:r>
+      <w:proofErr w:type="spellEnd"/>
+      <w:r>
+        <w:t xml:space="preserve"> our data using standard SQL and existing Business Intelligence (BI) tools. To deal with computational needs, AWS's EC2 instances were deployed to run our R code in the </w:t>
+      </w:r>
+      <w:r>
+        <w:lastRenderedPageBreak/>
+        <w:t xml:space="preserve">cloud, which allowed us to leverage the processing power of the cloud and thus handle larger datasets and complex calculations. AWS </w:t>
+      </w:r>
+      <w:proofErr w:type="spellStart"/>
+      <w:r>
+        <w:t>SageMaker</w:t>
+      </w:r>
+      <w:proofErr w:type="spellEnd"/>
+      <w:r>
+        <w:t xml:space="preserve"> also played a significant role in our project by helping us develop, train, and deploy machine learning models on a large scale.</w:t>
+      </w:r>
+    </w:p>
+    <w:p>
+      <w:pPr>
+        <w:pStyle w:val="NormlWeb"/>
         <w:numPr>
           <w:ilvl w:val="0"/>
           <w:numId w:val="27"/>
@@ -3509,16 +3694,60 @@
         <w:t>Google Cloud Platform (GCP)</w:t>
       </w:r>
       <w:r>
-        <w:t xml:space="preserve">: We used Google's BigQuery for our large scale data analytics needs. BigQuery's serverless, highly scalable, and cost-effective multi-cloud data warehouse designed for business agility enables us to analyze large sets of data quickly. In addition to BigQuery, we used Google Cloud Storage for our data storage </w:t>
-      </w:r>
-      <w:r>
-        <w:lastRenderedPageBreak/>
-        <w:t>needs and Google Compute Engine for our computational requirements. Google Colab, a cloud-based Jupyter notebook environment that runs entirely in the cloud, was used. This service provides free access to GPUs and TPUs, allowing anyone to write and execute arbitrary Python/R code through the browser and is especially well suited to machine learning and data analysis.</w:t>
-      </w:r>
-    </w:p>
-    <w:p>
-      <w:pPr>
-        <w:pStyle w:val="NormalWeb"/>
+        <w:t xml:space="preserve">: We used Google's </w:t>
+      </w:r>
+      <w:proofErr w:type="spellStart"/>
+      <w:r>
+        <w:t>BigQuery</w:t>
+      </w:r>
+      <w:proofErr w:type="spellEnd"/>
+      <w:r>
+        <w:t xml:space="preserve"> for our large scale data analytics needs. </w:t>
+      </w:r>
+      <w:proofErr w:type="spellStart"/>
+      <w:r>
+        <w:t>BigQuery's</w:t>
+      </w:r>
+      <w:proofErr w:type="spellEnd"/>
+      <w:r>
+        <w:t xml:space="preserve"> serverless, highly scalable, and cost-effective multi-cloud data warehouse designed for business agility enables us to </w:t>
+      </w:r>
+      <w:proofErr w:type="spellStart"/>
+      <w:r>
+        <w:t>analyze</w:t>
+      </w:r>
+      <w:proofErr w:type="spellEnd"/>
+      <w:r>
+        <w:t xml:space="preserve"> large sets of data quickly. In addition to </w:t>
+      </w:r>
+      <w:proofErr w:type="spellStart"/>
+      <w:r>
+        <w:t>BigQuery</w:t>
+      </w:r>
+      <w:proofErr w:type="spellEnd"/>
+      <w:r>
+        <w:t xml:space="preserve">, we used Google Cloud Storage for our data storage needs and Google Compute Engine for our computational requirements. Google </w:t>
+      </w:r>
+      <w:proofErr w:type="spellStart"/>
+      <w:r>
+        <w:t>Colab</w:t>
+      </w:r>
+      <w:proofErr w:type="spellEnd"/>
+      <w:r>
+        <w:t xml:space="preserve">, a cloud-based </w:t>
+      </w:r>
+      <w:proofErr w:type="spellStart"/>
+      <w:r>
+        <w:t>Jupyter</w:t>
+      </w:r>
+      <w:proofErr w:type="spellEnd"/>
+      <w:r>
+        <w:t xml:space="preserve"> notebook environment that runs entirely in the cloud, was used. This service provides free access to GPUs and TPUs, allowing anyone to write and execute arbitrary Python/R code through the browser and is especially well suited to machine learning and data analysis.</w:t>
+      </w:r>
+    </w:p>
+    <w:p>
+      <w:pPr>
+        <w:pStyle w:val="NormlWeb"/>
         <w:numPr>
           <w:ilvl w:val="0"/>
           <w:numId w:val="27"/>
@@ -3556,7 +3785,7 @@
     </w:p>
     <w:p>
       <w:pPr>
-        <w:pStyle w:val="NormalWeb"/>
+        <w:pStyle w:val="NormlWeb"/>
         <w:numPr>
           <w:ilvl w:val="0"/>
           <w:numId w:val="28"/>
@@ -3569,12 +3798,20 @@
         <w:t>Apache Spark</w:t>
       </w:r>
       <w:r>
-        <w:t>: Spark is a unified analytics engine for big data processing. It was used for our data processing needs due to its ability to handle vast amounts of data, strong performance in batch and stream processing tasks, and support for machine learning algorithms. It also provides APIs for Python and R, which made it a suitable choice for our use-case. Hive, a data warehouse infrastructure tool to process structured data in Hadoop, was also implemented in conjunction with Spark to make querying and analyzing easy.</w:t>
-      </w:r>
-    </w:p>
-    <w:p>
-      <w:pPr>
-        <w:pStyle w:val="NormalWeb"/>
+        <w:t xml:space="preserve">: Spark is a unified analytics engine for big data processing. It was used for our data processing needs due to its ability to handle vast amounts of data, strong performance in batch and stream processing tasks, and support for machine learning algorithms. It also provides APIs for Python and R, which made it a suitable choice for our use-case. Hive, a data warehouse infrastructure tool to process structured data in Hadoop, was also implemented in conjunction with Spark to make querying and </w:t>
+      </w:r>
+      <w:proofErr w:type="spellStart"/>
+      <w:r>
+        <w:t>analyzing</w:t>
+      </w:r>
+      <w:proofErr w:type="spellEnd"/>
+      <w:r>
+        <w:t xml:space="preserve"> easy.</w:t>
+      </w:r>
+    </w:p>
+    <w:p>
+      <w:pPr>
+        <w:pStyle w:val="NormlWeb"/>
         <w:numPr>
           <w:ilvl w:val="0"/>
           <w:numId w:val="28"/>
@@ -3592,7 +3829,7 @@
     </w:p>
     <w:p>
       <w:pPr>
-        <w:pStyle w:val="NormalWeb"/>
+        <w:pStyle w:val="NormlWeb"/>
         <w:numPr>
           <w:ilvl w:val="0"/>
           <w:numId w:val="28"/>
@@ -3610,7 +3847,7 @@
     </w:p>
     <w:p>
       <w:pPr>
-        <w:pStyle w:val="NormalWeb"/>
+        <w:pStyle w:val="NormlWeb"/>
         <w:numPr>
           <w:ilvl w:val="0"/>
           <w:numId w:val="28"/>
@@ -3643,15 +3880,41 @@
           <w:szCs w:val="24"/>
           <w:lang w:val="en-GB" w:eastAsia="en-GB"/>
         </w:rPr>
-        <w:t>Despite these tools and platforms, managing data processing and machine learning tasks at scale could still be challenging. To streamline this process, we used orchestration and workflow management tools like Apache Airflow. It helped us to define, schedule, and monitor our workflows and ensured that our data pipelines were robust, resilient, and consistent.</w:t>
-      </w:r>
-    </w:p>
-    <w:p>
-      <w:pPr>
-        <w:pStyle w:val="NormalWeb"/>
-      </w:pPr>
-      <w:r>
-        <w:t>Finally, to deploy our machine learning models and make them accessible for end-users, we used a Model-as-a-Service (MaaS) deployment strategy. This strategy encapsulates the model within a web service that can be called via an API, providing an interface for end-users to input their specific set of investment parameters and receive the corresponding optimal investment strategy. Depending on our needs and the platform we're using, this deployment could be carried out using AWS SageMaker, Azure ML, or Google's AI Platform.</w:t>
+        <w:t xml:space="preserve">Despite these tools and platforms, managing data processing and machine learning tasks at scale could still be challenging. To streamline this process, we used orchestration and workflow management tools like Apache Airflow. It helped us to define, schedule, and </w:t>
+      </w:r>
+      <w:r>
+        <w:rPr>
+          <w:rFonts w:ascii="Times New Roman" w:eastAsia="Times New Roman" w:hAnsi="Times New Roman" w:cs="Times New Roman"/>
+          <w:sz w:val="24"/>
+          <w:szCs w:val="24"/>
+          <w:lang w:val="en-GB" w:eastAsia="en-GB"/>
+        </w:rPr>
+        <w:lastRenderedPageBreak/>
+        <w:t>monitor our workflows and ensured that our data pipelines were robust, resilient, and consistent.</w:t>
+      </w:r>
+    </w:p>
+    <w:p>
+      <w:pPr>
+        <w:pStyle w:val="NormlWeb"/>
+      </w:pPr>
+      <w:r>
+        <w:t>Finally, to deploy our machine learning models and make them accessible for end-users, we used a Model-as-a-Service (</w:t>
+      </w:r>
+      <w:proofErr w:type="spellStart"/>
+      <w:r>
+        <w:t>MaaS</w:t>
+      </w:r>
+      <w:proofErr w:type="spellEnd"/>
+      <w:r>
+        <w:t xml:space="preserve">) deployment strategy. This strategy encapsulates the model within a web service that can be called via an API, providing an interface for end-users to input their specific set of investment parameters and receive the corresponding optimal investment strategy. Depending on our needs and the platform we're using, this deployment could be carried out using AWS </w:t>
+      </w:r>
+      <w:proofErr w:type="spellStart"/>
+      <w:r>
+        <w:t>SageMaker</w:t>
+      </w:r>
+      <w:proofErr w:type="spellEnd"/>
+      <w:r>
+        <w:t>, Azure ML, or Google's AI Platform.</w:t>
       </w:r>
     </w:p>
     <w:p>
@@ -3671,7 +3934,6 @@
           <w:szCs w:val="24"/>
           <w:lang w:val="en-GB" w:eastAsia="en-GB"/>
         </w:rPr>
-        <w:lastRenderedPageBreak/>
         <w:t>By adopting these technologies and strategies, we were able to:</w:t>
       </w:r>
     </w:p>
@@ -3774,7 +4036,27 @@
           <w:szCs w:val="24"/>
           <w:lang w:val="en-GB" w:eastAsia="en-GB"/>
         </w:rPr>
-        <w:t>: Foster better teamwork among data scientists, developers, and other stakeholders in the project. Tools like Databricks and Colab promote collaboration by providing shared workspaces where code, comments, and outputs can be viewed and edited by multiple users.</w:t>
+        <w:t xml:space="preserve">: Foster better teamwork among data scientists, developers, and other stakeholders in the project. Tools like Databricks and </w:t>
+      </w:r>
+      <w:proofErr w:type="spellStart"/>
+      <w:r>
+        <w:rPr>
+          <w:rFonts w:ascii="Times New Roman" w:eastAsia="Times New Roman" w:hAnsi="Times New Roman" w:cs="Times New Roman"/>
+          <w:sz w:val="24"/>
+          <w:szCs w:val="24"/>
+          <w:lang w:val="en-GB" w:eastAsia="en-GB"/>
+        </w:rPr>
+        <w:t>Colab</w:t>
+      </w:r>
+      <w:proofErr w:type="spellEnd"/>
+      <w:r>
+        <w:rPr>
+          <w:rFonts w:ascii="Times New Roman" w:eastAsia="Times New Roman" w:hAnsi="Times New Roman" w:cs="Times New Roman"/>
+          <w:sz w:val="24"/>
+          <w:szCs w:val="24"/>
+          <w:lang w:val="en-GB" w:eastAsia="en-GB"/>
+        </w:rPr>
+        <w:t xml:space="preserve"> promote collaboration by providing shared workspaces where code, comments, and outputs can be viewed and edited by multiple users.</w:t>
       </w:r>
     </w:p>
     <w:p>
@@ -3876,7 +4158,27 @@
           <w:szCs w:val="24"/>
           <w:lang w:val="en-GB" w:eastAsia="en-GB"/>
         </w:rPr>
-        <w:t>: Reduce our overall costs by making efficient use of cloud resources. By leveraging the power of the cloud, we can avoid the high upfront costs of setting up and maintaining our own data centers.</w:t>
+        <w:t xml:space="preserve">: Reduce our overall costs by making efficient use of cloud resources. By leveraging the power of the cloud, we can avoid the high upfront costs of setting up and maintaining our own data </w:t>
+      </w:r>
+      <w:proofErr w:type="spellStart"/>
+      <w:r>
+        <w:rPr>
+          <w:rFonts w:ascii="Times New Roman" w:eastAsia="Times New Roman" w:hAnsi="Times New Roman" w:cs="Times New Roman"/>
+          <w:sz w:val="24"/>
+          <w:szCs w:val="24"/>
+          <w:lang w:val="en-GB" w:eastAsia="en-GB"/>
+        </w:rPr>
+        <w:t>centers</w:t>
+      </w:r>
+      <w:proofErr w:type="spellEnd"/>
+      <w:r>
+        <w:rPr>
+          <w:rFonts w:ascii="Times New Roman" w:eastAsia="Times New Roman" w:hAnsi="Times New Roman" w:cs="Times New Roman"/>
+          <w:sz w:val="24"/>
+          <w:szCs w:val="24"/>
+          <w:lang w:val="en-GB" w:eastAsia="en-GB"/>
+        </w:rPr>
+        <w:t>.</w:t>
       </w:r>
     </w:p>
     <w:p>
@@ -3913,13 +4215,13 @@
     </w:p>
     <w:p>
       <w:pPr>
-        <w:pStyle w:val="Heading1"/>
-      </w:pPr>
-      <w:bookmarkStart w:id="10" w:name="_Toc135700173"/>
+        <w:pStyle w:val="Cmsor1"/>
+      </w:pPr>
+      <w:bookmarkStart w:id="9" w:name="_Toc135700173"/>
       <w:r>
         <w:t>Interpretation</w:t>
       </w:r>
-      <w:bookmarkEnd w:id="10"/>
+      <w:bookmarkEnd w:id="9"/>
     </w:p>
     <w:p>
       <w:pPr>
@@ -3930,7 +4232,7 @@
           <w:sz w:val="24"/>
           <w:szCs w:val="24"/>
           <w:highlight w:val="yellow"/>
-          <w:lang w:val="en-BE" w:eastAsia="en-GB"/>
+          <w:lang w:eastAsia="en-GB"/>
         </w:rPr>
       </w:pPr>
       <w:r>
@@ -3951,25 +4253,57 @@
           <w:sz w:val="24"/>
           <w:szCs w:val="24"/>
           <w:highlight w:val="yellow"/>
-          <w:lang w:val="en-BE" w:eastAsia="en-GB"/>
-        </w:rPr>
-        <w:t>.</w:t>
-      </w:r>
-      <w:r>
+          <w:lang w:eastAsia="en-GB"/>
+        </w:rPr>
+        <w:t xml:space="preserve">. </w:t>
+      </w:r>
+    </w:p>
+    <w:p>
+      <w:pPr>
+        <w:spacing w:before="100" w:beforeAutospacing="1" w:after="100" w:afterAutospacing="1" w:line="240" w:lineRule="auto"/>
         <w:rPr>
           <w:rFonts w:ascii="Times New Roman" w:eastAsia="Times New Roman" w:hAnsi="Times New Roman" w:cs="Times New Roman"/>
           <w:color w:val="7030A0"/>
           <w:sz w:val="24"/>
           <w:szCs w:val="24"/>
           <w:highlight w:val="yellow"/>
-          <w:lang w:val="en-BE" w:eastAsia="en-GB"/>
+          <w:lang w:val="en-GB" w:eastAsia="en-GB"/>
+        </w:rPr>
+      </w:pPr>
+      <w:r>
+        <w:rPr>
+          <w:rFonts w:ascii="Times New Roman" w:eastAsia="Times New Roman" w:hAnsi="Times New Roman" w:cs="Times New Roman"/>
+          <w:color w:val="7030A0"/>
+          <w:sz w:val="24"/>
+          <w:szCs w:val="24"/>
+          <w:highlight w:val="yellow"/>
+          <w:lang w:val="en-GB" w:eastAsia="en-GB"/>
+        </w:rPr>
+        <w:t xml:space="preserve">The interpretation of the results would involve understanding the implications </w:t>
+      </w:r>
+      <w:r>
+        <w:rPr>
+          <w:rFonts w:ascii="Times New Roman" w:eastAsia="Times New Roman" w:hAnsi="Times New Roman" w:cs="Times New Roman"/>
+          <w:color w:val="7030A0"/>
+          <w:sz w:val="24"/>
+          <w:szCs w:val="24"/>
+          <w:highlight w:val="yellow"/>
+          <w:lang w:val="en-GB" w:eastAsia="en-GB"/>
+        </w:rPr>
+        <w:t>of the identified correlations</w:t>
+      </w:r>
+      <w:r>
+        <w:rPr>
+          <w:rFonts w:ascii="Times New Roman" w:eastAsia="Times New Roman" w:hAnsi="Times New Roman" w:cs="Times New Roman"/>
+          <w:color w:val="7030A0"/>
+          <w:sz w:val="24"/>
+          <w:szCs w:val="24"/>
+          <w:highlight w:val="yellow"/>
+          <w:lang w:eastAsia="en-GB"/>
         </w:rPr>
         <w:t xml:space="preserve"> </w:t>
       </w:r>
-    </w:p>
-    <w:p>
-      <w:pPr>
-        <w:spacing w:before="100" w:beforeAutospacing="1" w:after="100" w:afterAutospacing="1" w:line="240" w:lineRule="auto"/>
+      <w:r>
         <w:rPr>
           <w:rFonts w:ascii="Times New Roman" w:eastAsia="Times New Roman" w:hAnsi="Times New Roman" w:cs="Times New Roman"/>
           <w:color w:val="7030A0"/>
@@ -3978,7 +4312,8 @@
           <w:highlight w:val="yellow"/>
           <w:lang w:val="en-GB" w:eastAsia="en-GB"/>
         </w:rPr>
-      </w:pPr>
+        <w:t xml:space="preserve">and the performance of the proposed investment strategies. This would </w:t>
+      </w:r>
       <w:r>
         <w:rPr>
           <w:rFonts w:ascii="Times New Roman" w:eastAsia="Times New Roman" w:hAnsi="Times New Roman" w:cs="Times New Roman"/>
@@ -3988,45 +4323,13 @@
           <w:highlight w:val="yellow"/>
           <w:lang w:val="en-GB" w:eastAsia="en-GB"/>
         </w:rPr>
-        <w:t xml:space="preserve">The interpretation of the results would involve understanding the implications </w:t>
-      </w:r>
-      <w:r>
-        <w:rPr>
-          <w:rFonts w:ascii="Times New Roman" w:eastAsia="Times New Roman" w:hAnsi="Times New Roman" w:cs="Times New Roman"/>
-          <w:color w:val="7030A0"/>
-          <w:sz w:val="24"/>
-          <w:szCs w:val="24"/>
-          <w:highlight w:val="yellow"/>
-          <w:lang w:val="en-GB" w:eastAsia="en-GB"/>
-        </w:rPr>
-        <w:t>of the identified correlations</w:t>
-      </w:r>
-      <w:r>
-        <w:rPr>
-          <w:rFonts w:ascii="Times New Roman" w:eastAsia="Times New Roman" w:hAnsi="Times New Roman" w:cs="Times New Roman"/>
-          <w:color w:val="7030A0"/>
-          <w:sz w:val="24"/>
-          <w:szCs w:val="24"/>
-          <w:highlight w:val="yellow"/>
-          <w:lang w:val="en-BE" w:eastAsia="en-GB"/>
-        </w:rPr>
-        <w:t xml:space="preserve"> </w:t>
-      </w:r>
-      <w:r>
-        <w:rPr>
-          <w:rFonts w:ascii="Times New Roman" w:eastAsia="Times New Roman" w:hAnsi="Times New Roman" w:cs="Times New Roman"/>
-          <w:color w:val="7030A0"/>
-          <w:sz w:val="24"/>
-          <w:szCs w:val="24"/>
-          <w:highlight w:val="yellow"/>
-          <w:lang w:val="en-GB" w:eastAsia="en-GB"/>
-        </w:rPr>
-        <w:t>and the performance of the proposed investment strategies. This would also involve considering the limitations of the analysis and the potential areas for further research.</w:t>
-      </w:r>
-    </w:p>
-    <w:p>
-      <w:pPr>
-        <w:pStyle w:val="NormalWeb"/>
+        <w:lastRenderedPageBreak/>
+        <w:t>also involve considering the limitations of the analysis and the potential areas for further research.</w:t>
+      </w:r>
+    </w:p>
+    <w:p>
+      <w:pPr>
+        <w:pStyle w:val="NormlWeb"/>
         <w:rPr>
           <w:color w:val="7030A0"/>
           <w:highlight w:val="yellow"/>
@@ -4043,7 +4346,7 @@
         <w:rPr>
           <w:color w:val="7030A0"/>
           <w:highlight w:val="yellow"/>
-          <w:lang w:val="en-BE"/>
+          <w:lang/>
         </w:rPr>
         <w:t>could also</w:t>
       </w:r>
@@ -4057,7 +4360,7 @@
     </w:p>
     <w:p>
       <w:pPr>
-        <w:pStyle w:val="NormalWeb"/>
+        <w:pStyle w:val="NormlWeb"/>
         <w:rPr>
           <w:color w:val="7030A0"/>
         </w:rPr>
@@ -4067,12 +4370,28 @@
           <w:color w:val="7030A0"/>
           <w:highlight w:val="yellow"/>
         </w:rPr>
-        <w:t>To enhance the understanding of the results, this section might also include a discussion of the economic and financial theories or phenomena that underlie the observed patterns in the data. This could include topics such as market efficiency, behavioral finance, and the impact of macroeconomic factors on asset prices.</w:t>
-      </w:r>
-    </w:p>
-    <w:p>
-      <w:pPr>
-        <w:pStyle w:val="NormalWeb"/>
+        <w:t xml:space="preserve">To enhance the understanding of the results, this section might also include a discussion of the economic and financial theories or phenomena that underlie the observed patterns in the data. This could include topics such as market efficiency, </w:t>
+      </w:r>
+      <w:proofErr w:type="spellStart"/>
+      <w:r>
+        <w:rPr>
+          <w:color w:val="7030A0"/>
+          <w:highlight w:val="yellow"/>
+        </w:rPr>
+        <w:t>behavioral</w:t>
+      </w:r>
+      <w:proofErr w:type="spellEnd"/>
+      <w:r>
+        <w:rPr>
+          <w:color w:val="7030A0"/>
+          <w:highlight w:val="yellow"/>
+        </w:rPr>
+        <w:t xml:space="preserve"> finance, and the impact of macroeconomic factors on asset prices.</w:t>
+      </w:r>
+    </w:p>
+    <w:p>
+      <w:pPr>
+        <w:pStyle w:val="NormlWeb"/>
         <w:rPr>
           <w:color w:val="0070C0"/>
         </w:rPr>
@@ -4101,18 +4420,18 @@
     </w:p>
     <w:p>
       <w:pPr>
-        <w:pStyle w:val="Heading1"/>
-      </w:pPr>
-      <w:bookmarkStart w:id="11" w:name="_Toc135700174"/>
+        <w:pStyle w:val="Cmsor1"/>
+      </w:pPr>
+      <w:bookmarkStart w:id="10" w:name="_Toc135700174"/>
       <w:r>
         <w:lastRenderedPageBreak/>
         <w:t>Limitations and Further Research</w:t>
       </w:r>
-      <w:bookmarkEnd w:id="11"/>
-    </w:p>
-    <w:p>
-      <w:pPr>
-        <w:pStyle w:val="NormalWeb"/>
+      <w:bookmarkEnd w:id="10"/>
+    </w:p>
+    <w:p>
+      <w:pPr>
+        <w:pStyle w:val="NormlWeb"/>
         <w:rPr>
           <w:color w:val="0070C0"/>
         </w:rPr>
@@ -4126,14 +4445,14 @@
     </w:p>
     <w:p>
       <w:pPr>
-        <w:pStyle w:val="NormalWeb"/>
+        <w:pStyle w:val="NormlWeb"/>
         <w:rPr>
           <w:color w:val="0070C0"/>
         </w:rPr>
       </w:pPr>
       <w:r>
         <w:rPr>
-          <w:rStyle w:val="Strong"/>
+          <w:rStyle w:val="Kiemels2"/>
           <w:rFonts w:eastAsiaTheme="majorEastAsia"/>
           <w:color w:val="0070C0"/>
         </w:rPr>
@@ -4148,14 +4467,14 @@
     </w:p>
     <w:p>
       <w:pPr>
-        <w:pStyle w:val="NormalWeb"/>
+        <w:pStyle w:val="NormlWeb"/>
         <w:rPr>
           <w:color w:val="0070C0"/>
         </w:rPr>
       </w:pPr>
       <w:r>
         <w:rPr>
-          <w:rStyle w:val="Strong"/>
+          <w:rStyle w:val="Kiemels2"/>
           <w:rFonts w:eastAsiaTheme="majorEastAsia"/>
           <w:color w:val="0070C0"/>
         </w:rPr>
@@ -4165,19 +4484,33 @@
         <w:rPr>
           <w:color w:val="0070C0"/>
         </w:rPr>
-        <w:t xml:space="preserve"> The methods used to analyze the data and construct investment strategies could also have certain limitations. For example, they might make assumptions about the distribution of asset returns or the relationships between variables that do not fully hold in reality. Furthermore, the strategies might rely on certain parameters that need to be estimated from the data, introducing the potential for estimation error.</w:t>
-      </w:r>
-    </w:p>
-    <w:p>
-      <w:pPr>
-        <w:pStyle w:val="NormalWeb"/>
+        <w:t xml:space="preserve"> The methods used to </w:t>
+      </w:r>
+      <w:proofErr w:type="spellStart"/>
+      <w:r>
         <w:rPr>
           <w:color w:val="0070C0"/>
         </w:rPr>
-      </w:pPr>
-      <w:r>
-        <w:rPr>
-          <w:rStyle w:val="Strong"/>
+        <w:t>analyze</w:t>
+      </w:r>
+      <w:proofErr w:type="spellEnd"/>
+      <w:r>
+        <w:rPr>
+          <w:color w:val="0070C0"/>
+        </w:rPr>
+        <w:t xml:space="preserve"> the data and construct investment strategies could also have certain limitations. For example, they might make assumptions about the distribution of asset returns or the relationships between variables that do not fully hold in reality. Furthermore, the strategies might rely on certain parameters that need to be estimated from the data, introducing the potential for estimation error.</w:t>
+      </w:r>
+    </w:p>
+    <w:p>
+      <w:pPr>
+        <w:pStyle w:val="NormlWeb"/>
+        <w:rPr>
+          <w:color w:val="0070C0"/>
+        </w:rPr>
+      </w:pPr>
+      <w:r>
+        <w:rPr>
+          <w:rStyle w:val="Kiemels2"/>
           <w:rFonts w:eastAsiaTheme="majorEastAsia"/>
           <w:color w:val="0070C0"/>
         </w:rPr>
@@ -4192,7 +4525,7 @@
     </w:p>
     <w:p>
       <w:pPr>
-        <w:pStyle w:val="NormalWeb"/>
+        <w:pStyle w:val="NormlWeb"/>
         <w:rPr>
           <w:color w:val="0070C0"/>
         </w:rPr>
@@ -4201,7 +4534,21 @@
         <w:rPr>
           <w:color w:val="0070C0"/>
         </w:rPr>
-        <w:t>As for further research, this could include extending the scope of the data to cover more regions, periods, or types of assets, exploring alternative methods for strategy construction, or investigating the impact of various other investment parameters. Additionally, more research could be done on the practical aspects of implementing these strategies, such as transaction costs, regulatory considerations, and investor behavior.</w:t>
+        <w:t xml:space="preserve">As for further research, this could include extending the scope of the data to cover more regions, periods, or types of assets, exploring alternative methods for strategy construction, or investigating the impact of various other investment parameters. Additionally, more research could be done on the practical aspects of implementing these strategies, such as transaction costs, regulatory considerations, and investor </w:t>
+      </w:r>
+      <w:proofErr w:type="spellStart"/>
+      <w:r>
+        <w:rPr>
+          <w:color w:val="0070C0"/>
+        </w:rPr>
+        <w:t>behavior</w:t>
+      </w:r>
+      <w:proofErr w:type="spellEnd"/>
+      <w:r>
+        <w:rPr>
+          <w:color w:val="0070C0"/>
+        </w:rPr>
+        <w:t>.</w:t>
       </w:r>
     </w:p>
     <w:p>
@@ -4239,7 +4586,7 @@
     </w:p>
     <w:p>
       <w:pPr>
-        <w:pStyle w:val="ListParagraph"/>
+        <w:pStyle w:val="Listaszerbekezds"/>
         <w:numPr>
           <w:ilvl w:val="0"/>
           <w:numId w:val="10"/>
@@ -4250,7 +4597,7 @@
           <w:color w:val="00B050"/>
           <w:sz w:val="24"/>
           <w:szCs w:val="24"/>
-          <w:lang w:val="en-BE" w:eastAsia="en-GB"/>
+          <w:lang w:eastAsia="en-GB"/>
         </w:rPr>
       </w:pPr>
       <w:r>
@@ -4259,7 +4606,7 @@
           <w:color w:val="00B050"/>
           <w:sz w:val="24"/>
           <w:szCs w:val="24"/>
-          <w:lang w:val="en-BE" w:eastAsia="en-GB"/>
+          <w:lang w:eastAsia="en-GB"/>
         </w:rPr>
         <w:t>Introduction</w:t>
       </w:r>
@@ -4359,7 +4706,7 @@
     </w:p>
     <w:p>
       <w:pPr>
-        <w:pStyle w:val="ListParagraph"/>
+        <w:pStyle w:val="Listaszerbekezds"/>
         <w:numPr>
           <w:ilvl w:val="0"/>
           <w:numId w:val="10"/>
@@ -4370,7 +4717,7 @@
           <w:color w:val="00B050"/>
           <w:sz w:val="24"/>
           <w:szCs w:val="24"/>
-          <w:lang w:val="en-BE" w:eastAsia="en-GB"/>
+          <w:lang w:eastAsia="en-GB"/>
         </w:rPr>
       </w:pPr>
       <w:r>
@@ -4379,7 +4726,7 @@
           <w:color w:val="00B050"/>
           <w:sz w:val="24"/>
           <w:szCs w:val="24"/>
-          <w:lang w:val="en-BE" w:eastAsia="en-GB"/>
+          <w:lang w:eastAsia="en-GB"/>
         </w:rPr>
         <w:t>Research question:</w:t>
       </w:r>
@@ -4443,7 +4790,29 @@
           <w:szCs w:val="24"/>
           <w:lang w:val="en-GB" w:eastAsia="en-GB"/>
         </w:rPr>
-        <w:t>Evaluate the impact of investor behavior and market sentiments on the choice of strategy.</w:t>
+        <w:t xml:space="preserve">Evaluate the impact of investor </w:t>
+      </w:r>
+      <w:proofErr w:type="spellStart"/>
+      <w:r>
+        <w:rPr>
+          <w:rFonts w:ascii="Times New Roman" w:eastAsia="Times New Roman" w:hAnsi="Times New Roman" w:cs="Times New Roman"/>
+          <w:color w:val="00B050"/>
+          <w:sz w:val="24"/>
+          <w:szCs w:val="24"/>
+          <w:lang w:val="en-GB" w:eastAsia="en-GB"/>
+        </w:rPr>
+        <w:t>behavior</w:t>
+      </w:r>
+      <w:proofErr w:type="spellEnd"/>
+      <w:r>
+        <w:rPr>
+          <w:rFonts w:ascii="Times New Roman" w:eastAsia="Times New Roman" w:hAnsi="Times New Roman" w:cs="Times New Roman"/>
+          <w:color w:val="00B050"/>
+          <w:sz w:val="24"/>
+          <w:szCs w:val="24"/>
+          <w:lang w:val="en-GB" w:eastAsia="en-GB"/>
+        </w:rPr>
+        <w:t xml:space="preserve"> and market sentiments on the choice of strategy.</w:t>
       </w:r>
     </w:p>
     <w:p>
@@ -4480,7 +4849,7 @@
     </w:p>
     <w:p>
       <w:pPr>
-        <w:pStyle w:val="ListParagraph"/>
+        <w:pStyle w:val="Listaszerbekezds"/>
         <w:numPr>
           <w:ilvl w:val="0"/>
           <w:numId w:val="10"/>
@@ -4491,7 +4860,7 @@
           <w:color w:val="00B050"/>
           <w:sz w:val="24"/>
           <w:szCs w:val="24"/>
-          <w:lang w:val="en-BE" w:eastAsia="en-GB"/>
+          <w:lang w:eastAsia="en-GB"/>
         </w:rPr>
       </w:pPr>
       <w:r>
@@ -4500,7 +4869,7 @@
           <w:color w:val="00B050"/>
           <w:sz w:val="24"/>
           <w:szCs w:val="24"/>
-          <w:lang w:val="en-BE" w:eastAsia="en-GB"/>
+          <w:lang w:eastAsia="en-GB"/>
         </w:rPr>
         <w:t>Data sources:</w:t>
       </w:r>
@@ -4600,7 +4969,7 @@
     </w:p>
     <w:p>
       <w:pPr>
-        <w:pStyle w:val="ListParagraph"/>
+        <w:pStyle w:val="Listaszerbekezds"/>
         <w:numPr>
           <w:ilvl w:val="0"/>
           <w:numId w:val="10"/>
@@ -4611,7 +4980,7 @@
           <w:color w:val="00B050"/>
           <w:sz w:val="24"/>
           <w:szCs w:val="24"/>
-          <w:lang w:val="en-BE" w:eastAsia="en-GB"/>
+          <w:lang w:eastAsia="en-GB"/>
         </w:rPr>
       </w:pPr>
       <w:r>
@@ -4620,7 +4989,7 @@
           <w:color w:val="00B050"/>
           <w:sz w:val="24"/>
           <w:szCs w:val="24"/>
-          <w:lang w:val="en-BE" w:eastAsia="en-GB"/>
+          <w:lang w:eastAsia="en-GB"/>
         </w:rPr>
         <w:t>Summary of methods and results</w:t>
       </w:r>
@@ -4720,7 +5089,7 @@
     </w:p>
     <w:p>
       <w:pPr>
-        <w:pStyle w:val="ListParagraph"/>
+        <w:pStyle w:val="Listaszerbekezds"/>
         <w:numPr>
           <w:ilvl w:val="0"/>
           <w:numId w:val="10"/>
@@ -4731,7 +5100,7 @@
           <w:color w:val="00B050"/>
           <w:sz w:val="24"/>
           <w:szCs w:val="24"/>
-          <w:lang w:val="en-BE" w:eastAsia="en-GB"/>
+          <w:lang w:eastAsia="en-GB"/>
         </w:rPr>
       </w:pPr>
       <w:r>
@@ -4740,7 +5109,7 @@
           <w:color w:val="00B050"/>
           <w:sz w:val="24"/>
           <w:szCs w:val="24"/>
-          <w:lang w:val="en-BE" w:eastAsia="en-GB"/>
+          <w:lang w:eastAsia="en-GB"/>
         </w:rPr>
         <w:t>Data collection, storage, cleaning, preparation, analysis and visualization:</w:t>
       </w:r>
@@ -4877,7 +5246,7 @@
     </w:p>
     <w:p>
       <w:pPr>
-        <w:pStyle w:val="ListParagraph"/>
+        <w:pStyle w:val="Listaszerbekezds"/>
         <w:numPr>
           <w:ilvl w:val="0"/>
           <w:numId w:val="10"/>
@@ -4888,7 +5257,7 @@
           <w:color w:val="00B050"/>
           <w:sz w:val="24"/>
           <w:szCs w:val="24"/>
-          <w:lang w:val="en-BE" w:eastAsia="en-GB"/>
+          <w:lang w:eastAsia="en-GB"/>
         </w:rPr>
       </w:pPr>
       <w:r>
@@ -4897,7 +5266,7 @@
           <w:color w:val="00B050"/>
           <w:sz w:val="24"/>
           <w:szCs w:val="24"/>
-          <w:lang w:val="en-BE" w:eastAsia="en-GB"/>
+          <w:lang w:eastAsia="en-GB"/>
         </w:rPr>
         <w:t>Results</w:t>
       </w:r>
@@ -4914,7 +5283,7 @@
           <w:color w:val="00B050"/>
           <w:sz w:val="24"/>
           <w:szCs w:val="24"/>
-          <w:lang w:val="en-BE" w:eastAsia="en-GB"/>
+          <w:lang w:eastAsia="en-GB"/>
         </w:rPr>
       </w:pPr>
       <w:r>
@@ -4923,7 +5292,7 @@
           <w:color w:val="00B050"/>
           <w:sz w:val="24"/>
           <w:szCs w:val="24"/>
-          <w:lang w:val="en-BE" w:eastAsia="en-GB"/>
+          <w:lang w:eastAsia="en-GB"/>
         </w:rPr>
         <w:t>To validate our results, we could consider a sensitivity analysis, examining how small changes in the input parameters might influence the optimal investment strategy.</w:t>
       </w:r>
@@ -4940,7 +5309,7 @@
           <w:color w:val="00B050"/>
           <w:sz w:val="24"/>
           <w:szCs w:val="24"/>
-          <w:lang w:val="en-BE" w:eastAsia="en-GB"/>
+          <w:lang w:eastAsia="en-GB"/>
         </w:rPr>
       </w:pPr>
       <w:r>
@@ -4949,14 +5318,14 @@
           <w:color w:val="00B050"/>
           <w:sz w:val="24"/>
           <w:szCs w:val="24"/>
-          <w:lang w:val="en-BE" w:eastAsia="en-GB"/>
+          <w:lang w:eastAsia="en-GB"/>
         </w:rPr>
         <w:t>We should keep an eye on evolving market conditions as these might warrant a modification of the optimal investment strategy.</w:t>
       </w:r>
     </w:p>
     <w:p>
       <w:pPr>
-        <w:pStyle w:val="ListParagraph"/>
+        <w:pStyle w:val="Listaszerbekezds"/>
         <w:numPr>
           <w:ilvl w:val="0"/>
           <w:numId w:val="10"/>
@@ -4967,7 +5336,7 @@
           <w:color w:val="00B050"/>
           <w:sz w:val="24"/>
           <w:szCs w:val="24"/>
-          <w:lang w:val="en-BE" w:eastAsia="en-GB"/>
+          <w:lang w:eastAsia="en-GB"/>
         </w:rPr>
       </w:pPr>
       <w:r>
@@ -4976,7 +5345,7 @@
           <w:color w:val="00B050"/>
           <w:sz w:val="24"/>
           <w:szCs w:val="24"/>
-          <w:lang w:val="en-BE" w:eastAsia="en-GB"/>
+          <w:lang w:eastAsia="en-GB"/>
         </w:rPr>
         <w:t>Interpretation</w:t>
       </w:r>
@@ -4993,7 +5362,7 @@
           <w:color w:val="00B050"/>
           <w:sz w:val="24"/>
           <w:szCs w:val="24"/>
-          <w:lang w:val="en-BE" w:eastAsia="en-GB"/>
+          <w:lang w:eastAsia="en-GB"/>
         </w:rPr>
       </w:pPr>
       <w:r>
@@ -5002,7 +5371,7 @@
           <w:color w:val="00B050"/>
           <w:sz w:val="24"/>
           <w:szCs w:val="24"/>
-          <w:lang w:val="en-BE" w:eastAsia="en-GB"/>
+          <w:lang w:eastAsia="en-GB"/>
         </w:rPr>
         <w:t>Engage financial experts in the interpretation of results to ensure we consider all possible financial phenomena and factors affecting the investment strategies.</w:t>
       </w:r>
@@ -5019,7 +5388,7 @@
           <w:color w:val="00B050"/>
           <w:sz w:val="24"/>
           <w:szCs w:val="24"/>
-          <w:lang w:val="en-BE" w:eastAsia="en-GB"/>
+          <w:lang w:eastAsia="en-GB"/>
         </w:rPr>
       </w:pPr>
       <w:r>
@@ -5028,14 +5397,14 @@
           <w:color w:val="00B050"/>
           <w:sz w:val="24"/>
           <w:szCs w:val="24"/>
-          <w:lang w:val="en-BE" w:eastAsia="en-GB"/>
+          <w:lang w:eastAsia="en-GB"/>
         </w:rPr>
         <w:t>Contextualize the findings within the broader economic landscape, including current market trends, to ensure the strategies are applicable and valuable.</w:t>
       </w:r>
     </w:p>
     <w:p>
       <w:pPr>
-        <w:pStyle w:val="ListParagraph"/>
+        <w:pStyle w:val="Listaszerbekezds"/>
         <w:numPr>
           <w:ilvl w:val="0"/>
           <w:numId w:val="10"/>
@@ -5046,7 +5415,7 @@
           <w:color w:val="00B050"/>
           <w:sz w:val="24"/>
           <w:szCs w:val="24"/>
-          <w:lang w:val="en-BE" w:eastAsia="en-GB"/>
+          <w:lang w:eastAsia="en-GB"/>
         </w:rPr>
       </w:pPr>
       <w:r>
@@ -5055,7 +5424,7 @@
           <w:color w:val="00B050"/>
           <w:sz w:val="24"/>
           <w:szCs w:val="24"/>
-          <w:lang w:val="en-BE" w:eastAsia="en-GB"/>
+          <w:lang w:eastAsia="en-GB"/>
         </w:rPr>
         <w:t>Limitations and further research:</w:t>
       </w:r>
@@ -5072,7 +5441,7 @@
           <w:color w:val="00B050"/>
           <w:sz w:val="24"/>
           <w:szCs w:val="24"/>
-          <w:lang w:val="en-BE" w:eastAsia="en-GB"/>
+          <w:lang w:eastAsia="en-GB"/>
         </w:rPr>
       </w:pPr>
       <w:r>
@@ -5081,7 +5450,7 @@
           <w:color w:val="00B050"/>
           <w:sz w:val="24"/>
           <w:szCs w:val="24"/>
-          <w:lang w:val="en-BE" w:eastAsia="en-GB"/>
+          <w:lang w:eastAsia="en-GB"/>
         </w:rPr>
         <w:lastRenderedPageBreak/>
         <w:t>Additional research could cover more regions, periods, or types of assets, explore alternative methods for strategy construction, or investigate the impact of other investment parameters.</w:t>
@@ -5099,7 +5468,7 @@
           <w:color w:val="00B050"/>
           <w:sz w:val="24"/>
           <w:szCs w:val="24"/>
-          <w:lang w:val="en-BE" w:eastAsia="en-GB"/>
+          <w:lang w:eastAsia="en-GB"/>
         </w:rPr>
       </w:pPr>
       <w:r>
@@ -5108,7 +5477,7 @@
           <w:color w:val="00B050"/>
           <w:sz w:val="24"/>
           <w:szCs w:val="24"/>
-          <w:lang w:val="en-BE" w:eastAsia="en-GB"/>
+          <w:lang w:eastAsia="en-GB"/>
         </w:rPr>
         <w:t>Future research might also consider practical aspects of implementing these strategies, such as transaction costs, regulatory considerations, and investor behavior.</w:t>
       </w:r>
@@ -5120,7 +5489,7 @@
           <w:rFonts w:ascii="Times New Roman" w:eastAsia="Times New Roman" w:hAnsi="Times New Roman" w:cs="Times New Roman"/>
           <w:sz w:val="24"/>
           <w:szCs w:val="24"/>
-          <w:lang w:val="en-BE" w:eastAsia="en-GB"/>
+          <w:lang w:eastAsia="en-GB"/>
         </w:rPr>
       </w:pPr>
     </w:p>
@@ -5135,7 +5504,7 @@
 </file>
 
 <file path=word/numbering.xml><?xml version="1.0" encoding="utf-8"?>
-<w:numbering xmlns:wpc="http://schemas.microsoft.com/office/word/2010/wordprocessingCanvas" xmlns:cx="http://schemas.microsoft.com/office/drawing/2014/chartex" xmlns:cx1="http://schemas.microsoft.com/office/drawing/2015/9/8/chartex" xmlns:mc="http://schemas.openxmlformats.org/markup-compatibility/2006" xmlns:o="urn:schemas-microsoft-com:office:office" xmlns:r="http://schemas.openxmlformats.org/officeDocument/2006/relationships" xmlns:m="http://schemas.openxmlformats.org/officeDocument/2006/math" xmlns:v="urn:schemas-microsoft-com:vml" xmlns:wp14="http://schemas.microsoft.com/office/word/2010/wordprocessingDrawing" xmlns:wp="http://schemas.openxmlformats.org/drawingml/2006/wordprocessingDrawing" xmlns:w10="urn:schemas-microsoft-com:office:word" xmlns:w="http://schemas.openxmlformats.org/wordprocessingml/2006/main" xmlns:w14="http://schemas.microsoft.com/office/word/2010/wordml" xmlns:w15="http://schemas.microsoft.com/office/word/2012/wordml" xmlns:w16se="http://schemas.microsoft.com/office/word/2015/wordml/symex" xmlns:wpg="http://schemas.microsoft.com/office/word/2010/wordprocessingGroup" xmlns:wpi="http://schemas.microsoft.com/office/word/2010/wordprocessingInk" xmlns:wne="http://schemas.microsoft.com/office/word/2006/wordml" xmlns:wps="http://schemas.microsoft.com/office/word/2010/wordprocessingShape" mc:Ignorable="w14 w15 w16se wp14">
+<w:numbering xmlns:wpc="http://schemas.microsoft.com/office/word/2010/wordprocessingCanvas" xmlns:cx="http://schemas.microsoft.com/office/drawing/2014/chartex" xmlns:cx1="http://schemas.microsoft.com/office/drawing/2015/9/8/chartex" xmlns:cx2="http://schemas.microsoft.com/office/drawing/2015/10/21/chartex" xmlns:cx3="http://schemas.microsoft.com/office/drawing/2016/5/9/chartex" xmlns:cx4="http://schemas.microsoft.com/office/drawing/2016/5/10/chartex" xmlns:cx5="http://schemas.microsoft.com/office/drawing/2016/5/11/chartex" xmlns:cx6="http://schemas.microsoft.com/office/drawing/2016/5/12/chartex" xmlns:cx7="http://schemas.microsoft.com/office/drawing/2016/5/13/chartex" xmlns:cx8="http://schemas.microsoft.com/office/drawing/2016/5/14/chartex" xmlns:mc="http://schemas.openxmlformats.org/markup-compatibility/2006" xmlns:aink="http://schemas.microsoft.com/office/drawing/2016/ink" xmlns:am3d="http://schemas.microsoft.com/office/drawing/2017/model3d" xmlns:o="urn:schemas-microsoft-com:office:office" xmlns:oel="http://schemas.microsoft.com/office/2019/extlst" xmlns:r="http://schemas.openxmlformats.org/officeDocument/2006/relationships" xmlns:m="http://schemas.openxmlformats.org/officeDocument/2006/math" xmlns:v="urn:schemas-microsoft-com:vml" xmlns:wp14="http://schemas.microsoft.com/office/word/2010/wordprocessingDrawing" xmlns:wp="http://schemas.openxmlformats.org/drawingml/2006/wordprocessingDrawing" xmlns:w10="urn:schemas-microsoft-com:office:word" xmlns:w="http://schemas.openxmlformats.org/wordprocessingml/2006/main" xmlns:w14="http://schemas.microsoft.com/office/word/2010/wordml" xmlns:w15="http://schemas.microsoft.com/office/word/2012/wordml" xmlns:w16cex="http://schemas.microsoft.com/office/word/2018/wordml/cex" xmlns:w16cid="http://schemas.microsoft.com/office/word/2016/wordml/cid" xmlns:w16="http://schemas.microsoft.com/office/word/2018/wordml" xmlns:w16du="http://schemas.microsoft.com/office/word/2023/wordml/word16du" xmlns:w16sdtdh="http://schemas.microsoft.com/office/word/2020/wordml/sdtdatahash" xmlns:w16se="http://schemas.microsoft.com/office/word/2015/wordml/symex" xmlns:wpg="http://schemas.microsoft.com/office/word/2010/wordprocessingGroup" xmlns:wpi="http://schemas.microsoft.com/office/word/2010/wordprocessingInk" xmlns:wne="http://schemas.microsoft.com/office/word/2006/wordml" xmlns:wps="http://schemas.microsoft.com/office/word/2010/wordprocessingShape" mc:Ignorable="w14 w15 w16se w16cid w16 w16cex w16sdtdh wp14">
   <w:abstractNum w:abstractNumId="0" w15:restartNumberingAfterBreak="0">
     <w:nsid w:val="00B53E5A"/>
     <w:multiLevelType w:val="hybridMultilevel"/>
@@ -8535,101 +8904,101 @@
       </w:pPr>
     </w:lvl>
   </w:abstractNum>
-  <w:num w:numId="1">
+  <w:num w:numId="1" w16cid:durableId="1127308863">
     <w:abstractNumId w:val="0"/>
   </w:num>
-  <w:num w:numId="2">
+  <w:num w:numId="2" w16cid:durableId="1688094711">
     <w:abstractNumId w:val="14"/>
   </w:num>
-  <w:num w:numId="3">
+  <w:num w:numId="3" w16cid:durableId="1538005697">
     <w:abstractNumId w:val="7"/>
   </w:num>
-  <w:num w:numId="4">
+  <w:num w:numId="4" w16cid:durableId="2056732355">
     <w:abstractNumId w:val="28"/>
   </w:num>
-  <w:num w:numId="5">
+  <w:num w:numId="5" w16cid:durableId="1970553009">
     <w:abstractNumId w:val="6"/>
   </w:num>
-  <w:num w:numId="6">
+  <w:num w:numId="6" w16cid:durableId="1814055052">
     <w:abstractNumId w:val="12"/>
   </w:num>
-  <w:num w:numId="7">
+  <w:num w:numId="7" w16cid:durableId="78018441">
     <w:abstractNumId w:val="5"/>
   </w:num>
-  <w:num w:numId="8">
+  <w:num w:numId="8" w16cid:durableId="2017730325">
     <w:abstractNumId w:val="19"/>
   </w:num>
-  <w:num w:numId="9">
+  <w:num w:numId="9" w16cid:durableId="1778871370">
     <w:abstractNumId w:val="16"/>
   </w:num>
-  <w:num w:numId="10">
+  <w:num w:numId="10" w16cid:durableId="1383404977">
     <w:abstractNumId w:val="18"/>
   </w:num>
-  <w:num w:numId="11">
+  <w:num w:numId="11" w16cid:durableId="1542939136">
     <w:abstractNumId w:val="26"/>
   </w:num>
-  <w:num w:numId="12">
+  <w:num w:numId="12" w16cid:durableId="428047252">
     <w:abstractNumId w:val="23"/>
   </w:num>
-  <w:num w:numId="13">
+  <w:num w:numId="13" w16cid:durableId="213737998">
     <w:abstractNumId w:val="2"/>
   </w:num>
-  <w:num w:numId="14">
+  <w:num w:numId="14" w16cid:durableId="318777088">
     <w:abstractNumId w:val="3"/>
   </w:num>
-  <w:num w:numId="15">
+  <w:num w:numId="15" w16cid:durableId="1940065368">
     <w:abstractNumId w:val="29"/>
   </w:num>
-  <w:num w:numId="16">
+  <w:num w:numId="16" w16cid:durableId="477310395">
     <w:abstractNumId w:val="1"/>
   </w:num>
-  <w:num w:numId="17">
+  <w:num w:numId="17" w16cid:durableId="1056970669">
     <w:abstractNumId w:val="8"/>
   </w:num>
-  <w:num w:numId="18">
+  <w:num w:numId="18" w16cid:durableId="542717125">
     <w:abstractNumId w:val="17"/>
   </w:num>
-  <w:num w:numId="19">
+  <w:num w:numId="19" w16cid:durableId="1841236374">
     <w:abstractNumId w:val="4"/>
   </w:num>
-  <w:num w:numId="20">
+  <w:num w:numId="20" w16cid:durableId="1068573470">
     <w:abstractNumId w:val="9"/>
   </w:num>
-  <w:num w:numId="21">
+  <w:num w:numId="21" w16cid:durableId="1027288676">
     <w:abstractNumId w:val="13"/>
   </w:num>
-  <w:num w:numId="22">
+  <w:num w:numId="22" w16cid:durableId="970866574">
     <w:abstractNumId w:val="20"/>
   </w:num>
-  <w:num w:numId="23">
+  <w:num w:numId="23" w16cid:durableId="1581913578">
     <w:abstractNumId w:val="25"/>
   </w:num>
-  <w:num w:numId="24">
+  <w:num w:numId="24" w16cid:durableId="1731922653">
     <w:abstractNumId w:val="11"/>
   </w:num>
-  <w:num w:numId="25">
+  <w:num w:numId="25" w16cid:durableId="2128156138">
     <w:abstractNumId w:val="21"/>
   </w:num>
-  <w:num w:numId="26">
+  <w:num w:numId="26" w16cid:durableId="303237092">
     <w:abstractNumId w:val="24"/>
   </w:num>
-  <w:num w:numId="27">
+  <w:num w:numId="27" w16cid:durableId="874195024">
     <w:abstractNumId w:val="15"/>
   </w:num>
-  <w:num w:numId="28">
+  <w:num w:numId="28" w16cid:durableId="1274629287">
     <w:abstractNumId w:val="22"/>
   </w:num>
-  <w:num w:numId="29">
+  <w:num w:numId="29" w16cid:durableId="440691270">
     <w:abstractNumId w:val="10"/>
   </w:num>
-  <w:num w:numId="30">
+  <w:num w:numId="30" w16cid:durableId="1258517540">
     <w:abstractNumId w:val="27"/>
   </w:num>
 </w:numbering>
 </file>
 
 <file path=word/styles.xml><?xml version="1.0" encoding="utf-8"?>
-<w:styles xmlns:mc="http://schemas.openxmlformats.org/markup-compatibility/2006" xmlns:r="http://schemas.openxmlformats.org/officeDocument/2006/relationships" xmlns:w="http://schemas.openxmlformats.org/wordprocessingml/2006/main" xmlns:w14="http://schemas.microsoft.com/office/word/2010/wordml" xmlns:w15="http://schemas.microsoft.com/office/word/2012/wordml" xmlns:w16se="http://schemas.microsoft.com/office/word/2015/wordml/symex" mc:Ignorable="w14 w15 w16se">
+<w:styles xmlns:mc="http://schemas.openxmlformats.org/markup-compatibility/2006" xmlns:r="http://schemas.openxmlformats.org/officeDocument/2006/relationships" xmlns:w="http://schemas.openxmlformats.org/wordprocessingml/2006/main" xmlns:w14="http://schemas.microsoft.com/office/word/2010/wordml" xmlns:w15="http://schemas.microsoft.com/office/word/2012/wordml" xmlns:w16cex="http://schemas.microsoft.com/office/word/2018/wordml/cex" xmlns:w16cid="http://schemas.microsoft.com/office/word/2016/wordml/cid" xmlns:w16="http://schemas.microsoft.com/office/word/2018/wordml" xmlns:w16sdtdh="http://schemas.microsoft.com/office/word/2020/wordml/sdtdatahash" xmlns:w16se="http://schemas.microsoft.com/office/word/2015/wordml/symex" mc:Ignorable="w14 w15 w16se w16cid w16 w16cex w16sdtdh">
   <w:docDefaults>
     <w:rPrDefault>
       <w:rPr>
@@ -8645,7 +9014,7 @@
       </w:pPr>
     </w:pPrDefault>
   </w:docDefaults>
-  <w:latentStyles w:defLockedState="0" w:defUIPriority="99" w:defSemiHidden="0" w:defUnhideWhenUsed="0" w:defQFormat="0" w:count="371">
+  <w:latentStyles w:defLockedState="0" w:defUIPriority="99" w:defSemiHidden="0" w:defUnhideWhenUsed="0" w:defQFormat="0" w:count="376">
     <w:lsdException w:name="Normal" w:uiPriority="0" w:qFormat="1"/>
     <w:lsdException w:name="heading 1" w:uiPriority="9" w:qFormat="1"/>
     <w:lsdException w:name="heading 2" w:semiHidden="1" w:uiPriority="9" w:unhideWhenUsed="1" w:qFormat="1"/>
@@ -8751,7 +9120,6 @@
     <w:lsdException w:name="HTML Sample" w:semiHidden="1" w:unhideWhenUsed="1"/>
     <w:lsdException w:name="HTML Typewriter" w:semiHidden="1" w:unhideWhenUsed="1"/>
     <w:lsdException w:name="HTML Variable" w:semiHidden="1" w:unhideWhenUsed="1"/>
-    <w:lsdException w:name="Normal Table" w:semiHidden="1" w:unhideWhenUsed="1"/>
     <w:lsdException w:name="annotation subject" w:semiHidden="1" w:unhideWhenUsed="1"/>
     <w:lsdException w:name="No List" w:semiHidden="1" w:unhideWhenUsed="1"/>
     <w:lsdException w:name="Outline List 1" w:semiHidden="1" w:unhideWhenUsed="1"/>
@@ -8794,11 +9162,8 @@
     <w:lsdException w:name="Table Contemporary" w:semiHidden="1" w:unhideWhenUsed="1"/>
     <w:lsdException w:name="Table Elegant" w:semiHidden="1" w:unhideWhenUsed="1"/>
     <w:lsdException w:name="Table Professional" w:semiHidden="1" w:unhideWhenUsed="1"/>
-    <w:lsdException w:name="Table Subtle 1" w:semiHidden="1" w:unhideWhenUsed="1"/>
     <w:lsdException w:name="Table Subtle 2" w:semiHidden="1" w:unhideWhenUsed="1"/>
     <w:lsdException w:name="Table Web 1" w:semiHidden="1" w:unhideWhenUsed="1"/>
-    <w:lsdException w:name="Table Web 2" w:semiHidden="1" w:unhideWhenUsed="1"/>
-    <w:lsdException w:name="Table Web 3" w:semiHidden="1" w:unhideWhenUsed="1"/>
     <w:lsdException w:name="Balloon Text" w:semiHidden="1" w:unhideWhenUsed="1"/>
     <w:lsdException w:name="Table Grid" w:uiPriority="39"/>
     <w:lsdException w:name="Table Theme" w:semiHidden="1" w:unhideWhenUsed="1"/>
@@ -9017,8 +9382,13 @@
     <w:lsdException w:name="List Table 5 Dark Accent 6" w:uiPriority="50"/>
     <w:lsdException w:name="List Table 6 Colorful Accent 6" w:uiPriority="51"/>
     <w:lsdException w:name="List Table 7 Colorful Accent 6" w:uiPriority="52"/>
+    <w:lsdException w:name="Mention" w:semiHidden="1" w:unhideWhenUsed="1"/>
+    <w:lsdException w:name="Smart Hyperlink" w:semiHidden="1" w:unhideWhenUsed="1"/>
+    <w:lsdException w:name="Hashtag" w:semiHidden="1" w:unhideWhenUsed="1"/>
+    <w:lsdException w:name="Unresolved Mention" w:semiHidden="1" w:unhideWhenUsed="1"/>
+    <w:lsdException w:name="Smart Link" w:semiHidden="1" w:unhideWhenUsed="1"/>
   </w:latentStyles>
-  <w:style w:type="paragraph" w:default="1" w:styleId="Normal">
+  <w:style w:type="paragraph" w:default="1" w:styleId="Norml">
     <w:name w:val="Normal"/>
     <w:qFormat/>
     <w:rsid w:val="002800EA"/>
@@ -9026,10 +9396,10 @@
       <w:lang w:val="en-US"/>
     </w:rPr>
   </w:style>
-  <w:style w:type="paragraph" w:styleId="Heading1">
+  <w:style w:type="paragraph" w:styleId="Cmsor1">
     <w:name w:val="heading 1"/>
-    <w:basedOn w:val="Normal"/>
-    <w:link w:val="Heading1Char"/>
+    <w:basedOn w:val="Norml"/>
+    <w:link w:val="Cmsor1Char"/>
     <w:uiPriority w:val="9"/>
     <w:qFormat/>
     <w:rsid w:val="00435D05"/>
@@ -9047,11 +9417,11 @@
       <w:lang w:val="en-GB" w:eastAsia="en-GB"/>
     </w:rPr>
   </w:style>
-  <w:style w:type="paragraph" w:styleId="Heading2">
+  <w:style w:type="paragraph" w:styleId="Cmsor2">
     <w:name w:val="heading 2"/>
-    <w:basedOn w:val="Normal"/>
-    <w:next w:val="Normal"/>
-    <w:link w:val="Heading2Char"/>
+    <w:basedOn w:val="Norml"/>
+    <w:next w:val="Norml"/>
+    <w:link w:val="Cmsor2Char"/>
     <w:uiPriority w:val="9"/>
     <w:unhideWhenUsed/>
     <w:qFormat/>
@@ -9069,13 +9439,13 @@
       <w:lang w:val="en-GB" w:eastAsia="en-GB"/>
     </w:rPr>
   </w:style>
-  <w:style w:type="character" w:default="1" w:styleId="DefaultParagraphFont">
+  <w:style w:type="character" w:default="1" w:styleId="Bekezdsalapbettpusa">
     <w:name w:val="Default Paragraph Font"/>
     <w:uiPriority w:val="1"/>
     <w:semiHidden/>
     <w:unhideWhenUsed/>
   </w:style>
-  <w:style w:type="table" w:default="1" w:styleId="TableNormal">
+  <w:style w:type="table" w:default="1" w:styleId="Normltblzat">
     <w:name w:val="Normal Table"/>
     <w:uiPriority w:val="99"/>
     <w:semiHidden/>
@@ -9090,17 +9460,17 @@
       </w:tblCellMar>
     </w:tblPr>
   </w:style>
-  <w:style w:type="numbering" w:default="1" w:styleId="NoList">
+  <w:style w:type="numbering" w:default="1" w:styleId="Nemlista">
     <w:name w:val="No List"/>
     <w:uiPriority w:val="99"/>
     <w:semiHidden/>
     <w:unhideWhenUsed/>
   </w:style>
-  <w:style w:type="paragraph" w:styleId="Title">
+  <w:style w:type="paragraph" w:styleId="Cm">
     <w:name w:val="Title"/>
-    <w:basedOn w:val="Normal"/>
-    <w:next w:val="Normal"/>
-    <w:link w:val="TitleChar"/>
+    <w:basedOn w:val="Norml"/>
+    <w:next w:val="Norml"/>
+    <w:link w:val="CmChar"/>
     <w:uiPriority w:val="10"/>
     <w:qFormat/>
     <w:rsid w:val="000D7664"/>
@@ -9116,10 +9486,10 @@
       <w:szCs w:val="56"/>
     </w:rPr>
   </w:style>
-  <w:style w:type="character" w:customStyle="1" w:styleId="TitleChar">
-    <w:name w:val="Title Char"/>
-    <w:basedOn w:val="DefaultParagraphFont"/>
-    <w:link w:val="Title"/>
+  <w:style w:type="character" w:customStyle="1" w:styleId="CmChar">
+    <w:name w:val="Cím Char"/>
+    <w:basedOn w:val="Bekezdsalapbettpusa"/>
+    <w:link w:val="Cm"/>
     <w:uiPriority w:val="10"/>
     <w:rsid w:val="000D7664"/>
     <w:rPr>
@@ -9131,10 +9501,10 @@
       <w:lang w:val="en-US"/>
     </w:rPr>
   </w:style>
-  <w:style w:type="character" w:customStyle="1" w:styleId="Heading2Char">
-    <w:name w:val="Heading 2 Char"/>
-    <w:basedOn w:val="DefaultParagraphFont"/>
-    <w:link w:val="Heading2"/>
+  <w:style w:type="character" w:customStyle="1" w:styleId="Cmsor2Char">
+    <w:name w:val="Címsor 2 Char"/>
+    <w:basedOn w:val="Bekezdsalapbettpusa"/>
+    <w:link w:val="Cmsor2"/>
     <w:uiPriority w:val="9"/>
     <w:rsid w:val="00435D05"/>
     <w:rPr>
@@ -9146,9 +9516,9 @@
       <w:lang w:eastAsia="en-GB"/>
     </w:rPr>
   </w:style>
-  <w:style w:type="paragraph" w:styleId="ListParagraph">
+  <w:style w:type="paragraph" w:styleId="Listaszerbekezds">
     <w:name w:val="List Paragraph"/>
-    <w:basedOn w:val="Normal"/>
+    <w:basedOn w:val="Norml"/>
     <w:uiPriority w:val="34"/>
     <w:qFormat/>
     <w:rsid w:val="000D7664"/>
@@ -9157,9 +9527,9 @@
       <w:contextualSpacing/>
     </w:pPr>
   </w:style>
-  <w:style w:type="paragraph" w:styleId="NormalWeb">
+  <w:style w:type="paragraph" w:styleId="NormlWeb">
     <w:name w:val="Normal (Web)"/>
-    <w:basedOn w:val="Normal"/>
+    <w:basedOn w:val="Norml"/>
     <w:uiPriority w:val="99"/>
     <w:unhideWhenUsed/>
     <w:rsid w:val="000D7664"/>
@@ -9173,10 +9543,10 @@
       <w:lang w:val="en-GB" w:eastAsia="en-GB"/>
     </w:rPr>
   </w:style>
-  <w:style w:type="character" w:customStyle="1" w:styleId="Heading1Char">
-    <w:name w:val="Heading 1 Char"/>
-    <w:basedOn w:val="DefaultParagraphFont"/>
-    <w:link w:val="Heading1"/>
+  <w:style w:type="character" w:customStyle="1" w:styleId="Cmsor1Char">
+    <w:name w:val="Címsor 1 Char"/>
+    <w:basedOn w:val="Bekezdsalapbettpusa"/>
+    <w:link w:val="Cmsor1"/>
     <w:uiPriority w:val="9"/>
     <w:rsid w:val="00435D05"/>
     <w:rPr>
@@ -9189,9 +9559,9 @@
       <w:lang w:eastAsia="en-GB"/>
     </w:rPr>
   </w:style>
-  <w:style w:type="character" w:styleId="Hyperlink">
+  <w:style w:type="character" w:styleId="Hiperhivatkozs">
     <w:name w:val="Hyperlink"/>
-    <w:basedOn w:val="DefaultParagraphFont"/>
+    <w:basedOn w:val="Bekezdsalapbettpusa"/>
     <w:uiPriority w:val="99"/>
     <w:unhideWhenUsed/>
     <w:rsid w:val="005C170E"/>
@@ -9200,10 +9570,10 @@
       <w:u w:val="single"/>
     </w:rPr>
   </w:style>
-  <w:style w:type="paragraph" w:styleId="HTMLPreformatted">
+  <w:style w:type="paragraph" w:styleId="HTML-kntformzott">
     <w:name w:val="HTML Preformatted"/>
-    <w:basedOn w:val="Normal"/>
-    <w:link w:val="HTMLPreformattedChar"/>
+    <w:basedOn w:val="Norml"/>
+    <w:link w:val="HTML-kntformzottChar"/>
     <w:uiPriority w:val="99"/>
     <w:unhideWhenUsed/>
     <w:rsid w:val="005C170E"/>
@@ -9235,10 +9605,10 @@
       <w:lang w:val="en-GB" w:eastAsia="en-GB"/>
     </w:rPr>
   </w:style>
-  <w:style w:type="character" w:customStyle="1" w:styleId="HTMLPreformattedChar">
-    <w:name w:val="HTML Preformatted Char"/>
-    <w:basedOn w:val="DefaultParagraphFont"/>
-    <w:link w:val="HTMLPreformatted"/>
+  <w:style w:type="character" w:customStyle="1" w:styleId="HTML-kntformzottChar">
+    <w:name w:val="HTML-ként formázott Char"/>
+    <w:basedOn w:val="Bekezdsalapbettpusa"/>
+    <w:link w:val="HTML-kntformzott"/>
     <w:uiPriority w:val="99"/>
     <w:rsid w:val="005C170E"/>
     <w:rPr>
@@ -9248,9 +9618,9 @@
       <w:lang w:eastAsia="en-GB"/>
     </w:rPr>
   </w:style>
-  <w:style w:type="character" w:styleId="HTMLCode">
+  <w:style w:type="character" w:styleId="HTML-kd">
     <w:name w:val="HTML Code"/>
-    <w:basedOn w:val="DefaultParagraphFont"/>
+    <w:basedOn w:val="Bekezdsalapbettpusa"/>
     <w:uiPriority w:val="99"/>
     <w:semiHidden/>
     <w:unhideWhenUsed/>
@@ -9263,37 +9633,37 @@
   </w:style>
   <w:style w:type="character" w:customStyle="1" w:styleId="hljs-comment">
     <w:name w:val="hljs-comment"/>
-    <w:basedOn w:val="DefaultParagraphFont"/>
+    <w:basedOn w:val="Bekezdsalapbettpusa"/>
     <w:rsid w:val="005C170E"/>
   </w:style>
   <w:style w:type="character" w:customStyle="1" w:styleId="hljs-punctuation">
     <w:name w:val="hljs-punctuation"/>
-    <w:basedOn w:val="DefaultParagraphFont"/>
+    <w:basedOn w:val="Bekezdsalapbettpusa"/>
     <w:rsid w:val="005C170E"/>
   </w:style>
   <w:style w:type="character" w:customStyle="1" w:styleId="hljs-operator">
     <w:name w:val="hljs-operator"/>
-    <w:basedOn w:val="DefaultParagraphFont"/>
+    <w:basedOn w:val="Bekezdsalapbettpusa"/>
     <w:rsid w:val="005C170E"/>
   </w:style>
   <w:style w:type="character" w:customStyle="1" w:styleId="hljs-string">
     <w:name w:val="hljs-string"/>
-    <w:basedOn w:val="DefaultParagraphFont"/>
+    <w:basedOn w:val="Bekezdsalapbettpusa"/>
     <w:rsid w:val="005C170E"/>
   </w:style>
   <w:style w:type="character" w:customStyle="1" w:styleId="hljs-number">
     <w:name w:val="hljs-number"/>
-    <w:basedOn w:val="DefaultParagraphFont"/>
+    <w:basedOn w:val="Bekezdsalapbettpusa"/>
     <w:rsid w:val="005C170E"/>
   </w:style>
   <w:style w:type="character" w:customStyle="1" w:styleId="hljs-literal">
     <w:name w:val="hljs-literal"/>
-    <w:basedOn w:val="DefaultParagraphFont"/>
+    <w:basedOn w:val="Bekezdsalapbettpusa"/>
     <w:rsid w:val="005C170E"/>
   </w:style>
-  <w:style w:type="character" w:styleId="Strong">
+  <w:style w:type="character" w:styleId="Kiemels2">
     <w:name w:val="Strong"/>
-    <w:basedOn w:val="DefaultParagraphFont"/>
+    <w:basedOn w:val="Bekezdsalapbettpusa"/>
     <w:uiPriority w:val="22"/>
     <w:qFormat/>
     <w:rsid w:val="00D607CE"/>
@@ -9304,13 +9674,13 @@
   </w:style>
   <w:style w:type="character" w:customStyle="1" w:styleId="hljs-keyword">
     <w:name w:val="hljs-keyword"/>
-    <w:basedOn w:val="DefaultParagraphFont"/>
+    <w:basedOn w:val="Bekezdsalapbettpusa"/>
     <w:rsid w:val="006E0CD8"/>
   </w:style>
-  <w:style w:type="paragraph" w:styleId="TOCHeading">
+  <w:style w:type="paragraph" w:styleId="Tartalomjegyzkcmsora">
     <w:name w:val="TOC Heading"/>
-    <w:basedOn w:val="Heading1"/>
-    <w:next w:val="Normal"/>
+    <w:basedOn w:val="Cmsor1"/>
+    <w:next w:val="Norml"/>
     <w:uiPriority w:val="39"/>
     <w:unhideWhenUsed/>
     <w:qFormat/>
@@ -9332,10 +9702,10 @@
       <w:lang w:val="en-US" w:eastAsia="en-US"/>
     </w:rPr>
   </w:style>
-  <w:style w:type="paragraph" w:styleId="TOC2">
+  <w:style w:type="paragraph" w:styleId="TJ2">
     <w:name w:val="toc 2"/>
-    <w:basedOn w:val="Normal"/>
-    <w:next w:val="Normal"/>
+    <w:basedOn w:val="Norml"/>
+    <w:next w:val="Norml"/>
     <w:autoRedefine/>
     <w:uiPriority w:val="39"/>
     <w:unhideWhenUsed/>
@@ -9345,10 +9715,10 @@
       <w:ind w:left="220"/>
     </w:pPr>
   </w:style>
-  <w:style w:type="paragraph" w:styleId="TOC1">
+  <w:style w:type="paragraph" w:styleId="TJ1">
     <w:name w:val="toc 1"/>
-    <w:basedOn w:val="Normal"/>
-    <w:next w:val="Normal"/>
+    <w:basedOn w:val="Norml"/>
+    <w:next w:val="Norml"/>
     <w:autoRedefine/>
     <w:uiPriority w:val="39"/>
     <w:unhideWhenUsed/>

</xml_diff>

<commit_message>
report partly highlighted for our reading convenience
</commit_message>
<xml_diff>
--- a/2023_05_22 - BDA - Big Data Big Dreams - report.docx
+++ b/2023_05_22 - BDA - Big Data Big Dreams - report.docx
@@ -1,6 +1,6 @@
 
 <file path=word/document.xml><?xml version="1.0" encoding="utf-8"?>
-<w:document xmlns:wpc="http://schemas.microsoft.com/office/word/2010/wordprocessingCanvas" xmlns:cx="http://schemas.microsoft.com/office/drawing/2014/chartex" xmlns:cx1="http://schemas.microsoft.com/office/drawing/2015/9/8/chartex" xmlns:cx2="http://schemas.microsoft.com/office/drawing/2015/10/21/chartex" xmlns:cx3="http://schemas.microsoft.com/office/drawing/2016/5/9/chartex" xmlns:cx4="http://schemas.microsoft.com/office/drawing/2016/5/10/chartex" xmlns:cx5="http://schemas.microsoft.com/office/drawing/2016/5/11/chartex" xmlns:cx6="http://schemas.microsoft.com/office/drawing/2016/5/12/chartex" xmlns:cx7="http://schemas.microsoft.com/office/drawing/2016/5/13/chartex" xmlns:cx8="http://schemas.microsoft.com/office/drawing/2016/5/14/chartex" xmlns:mc="http://schemas.openxmlformats.org/markup-compatibility/2006" xmlns:aink="http://schemas.microsoft.com/office/drawing/2016/ink" xmlns:am3d="http://schemas.microsoft.com/office/drawing/2017/model3d" xmlns:o="urn:schemas-microsoft-com:office:office" xmlns:oel="http://schemas.microsoft.com/office/2019/extlst" xmlns:r="http://schemas.openxmlformats.org/officeDocument/2006/relationships" xmlns:m="http://schemas.openxmlformats.org/officeDocument/2006/math" xmlns:v="urn:schemas-microsoft-com:vml" xmlns:wp14="http://schemas.microsoft.com/office/word/2010/wordprocessingDrawing" xmlns:wp="http://schemas.openxmlformats.org/drawingml/2006/wordprocessingDrawing" xmlns:w10="urn:schemas-microsoft-com:office:word" xmlns:w="http://schemas.openxmlformats.org/wordprocessingml/2006/main" xmlns:w14="http://schemas.microsoft.com/office/word/2010/wordml" xmlns:w15="http://schemas.microsoft.com/office/word/2012/wordml" xmlns:w16cex="http://schemas.microsoft.com/office/word/2018/wordml/cex" xmlns:w16cid="http://schemas.microsoft.com/office/word/2016/wordml/cid" xmlns:w16="http://schemas.microsoft.com/office/word/2018/wordml" xmlns:w16du="http://schemas.microsoft.com/office/word/2023/wordml/word16du" xmlns:w16sdtdh="http://schemas.microsoft.com/office/word/2020/wordml/sdtdatahash" xmlns:w16se="http://schemas.microsoft.com/office/word/2015/wordml/symex" xmlns:wpg="http://schemas.microsoft.com/office/word/2010/wordprocessingGroup" xmlns:wpi="http://schemas.microsoft.com/office/word/2010/wordprocessingInk" xmlns:wne="http://schemas.microsoft.com/office/word/2006/wordml" xmlns:wps="http://schemas.microsoft.com/office/word/2010/wordprocessingShape" mc:Ignorable="w14 w15 w16se w16cid w16 w16cex w16sdtdh wp14">
+<w:document xmlns:wpc="http://schemas.microsoft.com/office/word/2010/wordprocessingCanvas" xmlns:cx="http://schemas.microsoft.com/office/drawing/2014/chartex" xmlns:cx1="http://schemas.microsoft.com/office/drawing/2015/9/8/chartex" xmlns:mc="http://schemas.openxmlformats.org/markup-compatibility/2006" xmlns:o="urn:schemas-microsoft-com:office:office" xmlns:r="http://schemas.openxmlformats.org/officeDocument/2006/relationships" xmlns:m="http://schemas.openxmlformats.org/officeDocument/2006/math" xmlns:v="urn:schemas-microsoft-com:vml" xmlns:wp14="http://schemas.microsoft.com/office/word/2010/wordprocessingDrawing" xmlns:wp="http://schemas.openxmlformats.org/drawingml/2006/wordprocessingDrawing" xmlns:w10="urn:schemas-microsoft-com:office:word" xmlns:w="http://schemas.openxmlformats.org/wordprocessingml/2006/main" xmlns:w14="http://schemas.microsoft.com/office/word/2010/wordml" xmlns:w15="http://schemas.microsoft.com/office/word/2012/wordml" xmlns:w16se="http://schemas.microsoft.com/office/word/2015/wordml/symex" xmlns:wpg="http://schemas.microsoft.com/office/word/2010/wordprocessingGroup" xmlns:wpi="http://schemas.microsoft.com/office/word/2010/wordprocessingInk" xmlns:wne="http://schemas.microsoft.com/office/word/2006/wordml" xmlns:wps="http://schemas.microsoft.com/office/word/2010/wordprocessingShape" mc:Ignorable="w14 w15 w16se wp14">
   <w:body>
     <w:p>
       <w:pPr>
@@ -18,7 +18,6 @@
           <w:b/>
           <w:sz w:val="24"/>
           <w:szCs w:val="24"/>
-          <w:lang/>
         </w:rPr>
         <w:t>19 June</w:t>
       </w:r>
@@ -49,14 +48,13 @@
           <w:b/>
           <w:sz w:val="24"/>
           <w:szCs w:val="24"/>
-          <w:lang/>
         </w:rPr>
         <w:t>Group: Big Data Big Dreams</w:t>
       </w:r>
     </w:p>
     <w:p>
       <w:pPr>
-        <w:pStyle w:val="Listaszerbekezds"/>
+        <w:pStyle w:val="ListParagraph"/>
         <w:numPr>
           <w:ilvl w:val="0"/>
           <w:numId w:val="1"/>
@@ -68,7 +66,6 @@
           <w:lang w:val="en-GB"/>
         </w:rPr>
       </w:pPr>
-      <w:proofErr w:type="spellStart"/>
       <w:r>
         <w:rPr>
           <w:rFonts w:ascii="Times New Roman" w:hAnsi="Times New Roman" w:cs="Times New Roman"/>
@@ -76,22 +73,12 @@
           <w:szCs w:val="24"/>
           <w:lang w:val="en-GB"/>
         </w:rPr>
-        <w:t>Ariq</w:t>
-      </w:r>
-      <w:proofErr w:type="spellEnd"/>
-      <w:r>
-        <w:rPr>
-          <w:rFonts w:ascii="Times New Roman" w:hAnsi="Times New Roman" w:cs="Times New Roman"/>
-          <w:sz w:val="24"/>
-          <w:szCs w:val="24"/>
-          <w:lang w:val="en-GB"/>
-        </w:rPr>
-        <w:t xml:space="preserve"> Bintang (22-605-901)</w:t>
-      </w:r>
-    </w:p>
-    <w:p>
-      <w:pPr>
-        <w:pStyle w:val="Listaszerbekezds"/>
+        <w:t>Ariq Bintang (22-605-901)</w:t>
+      </w:r>
+    </w:p>
+    <w:p>
+      <w:pPr>
+        <w:pStyle w:val="ListParagraph"/>
         <w:numPr>
           <w:ilvl w:val="0"/>
           <w:numId w:val="1"/>
@@ -110,32 +97,12 @@
           <w:szCs w:val="24"/>
           <w:lang w:val="en-GB"/>
         </w:rPr>
-        <w:t xml:space="preserve">Luca </w:t>
-      </w:r>
-      <w:proofErr w:type="spellStart"/>
-      <w:r>
-        <w:rPr>
-          <w:rFonts w:ascii="Times New Roman" w:hAnsi="Times New Roman" w:cs="Times New Roman"/>
-          <w:sz w:val="24"/>
-          <w:szCs w:val="24"/>
-          <w:lang w:val="en-GB"/>
-        </w:rPr>
-        <w:t>Gewehr</w:t>
-      </w:r>
-      <w:proofErr w:type="spellEnd"/>
-      <w:r>
-        <w:rPr>
-          <w:rFonts w:ascii="Times New Roman" w:hAnsi="Times New Roman" w:cs="Times New Roman"/>
-          <w:sz w:val="24"/>
-          <w:szCs w:val="24"/>
-          <w:lang w:val="en-GB"/>
-        </w:rPr>
-        <w:t xml:space="preserve"> (22-620-967)</w:t>
-      </w:r>
-    </w:p>
-    <w:p>
-      <w:pPr>
-        <w:pStyle w:val="Listaszerbekezds"/>
+        <w:t>Luca Gewehr (22-620-967)</w:t>
+      </w:r>
+    </w:p>
+    <w:p>
+      <w:pPr>
+        <w:pStyle w:val="ListParagraph"/>
         <w:numPr>
           <w:ilvl w:val="0"/>
           <w:numId w:val="1"/>
@@ -159,12 +126,11 @@
     </w:p>
     <w:p>
       <w:pPr>
-        <w:pStyle w:val="Cm"/>
+        <w:pStyle w:val="Title"/>
         <w:rPr>
           <w:rFonts w:ascii="Times New Roman" w:hAnsi="Times New Roman" w:cs="Times New Roman"/>
           <w:sz w:val="24"/>
           <w:szCs w:val="24"/>
-          <w:lang/>
         </w:rPr>
       </w:pPr>
       <w:r>
@@ -181,7 +147,6 @@
           <w:rFonts w:ascii="Times New Roman" w:hAnsi="Times New Roman" w:cs="Times New Roman"/>
           <w:sz w:val="24"/>
           <w:szCs w:val="24"/>
-          <w:lang/>
         </w:rPr>
         <w:t xml:space="preserve"> – project presentation</w:t>
       </w:r>
@@ -192,7 +157,6 @@
           <w:rFonts w:ascii="Times New Roman" w:hAnsi="Times New Roman" w:cs="Times New Roman"/>
           <w:sz w:val="24"/>
           <w:szCs w:val="24"/>
-          <w:lang/>
         </w:rPr>
       </w:pPr>
     </w:p>
@@ -220,7 +184,7 @@
       <w:sdtContent>
         <w:p>
           <w:pPr>
-            <w:pStyle w:val="Tartalomjegyzkcmsora"/>
+            <w:pStyle w:val="TOCHeading"/>
             <w:rPr>
               <w:rFonts w:ascii="Times New Roman" w:hAnsi="Times New Roman" w:cs="Times New Roman"/>
               <w:sz w:val="24"/>
@@ -238,7 +202,7 @@
         </w:p>
         <w:p>
           <w:pPr>
-            <w:pStyle w:val="TJ1"/>
+            <w:pStyle w:val="TOC1"/>
             <w:tabs>
               <w:tab w:val="right" w:leader="dot" w:pos="9016"/>
             </w:tabs>
@@ -275,7 +239,7 @@
           <w:hyperlink w:anchor="_Toc135700164" w:history="1">
             <w:r>
               <w:rPr>
-                <w:rStyle w:val="Hiperhivatkozs"/>
+                <w:rStyle w:val="Hyperlink"/>
                 <w:noProof/>
               </w:rPr>
               <w:t>Introduction</w:t>
@@ -332,7 +296,7 @@
         </w:p>
         <w:p>
           <w:pPr>
-            <w:pStyle w:val="TJ2"/>
+            <w:pStyle w:val="TOC2"/>
             <w:tabs>
               <w:tab w:val="right" w:leader="dot" w:pos="9016"/>
             </w:tabs>
@@ -345,7 +309,7 @@
           <w:hyperlink w:anchor="_Toc135700165" w:history="1">
             <w:r>
               <w:rPr>
-                <w:rStyle w:val="Hiperhivatkozs"/>
+                <w:rStyle w:val="Hyperlink"/>
                 <w:noProof/>
               </w:rPr>
               <w:t>Research Question</w:t>
@@ -402,7 +366,7 @@
         </w:p>
         <w:p>
           <w:pPr>
-            <w:pStyle w:val="TJ2"/>
+            <w:pStyle w:val="TOC2"/>
             <w:tabs>
               <w:tab w:val="right" w:leader="dot" w:pos="9016"/>
             </w:tabs>
@@ -415,7 +379,7 @@
           <w:hyperlink w:anchor="_Toc135700166" w:history="1">
             <w:r>
               <w:rPr>
-                <w:rStyle w:val="Hiperhivatkozs"/>
+                <w:rStyle w:val="Hyperlink"/>
                 <w:noProof/>
               </w:rPr>
               <w:t>Data Source(s)</w:t>
@@ -472,7 +436,7 @@
         </w:p>
         <w:p>
           <w:pPr>
-            <w:pStyle w:val="TJ2"/>
+            <w:pStyle w:val="TOC2"/>
             <w:tabs>
               <w:tab w:val="right" w:leader="dot" w:pos="9016"/>
             </w:tabs>
@@ -485,7 +449,7 @@
           <w:hyperlink w:anchor="_Toc135700167" w:history="1">
             <w:r>
               <w:rPr>
-                <w:rStyle w:val="Hiperhivatkozs"/>
+                <w:rStyle w:val="Hyperlink"/>
                 <w:noProof/>
               </w:rPr>
               <w:t>Summary of Methods and Results</w:t>
@@ -542,7 +506,7 @@
         </w:p>
         <w:p>
           <w:pPr>
-            <w:pStyle w:val="TJ1"/>
+            <w:pStyle w:val="TOC1"/>
             <w:tabs>
               <w:tab w:val="right" w:leader="dot" w:pos="9016"/>
             </w:tabs>
@@ -555,7 +519,7 @@
           <w:hyperlink w:anchor="_Toc135700168" w:history="1">
             <w:r>
               <w:rPr>
-                <w:rStyle w:val="Hiperhivatkozs"/>
+                <w:rStyle w:val="Hyperlink"/>
                 <w:noProof/>
               </w:rPr>
               <w:t>Data Collection and Data Storage</w:t>
@@ -612,7 +576,7 @@
         </w:p>
         <w:p>
           <w:pPr>
-            <w:pStyle w:val="TJ1"/>
+            <w:pStyle w:val="TOC1"/>
             <w:tabs>
               <w:tab w:val="right" w:leader="dot" w:pos="9016"/>
             </w:tabs>
@@ -625,7 +589,7 @@
           <w:hyperlink w:anchor="_Toc135700169" w:history="1">
             <w:r>
               <w:rPr>
-                <w:rStyle w:val="Hiperhivatkozs"/>
+                <w:rStyle w:val="Hyperlink"/>
                 <w:noProof/>
               </w:rPr>
               <w:t>Data Cleaning and Preparation</w:t>
@@ -682,7 +646,7 @@
         </w:p>
         <w:p>
           <w:pPr>
-            <w:pStyle w:val="TJ1"/>
+            <w:pStyle w:val="TOC1"/>
             <w:tabs>
               <w:tab w:val="right" w:leader="dot" w:pos="9016"/>
             </w:tabs>
@@ -695,7 +659,7 @@
           <w:hyperlink w:anchor="_Toc135700170" w:history="1">
             <w:r>
               <w:rPr>
-                <w:rStyle w:val="Hiperhivatkozs"/>
+                <w:rStyle w:val="Hyperlink"/>
                 <w:noProof/>
               </w:rPr>
               <w:t>Data Analysis and Data Visualization</w:t>
@@ -752,7 +716,7 @@
         </w:p>
         <w:p>
           <w:pPr>
-            <w:pStyle w:val="TJ1"/>
+            <w:pStyle w:val="TOC1"/>
             <w:tabs>
               <w:tab w:val="right" w:leader="dot" w:pos="9016"/>
             </w:tabs>
@@ -765,7 +729,7 @@
           <w:hyperlink w:anchor="_Toc135700171" w:history="1">
             <w:r>
               <w:rPr>
-                <w:rStyle w:val="Hiperhivatkozs"/>
+                <w:rStyle w:val="Hyperlink"/>
                 <w:noProof/>
               </w:rPr>
               <w:t>Results</w:t>
@@ -822,7 +786,7 @@
         </w:p>
         <w:p>
           <w:pPr>
-            <w:pStyle w:val="TJ1"/>
+            <w:pStyle w:val="TOC1"/>
             <w:tabs>
               <w:tab w:val="right" w:leader="dot" w:pos="9016"/>
             </w:tabs>
@@ -835,7 +799,7 @@
           <w:hyperlink w:anchor="_Toc135700172" w:history="1">
             <w:r>
               <w:rPr>
-                <w:rStyle w:val="Hiperhivatkozs"/>
+                <w:rStyle w:val="Hyperlink"/>
                 <w:noProof/>
               </w:rPr>
               <w:t>Scaling and Cloud Deployment</w:t>
@@ -892,7 +856,7 @@
         </w:p>
         <w:p>
           <w:pPr>
-            <w:pStyle w:val="TJ1"/>
+            <w:pStyle w:val="TOC1"/>
             <w:tabs>
               <w:tab w:val="right" w:leader="dot" w:pos="9016"/>
             </w:tabs>
@@ -905,7 +869,7 @@
           <w:hyperlink w:anchor="_Toc135700173" w:history="1">
             <w:r>
               <w:rPr>
-                <w:rStyle w:val="Hiperhivatkozs"/>
+                <w:rStyle w:val="Hyperlink"/>
                 <w:noProof/>
               </w:rPr>
               <w:t>Interpretation</w:t>
@@ -962,7 +926,7 @@
         </w:p>
         <w:p>
           <w:pPr>
-            <w:pStyle w:val="TJ1"/>
+            <w:pStyle w:val="TOC1"/>
             <w:tabs>
               <w:tab w:val="right" w:leader="dot" w:pos="9016"/>
             </w:tabs>
@@ -975,7 +939,7 @@
           <w:hyperlink w:anchor="_Toc135700174" w:history="1">
             <w:r>
               <w:rPr>
-                <w:rStyle w:val="Hiperhivatkozs"/>
+                <w:rStyle w:val="Hyperlink"/>
                 <w:noProof/>
               </w:rPr>
               <w:t>Limitations and Further Research</w:t>
@@ -1063,7 +1027,6 @@
           <w:i/>
           <w:sz w:val="24"/>
           <w:szCs w:val="24"/>
-          <w:lang/>
         </w:rPr>
       </w:pPr>
     </w:p>
@@ -1074,7 +1037,6 @@
           <w:i/>
           <w:sz w:val="24"/>
           <w:szCs w:val="24"/>
-          <w:lang/>
         </w:rPr>
       </w:pPr>
       <w:r>
@@ -1083,14 +1045,13 @@
           <w:i/>
           <w:sz w:val="24"/>
           <w:szCs w:val="24"/>
-          <w:lang/>
         </w:rPr>
         <w:t xml:space="preserve">Note to ourselves: </w:t>
       </w:r>
     </w:p>
     <w:p>
       <w:pPr>
-        <w:pStyle w:val="Listaszerbekezds"/>
+        <w:pStyle w:val="ListParagraph"/>
         <w:numPr>
           <w:ilvl w:val="0"/>
           <w:numId w:val="30"/>
@@ -1100,7 +1061,6 @@
           <w:i/>
           <w:sz w:val="24"/>
           <w:szCs w:val="24"/>
-          <w:lang/>
         </w:rPr>
       </w:pPr>
       <w:r>
@@ -1110,7 +1070,6 @@
           <w:sz w:val="24"/>
           <w:szCs w:val="24"/>
           <w:highlight w:val="yellow"/>
-          <w:lang/>
         </w:rPr>
         <w:t>Highlighted in yellow</w:t>
       </w:r>
@@ -1120,14 +1079,13 @@
           <w:i/>
           <w:sz w:val="24"/>
           <w:szCs w:val="24"/>
-          <w:lang/>
         </w:rPr>
         <w:t xml:space="preserve"> = additional tasks/suggestions to develop</w:t>
       </w:r>
     </w:p>
     <w:p>
       <w:pPr>
-        <w:pStyle w:val="Listaszerbekezds"/>
+        <w:pStyle w:val="ListParagraph"/>
         <w:numPr>
           <w:ilvl w:val="0"/>
           <w:numId w:val="30"/>
@@ -1137,7 +1095,6 @@
           <w:i/>
           <w:sz w:val="24"/>
           <w:szCs w:val="24"/>
-          <w:lang/>
         </w:rPr>
       </w:pPr>
       <w:r>
@@ -1146,7 +1103,6 @@
           <w:i/>
           <w:sz w:val="24"/>
           <w:szCs w:val="24"/>
-          <w:lang/>
         </w:rPr>
         <w:t xml:space="preserve">In </w:t>
       </w:r>
@@ -1158,7 +1114,6 @@
           <w:color w:val="0070C0"/>
           <w:sz w:val="24"/>
           <w:szCs w:val="24"/>
-          <w:lang/>
         </w:rPr>
         <w:t>blue</w:t>
       </w:r>
@@ -1168,7 +1123,6 @@
           <w:i/>
           <w:sz w:val="24"/>
           <w:szCs w:val="24"/>
-          <w:lang/>
         </w:rPr>
         <w:t xml:space="preserve"> or </w:t>
       </w:r>
@@ -1180,7 +1134,6 @@
           <w:color w:val="00B050"/>
           <w:sz w:val="24"/>
           <w:szCs w:val="24"/>
-          <w:lang/>
         </w:rPr>
         <w:t>green</w:t>
       </w:r>
@@ -1190,7 +1143,6 @@
           <w:i/>
           <w:sz w:val="24"/>
           <w:szCs w:val="24"/>
-          <w:lang/>
         </w:rPr>
         <w:t xml:space="preserve"> font = different possible version for that specific section (but doesn’t matter that much right now; it’s more something towards the final report)</w:t>
       </w:r>
@@ -1202,7 +1154,6 @@
           <w:b/>
           <w:sz w:val="24"/>
           <w:szCs w:val="24"/>
-          <w:lang/>
         </w:rPr>
       </w:pPr>
     </w:p>
@@ -1229,7 +1180,7 @@
     </w:p>
     <w:p>
       <w:pPr>
-        <w:pStyle w:val="Cmsor1"/>
+        <w:pStyle w:val="Heading1"/>
       </w:pPr>
       <w:bookmarkStart w:id="0" w:name="_Toc135700164"/>
       <w:r>
@@ -1240,50 +1191,90 @@
     </w:p>
     <w:p>
       <w:pPr>
-        <w:pStyle w:val="NormlWeb"/>
-      </w:pPr>
-      <w:r>
-        <w:t>This project aims to determine the optimal quantitative investment strategies considering various investment parameters. We explore a range of sub-questions, from defining the relevant investment parameters to validation of the statistical reliability of the optimal strategy.</w:t>
-      </w:r>
-    </w:p>
-    <w:p>
-      <w:pPr>
-        <w:pStyle w:val="NormlWeb"/>
-      </w:pPr>
-      <w:r>
-        <w:t>Our research uses a collection of data from several sources, including Bloomberg Terminal, World Bank, and Swiss National Bank. The data includes price data of selected indices and currency pairs, Swiss inflation data, CHF money market rates, and spot interest rates on Swiss Confederation bond issues.</w:t>
-      </w:r>
-    </w:p>
-    <w:p>
-      <w:pPr>
-        <w:pStyle w:val="NormlWeb"/>
-      </w:pPr>
-      <w:r>
-        <w:t>We ideated which financial instruments would be most rele</w:t>
-      </w:r>
-      <w:r>
-        <w:t>vant to include in the project</w:t>
-      </w:r>
-      <w:r>
-        <w:t xml:space="preserve"> and ultima</w:t>
-      </w:r>
-      <w:r>
-        <w:t xml:space="preserve">tely decided to focus on </w:t>
-      </w:r>
-      <w:r>
-        <w:rPr>
-          <w:lang/>
-        </w:rPr>
-        <w:t xml:space="preserve">complementary indices of equities, bonds and commodities, taking into account </w:t>
-      </w:r>
-      <w:r>
-        <w:t>survivorship bias, hindsight bias</w:t>
-      </w:r>
-      <w:r>
-        <w:rPr>
-          <w:lang/>
-        </w:rPr>
-        <w:t xml:space="preserve"> and the vast amount of options that would go along with including individual assets</w:t>
+        <w:pStyle w:val="NormalWeb"/>
+      </w:pPr>
+      <w:r>
+        <w:t xml:space="preserve">This </w:t>
+      </w:r>
+      <w:r>
+        <w:rPr>
+          <w:u w:val="single"/>
+        </w:rPr>
+        <w:t>project aims</w:t>
+      </w:r>
+      <w:r>
+        <w:t xml:space="preserve"> to </w:t>
+      </w:r>
+      <w:r>
+        <w:rPr>
+          <w:b/>
+        </w:rPr>
+        <w:t xml:space="preserve">determine the </w:t>
+      </w:r>
+      <w:r>
+        <w:rPr>
+          <w:b/>
+          <w:lang w:val="en-US"/>
+        </w:rPr>
+        <w:t xml:space="preserve">optimal </w:t>
+      </w:r>
+      <w:r>
+        <w:rPr>
+          <w:b/>
+          <w:lang w:val="en-BE"/>
+        </w:rPr>
+        <w:t xml:space="preserve">quantitative </w:t>
+      </w:r>
+      <w:r>
+        <w:rPr>
+          <w:b/>
+          <w:lang w:val="en-US"/>
+        </w:rPr>
+        <w:t>investment strategies for user-specified parameters</w:t>
+      </w:r>
+      <w:r>
+        <w:t xml:space="preserve">. We explore </w:t>
+      </w:r>
+      <w:r>
+        <w:rPr>
+          <w:b/>
+        </w:rPr>
+        <w:t>a range of sub-questions</w:t>
+      </w:r>
+      <w:r>
+        <w:t>, from defining the relevant investment parameters to validation of the statistical reliability of the optimal strategy.</w:t>
+      </w:r>
+    </w:p>
+    <w:p>
+      <w:pPr>
+        <w:pStyle w:val="NormalWeb"/>
+      </w:pPr>
+      <w:r>
+        <w:t xml:space="preserve">We </w:t>
+      </w:r>
+      <w:r>
+        <w:rPr>
+          <w:u w:val="single"/>
+        </w:rPr>
+        <w:t>ideated which financial instruments would be most relevant</w:t>
+      </w:r>
+      <w:r>
+        <w:t xml:space="preserve"> to include in the project and ultimately decided to focus on </w:t>
+      </w:r>
+      <w:r>
+        <w:rPr>
+          <w:b/>
+        </w:rPr>
+        <w:t>complementary indices of equities, bonds and commodities</w:t>
+      </w:r>
+      <w:r>
+        <w:t xml:space="preserve">, taking into account </w:t>
+      </w:r>
+      <w:r>
+        <w:rPr>
+          <w:b/>
+        </w:rPr>
+        <w:t>survivorship bias, hindsight bias and the vast amount of options that would go along with including individual assets</w:t>
       </w:r>
       <w:r>
         <w:t xml:space="preserve">. </w:t>
@@ -1291,53 +1282,136 @@
     </w:p>
     <w:p>
       <w:pPr>
-        <w:pStyle w:val="NormlWeb"/>
-      </w:pPr>
-      <w:r>
-        <w:rPr>
-          <w:lang/>
-        </w:rPr>
-        <w:t>T</w:t>
-      </w:r>
-      <w:r>
-        <w:t xml:space="preserve">o </w:t>
-      </w:r>
-      <w:r>
-        <w:rPr>
-          <w:lang/>
-        </w:rPr>
-        <w:t xml:space="preserve">find </w:t>
-      </w:r>
-      <w:r>
-        <w:t xml:space="preserve">indices with data that is consistent across securities </w:t>
-      </w:r>
-      <w:r>
-        <w:rPr>
-          <w:lang/>
-        </w:rPr>
-        <w:t xml:space="preserve">and </w:t>
-      </w:r>
-      <w:r>
-        <w:t xml:space="preserve">extends as far back as possible, </w:t>
-      </w:r>
-      <w:r>
-        <w:rPr>
-          <w:lang/>
+        <w:pStyle w:val="NormalWeb"/>
+      </w:pPr>
+      <w:r>
+        <w:t xml:space="preserve">Our research uses a </w:t>
+      </w:r>
+      <w:r>
+        <w:rPr>
+          <w:u w:val="single"/>
+        </w:rPr>
+        <w:t>collection of data</w:t>
+      </w:r>
+      <w:r>
+        <w:t xml:space="preserve"> from </w:t>
+      </w:r>
+      <w:r>
+        <w:rPr>
+          <w:b/>
+        </w:rPr>
+        <w:t>several sources</w:t>
+      </w:r>
+      <w:r>
+        <w:t xml:space="preserve">, including </w:t>
+      </w:r>
+      <w:r>
+        <w:rPr>
+          <w:b/>
+        </w:rPr>
+        <w:t>Bloomberg Terminal, World Bank, and Swiss National Bank</w:t>
+      </w:r>
+      <w:r>
+        <w:t xml:space="preserve">. The data includes </w:t>
+      </w:r>
+      <w:r>
+        <w:rPr>
+          <w:b/>
+        </w:rPr>
+        <w:t>price data of selected indices and currency pairs</w:t>
+      </w:r>
+      <w:r>
+        <w:t xml:space="preserve">, </w:t>
+      </w:r>
+      <w:r>
+        <w:rPr>
+          <w:b/>
+        </w:rPr>
+        <w:t>Swiss inflation data</w:t>
+      </w:r>
+      <w:r>
+        <w:t xml:space="preserve">, </w:t>
+      </w:r>
+      <w:r>
+        <w:rPr>
+          <w:b/>
+        </w:rPr>
+        <w:t>CHF money market rates</w:t>
+      </w:r>
+      <w:r>
+        <w:t xml:space="preserve">, and </w:t>
+      </w:r>
+      <w:r>
+        <w:rPr>
+          <w:b/>
+        </w:rPr>
+        <w:t>spot interest rates</w:t>
+      </w:r>
+      <w:r>
+        <w:t xml:space="preserve"> on </w:t>
+      </w:r>
+      <w:r>
+        <w:rPr>
+          <w:b/>
+        </w:rPr>
+        <w:t>Swiss Confederation bond issues</w:t>
+      </w:r>
+      <w:r>
+        <w:t>.</w:t>
+      </w:r>
+    </w:p>
+    <w:p>
+      <w:pPr>
+        <w:pStyle w:val="NormalWeb"/>
+      </w:pPr>
+      <w:r>
+        <w:t xml:space="preserve">To find indices with data that is consistent across securities and extends as far back as possible, </w:t>
+      </w:r>
+      <w:r>
+        <w:rPr>
+          <w:u w:val="single"/>
         </w:rPr>
         <w:t xml:space="preserve">we </w:t>
       </w:r>
       <w:r>
-        <w:t xml:space="preserve">investigated data from various sources such as Refinitiv Eikon, Bloomberg Terminal, </w:t>
-      </w:r>
-      <w:r>
-        <w:t xml:space="preserve">Wharton Research Data Services and </w:t>
-      </w:r>
-      <w:r>
+        <w:rPr>
+          <w:u w:val="single"/>
+        </w:rPr>
+        <w:t>investigated data from various sources</w:t>
+      </w:r>
+      <w:r>
+        <w:t xml:space="preserve"> such as </w:t>
+      </w:r>
+      <w:r>
+        <w:rPr>
+          <w:b/>
+        </w:rPr>
+        <w:t xml:space="preserve">Refinitiv Eikon, Bloomberg Terminal, </w:t>
+      </w:r>
+      <w:r>
+        <w:rPr>
+          <w:b/>
+        </w:rPr>
+        <w:t xml:space="preserve">Wharton Research Data Services </w:t>
+      </w:r>
+      <w:r>
+        <w:t>and</w:t>
+      </w:r>
+      <w:r>
+        <w:rPr>
+          <w:b/>
+        </w:rPr>
+        <w:t xml:space="preserve"> </w:t>
+      </w:r>
+      <w:r>
+        <w:rPr>
+          <w:b/>
+        </w:rPr>
         <w:t>Yahoo</w:t>
       </w:r>
       <w:r>
         <w:rPr>
-          <w:lang/>
+          <w:b/>
         </w:rPr>
         <w:t xml:space="preserve"> Finance</w:t>
       </w:r>
@@ -1347,20 +1421,83 @@
     </w:p>
     <w:p>
       <w:pPr>
-        <w:pStyle w:val="NormlWeb"/>
-      </w:pPr>
-      <w:r>
-        <w:t>The methodology involves thorough data cleaning, integration, transformation, and preparation (feature engineering) to ensure the quality of the input for our analysis. We make use of machine learning algorithms to derive optimal investment strategies, with the end goal of this research being not only to uncover these strategies but also to ensure their statistical credibility, making them a reliable tool for decision-making in investment management.</w:t>
-      </w:r>
-    </w:p>
-    <w:p>
-      <w:pPr>
-        <w:pStyle w:val="NormlWeb"/>
-      </w:pPr>
-    </w:p>
-    <w:p>
-      <w:pPr>
-        <w:pStyle w:val="Cmsor2"/>
+        <w:pStyle w:val="NormalWeb"/>
+      </w:pPr>
+      <w:r>
+        <w:t xml:space="preserve">The </w:t>
+      </w:r>
+      <w:r>
+        <w:rPr>
+          <w:u w:val="single"/>
+        </w:rPr>
+        <w:t>methodology</w:t>
+      </w:r>
+      <w:r>
+        <w:t xml:space="preserve"> involves thorough </w:t>
+      </w:r>
+      <w:r>
+        <w:rPr>
+          <w:b/>
+        </w:rPr>
+        <w:t>data cleaning</w:t>
+      </w:r>
+      <w:r>
+        <w:t xml:space="preserve">, </w:t>
+      </w:r>
+      <w:r>
+        <w:rPr>
+          <w:b/>
+        </w:rPr>
+        <w:t>integration</w:t>
+      </w:r>
+      <w:r>
+        <w:t xml:space="preserve">, </w:t>
+      </w:r>
+      <w:r>
+        <w:rPr>
+          <w:b/>
+        </w:rPr>
+        <w:t>transformation</w:t>
+      </w:r>
+      <w:r>
+        <w:t xml:space="preserve">, and </w:t>
+      </w:r>
+      <w:r>
+        <w:rPr>
+          <w:b/>
+        </w:rPr>
+        <w:t>preparation (feature engineering)</w:t>
+      </w:r>
+      <w:r>
+        <w:t xml:space="preserve"> to ensure the quality of the input for our analysis. We make use of </w:t>
+      </w:r>
+      <w:r>
+        <w:rPr>
+          <w:b/>
+        </w:rPr>
+        <w:t>machine learning algorithms to derive optimal investment strategies</w:t>
+      </w:r>
+      <w:r>
+        <w:t xml:space="preserve">, with the end goal of this research being not only to uncover these strategies but also to ensure their statistical credibility, making them a </w:t>
+      </w:r>
+      <w:r>
+        <w:rPr>
+          <w:b/>
+        </w:rPr>
+        <w:t>reliable tool for decision-making in investment management</w:t>
+      </w:r>
+      <w:r>
+        <w:t>.</w:t>
+      </w:r>
+    </w:p>
+    <w:p>
+      <w:pPr>
+        <w:pStyle w:val="NormalWeb"/>
+      </w:pPr>
+    </w:p>
+    <w:p>
+      <w:pPr>
+        <w:pStyle w:val="Heading2"/>
       </w:pPr>
       <w:bookmarkStart w:id="1" w:name="_Toc135700165"/>
       <w:r>
@@ -1370,30 +1507,66 @@
     </w:p>
     <w:p>
       <w:pPr>
-        <w:pStyle w:val="NormlWeb"/>
-      </w:pPr>
-      <w:r>
-        <w:t xml:space="preserve">The main research question is: "What </w:t>
-      </w:r>
-      <w:r>
-        <w:rPr>
-          <w:lang/>
+        <w:pStyle w:val="NormalWeb"/>
+      </w:pPr>
+      <w:r>
+        <w:t xml:space="preserve">The </w:t>
+      </w:r>
+      <w:r>
+        <w:rPr>
+          <w:u w:val="single"/>
+        </w:rPr>
+        <w:t>main research question</w:t>
+      </w:r>
+      <w:r>
+        <w:t xml:space="preserve"> is: "</w:t>
+      </w:r>
+      <w:r>
+        <w:rPr>
+          <w:b/>
+        </w:rPr>
+        <w:t xml:space="preserve">What </w:t>
+      </w:r>
+      <w:r>
+        <w:rPr>
+          <w:b/>
         </w:rPr>
         <w:t>is the unique</w:t>
       </w:r>
       <w:r>
+        <w:rPr>
+          <w:b/>
+        </w:rPr>
         <w:t xml:space="preserve"> optimal</w:t>
       </w:r>
       <w:r>
+        <w:rPr>
+          <w:b/>
+        </w:rPr>
         <w:t xml:space="preserve"> investment strategy that corresponds exactly to a given user-specified set of </w:t>
       </w:r>
       <w:r>
-        <w:t>investment parameters?" To provide a comprehensive answer, we delve into a set of sub-questions that contribute to the understanding of the factors influencing the choice of optimal investment strategy.</w:t>
-      </w:r>
-    </w:p>
-    <w:p>
-      <w:pPr>
-        <w:pStyle w:val="NormlWeb"/>
+        <w:rPr>
+          <w:b/>
+        </w:rPr>
+        <w:t>investment parameters?</w:t>
+      </w:r>
+      <w:r>
+        <w:t xml:space="preserve">" To provide a comprehensive answer, we delve into </w:t>
+      </w:r>
+      <w:r>
+        <w:rPr>
+          <w:u w:val="single"/>
+        </w:rPr>
+        <w:t>a set of sub-questions</w:t>
+      </w:r>
+      <w:r>
+        <w:t xml:space="preserve"> that contribute to the understanding of the factors influencing the choice of optimal investment strategy.</w:t>
+      </w:r>
+    </w:p>
+    <w:p>
+      <w:pPr>
+        <w:pStyle w:val="NormalWeb"/>
       </w:pPr>
       <w:r>
         <w:t>The sub-questions include considerations such as:</w:t>
@@ -1401,152 +1574,250 @@
     </w:p>
     <w:p>
       <w:pPr>
-        <w:pStyle w:val="NormlWeb"/>
+        <w:pStyle w:val="NormalWeb"/>
         <w:numPr>
           <w:ilvl w:val="0"/>
           <w:numId w:val="19"/>
         </w:numPr>
       </w:pPr>
       <w:r>
-        <w:t>Identifying the relevant investment parameters that determine the optimal corresponding investment strategy. These parameters could be desired investment objectives, risk constraints, time horizon, future deposits/withdrawals, ESG criteria, asset class restrictions, and geographic restrictions, among others.</w:t>
-      </w:r>
-    </w:p>
-    <w:p>
-      <w:pPr>
-        <w:pStyle w:val="NormlWeb"/>
+        <w:rPr>
+          <w:b/>
+        </w:rPr>
+        <w:t xml:space="preserve">Identifying the </w:t>
+      </w:r>
+      <w:r>
+        <w:rPr>
+          <w:b/>
+          <w:lang w:val="en-BE"/>
+        </w:rPr>
+        <w:t xml:space="preserve">most </w:t>
+      </w:r>
+      <w:r>
+        <w:rPr>
+          <w:b/>
+        </w:rPr>
+        <w:t>relevant investment parameters</w:t>
+      </w:r>
+      <w:r>
+        <w:t xml:space="preserve"> that determine the optimal corresponding investment strategy</w:t>
+      </w:r>
+      <w:r>
+        <w:t>. These parameters could be desired investment objectives, risk constraints, time horizon, future deposits/withdrawals, ESG criteria, asset class restrictions, and geographic restrictions, among others.</w:t>
+      </w:r>
+    </w:p>
+    <w:p>
+      <w:pPr>
+        <w:pStyle w:val="NormalWeb"/>
         <w:numPr>
           <w:ilvl w:val="0"/>
           <w:numId w:val="19"/>
         </w:numPr>
       </w:pPr>
       <w:r>
-        <w:t>Choosing the appropriate securities to be considered for the investment universe.</w:t>
-      </w:r>
-    </w:p>
-    <w:p>
-      <w:pPr>
-        <w:pStyle w:val="NormlWeb"/>
+        <w:rPr>
+          <w:b/>
+        </w:rPr>
+        <w:t>Choosing the appropriate securities to be considered</w:t>
+      </w:r>
+      <w:r>
+        <w:t xml:space="preserve"> for the investment universe.</w:t>
+      </w:r>
+    </w:p>
+    <w:p>
+      <w:pPr>
+        <w:pStyle w:val="NormalWeb"/>
         <w:numPr>
           <w:ilvl w:val="0"/>
           <w:numId w:val="19"/>
         </w:numPr>
       </w:pPr>
       <w:r>
-        <w:t>Defining the desired criteria for model accuracy and computational efficiency and finding the balance between these two factors.</w:t>
-      </w:r>
-    </w:p>
-    <w:p>
-      <w:pPr>
-        <w:pStyle w:val="NormlWeb"/>
+        <w:rPr>
+          <w:b/>
+        </w:rPr>
+        <w:t>Defining the desired criteria for model accuracy and computational efficiency</w:t>
+      </w:r>
+      <w:r>
+        <w:t xml:space="preserve"> and </w:t>
+      </w:r>
+      <w:r>
+        <w:rPr>
+          <w:b/>
+        </w:rPr>
+        <w:t>finding the balance</w:t>
+      </w:r>
+      <w:r>
+        <w:t xml:space="preserve"> between these two factors.</w:t>
+      </w:r>
+    </w:p>
+    <w:p>
+      <w:pPr>
+        <w:pStyle w:val="NormalWeb"/>
         <w:numPr>
           <w:ilvl w:val="0"/>
           <w:numId w:val="19"/>
         </w:numPr>
       </w:pPr>
       <w:r>
-        <w:t>Determining the optimal approach to restricting the possible combinations of securities, ensuring the balance between model accuracy and computational efficiency.</w:t>
-      </w:r>
-    </w:p>
-    <w:p>
-      <w:pPr>
-        <w:pStyle w:val="NormlWeb"/>
+        <w:rPr>
+          <w:b/>
+        </w:rPr>
+        <w:t>Determining the optimal approach to restricting the possible combinations of securities</w:t>
+      </w:r>
+      <w:r>
+        <w:t>, ensuring the balance between model accuracy and computational efficiency.</w:t>
+      </w:r>
+    </w:p>
+    <w:p>
+      <w:pPr>
+        <w:pStyle w:val="NormalWeb"/>
         <w:numPr>
           <w:ilvl w:val="0"/>
           <w:numId w:val="19"/>
         </w:numPr>
       </w:pPr>
       <w:r>
+        <w:rPr>
+          <w:b/>
+        </w:rPr>
         <w:lastRenderedPageBreak/>
-        <w:t xml:space="preserve">Developing a method to determine an optimal investment strategy by comparing equal-length portfolio return series of each candidate investment strategy. This process would incorporate measures such as maximum drawdown, drawdown length, and conditional </w:t>
-      </w:r>
-      <w:proofErr w:type="spellStart"/>
-      <w:r>
-        <w:t>VaR.</w:t>
-      </w:r>
-      <w:proofErr w:type="spellEnd"/>
-    </w:p>
-    <w:p>
-      <w:pPr>
-        <w:pStyle w:val="NormlWeb"/>
+        <w:t xml:space="preserve">Developing a method to determine an optimal investment strategy by comparing equal-length portfolio return series of each candidate </w:t>
+      </w:r>
+      <w:r>
+        <w:rPr>
+          <w:b/>
+          <w:lang w:val="en-BE"/>
+        </w:rPr>
+        <w:t>strategy</w:t>
+      </w:r>
+      <w:r>
+        <w:t>. This process would incorporate measures such as maximum drawdown, drawdown length, and conditional VaR.</w:t>
+      </w:r>
+    </w:p>
+    <w:p>
+      <w:pPr>
+        <w:pStyle w:val="NormalWeb"/>
         <w:numPr>
           <w:ilvl w:val="0"/>
           <w:numId w:val="19"/>
         </w:numPr>
       </w:pPr>
       <w:r>
-        <w:t>Identifying the optimal estimation method and corresponding specification for determining the optimal investment strategy.</w:t>
-      </w:r>
-    </w:p>
-    <w:p>
-      <w:pPr>
-        <w:pStyle w:val="NormlWeb"/>
+        <w:rPr>
+          <w:b/>
+        </w:rPr>
+        <w:t>Identifying the optimal estimation method and corresponding specification</w:t>
+      </w:r>
+      <w:r>
+        <w:t xml:space="preserve"> for determining the optimal investment strategy.</w:t>
+      </w:r>
+    </w:p>
+    <w:p>
+      <w:pPr>
+        <w:pStyle w:val="NormalWeb"/>
         <w:numPr>
           <w:ilvl w:val="0"/>
           <w:numId w:val="19"/>
         </w:numPr>
       </w:pPr>
       <w:r>
-        <w:t>Validating the robustness and statistical reliability of the optimal investment strategy.</w:t>
-      </w:r>
-    </w:p>
-    <w:p>
-      <w:pPr>
-        <w:pStyle w:val="NormlWeb"/>
+        <w:rPr>
+          <w:b/>
+        </w:rPr>
+        <w:t>Validating the robustness and statistical reliability of the optimal investment strategy</w:t>
+      </w:r>
+      <w:r>
+        <w:t>.</w:t>
+      </w:r>
+    </w:p>
+    <w:p>
+      <w:pPr>
+        <w:pStyle w:val="NormalWeb"/>
         <w:numPr>
           <w:ilvl w:val="0"/>
           <w:numId w:val="19"/>
         </w:numPr>
       </w:pPr>
       <w:r>
-        <w:t>Considering the impact of inflation and foreign exchange movements when determining the optimal investment strategy.</w:t>
-      </w:r>
-    </w:p>
-    <w:p>
-      <w:pPr>
-        <w:pStyle w:val="NormlWeb"/>
+        <w:rPr>
+          <w:b/>
+        </w:rPr>
+        <w:t>Considering the impact of inflation and foreign exchange movements</w:t>
+      </w:r>
+      <w:r>
+        <w:t xml:space="preserve"> when determining the optimal investment strategy.</w:t>
+      </w:r>
+    </w:p>
+    <w:p>
+      <w:pPr>
+        <w:pStyle w:val="NormalWeb"/>
         <w:numPr>
           <w:ilvl w:val="0"/>
           <w:numId w:val="19"/>
         </w:numPr>
       </w:pPr>
       <w:r>
-        <w:t>Evaluating the theoretical underpinnings and assumptions of the optimization model.</w:t>
-      </w:r>
-    </w:p>
-    <w:p>
-      <w:pPr>
-        <w:pStyle w:val="NormlWeb"/>
+        <w:rPr>
+          <w:b/>
+        </w:rPr>
+        <w:t>Evaluating the theoretical underpinnings and assumptions</w:t>
+      </w:r>
+      <w:r>
+        <w:t xml:space="preserve"> of the optimization model.</w:t>
+      </w:r>
+    </w:p>
+    <w:p>
+      <w:pPr>
+        <w:pStyle w:val="NormalWeb"/>
         <w:numPr>
           <w:ilvl w:val="0"/>
           <w:numId w:val="19"/>
         </w:numPr>
       </w:pPr>
       <w:r>
-        <w:t>Identifying potential drawbacks and limitations of the model when applied to real-life investments and finding ways to address or mitigate these issues.</w:t>
-      </w:r>
-    </w:p>
-    <w:p>
-      <w:pPr>
-        <w:pStyle w:val="NormlWeb"/>
+        <w:rPr>
+          <w:b/>
+        </w:rPr>
+        <w:t>Identifying potential drawbacks and limitations of the model</w:t>
+      </w:r>
+      <w:r>
+        <w:t xml:space="preserve"> when applied to real-life investments and </w:t>
+      </w:r>
+      <w:r>
+        <w:rPr>
+          <w:b/>
+        </w:rPr>
+        <w:t>finding ways to address or mitigate these issues</w:t>
+      </w:r>
+      <w:r>
+        <w:t>.</w:t>
+      </w:r>
+    </w:p>
+    <w:p>
+      <w:pPr>
+        <w:pStyle w:val="NormalWeb"/>
       </w:pPr>
       <w:r>
         <w:t>Through this multifaceted approach, we aim to establish a detailed understanding of the optimal quantitative investment strategies based on different possible combinations of investment parameters.</w:t>
       </w:r>
-    </w:p>
-    <w:p>
-      <w:pPr>
-        <w:pStyle w:val="NormlWeb"/>
-      </w:pPr>
-    </w:p>
-    <w:p>
-      <w:pPr>
-        <w:pStyle w:val="Cmsor2"/>
-      </w:pPr>
-      <w:bookmarkStart w:id="2" w:name="_Toc135700166"/>
+      <w:bookmarkStart w:id="2" w:name="_GoBack"/>
+      <w:bookmarkEnd w:id="2"/>
+    </w:p>
+    <w:p>
+      <w:pPr>
+        <w:pStyle w:val="NormalWeb"/>
+      </w:pPr>
+    </w:p>
+    <w:p>
+      <w:pPr>
+        <w:pStyle w:val="Heading2"/>
+      </w:pPr>
+      <w:bookmarkStart w:id="3" w:name="_Toc135700166"/>
       <w:r>
         <w:t>Data Source(s)</w:t>
       </w:r>
-      <w:bookmarkEnd w:id="2"/>
+      <w:bookmarkEnd w:id="3"/>
     </w:p>
     <w:p>
       <w:pPr>
@@ -1667,7 +1938,6 @@
           <w:rFonts w:ascii="Times New Roman" w:hAnsi="Times New Roman" w:cs="Times New Roman"/>
           <w:sz w:val="24"/>
           <w:szCs w:val="24"/>
-          <w:lang/>
         </w:rPr>
       </w:pPr>
       <w:r>
@@ -1676,21 +1946,12 @@
           <w:sz w:val="24"/>
           <w:szCs w:val="24"/>
         </w:rPr>
-        <w:t>For further clarity, the World Bank and Swiss National Bank data files can be found at the following URLs</w:t>
-      </w:r>
-      <w:r>
-        <w:rPr>
-          <w:rFonts w:ascii="Times New Roman" w:hAnsi="Times New Roman" w:cs="Times New Roman"/>
-          <w:sz w:val="24"/>
-          <w:szCs w:val="24"/>
-          <w:lang/>
-        </w:rPr>
-        <w:t xml:space="preserve">: </w:t>
-      </w:r>
-    </w:p>
-    <w:p>
-      <w:pPr>
-        <w:pStyle w:val="Listaszerbekezds"/>
+        <w:t xml:space="preserve">For further clarity, the World Bank and Swiss National Bank data files can be found at the following URLs: </w:t>
+      </w:r>
+    </w:p>
+    <w:p>
+      <w:pPr>
+        <w:pStyle w:val="ListParagraph"/>
         <w:numPr>
           <w:ilvl w:val="0"/>
           <w:numId w:val="21"/>
@@ -1700,13 +1961,12 @@
           <w:rFonts w:ascii="Times New Roman" w:hAnsi="Times New Roman" w:cs="Times New Roman"/>
           <w:sz w:val="24"/>
           <w:szCs w:val="24"/>
-          <w:lang/>
         </w:rPr>
       </w:pPr>
       <w:hyperlink r:id="rId6" w:tgtFrame="_new" w:history="1">
         <w:r>
           <w:rPr>
-            <w:rStyle w:val="Hiperhivatkozs"/>
+            <w:rStyle w:val="Hyperlink"/>
             <w:rFonts w:ascii="Times New Roman" w:hAnsi="Times New Roman" w:cs="Times New Roman"/>
             <w:sz w:val="24"/>
             <w:szCs w:val="24"/>
@@ -1719,9 +1979,8 @@
           <w:rFonts w:ascii="Times New Roman" w:hAnsi="Times New Roman" w:cs="Times New Roman"/>
           <w:sz w:val="24"/>
           <w:szCs w:val="24"/>
-          <w:lang/>
-        </w:rPr>
-        <w:t xml:space="preserve"> (</w:t>
+        </w:rPr>
+        <w:t xml:space="preserve"> (Swiss inflation)</w:t>
       </w:r>
       <w:r>
         <w:rPr>
@@ -1729,21 +1988,12 @@
           <w:sz w:val="24"/>
           <w:szCs w:val="24"/>
         </w:rPr>
-        <w:t>Swiss inflation)</w:t>
-      </w:r>
-      <w:r>
-        <w:rPr>
-          <w:rFonts w:ascii="Times New Roman" w:hAnsi="Times New Roman" w:cs="Times New Roman"/>
-          <w:sz w:val="24"/>
-          <w:szCs w:val="24"/>
-          <w:lang/>
-        </w:rPr>
         <w:t>,</w:t>
       </w:r>
     </w:p>
     <w:p>
       <w:pPr>
-        <w:pStyle w:val="Listaszerbekezds"/>
+        <w:pStyle w:val="ListParagraph"/>
         <w:numPr>
           <w:ilvl w:val="0"/>
           <w:numId w:val="21"/>
@@ -1753,13 +2003,12 @@
           <w:rFonts w:ascii="Times New Roman" w:hAnsi="Times New Roman" w:cs="Times New Roman"/>
           <w:sz w:val="24"/>
           <w:szCs w:val="24"/>
-          <w:lang/>
         </w:rPr>
       </w:pPr>
       <w:hyperlink r:id="rId7" w:tgtFrame="_new" w:history="1">
         <w:r>
           <w:rPr>
-            <w:rStyle w:val="Hiperhivatkozs"/>
+            <w:rStyle w:val="Hyperlink"/>
             <w:rFonts w:ascii="Times New Roman" w:hAnsi="Times New Roman" w:cs="Times New Roman"/>
             <w:sz w:val="24"/>
             <w:szCs w:val="24"/>
@@ -1773,21 +2022,12 @@
           <w:sz w:val="24"/>
           <w:szCs w:val="24"/>
         </w:rPr>
-        <w:t xml:space="preserve"> (money market rates</w:t>
-      </w:r>
-      <w:r>
-        <w:rPr>
-          <w:rFonts w:ascii="Times New Roman" w:hAnsi="Times New Roman" w:cs="Times New Roman"/>
-          <w:sz w:val="24"/>
-          <w:szCs w:val="24"/>
-          <w:lang/>
-        </w:rPr>
-        <w:t>),</w:t>
-      </w:r>
-    </w:p>
-    <w:p>
-      <w:pPr>
-        <w:pStyle w:val="Listaszerbekezds"/>
+        <w:t xml:space="preserve"> (money market rates),</w:t>
+      </w:r>
+    </w:p>
+    <w:p>
+      <w:pPr>
+        <w:pStyle w:val="ListParagraph"/>
         <w:numPr>
           <w:ilvl w:val="0"/>
           <w:numId w:val="21"/>
@@ -1797,17 +2037,15 @@
           <w:rFonts w:ascii="Times New Roman" w:hAnsi="Times New Roman" w:cs="Times New Roman"/>
           <w:sz w:val="24"/>
           <w:szCs w:val="24"/>
-          <w:lang/>
         </w:rPr>
       </w:pPr>
       <w:hyperlink r:id="rId8" w:history="1">
         <w:r>
           <w:rPr>
-            <w:rStyle w:val="Hiperhivatkozs"/>
+            <w:rStyle w:val="Hyperlink"/>
             <w:rFonts w:ascii="Times New Roman" w:hAnsi="Times New Roman" w:cs="Times New Roman"/>
             <w:sz w:val="24"/>
             <w:szCs w:val="24"/>
-            <w:lang/>
           </w:rPr>
           <w:t>https://data.snb.ch/en/topics/ziredev/chart/rendeidgdtch</w:t>
         </w:r>
@@ -1817,9 +2055,8 @@
           <w:rFonts w:ascii="Times New Roman" w:hAnsi="Times New Roman" w:cs="Times New Roman"/>
           <w:sz w:val="24"/>
           <w:szCs w:val="24"/>
-          <w:lang/>
-        </w:rPr>
-        <w:t xml:space="preserve"> (</w:t>
+        </w:rPr>
+        <w:t xml:space="preserve"> (spot interest rates)</w:t>
       </w:r>
       <w:r>
         <w:rPr>
@@ -1827,14 +2064,93 @@
           <w:sz w:val="24"/>
           <w:szCs w:val="24"/>
         </w:rPr>
-        <w:t>spot interest rates)</w:t>
-      </w:r>
-      <w:r>
+        <w:t>.</w:t>
+      </w:r>
+    </w:p>
+    <w:p>
+      <w:pPr>
+        <w:spacing w:before="100" w:beforeAutospacing="1" w:after="100" w:afterAutospacing="1" w:line="240" w:lineRule="auto"/>
         <w:rPr>
           <w:rFonts w:ascii="Times New Roman" w:hAnsi="Times New Roman" w:cs="Times New Roman"/>
           <w:sz w:val="24"/>
           <w:szCs w:val="24"/>
-          <w:lang/>
+        </w:rPr>
+      </w:pPr>
+    </w:p>
+    <w:p>
+      <w:pPr>
+        <w:pStyle w:val="Heading2"/>
+      </w:pPr>
+      <w:bookmarkStart w:id="4" w:name="_Toc135700167"/>
+      <w:r>
+        <w:t>Summary of Methods and Results</w:t>
+      </w:r>
+      <w:bookmarkEnd w:id="4"/>
+    </w:p>
+    <w:p>
+      <w:pPr>
+        <w:spacing w:before="100" w:beforeAutospacing="1" w:after="100" w:afterAutospacing="1" w:line="240" w:lineRule="auto"/>
+        <w:rPr>
+          <w:rFonts w:ascii="Times New Roman" w:eastAsia="Times New Roman" w:hAnsi="Times New Roman" w:cs="Times New Roman"/>
+          <w:sz w:val="24"/>
+          <w:szCs w:val="24"/>
+          <w:lang w:val="en-GB" w:eastAsia="en-GB"/>
+        </w:rPr>
+      </w:pPr>
+      <w:r>
+        <w:rPr>
+          <w:rFonts w:ascii="Times New Roman" w:eastAsia="Times New Roman" w:hAnsi="Times New Roman" w:cs="Times New Roman"/>
+          <w:sz w:val="24"/>
+          <w:szCs w:val="24"/>
+          <w:lang w:val="en-GB" w:eastAsia="en-GB"/>
+        </w:rPr>
+        <w:lastRenderedPageBreak/>
+        <w:t>Our research aimed to define optimal quantitative investment strategies based on various investment parameters. The project began with the gathering of data from diverse, reliable sources, including Bloomberg Terminal, World Bank, and Swiss National Bank. These sources provided price data for indices and currency pairs, Swiss inflation data, and interest rates. We then focused on a subset of financial instruments - namely indices of equities, bonds, and commodities.</w:t>
+      </w:r>
+    </w:p>
+    <w:p>
+      <w:pPr>
+        <w:spacing w:before="100" w:beforeAutospacing="1" w:after="100" w:afterAutospacing="1" w:line="240" w:lineRule="auto"/>
+        <w:rPr>
+          <w:rFonts w:ascii="Times New Roman" w:eastAsia="Times New Roman" w:hAnsi="Times New Roman" w:cs="Times New Roman"/>
+          <w:sz w:val="24"/>
+          <w:szCs w:val="24"/>
+          <w:lang w:eastAsia="en-GB"/>
+        </w:rPr>
+      </w:pPr>
+      <w:r>
+        <w:rPr>
+          <w:rFonts w:ascii="Times New Roman" w:eastAsia="Times New Roman" w:hAnsi="Times New Roman" w:cs="Times New Roman"/>
+          <w:sz w:val="24"/>
+          <w:szCs w:val="24"/>
+          <w:lang w:val="en-GB" w:eastAsia="en-GB"/>
+        </w:rPr>
+        <w:t>In the data processing phase, we performed meticulous data cleaning, transformation, and preparation to ensure the quality of our analysis inputs. The raw data was kept in Excel and CSV formats, while manipulated data was optimally stored in data frames for computational efficiency. Our data processing generated several key data frames, including daily price data of selected indices and currency pairs, Swiss inflation data, and interest rate data.</w:t>
+      </w:r>
+      <w:r>
+        <w:rPr>
+          <w:rFonts w:ascii="Times New Roman" w:eastAsia="Times New Roman" w:hAnsi="Times New Roman" w:cs="Times New Roman"/>
+          <w:sz w:val="24"/>
+          <w:szCs w:val="24"/>
+          <w:lang w:eastAsia="en-GB"/>
+        </w:rPr>
+        <w:t xml:space="preserve"> In addtition, we generated </w:t>
+      </w:r>
+      <w:r>
+        <w:rPr>
+          <w:rFonts w:ascii="Times New Roman" w:eastAsia="Times New Roman" w:hAnsi="Times New Roman" w:cs="Times New Roman"/>
+          <w:sz w:val="24"/>
+          <w:szCs w:val="24"/>
+          <w:lang w:val="en-GB" w:eastAsia="en-GB"/>
+        </w:rPr>
+        <w:t>return series in CHF in nominal, real, and excess terms</w:t>
+      </w:r>
+      <w:r>
+        <w:rPr>
+          <w:rFonts w:ascii="Times New Roman" w:eastAsia="Times New Roman" w:hAnsi="Times New Roman" w:cs="Times New Roman"/>
+          <w:sz w:val="24"/>
+          <w:szCs w:val="24"/>
+          <w:lang w:eastAsia="en-GB"/>
         </w:rPr>
         <w:t>.</w:t>
       </w:r>
@@ -1843,22 +2159,165 @@
       <w:pPr>
         <w:spacing w:before="100" w:beforeAutospacing="1" w:after="100" w:afterAutospacing="1" w:line="240" w:lineRule="auto"/>
         <w:rPr>
-          <w:rFonts w:ascii="Times New Roman" w:hAnsi="Times New Roman" w:cs="Times New Roman"/>
-          <w:sz w:val="24"/>
-          <w:szCs w:val="24"/>
-          <w:lang/>
-        </w:rPr>
-      </w:pPr>
-    </w:p>
-    <w:p>
-      <w:pPr>
-        <w:pStyle w:val="Cmsor2"/>
-      </w:pPr>
-      <w:bookmarkStart w:id="3" w:name="_Toc135700167"/>
-      <w:r>
-        <w:t>Summary of Methods and Results</w:t>
-      </w:r>
-      <w:bookmarkEnd w:id="3"/>
+          <w:rFonts w:ascii="Times New Roman" w:eastAsia="Times New Roman" w:hAnsi="Times New Roman" w:cs="Times New Roman"/>
+          <w:sz w:val="24"/>
+          <w:szCs w:val="24"/>
+          <w:lang w:val="en-GB" w:eastAsia="en-GB"/>
+        </w:rPr>
+      </w:pPr>
+      <w:r>
+        <w:rPr>
+          <w:rFonts w:ascii="Times New Roman" w:eastAsia="Times New Roman" w:hAnsi="Times New Roman" w:cs="Times New Roman"/>
+          <w:sz w:val="24"/>
+          <w:szCs w:val="24"/>
+          <w:lang w:val="en-GB" w:eastAsia="en-GB"/>
+        </w:rPr>
+        <w:t>Our approach to data analysis involved statistical and machine learning techniques</w:t>
+      </w:r>
+      <w:r>
+        <w:rPr>
+          <w:rFonts w:ascii="Times New Roman" w:eastAsia="Times New Roman" w:hAnsi="Times New Roman" w:cs="Times New Roman"/>
+          <w:sz w:val="24"/>
+          <w:szCs w:val="24"/>
+          <w:lang w:eastAsia="en-GB"/>
+        </w:rPr>
+        <w:t xml:space="preserve"> applied to large </w:t>
+      </w:r>
+      <w:r>
+        <w:rPr>
+          <w:rFonts w:ascii="Times New Roman" w:eastAsia="Times New Roman" w:hAnsi="Times New Roman" w:cs="Times New Roman"/>
+          <w:sz w:val="24"/>
+          <w:szCs w:val="24"/>
+          <w:lang w:val="en-GB" w:eastAsia="en-GB"/>
+        </w:rPr>
+        <w:t>volume</w:t>
+      </w:r>
+      <w:r>
+        <w:rPr>
+          <w:rFonts w:ascii="Times New Roman" w:eastAsia="Times New Roman" w:hAnsi="Times New Roman" w:cs="Times New Roman"/>
+          <w:sz w:val="24"/>
+          <w:szCs w:val="24"/>
+          <w:lang w:eastAsia="en-GB"/>
+        </w:rPr>
+        <w:t>s</w:t>
+      </w:r>
+      <w:r>
+        <w:rPr>
+          <w:rFonts w:ascii="Times New Roman" w:eastAsia="Times New Roman" w:hAnsi="Times New Roman" w:cs="Times New Roman"/>
+          <w:sz w:val="24"/>
+          <w:szCs w:val="24"/>
+          <w:lang w:val="en-GB" w:eastAsia="en-GB"/>
+        </w:rPr>
+        <w:t xml:space="preserve"> of data</w:t>
+      </w:r>
+      <w:r>
+        <w:rPr>
+          <w:rFonts w:ascii="Times New Roman" w:eastAsia="Times New Roman" w:hAnsi="Times New Roman" w:cs="Times New Roman"/>
+          <w:sz w:val="24"/>
+          <w:szCs w:val="24"/>
+          <w:lang w:eastAsia="en-GB"/>
+        </w:rPr>
+        <w:t>, for which we leveraged</w:t>
+      </w:r>
+      <w:r>
+        <w:rPr>
+          <w:rFonts w:ascii="Times New Roman" w:eastAsia="Times New Roman" w:hAnsi="Times New Roman" w:cs="Times New Roman"/>
+          <w:sz w:val="24"/>
+          <w:szCs w:val="24"/>
+          <w:lang w:val="en-GB" w:eastAsia="en-GB"/>
+        </w:rPr>
+        <w:t xml:space="preserve"> tools designed for big data handling</w:t>
+      </w:r>
+      <w:r>
+        <w:rPr>
+          <w:rFonts w:ascii="Times New Roman" w:eastAsia="Times New Roman" w:hAnsi="Times New Roman" w:cs="Times New Roman"/>
+          <w:sz w:val="24"/>
+          <w:szCs w:val="24"/>
+          <w:lang w:eastAsia="en-GB"/>
+        </w:rPr>
+        <w:t xml:space="preserve"> We analyzed </w:t>
+      </w:r>
+      <w:r>
+        <w:rPr>
+          <w:rFonts w:ascii="Times New Roman" w:eastAsia="Times New Roman" w:hAnsi="Times New Roman" w:cs="Times New Roman"/>
+          <w:sz w:val="24"/>
+          <w:szCs w:val="24"/>
+          <w:lang w:val="en-GB" w:eastAsia="en-GB"/>
+        </w:rPr>
+        <w:t xml:space="preserve">correlations, </w:t>
+      </w:r>
+      <w:r>
+        <w:rPr>
+          <w:rFonts w:ascii="Times New Roman" w:eastAsia="Times New Roman" w:hAnsi="Times New Roman" w:cs="Times New Roman"/>
+          <w:sz w:val="24"/>
+          <w:szCs w:val="24"/>
+          <w:lang w:eastAsia="en-GB"/>
+        </w:rPr>
+        <w:t xml:space="preserve">we implemented </w:t>
+      </w:r>
+      <w:r>
+        <w:rPr>
+          <w:rFonts w:ascii="Times New Roman" w:eastAsia="Times New Roman" w:hAnsi="Times New Roman" w:cs="Times New Roman"/>
+          <w:sz w:val="24"/>
+          <w:szCs w:val="24"/>
+          <w:lang w:val="en-GB" w:eastAsia="en-GB"/>
+        </w:rPr>
+        <w:t xml:space="preserve">and </w:t>
+      </w:r>
+      <w:r>
+        <w:rPr>
+          <w:rFonts w:ascii="Times New Roman" w:eastAsia="Times New Roman" w:hAnsi="Times New Roman" w:cs="Times New Roman"/>
+          <w:sz w:val="24"/>
+          <w:szCs w:val="24"/>
+          <w:lang w:eastAsia="en-GB"/>
+        </w:rPr>
+        <w:t xml:space="preserve">backtested </w:t>
+      </w:r>
+      <w:r>
+        <w:rPr>
+          <w:rFonts w:ascii="Times New Roman" w:eastAsia="Times New Roman" w:hAnsi="Times New Roman" w:cs="Times New Roman"/>
+          <w:sz w:val="24"/>
+          <w:szCs w:val="24"/>
+          <w:lang w:val="en-GB" w:eastAsia="en-GB"/>
+        </w:rPr>
+        <w:t xml:space="preserve">investment strategies, and </w:t>
+      </w:r>
+      <w:r>
+        <w:rPr>
+          <w:rFonts w:ascii="Times New Roman" w:eastAsia="Times New Roman" w:hAnsi="Times New Roman" w:cs="Times New Roman"/>
+          <w:sz w:val="24"/>
+          <w:szCs w:val="24"/>
+          <w:lang w:eastAsia="en-GB"/>
+        </w:rPr>
+        <w:t xml:space="preserve">we evaluated </w:t>
+      </w:r>
+      <w:r>
+        <w:rPr>
+          <w:rFonts w:ascii="Times New Roman" w:eastAsia="Times New Roman" w:hAnsi="Times New Roman" w:cs="Times New Roman"/>
+          <w:sz w:val="24"/>
+          <w:szCs w:val="24"/>
+          <w:lang w:val="en-GB" w:eastAsia="en-GB"/>
+        </w:rPr>
+        <w:t>out-of-sample performance</w:t>
+      </w:r>
+      <w:r>
+        <w:rPr>
+          <w:rFonts w:ascii="Times New Roman" w:eastAsia="Times New Roman" w:hAnsi="Times New Roman" w:cs="Times New Roman"/>
+          <w:sz w:val="24"/>
+          <w:szCs w:val="24"/>
+          <w:lang w:eastAsia="en-GB"/>
+        </w:rPr>
+        <w:t xml:space="preserve"> of these models</w:t>
+      </w:r>
+      <w:r>
+        <w:rPr>
+          <w:rFonts w:ascii="Times New Roman" w:eastAsia="Times New Roman" w:hAnsi="Times New Roman" w:cs="Times New Roman"/>
+          <w:sz w:val="24"/>
+          <w:szCs w:val="24"/>
+          <w:lang w:val="en-GB" w:eastAsia="en-GB"/>
+        </w:rPr>
+        <w:t>.</w:t>
+      </w:r>
     </w:p>
     <w:p>
       <w:pPr>
@@ -1877,17 +2336,7 @@
           <w:szCs w:val="24"/>
           <w:lang w:val="en-GB" w:eastAsia="en-GB"/>
         </w:rPr>
-        <w:t xml:space="preserve">Our research aimed to define optimal quantitative investment strategies based on various investment parameters. The project began with the gathering of data from diverse, reliable sources, including Bloomberg Terminal, World Bank, and Swiss National Bank. These </w:t>
-      </w:r>
-      <w:r>
-        <w:rPr>
-          <w:rFonts w:ascii="Times New Roman" w:eastAsia="Times New Roman" w:hAnsi="Times New Roman" w:cs="Times New Roman"/>
-          <w:sz w:val="24"/>
-          <w:szCs w:val="24"/>
-          <w:lang w:val="en-GB" w:eastAsia="en-GB"/>
-        </w:rPr>
-        <w:lastRenderedPageBreak/>
-        <w:t>sources provided price data for indices and currency pairs, Swiss inflation data, and interest rates. We then focused on a subset of financial instruments - namely indices of equities, bonds, and commodities.</w:t>
+        <w:t>Visualizations of the data were created using the ggplot2 library in R, allowing us to effectively communicate the results of our analysis. These visuals provided a clear understanding of our research findings and facilitated our mission to uncover optimal investment strategies.</w:t>
       </w:r>
     </w:p>
     <w:p>
@@ -1897,44 +2346,17 @@
           <w:rFonts w:ascii="Times New Roman" w:eastAsia="Times New Roman" w:hAnsi="Times New Roman" w:cs="Times New Roman"/>
           <w:sz w:val="24"/>
           <w:szCs w:val="24"/>
-          <w:lang w:eastAsia="en-GB"/>
-        </w:rPr>
-      </w:pPr>
-      <w:r>
-        <w:rPr>
-          <w:rFonts w:ascii="Times New Roman" w:eastAsia="Times New Roman" w:hAnsi="Times New Roman" w:cs="Times New Roman"/>
-          <w:sz w:val="24"/>
-          <w:szCs w:val="24"/>
-          <w:lang w:val="en-GB" w:eastAsia="en-GB"/>
-        </w:rPr>
-        <w:t>In the data processing phase, we performed meticulous data cleaning, transformation, and preparation to ensure the quality of our analysis inputs. The raw data was kept in Excel and CSV formats, while manipulated data was optimally stored in data frames for computational efficiency. Our data processing generated several key data frames, including daily price data of selected indices and currency pairs, Swiss inflation data, and interest rate data.</w:t>
-      </w:r>
-      <w:r>
-        <w:rPr>
-          <w:rFonts w:ascii="Times New Roman" w:eastAsia="Times New Roman" w:hAnsi="Times New Roman" w:cs="Times New Roman"/>
-          <w:sz w:val="24"/>
-          <w:szCs w:val="24"/>
-          <w:lang w:eastAsia="en-GB"/>
-        </w:rPr>
-        <w:t xml:space="preserve"> In addtition, we generated </w:t>
-      </w:r>
-      <w:r>
-        <w:rPr>
-          <w:rFonts w:ascii="Times New Roman" w:eastAsia="Times New Roman" w:hAnsi="Times New Roman" w:cs="Times New Roman"/>
-          <w:sz w:val="24"/>
-          <w:szCs w:val="24"/>
-          <w:lang w:val="en-GB" w:eastAsia="en-GB"/>
-        </w:rPr>
-        <w:t>return series in CHF in nominal, real, and excess terms</w:t>
-      </w:r>
-      <w:r>
-        <w:rPr>
-          <w:rFonts w:ascii="Times New Roman" w:eastAsia="Times New Roman" w:hAnsi="Times New Roman" w:cs="Times New Roman"/>
-          <w:sz w:val="24"/>
-          <w:szCs w:val="24"/>
-          <w:lang w:eastAsia="en-GB"/>
-        </w:rPr>
-        <w:t>.</w:t>
+          <w:lang w:val="en-GB" w:eastAsia="en-GB"/>
+        </w:rPr>
+      </w:pPr>
+      <w:r>
+        <w:rPr>
+          <w:rFonts w:ascii="Times New Roman" w:eastAsia="Times New Roman" w:hAnsi="Times New Roman" w:cs="Times New Roman"/>
+          <w:sz w:val="24"/>
+          <w:szCs w:val="24"/>
+          <w:lang w:val="en-GB" w:eastAsia="en-GB"/>
+        </w:rPr>
+        <w:t>The results of our research are promising, with a unique optimal investment strategy achieved for any user-specified set of investment parameters.</w:t>
       </w:r>
     </w:p>
     <w:p>
@@ -1954,240 +2376,15 @@
           <w:szCs w:val="24"/>
           <w:lang w:val="en-GB" w:eastAsia="en-GB"/>
         </w:rPr>
-        <w:t>Our approach to data analysis involved statistical and machine learning techniques</w:t>
-      </w:r>
-      <w:r>
-        <w:rPr>
-          <w:rFonts w:ascii="Times New Roman" w:eastAsia="Times New Roman" w:hAnsi="Times New Roman" w:cs="Times New Roman"/>
-          <w:sz w:val="24"/>
-          <w:szCs w:val="24"/>
-          <w:lang w:eastAsia="en-GB"/>
-        </w:rPr>
-        <w:t xml:space="preserve"> applied to large </w:t>
-      </w:r>
-      <w:r>
-        <w:rPr>
-          <w:rFonts w:ascii="Times New Roman" w:eastAsia="Times New Roman" w:hAnsi="Times New Roman" w:cs="Times New Roman"/>
-          <w:sz w:val="24"/>
-          <w:szCs w:val="24"/>
-          <w:lang w:val="en-GB" w:eastAsia="en-GB"/>
-        </w:rPr>
-        <w:t>volume</w:t>
-      </w:r>
-      <w:r>
-        <w:rPr>
-          <w:rFonts w:ascii="Times New Roman" w:eastAsia="Times New Roman" w:hAnsi="Times New Roman" w:cs="Times New Roman"/>
-          <w:sz w:val="24"/>
-          <w:szCs w:val="24"/>
-          <w:lang w:eastAsia="en-GB"/>
-        </w:rPr>
-        <w:t>s</w:t>
-      </w:r>
-      <w:r>
-        <w:rPr>
-          <w:rFonts w:ascii="Times New Roman" w:eastAsia="Times New Roman" w:hAnsi="Times New Roman" w:cs="Times New Roman"/>
-          <w:sz w:val="24"/>
-          <w:szCs w:val="24"/>
-          <w:lang w:val="en-GB" w:eastAsia="en-GB"/>
-        </w:rPr>
-        <w:t xml:space="preserve"> of data</w:t>
-      </w:r>
-      <w:r>
-        <w:rPr>
-          <w:rFonts w:ascii="Times New Roman" w:eastAsia="Times New Roman" w:hAnsi="Times New Roman" w:cs="Times New Roman"/>
-          <w:sz w:val="24"/>
-          <w:szCs w:val="24"/>
-          <w:lang w:eastAsia="en-GB"/>
-        </w:rPr>
-        <w:t>, for which we leveraged</w:t>
-      </w:r>
-      <w:r>
-        <w:rPr>
-          <w:rFonts w:ascii="Times New Roman" w:eastAsia="Times New Roman" w:hAnsi="Times New Roman" w:cs="Times New Roman"/>
-          <w:sz w:val="24"/>
-          <w:szCs w:val="24"/>
-          <w:lang w:val="en-GB" w:eastAsia="en-GB"/>
-        </w:rPr>
-        <w:t xml:space="preserve"> tools designed for big data handling</w:t>
-      </w:r>
-      <w:r>
-        <w:rPr>
-          <w:rFonts w:ascii="Times New Roman" w:eastAsia="Times New Roman" w:hAnsi="Times New Roman" w:cs="Times New Roman"/>
-          <w:sz w:val="24"/>
-          <w:szCs w:val="24"/>
-          <w:lang w:eastAsia="en-GB"/>
-        </w:rPr>
-        <w:t xml:space="preserve"> We analyzed </w:t>
-      </w:r>
-      <w:r>
-        <w:rPr>
-          <w:rFonts w:ascii="Times New Roman" w:eastAsia="Times New Roman" w:hAnsi="Times New Roman" w:cs="Times New Roman"/>
-          <w:sz w:val="24"/>
-          <w:szCs w:val="24"/>
-          <w:lang w:val="en-GB" w:eastAsia="en-GB"/>
-        </w:rPr>
-        <w:t xml:space="preserve">correlations, </w:t>
-      </w:r>
-      <w:r>
-        <w:rPr>
-          <w:rFonts w:ascii="Times New Roman" w:eastAsia="Times New Roman" w:hAnsi="Times New Roman" w:cs="Times New Roman"/>
-          <w:sz w:val="24"/>
-          <w:szCs w:val="24"/>
-          <w:lang w:eastAsia="en-GB"/>
-        </w:rPr>
-        <w:t xml:space="preserve">we implemented </w:t>
-      </w:r>
-      <w:r>
-        <w:rPr>
-          <w:rFonts w:ascii="Times New Roman" w:eastAsia="Times New Roman" w:hAnsi="Times New Roman" w:cs="Times New Roman"/>
-          <w:sz w:val="24"/>
-          <w:szCs w:val="24"/>
-          <w:lang w:val="en-GB" w:eastAsia="en-GB"/>
-        </w:rPr>
-        <w:t xml:space="preserve">and </w:t>
-      </w:r>
-      <w:r>
-        <w:rPr>
-          <w:rFonts w:ascii="Times New Roman" w:eastAsia="Times New Roman" w:hAnsi="Times New Roman" w:cs="Times New Roman"/>
-          <w:sz w:val="24"/>
-          <w:szCs w:val="24"/>
-          <w:lang w:eastAsia="en-GB"/>
-        </w:rPr>
-        <w:t xml:space="preserve">backtested </w:t>
-      </w:r>
-      <w:r>
-        <w:rPr>
-          <w:rFonts w:ascii="Times New Roman" w:eastAsia="Times New Roman" w:hAnsi="Times New Roman" w:cs="Times New Roman"/>
-          <w:sz w:val="24"/>
-          <w:szCs w:val="24"/>
-          <w:lang w:val="en-GB" w:eastAsia="en-GB"/>
-        </w:rPr>
-        <w:t xml:space="preserve">investment strategies, and </w:t>
-      </w:r>
-      <w:r>
-        <w:rPr>
-          <w:rFonts w:ascii="Times New Roman" w:eastAsia="Times New Roman" w:hAnsi="Times New Roman" w:cs="Times New Roman"/>
-          <w:sz w:val="24"/>
-          <w:szCs w:val="24"/>
-          <w:lang w:eastAsia="en-GB"/>
-        </w:rPr>
-        <w:t xml:space="preserve">we evaluated </w:t>
-      </w:r>
-      <w:r>
-        <w:rPr>
-          <w:rFonts w:ascii="Times New Roman" w:eastAsia="Times New Roman" w:hAnsi="Times New Roman" w:cs="Times New Roman"/>
-          <w:sz w:val="24"/>
-          <w:szCs w:val="24"/>
-          <w:lang w:val="en-GB" w:eastAsia="en-GB"/>
-        </w:rPr>
-        <w:t>out-of-sample performance</w:t>
-      </w:r>
-      <w:r>
-        <w:rPr>
-          <w:rFonts w:ascii="Times New Roman" w:eastAsia="Times New Roman" w:hAnsi="Times New Roman" w:cs="Times New Roman"/>
-          <w:sz w:val="24"/>
-          <w:szCs w:val="24"/>
-          <w:lang w:eastAsia="en-GB"/>
-        </w:rPr>
-        <w:t xml:space="preserve"> of these models</w:t>
-      </w:r>
-      <w:r>
-        <w:rPr>
-          <w:rFonts w:ascii="Times New Roman" w:eastAsia="Times New Roman" w:hAnsi="Times New Roman" w:cs="Times New Roman"/>
-          <w:sz w:val="24"/>
-          <w:szCs w:val="24"/>
-          <w:lang w:val="en-GB" w:eastAsia="en-GB"/>
-        </w:rPr>
-        <w:t>.</w:t>
-      </w:r>
-    </w:p>
-    <w:p>
-      <w:pPr>
-        <w:spacing w:before="100" w:beforeAutospacing="1" w:after="100" w:afterAutospacing="1" w:line="240" w:lineRule="auto"/>
-        <w:rPr>
-          <w:rFonts w:ascii="Times New Roman" w:eastAsia="Times New Roman" w:hAnsi="Times New Roman" w:cs="Times New Roman"/>
-          <w:sz w:val="24"/>
-          <w:szCs w:val="24"/>
-          <w:lang w:val="en-GB" w:eastAsia="en-GB"/>
-        </w:rPr>
-      </w:pPr>
-      <w:r>
-        <w:rPr>
-          <w:rFonts w:ascii="Times New Roman" w:eastAsia="Times New Roman" w:hAnsi="Times New Roman" w:cs="Times New Roman"/>
-          <w:sz w:val="24"/>
-          <w:szCs w:val="24"/>
-          <w:lang w:val="en-GB" w:eastAsia="en-GB"/>
-        </w:rPr>
-        <w:t>Visualizations of the data were created using the ggplot2 library in R, allowing us to effectively communicate the results of our analysis. These visuals provided a clear understanding of our research findings and facilitated our mission to uncover optimal investment strategies.</w:t>
-      </w:r>
-    </w:p>
-    <w:p>
-      <w:pPr>
-        <w:spacing w:before="100" w:beforeAutospacing="1" w:after="100" w:afterAutospacing="1" w:line="240" w:lineRule="auto"/>
-        <w:rPr>
-          <w:rFonts w:ascii="Times New Roman" w:eastAsia="Times New Roman" w:hAnsi="Times New Roman" w:cs="Times New Roman"/>
-          <w:sz w:val="24"/>
-          <w:szCs w:val="24"/>
-          <w:lang w:val="en-GB" w:eastAsia="en-GB"/>
-        </w:rPr>
-      </w:pPr>
-      <w:r>
-        <w:rPr>
-          <w:rFonts w:ascii="Times New Roman" w:eastAsia="Times New Roman" w:hAnsi="Times New Roman" w:cs="Times New Roman"/>
-          <w:sz w:val="24"/>
-          <w:szCs w:val="24"/>
-          <w:lang w:val="en-GB" w:eastAsia="en-GB"/>
-        </w:rPr>
-        <w:t>The results of our research are promising, with a unique optimal investment strategy achieved for any user-specified set of investment parameters.</w:t>
-      </w:r>
-    </w:p>
-    <w:p>
-      <w:pPr>
-        <w:spacing w:before="100" w:beforeAutospacing="1" w:after="100" w:afterAutospacing="1" w:line="240" w:lineRule="auto"/>
-        <w:rPr>
-          <w:rFonts w:ascii="Times New Roman" w:eastAsia="Times New Roman" w:hAnsi="Times New Roman" w:cs="Times New Roman"/>
-          <w:sz w:val="24"/>
-          <w:szCs w:val="24"/>
-          <w:lang w:val="en-GB" w:eastAsia="en-GB"/>
-        </w:rPr>
-      </w:pPr>
-      <w:r>
-        <w:rPr>
-          <w:rFonts w:ascii="Times New Roman" w:eastAsia="Times New Roman" w:hAnsi="Times New Roman" w:cs="Times New Roman"/>
-          <w:sz w:val="24"/>
-          <w:szCs w:val="24"/>
-          <w:lang w:val="en-GB" w:eastAsia="en-GB"/>
-        </w:rPr>
-        <w:t>In response to the increasing complexity and computational demands of our project, we turned to big data analytics and cloud deployment. We utilized a combination of services from AWS, GCP, and Microsoft Azure to ensure efficient and scalable data storage, warehousing, and machine learning capabilities. Open-source software and tools like Apache Spark, H2O.ai, and SQLite were also employed for data processing and machine learning. We've implemented a Model-as-a-Service (</w:t>
-      </w:r>
-      <w:proofErr w:type="spellStart"/>
-      <w:r>
-        <w:rPr>
-          <w:rFonts w:ascii="Times New Roman" w:eastAsia="Times New Roman" w:hAnsi="Times New Roman" w:cs="Times New Roman"/>
-          <w:sz w:val="24"/>
-          <w:szCs w:val="24"/>
-          <w:lang w:val="en-GB" w:eastAsia="en-GB"/>
-        </w:rPr>
-        <w:t>MaaS</w:t>
-      </w:r>
-      <w:proofErr w:type="spellEnd"/>
-      <w:r>
-        <w:rPr>
-          <w:rFonts w:ascii="Times New Roman" w:eastAsia="Times New Roman" w:hAnsi="Times New Roman" w:cs="Times New Roman"/>
-          <w:sz w:val="24"/>
-          <w:szCs w:val="24"/>
-          <w:lang w:val="en-GB" w:eastAsia="en-GB"/>
-        </w:rPr>
-        <w:t>) strategy for deploying our machine learning models, thereby improving the accessibility and user-friendliness of our insights. Despite some challenges, our adoption of these tools and strategies has allowed us to scale our project, improve computational efficiency, and deliver reliable results.</w:t>
-      </w:r>
-    </w:p>
-    <w:p>
-      <w:pPr>
-        <w:pStyle w:val="NormlWeb"/>
+        <w:t>In response to the increasing complexity and computational demands of our project, we turned to big data analytics and cloud deployment. We utilized a combination of services from AWS, GCP, and Microsoft Azure to ensure efficient and scalable data storage, warehousing, and machine learning capabilities. Open-source software and tools like Apache Spark, H2O.ai, and SQLite were also employed for data processing and machine learning. We've implemented a Model-as-a-Service (MaaS) strategy for deploying our machine learning models, thereby improving the accessibility and user-friendliness of our insights. Despite some challenges, our adoption of these tools and strategies has allowed us to scale our project, improve computational efficiency, and deliver reliable results.</w:t>
+      </w:r>
+    </w:p>
+    <w:p>
+      <w:pPr>
+        <w:pStyle w:val="NormalWeb"/>
         <w:rPr>
           <w:color w:val="7030A0"/>
           <w:highlight w:val="yellow"/>
-          <w:lang/>
         </w:rPr>
       </w:pPr>
       <w:r>
@@ -2201,7 +2398,6 @@
         <w:rPr>
           <w:color w:val="7030A0"/>
           <w:highlight w:val="yellow"/>
-          <w:lang/>
         </w:rPr>
         <w:t>as well as in the “Data Analysis and Visualization” section.</w:t>
       </w:r>
@@ -2219,13 +2415,13 @@
     </w:p>
     <w:p>
       <w:pPr>
-        <w:pStyle w:val="Cmsor1"/>
-      </w:pPr>
-      <w:bookmarkStart w:id="4" w:name="_Toc135700168"/>
+        <w:pStyle w:val="Heading1"/>
+      </w:pPr>
+      <w:bookmarkStart w:id="5" w:name="_Toc135700168"/>
       <w:r>
         <w:t>Data Collection and Data Storage</w:t>
       </w:r>
-      <w:bookmarkEnd w:id="4"/>
+      <w:bookmarkEnd w:id="5"/>
     </w:p>
     <w:p>
       <w:pPr>
@@ -2264,6 +2460,7 @@
           <w:szCs w:val="24"/>
           <w:lang w:val="en-GB" w:eastAsia="en-GB"/>
         </w:rPr>
+        <w:lastRenderedPageBreak/>
         <w:t xml:space="preserve">Seeing as the different files include </w:t>
       </w:r>
       <w:r>
@@ -2329,28 +2526,7 @@
           <w:szCs w:val="24"/>
           <w:lang w:val="en-GB" w:eastAsia="en-GB"/>
         </w:rPr>
-        <w:lastRenderedPageBreak/>
-        <w:t xml:space="preserve">We kept the raw data in its original formats (Excel and CSV) to ensure the data remained accurate. We used clear and consistent file and folder names to keep track of different versions of the data. For efficiency and easier management, we stored the processed </w:t>
-      </w:r>
-      <w:proofErr w:type="spellStart"/>
-      <w:r>
-        <w:rPr>
-          <w:rFonts w:ascii="Times New Roman" w:eastAsia="Times New Roman" w:hAnsi="Times New Roman" w:cs="Times New Roman"/>
-          <w:sz w:val="24"/>
-          <w:szCs w:val="24"/>
-          <w:lang w:val="en-GB" w:eastAsia="en-GB"/>
-        </w:rPr>
-        <w:t>dataframes</w:t>
-      </w:r>
-      <w:proofErr w:type="spellEnd"/>
-      <w:r>
-        <w:rPr>
-          <w:rFonts w:ascii="Times New Roman" w:eastAsia="Times New Roman" w:hAnsi="Times New Roman" w:cs="Times New Roman"/>
-          <w:sz w:val="24"/>
-          <w:szCs w:val="24"/>
-          <w:lang w:val="en-GB" w:eastAsia="en-GB"/>
-        </w:rPr>
-        <w:t xml:space="preserve"> in a systematic and efficient manner. The raw data was stored in data frames in R due to its compatibility with R's extensive data manipulation and analysis capabilities. These data frames were named descriptively for easy reference and traceability in subsequent stages of the research.</w:t>
+        <w:t>We kept the raw data in its original formats (Excel and CSV) to ensure the data remained accurate. We used clear and consistent file and folder names to keep track of different versions of the data. For efficiency and easier management, we stored the processed dataframes in a systematic and efficient manner. The raw data was stored in data frames in R due to its compatibility with R's extensive data manipulation and analysis capabilities. These data frames were named descriptively for easy reference and traceability in subsequent stages of the research.</w:t>
       </w:r>
     </w:p>
     <w:p>
@@ -2413,7 +2589,7 @@
     </w:p>
     <w:p>
       <w:pPr>
-        <w:pStyle w:val="Listaszerbekezds"/>
+        <w:pStyle w:val="ListParagraph"/>
         <w:numPr>
           <w:ilvl w:val="0"/>
           <w:numId w:val="23"/>
@@ -2433,27 +2609,7 @@
           <w:szCs w:val="24"/>
           <w:lang w:val="en-GB" w:eastAsia="en-GB"/>
         </w:rPr>
-        <w:t>"</w:t>
-      </w:r>
-      <w:proofErr w:type="spellStart"/>
-      <w:r>
-        <w:rPr>
-          <w:rFonts w:ascii="Times New Roman" w:eastAsia="Times New Roman" w:hAnsi="Times New Roman" w:cs="Times New Roman"/>
-          <w:sz w:val="24"/>
-          <w:szCs w:val="24"/>
-          <w:lang w:val="en-GB" w:eastAsia="en-GB"/>
-        </w:rPr>
-        <w:t>index_prices_local_currencies</w:t>
-      </w:r>
-      <w:proofErr w:type="spellEnd"/>
-      <w:r>
-        <w:rPr>
-          <w:rFonts w:ascii="Times New Roman" w:eastAsia="Times New Roman" w:hAnsi="Times New Roman" w:cs="Times New Roman"/>
-          <w:sz w:val="24"/>
-          <w:szCs w:val="24"/>
-          <w:lang w:val="en-GB" w:eastAsia="en-GB"/>
-        </w:rPr>
-        <w:t xml:space="preserve">": </w:t>
+        <w:t xml:space="preserve">"index_prices_local_currencies": </w:t>
       </w:r>
       <w:r>
         <w:rPr>
@@ -2476,7 +2632,7 @@
     </w:p>
     <w:p>
       <w:pPr>
-        <w:pStyle w:val="Listaszerbekezds"/>
+        <w:pStyle w:val="ListParagraph"/>
         <w:numPr>
           <w:ilvl w:val="0"/>
           <w:numId w:val="23"/>
@@ -2519,7 +2675,7 @@
     </w:p>
     <w:p>
       <w:pPr>
-        <w:pStyle w:val="Listaszerbekezds"/>
+        <w:pStyle w:val="ListParagraph"/>
         <w:numPr>
           <w:ilvl w:val="0"/>
           <w:numId w:val="23"/>
@@ -2539,27 +2695,7 @@
           <w:szCs w:val="24"/>
           <w:lang w:val="en-GB" w:eastAsia="en-GB"/>
         </w:rPr>
-        <w:t>"</w:t>
-      </w:r>
-      <w:proofErr w:type="spellStart"/>
-      <w:r>
-        <w:rPr>
-          <w:rFonts w:ascii="Times New Roman" w:eastAsia="Times New Roman" w:hAnsi="Times New Roman" w:cs="Times New Roman"/>
-          <w:sz w:val="24"/>
-          <w:szCs w:val="24"/>
-          <w:lang w:val="en-GB" w:eastAsia="en-GB"/>
-        </w:rPr>
-        <w:t>swiss_inflation</w:t>
-      </w:r>
-      <w:proofErr w:type="spellEnd"/>
-      <w:r>
-        <w:rPr>
-          <w:rFonts w:ascii="Times New Roman" w:eastAsia="Times New Roman" w:hAnsi="Times New Roman" w:cs="Times New Roman"/>
-          <w:sz w:val="24"/>
-          <w:szCs w:val="24"/>
-          <w:lang w:val="en-GB" w:eastAsia="en-GB"/>
-        </w:rPr>
-        <w:t xml:space="preserve">": </w:t>
+        <w:t xml:space="preserve">"swiss_inflation": </w:t>
       </w:r>
       <w:r>
         <w:rPr>
@@ -2582,7 +2718,7 @@
     </w:p>
     <w:p>
       <w:pPr>
-        <w:pStyle w:val="Listaszerbekezds"/>
+        <w:pStyle w:val="ListParagraph"/>
         <w:numPr>
           <w:ilvl w:val="0"/>
           <w:numId w:val="23"/>
@@ -2602,27 +2738,7 @@
           <w:szCs w:val="24"/>
           <w:lang w:val="en-GB" w:eastAsia="en-GB"/>
         </w:rPr>
-        <w:t>"</w:t>
-      </w:r>
-      <w:proofErr w:type="spellStart"/>
-      <w:r>
-        <w:rPr>
-          <w:rFonts w:ascii="Times New Roman" w:eastAsia="Times New Roman" w:hAnsi="Times New Roman" w:cs="Times New Roman"/>
-          <w:sz w:val="24"/>
-          <w:szCs w:val="24"/>
-          <w:lang w:val="en-GB" w:eastAsia="en-GB"/>
-        </w:rPr>
-        <w:t>CHF_rf_rates</w:t>
-      </w:r>
-      <w:proofErr w:type="spellEnd"/>
-      <w:r>
-        <w:rPr>
-          <w:rFonts w:ascii="Times New Roman" w:eastAsia="Times New Roman" w:hAnsi="Times New Roman" w:cs="Times New Roman"/>
-          <w:sz w:val="24"/>
-          <w:szCs w:val="24"/>
-          <w:lang w:val="en-GB" w:eastAsia="en-GB"/>
-        </w:rPr>
-        <w:t xml:space="preserve">": </w:t>
+        <w:t xml:space="preserve">"CHF_rf_rates": </w:t>
       </w:r>
       <w:r>
         <w:rPr>
@@ -2682,28 +2798,22 @@
     </w:p>
     <w:p>
       <w:pPr>
-        <w:pStyle w:val="Cmsor1"/>
-      </w:pPr>
-      <w:bookmarkStart w:id="5" w:name="_Toc135700169"/>
+        <w:pStyle w:val="Heading1"/>
+      </w:pPr>
+      <w:bookmarkStart w:id="6" w:name="_Toc135700169"/>
       <w:r>
         <w:t>Data Cleaning and Preparation</w:t>
       </w:r>
-      <w:bookmarkEnd w:id="5"/>
-    </w:p>
-    <w:p>
-      <w:pPr>
-        <w:pStyle w:val="NormlWeb"/>
-        <w:rPr>
-          <w:lang/>
-        </w:rPr>
+      <w:bookmarkEnd w:id="6"/>
+    </w:p>
+    <w:p>
+      <w:pPr>
+        <w:pStyle w:val="NormalWeb"/>
       </w:pPr>
       <w:r>
         <w:t>Our cleaning and preparation of the data required several key steps. These steps entailed sorting and filtering data, aligning dates across different files to ensure uniformity, and revising column names for better comprehension. We also transformed inflation values into percentages for standardization and computational ease.</w:t>
       </w:r>
       <w:r>
-        <w:rPr>
-          <w:lang/>
-        </w:rPr>
         <w:t xml:space="preserve"> </w:t>
       </w:r>
     </w:p>
@@ -2724,67 +2834,7 @@
           <w:szCs w:val="24"/>
           <w:lang w:val="en-GB" w:eastAsia="en-GB"/>
         </w:rPr>
-        <w:t xml:space="preserve">Cleaning the data was a pivotal stage in our data management process. We strove for consistency and accuracy, dealing with challenges such as aligning dates from different sources, managing missing values, and standardizing inflation values. To enhance the efficiency of our data cleaning process, we employed the </w:t>
-      </w:r>
-      <w:proofErr w:type="spellStart"/>
-      <w:r>
-        <w:rPr>
-          <w:rFonts w:ascii="Times New Roman" w:eastAsia="Times New Roman" w:hAnsi="Times New Roman" w:cs="Times New Roman"/>
-          <w:sz w:val="24"/>
-          <w:szCs w:val="24"/>
-          <w:lang w:val="en-GB" w:eastAsia="en-GB"/>
-        </w:rPr>
-        <w:t>dplyr</w:t>
-      </w:r>
-      <w:proofErr w:type="spellEnd"/>
-      <w:r>
-        <w:rPr>
-          <w:rFonts w:ascii="Times New Roman" w:eastAsia="Times New Roman" w:hAnsi="Times New Roman" w:cs="Times New Roman"/>
-          <w:sz w:val="24"/>
-          <w:szCs w:val="24"/>
-          <w:lang w:val="en-GB" w:eastAsia="en-GB"/>
-        </w:rPr>
-        <w:t xml:space="preserve"> library's powerful data manipulation functions and used </w:t>
-      </w:r>
-      <w:proofErr w:type="spellStart"/>
-      <w:r>
-        <w:rPr>
-          <w:rFonts w:ascii="Times New Roman" w:eastAsia="Times New Roman" w:hAnsi="Times New Roman" w:cs="Times New Roman"/>
-          <w:sz w:val="24"/>
-          <w:szCs w:val="24"/>
-          <w:lang w:val="en-GB" w:eastAsia="en-GB"/>
-        </w:rPr>
-        <w:t>purrr's</w:t>
-      </w:r>
-      <w:proofErr w:type="spellEnd"/>
-      <w:r>
-        <w:rPr>
-          <w:rFonts w:ascii="Times New Roman" w:eastAsia="Times New Roman" w:hAnsi="Times New Roman" w:cs="Times New Roman"/>
-          <w:sz w:val="24"/>
-          <w:szCs w:val="24"/>
-          <w:lang w:val="en-GB" w:eastAsia="en-GB"/>
-        </w:rPr>
-        <w:t xml:space="preserve"> map functions to implement changes across multiple </w:t>
-      </w:r>
-      <w:proofErr w:type="spellStart"/>
-      <w:r>
-        <w:rPr>
-          <w:rFonts w:ascii="Times New Roman" w:eastAsia="Times New Roman" w:hAnsi="Times New Roman" w:cs="Times New Roman"/>
-          <w:sz w:val="24"/>
-          <w:szCs w:val="24"/>
-          <w:lang w:val="en-GB" w:eastAsia="en-GB"/>
-        </w:rPr>
-        <w:t>dataframes</w:t>
-      </w:r>
-      <w:proofErr w:type="spellEnd"/>
-      <w:r>
-        <w:rPr>
-          <w:rFonts w:ascii="Times New Roman" w:eastAsia="Times New Roman" w:hAnsi="Times New Roman" w:cs="Times New Roman"/>
-          <w:sz w:val="24"/>
-          <w:szCs w:val="24"/>
-          <w:lang w:val="en-GB" w:eastAsia="en-GB"/>
-        </w:rPr>
-        <w:t xml:space="preserve">. Moreover, to improve </w:t>
+        <w:t xml:space="preserve">Cleaning the data was a pivotal stage in our data management process. We strove for consistency and accuracy, dealing with challenges such as aligning dates from different sources, managing missing values, and standardizing inflation values. To enhance the efficiency of our data cleaning process, we employed the dplyr library's powerful data manipulation functions and used purrr's map functions to implement changes across multiple dataframes. Moreover, to improve </w:t>
       </w:r>
       <w:r>
         <w:rPr>
@@ -2867,6 +2917,7 @@
           <w:szCs w:val="24"/>
           <w:lang w:val="en-GB" w:eastAsia="en-GB"/>
         </w:rPr>
+        <w:lastRenderedPageBreak/>
         <w:t>In this way, we ensured the data was clean, consistent, and ready for analysis, setting a strong foundation for our research into optimal, quantitative investment strategies.</w:t>
       </w:r>
     </w:p>
@@ -2887,7 +2938,6 @@
           <w:szCs w:val="24"/>
           <w:lang w:val="en-GB" w:eastAsia="en-GB"/>
         </w:rPr>
-        <w:lastRenderedPageBreak/>
         <w:t xml:space="preserve">The specific data frames </w:t>
       </w:r>
       <w:r>
@@ -2929,7 +2979,7 @@
     </w:p>
     <w:p>
       <w:pPr>
-        <w:pStyle w:val="Listaszerbekezds"/>
+        <w:pStyle w:val="ListParagraph"/>
         <w:numPr>
           <w:ilvl w:val="0"/>
           <w:numId w:val="24"/>
@@ -2949,27 +2999,7 @@
           <w:szCs w:val="24"/>
           <w:lang w:val="en-GB" w:eastAsia="en-GB"/>
         </w:rPr>
-        <w:t>"</w:t>
-      </w:r>
-      <w:proofErr w:type="spellStart"/>
-      <w:r>
-        <w:rPr>
-          <w:rFonts w:ascii="Times New Roman" w:eastAsia="Times New Roman" w:hAnsi="Times New Roman" w:cs="Times New Roman"/>
-          <w:sz w:val="24"/>
-          <w:szCs w:val="24"/>
-          <w:lang w:val="en-GB" w:eastAsia="en-GB"/>
-        </w:rPr>
-        <w:t>index_prices_CHF</w:t>
-      </w:r>
-      <w:proofErr w:type="spellEnd"/>
-      <w:r>
-        <w:rPr>
-          <w:rFonts w:ascii="Times New Roman" w:eastAsia="Times New Roman" w:hAnsi="Times New Roman" w:cs="Times New Roman"/>
-          <w:sz w:val="24"/>
-          <w:szCs w:val="24"/>
-          <w:lang w:val="en-GB" w:eastAsia="en-GB"/>
-        </w:rPr>
-        <w:t xml:space="preserve">": </w:t>
+        <w:t xml:space="preserve">"index_prices_CHF": </w:t>
       </w:r>
       <w:r>
         <w:rPr>
@@ -3010,7 +3040,7 @@
     </w:p>
     <w:p>
       <w:pPr>
-        <w:pStyle w:val="Listaszerbekezds"/>
+        <w:pStyle w:val="ListParagraph"/>
         <w:numPr>
           <w:ilvl w:val="0"/>
           <w:numId w:val="24"/>
@@ -3030,27 +3060,7 @@
           <w:szCs w:val="24"/>
           <w:lang w:val="en-GB" w:eastAsia="en-GB"/>
         </w:rPr>
-        <w:t>"</w:t>
-      </w:r>
-      <w:proofErr w:type="spellStart"/>
-      <w:r>
-        <w:rPr>
-          <w:rFonts w:ascii="Times New Roman" w:eastAsia="Times New Roman" w:hAnsi="Times New Roman" w:cs="Times New Roman"/>
-          <w:sz w:val="24"/>
-          <w:szCs w:val="24"/>
-          <w:lang w:val="en-GB" w:eastAsia="en-GB"/>
-        </w:rPr>
-        <w:t>return_series_CHF_nominal</w:t>
-      </w:r>
-      <w:proofErr w:type="spellEnd"/>
-      <w:r>
-        <w:rPr>
-          <w:rFonts w:ascii="Times New Roman" w:eastAsia="Times New Roman" w:hAnsi="Times New Roman" w:cs="Times New Roman"/>
-          <w:sz w:val="24"/>
-          <w:szCs w:val="24"/>
-          <w:lang w:val="en-GB" w:eastAsia="en-GB"/>
-        </w:rPr>
-        <w:t xml:space="preserve">": </w:t>
+        <w:t xml:space="preserve">"return_series_CHF_nominal": </w:t>
       </w:r>
       <w:r>
         <w:rPr>
@@ -3064,7 +3074,7 @@
     </w:p>
     <w:p>
       <w:pPr>
-        <w:pStyle w:val="Listaszerbekezds"/>
+        <w:pStyle w:val="ListParagraph"/>
         <w:numPr>
           <w:ilvl w:val="0"/>
           <w:numId w:val="24"/>
@@ -3084,27 +3094,7 @@
           <w:szCs w:val="24"/>
           <w:lang w:val="en-GB" w:eastAsia="en-GB"/>
         </w:rPr>
-        <w:t>"</w:t>
-      </w:r>
-      <w:proofErr w:type="spellStart"/>
-      <w:r>
-        <w:rPr>
-          <w:rFonts w:ascii="Times New Roman" w:eastAsia="Times New Roman" w:hAnsi="Times New Roman" w:cs="Times New Roman"/>
-          <w:sz w:val="24"/>
-          <w:szCs w:val="24"/>
-          <w:lang w:val="en-GB" w:eastAsia="en-GB"/>
-        </w:rPr>
-        <w:t>return_series_CHF_real</w:t>
-      </w:r>
-      <w:proofErr w:type="spellEnd"/>
-      <w:r>
-        <w:rPr>
-          <w:rFonts w:ascii="Times New Roman" w:eastAsia="Times New Roman" w:hAnsi="Times New Roman" w:cs="Times New Roman"/>
-          <w:sz w:val="24"/>
-          <w:szCs w:val="24"/>
-          <w:lang w:val="en-GB" w:eastAsia="en-GB"/>
-        </w:rPr>
-        <w:t xml:space="preserve">": </w:t>
+        <w:t xml:space="preserve">"return_series_CHF_real": </w:t>
       </w:r>
       <w:r>
         <w:rPr>
@@ -3118,7 +3108,7 @@
     </w:p>
     <w:p>
       <w:pPr>
-        <w:pStyle w:val="Listaszerbekezds"/>
+        <w:pStyle w:val="ListParagraph"/>
         <w:numPr>
           <w:ilvl w:val="0"/>
           <w:numId w:val="24"/>
@@ -3138,9 +3128,73 @@
           <w:szCs w:val="24"/>
           <w:lang w:val="en-GB" w:eastAsia="en-GB"/>
         </w:rPr>
-        <w:t>“</w:t>
-      </w:r>
-      <w:proofErr w:type="spellStart"/>
+        <w:t xml:space="preserve">“return_series_CHF_excess": </w:t>
+      </w:r>
+      <w:r>
+        <w:rPr>
+          <w:rFonts w:ascii="Times New Roman" w:eastAsia="Times New Roman" w:hAnsi="Times New Roman" w:cs="Times New Roman"/>
+          <w:sz w:val="24"/>
+          <w:szCs w:val="24"/>
+          <w:lang w:eastAsia="en-GB"/>
+        </w:rPr>
+        <w:t>daily excess daily return series of selected indices, denoted in CHF</w:t>
+      </w:r>
+      <w:r>
+        <w:rPr>
+          <w:rFonts w:ascii="Times New Roman" w:eastAsia="Times New Roman" w:hAnsi="Times New Roman" w:cs="Times New Roman"/>
+          <w:sz w:val="24"/>
+          <w:szCs w:val="24"/>
+          <w:lang w:val="en-GB" w:eastAsia="en-GB"/>
+        </w:rPr>
+        <w:t xml:space="preserve"> </w:t>
+      </w:r>
+      <w:r>
+        <w:rPr>
+          <w:rFonts w:ascii="Times New Roman" w:eastAsia="Times New Roman" w:hAnsi="Times New Roman" w:cs="Times New Roman"/>
+          <w:sz w:val="24"/>
+          <w:szCs w:val="24"/>
+          <w:lang w:eastAsia="en-GB"/>
+        </w:rPr>
+        <w:t xml:space="preserve">(calculated as the difference between daily nominal daily return series of selected indices and deannualized </w:t>
+      </w:r>
+      <w:r>
+        <w:rPr>
+          <w:rFonts w:ascii="Times New Roman" w:eastAsia="Times New Roman" w:hAnsi="Times New Roman" w:cs="Times New Roman"/>
+          <w:sz w:val="24"/>
+          <w:szCs w:val="24"/>
+          <w:lang w:eastAsia="en-GB"/>
+        </w:rPr>
+        <w:t>risk-free rates</w:t>
+      </w:r>
+      <w:r>
+        <w:rPr>
+          <w:rFonts w:ascii="Times New Roman" w:eastAsia="Times New Roman" w:hAnsi="Times New Roman" w:cs="Times New Roman"/>
+          <w:sz w:val="24"/>
+          <w:szCs w:val="24"/>
+          <w:lang w:eastAsia="en-GB"/>
+        </w:rPr>
+        <w:t>)</w:t>
+      </w:r>
+    </w:p>
+    <w:p>
+      <w:pPr>
+        <w:spacing w:before="100" w:beforeAutospacing="1" w:after="100" w:afterAutospacing="1" w:line="240" w:lineRule="auto"/>
+        <w:rPr>
+          <w:rFonts w:ascii="Times New Roman" w:eastAsia="Times New Roman" w:hAnsi="Times New Roman" w:cs="Times New Roman"/>
+          <w:sz w:val="24"/>
+          <w:szCs w:val="24"/>
+          <w:lang w:val="en-GB" w:eastAsia="en-GB"/>
+        </w:rPr>
+      </w:pPr>
+      <w:r>
+        <w:rPr>
+          <w:rFonts w:ascii="Times New Roman" w:eastAsia="Times New Roman" w:hAnsi="Times New Roman" w:cs="Times New Roman"/>
+          <w:sz w:val="24"/>
+          <w:szCs w:val="24"/>
+          <w:lang w:val="en-GB" w:eastAsia="en-GB"/>
+        </w:rPr>
+        <w:t xml:space="preserve">Parallel processing is slower when we use lower combinations of columns, this is due to the overhead of setting up the parallel tasks, however it is significantly faster at the higher combinations. When trying to generate columns of up to 6 combinations however due to how parallel computing works, each ‘parallel worker’ is only allowed a maximum size of 500mb. Increasing the maximum size to 1gb with the code: </w:t>
+      </w:r>
       <w:proofErr w:type="gramStart"/>
       <w:r>
         <w:rPr>
@@ -3149,7 +3203,7 @@
           <w:szCs w:val="24"/>
           <w:lang w:val="en-GB" w:eastAsia="en-GB"/>
         </w:rPr>
-        <w:t>return</w:t>
+        <w:t>options(</w:t>
       </w:r>
       <w:proofErr w:type="gramEnd"/>
       <w:r>
@@ -3159,62 +3213,16 @@
           <w:szCs w:val="24"/>
           <w:lang w:val="en-GB" w:eastAsia="en-GB"/>
         </w:rPr>
-        <w:t>_series_CHF_excess</w:t>
-      </w:r>
-      <w:proofErr w:type="spellEnd"/>
-      <w:r>
-        <w:rPr>
-          <w:rFonts w:ascii="Times New Roman" w:eastAsia="Times New Roman" w:hAnsi="Times New Roman" w:cs="Times New Roman"/>
-          <w:sz w:val="24"/>
-          <w:szCs w:val="24"/>
-          <w:lang w:val="en-GB" w:eastAsia="en-GB"/>
-        </w:rPr>
-        <w:t xml:space="preserve">": </w:t>
-      </w:r>
-      <w:r>
-        <w:rPr>
-          <w:rFonts w:ascii="Times New Roman" w:eastAsia="Times New Roman" w:hAnsi="Times New Roman" w:cs="Times New Roman"/>
-          <w:sz w:val="24"/>
-          <w:szCs w:val="24"/>
-          <w:lang w:eastAsia="en-GB"/>
-        </w:rPr>
-        <w:t>daily excess daily return series of selected indices, denoted in CHF</w:t>
-      </w:r>
-      <w:r>
-        <w:rPr>
-          <w:rFonts w:ascii="Times New Roman" w:eastAsia="Times New Roman" w:hAnsi="Times New Roman" w:cs="Times New Roman"/>
-          <w:sz w:val="24"/>
-          <w:szCs w:val="24"/>
-          <w:lang w:val="en-GB" w:eastAsia="en-GB"/>
-        </w:rPr>
-        <w:t xml:space="preserve"> </w:t>
-      </w:r>
-      <w:r>
-        <w:rPr>
-          <w:rFonts w:ascii="Times New Roman" w:eastAsia="Times New Roman" w:hAnsi="Times New Roman" w:cs="Times New Roman"/>
-          <w:sz w:val="24"/>
-          <w:szCs w:val="24"/>
-          <w:lang w:eastAsia="en-GB"/>
-        </w:rPr>
-        <w:t xml:space="preserve">(calculated as the difference between daily nominal daily return series of selected indices and deannualized </w:t>
-      </w:r>
-      <w:r>
-        <w:rPr>
-          <w:rFonts w:ascii="Times New Roman" w:eastAsia="Times New Roman" w:hAnsi="Times New Roman" w:cs="Times New Roman"/>
-          <w:sz w:val="24"/>
-          <w:szCs w:val="24"/>
-          <w:lang w:eastAsia="en-GB"/>
-        </w:rPr>
-        <w:t>risk-free rates</w:t>
-      </w:r>
-      <w:r>
-        <w:rPr>
-          <w:rFonts w:ascii="Times New Roman" w:eastAsia="Times New Roman" w:hAnsi="Times New Roman" w:cs="Times New Roman"/>
-          <w:sz w:val="24"/>
-          <w:szCs w:val="24"/>
-          <w:lang w:eastAsia="en-GB"/>
-        </w:rPr>
-        <w:t>)</w:t>
+        <w:t>future.globals.maxSize = 1024 * 1024 * 1024)</w:t>
+      </w:r>
+      <w:r>
+        <w:rPr>
+          <w:rFonts w:ascii="Times New Roman" w:eastAsia="Times New Roman" w:hAnsi="Times New Roman" w:cs="Times New Roman"/>
+          <w:sz w:val="24"/>
+          <w:szCs w:val="24"/>
+          <w:lang w:val="en-GB" w:eastAsia="en-GB"/>
+        </w:rPr>
+        <w:t xml:space="preserve"> resulted in R crashing. </w:t>
       </w:r>
     </w:p>
     <w:p>
@@ -3222,66 +3230,6 @@
         <w:spacing w:before="100" w:beforeAutospacing="1" w:after="100" w:afterAutospacing="1" w:line="240" w:lineRule="auto"/>
         <w:rPr>
           <w:rFonts w:ascii="Times New Roman" w:eastAsia="Times New Roman" w:hAnsi="Times New Roman" w:cs="Times New Roman"/>
-          <w:sz w:val="24"/>
-          <w:szCs w:val="24"/>
-          <w:lang w:val="en-GB" w:eastAsia="en-GB"/>
-        </w:rPr>
-      </w:pPr>
-      <w:r>
-        <w:rPr>
-          <w:rFonts w:ascii="Times New Roman" w:eastAsia="Times New Roman" w:hAnsi="Times New Roman" w:cs="Times New Roman"/>
-          <w:sz w:val="24"/>
-          <w:szCs w:val="24"/>
-          <w:lang w:val="en-GB" w:eastAsia="en-GB"/>
-        </w:rPr>
-        <w:t xml:space="preserve">Parallel processing is slower when we use lower combinations of columns, this is due to the overhead of setting up the parallel tasks, however it is significantly faster at the higher combinations. When trying to generate columns of up to 6 combinations however due to how parallel computing works, each ‘parallel worker’ is only allowed a maximum size of 500mb. Increasing the maximum size to 1gb with the code: </w:t>
-      </w:r>
-      <w:proofErr w:type="gramStart"/>
-      <w:r>
-        <w:rPr>
-          <w:rFonts w:ascii="Times New Roman" w:eastAsia="Times New Roman" w:hAnsi="Times New Roman" w:cs="Times New Roman"/>
-          <w:sz w:val="24"/>
-          <w:szCs w:val="24"/>
-          <w:lang w:val="en-GB" w:eastAsia="en-GB"/>
-        </w:rPr>
-        <w:t>options(</w:t>
-      </w:r>
-      <w:proofErr w:type="spellStart"/>
-      <w:proofErr w:type="gramEnd"/>
-      <w:r>
-        <w:rPr>
-          <w:rFonts w:ascii="Times New Roman" w:eastAsia="Times New Roman" w:hAnsi="Times New Roman" w:cs="Times New Roman"/>
-          <w:sz w:val="24"/>
-          <w:szCs w:val="24"/>
-          <w:lang w:val="en-GB" w:eastAsia="en-GB"/>
-        </w:rPr>
-        <w:t>future.globals.maxSize</w:t>
-      </w:r>
-      <w:proofErr w:type="spellEnd"/>
-      <w:r>
-        <w:rPr>
-          <w:rFonts w:ascii="Times New Roman" w:eastAsia="Times New Roman" w:hAnsi="Times New Roman" w:cs="Times New Roman"/>
-          <w:sz w:val="24"/>
-          <w:szCs w:val="24"/>
-          <w:lang w:val="en-GB" w:eastAsia="en-GB"/>
-        </w:rPr>
-        <w:t xml:space="preserve"> = 1024 * 1024 * 1024)</w:t>
-      </w:r>
-      <w:r>
-        <w:rPr>
-          <w:rFonts w:ascii="Times New Roman" w:eastAsia="Times New Roman" w:hAnsi="Times New Roman" w:cs="Times New Roman"/>
-          <w:sz w:val="24"/>
-          <w:szCs w:val="24"/>
-          <w:lang w:val="en-GB" w:eastAsia="en-GB"/>
-        </w:rPr>
-        <w:t xml:space="preserve"> resulted in R crashing. </w:t>
-      </w:r>
-    </w:p>
-    <w:p>
-      <w:pPr>
-        <w:spacing w:before="100" w:beforeAutospacing="1" w:after="100" w:afterAutospacing="1" w:line="240" w:lineRule="auto"/>
-        <w:rPr>
-          <w:rFonts w:ascii="Times New Roman" w:eastAsia="Times New Roman" w:hAnsi="Times New Roman" w:cs="Times New Roman"/>
           <w:color w:val="7030A0"/>
           <w:sz w:val="24"/>
           <w:szCs w:val="24"/>
@@ -3298,31 +3246,7 @@
           <w:highlight w:val="yellow"/>
           <w:lang w:val="en-GB" w:eastAsia="en-GB"/>
         </w:rPr>
-        <w:t xml:space="preserve">After cleaning and preparing your data, it's important to validate it before proceeding to the analysis stage. This would ensure that the transformations you've performed on the data have not introduced errors and that the data still accurately represents what you intend to </w:t>
-      </w:r>
-      <w:proofErr w:type="spellStart"/>
-      <w:r>
-        <w:rPr>
-          <w:rFonts w:ascii="Times New Roman" w:eastAsia="Times New Roman" w:hAnsi="Times New Roman" w:cs="Times New Roman"/>
-          <w:color w:val="7030A0"/>
-          <w:sz w:val="24"/>
-          <w:szCs w:val="24"/>
-          <w:highlight w:val="yellow"/>
-          <w:lang w:val="en-GB" w:eastAsia="en-GB"/>
-        </w:rPr>
-        <w:t>analyze</w:t>
-      </w:r>
-      <w:proofErr w:type="spellEnd"/>
-      <w:r>
-        <w:rPr>
-          <w:rFonts w:ascii="Times New Roman" w:eastAsia="Times New Roman" w:hAnsi="Times New Roman" w:cs="Times New Roman"/>
-          <w:color w:val="7030A0"/>
-          <w:sz w:val="24"/>
-          <w:szCs w:val="24"/>
-          <w:highlight w:val="yellow"/>
-          <w:lang w:val="en-GB" w:eastAsia="en-GB"/>
-        </w:rPr>
-        <w:t>.</w:t>
+        <w:t>After cleaning and preparing your data, it's important to validate it before proceeding to the analysis stage. This would ensure that the transformations you've performed on the data have not introduced errors and that the data still accurately represents what you intend to analyze.</w:t>
       </w:r>
     </w:p>
     <w:p>
@@ -3362,17 +3286,17 @@
     </w:p>
     <w:p>
       <w:pPr>
-        <w:pStyle w:val="Cmsor1"/>
-      </w:pPr>
-      <w:bookmarkStart w:id="6" w:name="_Toc135700170"/>
+        <w:pStyle w:val="Heading1"/>
+      </w:pPr>
+      <w:bookmarkStart w:id="7" w:name="_Toc135700170"/>
       <w:r>
         <w:t>Data Analysis and Data Visualization</w:t>
       </w:r>
-      <w:bookmarkEnd w:id="6"/>
-    </w:p>
-    <w:p>
-      <w:pPr>
-        <w:pStyle w:val="NormlWeb"/>
+      <w:bookmarkEnd w:id="7"/>
+    </w:p>
+    <w:p>
+      <w:pPr>
+        <w:pStyle w:val="NormalWeb"/>
       </w:pPr>
       <w:r>
         <w:t>To conduct our data analysis, we used a variety of statistical and machine learning techniques. We calculated return series in CHF in nominal, real, and excess terms, a task that presented its own challenges due to the sheer volume of data and the need to perform computations over a plethora of securities combinations.</w:t>
@@ -3380,39 +3304,21 @@
     </w:p>
     <w:p>
       <w:pPr>
-        <w:pStyle w:val="NormlWeb"/>
-      </w:pPr>
-      <w:r>
-        <w:t xml:space="preserve">Handling the large volume of data was a considerable challenge, but one that we tackled by using tools specifically designed to deal with such scenarios. The </w:t>
-      </w:r>
-      <w:proofErr w:type="spellStart"/>
-      <w:r>
-        <w:t>data.table</w:t>
-      </w:r>
-      <w:proofErr w:type="spellEnd"/>
-      <w:r>
-        <w:t xml:space="preserve"> library in R, for example, was instrumental for its efficient handling of large data sets. Parallel processing might have been employed to manage the computational load more effectively.</w:t>
-      </w:r>
-    </w:p>
-    <w:p>
-      <w:pPr>
-        <w:pStyle w:val="NormlWeb"/>
-      </w:pPr>
-      <w:r>
-        <w:t xml:space="preserve">Our analysis also included finding correlations between daily returns of various indices, implementing quantitative investment strategies, </w:t>
-      </w:r>
-      <w:proofErr w:type="spellStart"/>
-      <w:r>
-        <w:t>backtesting</w:t>
-      </w:r>
-      <w:proofErr w:type="spellEnd"/>
-      <w:r>
-        <w:t xml:space="preserve"> these strategies, and evaluating their </w:t>
-      </w:r>
-      <w:r>
-        <w:rPr>
-          <w:lang/>
-        </w:rPr>
+        <w:pStyle w:val="NormalWeb"/>
+      </w:pPr>
+      <w:r>
+        <w:t>Handling the large volume of data was a considerable challenge, but one that we tackled by using tools specifically designed to deal with such scenarios. The data.table library in R, for example, was instrumental for its efficient handling of large data sets. Parallel processing might have been employed to manage the computational load more effectively.</w:t>
+      </w:r>
+    </w:p>
+    <w:p>
+      <w:pPr>
+        <w:pStyle w:val="NormalWeb"/>
+      </w:pPr>
+      <w:r>
+        <w:lastRenderedPageBreak/>
+        <w:t xml:space="preserve">Our analysis also included finding correlations between daily returns of various indices, implementing quantitative investment strategies, backtesting these strategies, and evaluating their </w:t>
+      </w:r>
+      <w:r>
         <w:t xml:space="preserve">out-of-sample </w:t>
       </w:r>
       <w:r>
@@ -3424,16 +3330,15 @@
     </w:p>
     <w:p>
       <w:pPr>
-        <w:pStyle w:val="NormlWeb"/>
-      </w:pPr>
-      <w:r>
-        <w:lastRenderedPageBreak/>
+        <w:pStyle w:val="NormalWeb"/>
+      </w:pPr>
+      <w:r>
         <w:t>Data visualization played a vital role in our project, allowing us to present our results graphically. We utilized the ggplot2 library in R for this task due to its robust functionality and effectiveness when dealing with large volumes of data. These visualizations provided us with a clear and concise way to understand and communicate the results of our analysis.</w:t>
       </w:r>
     </w:p>
     <w:p>
       <w:pPr>
-        <w:pStyle w:val="NormlWeb"/>
+        <w:pStyle w:val="NormalWeb"/>
       </w:pPr>
       <w:r>
         <w:t>Our data analysis methods were designed to provide clear and concise answers to our research questions, and our visualizations were created to support these findings. As our research progresses, more specifics regarding our methods and their corresponding justifications will be provided, building a comprehensive framework for deriving and evaluating optimal quantitative investment strategies.</w:t>
@@ -3441,11 +3346,10 @@
     </w:p>
     <w:p>
       <w:pPr>
-        <w:pStyle w:val="NormlWeb"/>
+        <w:pStyle w:val="NormalWeb"/>
         <w:rPr>
           <w:color w:val="7030A0"/>
           <w:highlight w:val="yellow"/>
-          <w:lang/>
         </w:rPr>
       </w:pPr>
       <w:r>
@@ -3460,31 +3364,21 @@
           <w:color w:val="7030A0"/>
           <w:highlight w:val="yellow"/>
         </w:rPr>
-        <w:t>hods and how you addressed them</w:t>
-      </w:r>
-      <w:r>
+        <w:t>hods and how you addressed them.</w:t>
+      </w:r>
+    </w:p>
+    <w:p>
+      <w:pPr>
+        <w:pStyle w:val="NormalWeb"/>
         <w:rPr>
           <w:color w:val="7030A0"/>
           <w:highlight w:val="yellow"/>
-          <w:lang/>
-        </w:rPr>
-        <w:t>.</w:t>
-      </w:r>
-    </w:p>
-    <w:p>
-      <w:pPr>
-        <w:pStyle w:val="NormlWeb"/>
+        </w:rPr>
+      </w:pPr>
+      <w:r>
         <w:rPr>
           <w:color w:val="7030A0"/>
           <w:highlight w:val="yellow"/>
-          <w:lang/>
-        </w:rPr>
-      </w:pPr>
-      <w:r>
-        <w:rPr>
-          <w:color w:val="7030A0"/>
-          <w:highlight w:val="yellow"/>
-          <w:lang/>
         </w:rPr>
         <w:t>To be very fair, we should also include rebalancing in this process but for now let's not think about that </w:t>
       </w:r>
@@ -3493,20 +3387,19 @@
           <w:rFonts w:ascii="Segoe UI Symbol" w:hAnsi="Segoe UI Symbol" w:cs="Segoe UI Symbol"/>
           <w:color w:val="7030A0"/>
           <w:highlight w:val="yellow"/>
-          <w:lang/>
         </w:rPr>
         <w:t>😁</w:t>
       </w:r>
     </w:p>
     <w:p>
       <w:pPr>
-        <w:pStyle w:val="Cmsor1"/>
-      </w:pPr>
-      <w:bookmarkStart w:id="7" w:name="_Toc135700171"/>
+        <w:pStyle w:val="Heading1"/>
+      </w:pPr>
+      <w:bookmarkStart w:id="8" w:name="_Toc135700171"/>
       <w:r>
         <w:t>Results</w:t>
       </w:r>
-      <w:bookmarkEnd w:id="7"/>
+      <w:bookmarkEnd w:id="8"/>
     </w:p>
     <w:p>
       <w:pPr>
@@ -3592,13 +3485,13 @@
     </w:p>
     <w:p>
       <w:pPr>
-        <w:pStyle w:val="Cmsor1"/>
-      </w:pPr>
-      <w:bookmarkStart w:id="8" w:name="_Toc135700172"/>
+        <w:pStyle w:val="Heading1"/>
+      </w:pPr>
+      <w:bookmarkStart w:id="9" w:name="_Toc135700172"/>
       <w:r>
         <w:t>Scaling and Cloud Deployment</w:t>
       </w:r>
-      <w:bookmarkEnd w:id="8"/>
+      <w:bookmarkEnd w:id="9"/>
     </w:p>
     <w:p>
       <w:pPr>
@@ -3643,7 +3536,7 @@
     </w:p>
     <w:p>
       <w:pPr>
-        <w:pStyle w:val="NormlWeb"/>
+        <w:pStyle w:val="NormalWeb"/>
         <w:numPr>
           <w:ilvl w:val="0"/>
           <w:numId w:val="27"/>
@@ -3656,32 +3549,16 @@
         <w:t>Amazon Web Services (AWS)</w:t>
       </w:r>
       <w:r>
-        <w:t xml:space="preserve">: AWS provides a suite of tools for big data analytics and cloud computing. We employed Amazon S3 for storing and retrieving our data due to its scalability, high availability, and data protection. The collected data from various sources was stored in an S3 bucket, ensuring it could be accessed quickly and easily. Amazon Redshift was used for data warehousing, providing a powerful, fully managed, petabyte-scale data warehouse solution. It enables us to </w:t>
-      </w:r>
-      <w:proofErr w:type="spellStart"/>
-      <w:r>
-        <w:t>analyze</w:t>
-      </w:r>
-      <w:proofErr w:type="spellEnd"/>
-      <w:r>
-        <w:t xml:space="preserve"> our data using standard SQL and existing Business Intelligence (BI) tools. To deal with computational needs, AWS's EC2 instances were deployed to run our R code in the </w:t>
+        <w:t xml:space="preserve">: AWS provides a suite of tools for big data analytics and cloud computing. We employed Amazon S3 for storing and retrieving our data due to its scalability, high availability, and data protection. The collected data from various sources was stored in an S3 bucket, ensuring it could be accessed quickly and </w:t>
       </w:r>
       <w:r>
         <w:lastRenderedPageBreak/>
-        <w:t xml:space="preserve">cloud, which allowed us to leverage the processing power of the cloud and thus handle larger datasets and complex calculations. AWS </w:t>
-      </w:r>
-      <w:proofErr w:type="spellStart"/>
-      <w:r>
-        <w:t>SageMaker</w:t>
-      </w:r>
-      <w:proofErr w:type="spellEnd"/>
-      <w:r>
-        <w:t xml:space="preserve"> also played a significant role in our project by helping us develop, train, and deploy machine learning models on a large scale.</w:t>
-      </w:r>
-    </w:p>
-    <w:p>
-      <w:pPr>
-        <w:pStyle w:val="NormlWeb"/>
+        <w:t>easily. Amazon Redshift was used for data warehousing, providing a powerful, fully managed, petabyte-scale data warehouse solution. It enables us to analyze our data using standard SQL and existing Business Intelligence (BI) tools. To deal with computational needs, AWS's EC2 instances were deployed to run our R code in the cloud, which allowed us to leverage the processing power of the cloud and thus handle larger datasets and complex calculations. AWS SageMaker also played a significant role in our project by helping us develop, train, and deploy machine learning models on a large scale.</w:t>
+      </w:r>
+    </w:p>
+    <w:p>
+      <w:pPr>
+        <w:pStyle w:val="NormalWeb"/>
         <w:numPr>
           <w:ilvl w:val="0"/>
           <w:numId w:val="27"/>
@@ -3694,60 +3571,12 @@
         <w:t>Google Cloud Platform (GCP)</w:t>
       </w:r>
       <w:r>
-        <w:t xml:space="preserve">: We used Google's </w:t>
-      </w:r>
-      <w:proofErr w:type="spellStart"/>
-      <w:r>
-        <w:t>BigQuery</w:t>
-      </w:r>
-      <w:proofErr w:type="spellEnd"/>
-      <w:r>
-        <w:t xml:space="preserve"> for our large scale data analytics needs. </w:t>
-      </w:r>
-      <w:proofErr w:type="spellStart"/>
-      <w:r>
-        <w:t>BigQuery's</w:t>
-      </w:r>
-      <w:proofErr w:type="spellEnd"/>
-      <w:r>
-        <w:t xml:space="preserve"> serverless, highly scalable, and cost-effective multi-cloud data warehouse designed for business agility enables us to </w:t>
-      </w:r>
-      <w:proofErr w:type="spellStart"/>
-      <w:r>
-        <w:t>analyze</w:t>
-      </w:r>
-      <w:proofErr w:type="spellEnd"/>
-      <w:r>
-        <w:t xml:space="preserve"> large sets of data quickly. In addition to </w:t>
-      </w:r>
-      <w:proofErr w:type="spellStart"/>
-      <w:r>
-        <w:t>BigQuery</w:t>
-      </w:r>
-      <w:proofErr w:type="spellEnd"/>
-      <w:r>
-        <w:t xml:space="preserve">, we used Google Cloud Storage for our data storage needs and Google Compute Engine for our computational requirements. Google </w:t>
-      </w:r>
-      <w:proofErr w:type="spellStart"/>
-      <w:r>
-        <w:t>Colab</w:t>
-      </w:r>
-      <w:proofErr w:type="spellEnd"/>
-      <w:r>
-        <w:t xml:space="preserve">, a cloud-based </w:t>
-      </w:r>
-      <w:proofErr w:type="spellStart"/>
-      <w:r>
-        <w:t>Jupyter</w:t>
-      </w:r>
-      <w:proofErr w:type="spellEnd"/>
-      <w:r>
-        <w:t xml:space="preserve"> notebook environment that runs entirely in the cloud, was used. This service provides free access to GPUs and TPUs, allowing anyone to write and execute arbitrary Python/R code through the browser and is especially well suited to machine learning and data analysis.</w:t>
-      </w:r>
-    </w:p>
-    <w:p>
-      <w:pPr>
-        <w:pStyle w:val="NormlWeb"/>
+        <w:t>: We used Google's BigQuery for our large scale data analytics needs. BigQuery's serverless, highly scalable, and cost-effective multi-cloud data warehouse designed for business agility enables us to analyze large sets of data quickly. In addition to BigQuery, we used Google Cloud Storage for our data storage needs and Google Compute Engine for our computational requirements. Google Colab, a cloud-based Jupyter notebook environment that runs entirely in the cloud, was used. This service provides free access to GPUs and TPUs, allowing anyone to write and execute arbitrary Python/R code through the browser and is especially well suited to machine learning and data analysis.</w:t>
+      </w:r>
+    </w:p>
+    <w:p>
+      <w:pPr>
+        <w:pStyle w:val="NormalWeb"/>
         <w:numPr>
           <w:ilvl w:val="0"/>
           <w:numId w:val="27"/>
@@ -3785,7 +3614,7 @@
     </w:p>
     <w:p>
       <w:pPr>
-        <w:pStyle w:val="NormlWeb"/>
+        <w:pStyle w:val="NormalWeb"/>
         <w:numPr>
           <w:ilvl w:val="0"/>
           <w:numId w:val="28"/>
@@ -3798,20 +3627,12 @@
         <w:t>Apache Spark</w:t>
       </w:r>
       <w:r>
-        <w:t xml:space="preserve">: Spark is a unified analytics engine for big data processing. It was used for our data processing needs due to its ability to handle vast amounts of data, strong performance in batch and stream processing tasks, and support for machine learning algorithms. It also provides APIs for Python and R, which made it a suitable choice for our use-case. Hive, a data warehouse infrastructure tool to process structured data in Hadoop, was also implemented in conjunction with Spark to make querying and </w:t>
-      </w:r>
-      <w:proofErr w:type="spellStart"/>
-      <w:r>
-        <w:t>analyzing</w:t>
-      </w:r>
-      <w:proofErr w:type="spellEnd"/>
-      <w:r>
-        <w:t xml:space="preserve"> easy.</w:t>
-      </w:r>
-    </w:p>
-    <w:p>
-      <w:pPr>
-        <w:pStyle w:val="NormlWeb"/>
+        <w:t>: Spark is a unified analytics engine for big data processing. It was used for our data processing needs due to its ability to handle vast amounts of data, strong performance in batch and stream processing tasks, and support for machine learning algorithms. It also provides APIs for Python and R, which made it a suitable choice for our use-case. Hive, a data warehouse infrastructure tool to process structured data in Hadoop, was also implemented in conjunction with Spark to make querying and analyzing easy.</w:t>
+      </w:r>
+    </w:p>
+    <w:p>
+      <w:pPr>
+        <w:pStyle w:val="NormalWeb"/>
         <w:numPr>
           <w:ilvl w:val="0"/>
           <w:numId w:val="28"/>
@@ -3829,7 +3650,7 @@
     </w:p>
     <w:p>
       <w:pPr>
-        <w:pStyle w:val="NormlWeb"/>
+        <w:pStyle w:val="NormalWeb"/>
         <w:numPr>
           <w:ilvl w:val="0"/>
           <w:numId w:val="28"/>
@@ -3847,7 +3668,7 @@
     </w:p>
     <w:p>
       <w:pPr>
-        <w:pStyle w:val="NormlWeb"/>
+        <w:pStyle w:val="NormalWeb"/>
         <w:numPr>
           <w:ilvl w:val="0"/>
           <w:numId w:val="28"/>
@@ -3880,41 +3701,16 @@
           <w:szCs w:val="24"/>
           <w:lang w:val="en-GB" w:eastAsia="en-GB"/>
         </w:rPr>
-        <w:t xml:space="preserve">Despite these tools and platforms, managing data processing and machine learning tasks at scale could still be challenging. To streamline this process, we used orchestration and workflow management tools like Apache Airflow. It helped us to define, schedule, and </w:t>
-      </w:r>
-      <w:r>
-        <w:rPr>
-          <w:rFonts w:ascii="Times New Roman" w:eastAsia="Times New Roman" w:hAnsi="Times New Roman" w:cs="Times New Roman"/>
-          <w:sz w:val="24"/>
-          <w:szCs w:val="24"/>
-          <w:lang w:val="en-GB" w:eastAsia="en-GB"/>
-        </w:rPr>
         <w:lastRenderedPageBreak/>
-        <w:t>monitor our workflows and ensured that our data pipelines were robust, resilient, and consistent.</w:t>
-      </w:r>
-    </w:p>
-    <w:p>
-      <w:pPr>
-        <w:pStyle w:val="NormlWeb"/>
-      </w:pPr>
-      <w:r>
-        <w:t>Finally, to deploy our machine learning models and make them accessible for end-users, we used a Model-as-a-Service (</w:t>
-      </w:r>
-      <w:proofErr w:type="spellStart"/>
-      <w:r>
-        <w:t>MaaS</w:t>
-      </w:r>
-      <w:proofErr w:type="spellEnd"/>
-      <w:r>
-        <w:t xml:space="preserve">) deployment strategy. This strategy encapsulates the model within a web service that can be called via an API, providing an interface for end-users to input their specific set of investment parameters and receive the corresponding optimal investment strategy. Depending on our needs and the platform we're using, this deployment could be carried out using AWS </w:t>
-      </w:r>
-      <w:proofErr w:type="spellStart"/>
-      <w:r>
-        <w:t>SageMaker</w:t>
-      </w:r>
-      <w:proofErr w:type="spellEnd"/>
-      <w:r>
-        <w:t>, Azure ML, or Google's AI Platform.</w:t>
+        <w:t>Despite these tools and platforms, managing data processing and machine learning tasks at scale could still be challenging. To streamline this process, we used orchestration and workflow management tools like Apache Airflow. It helped us to define, schedule, and monitor our workflows and ensured that our data pipelines were robust, resilient, and consistent.</w:t>
+      </w:r>
+    </w:p>
+    <w:p>
+      <w:pPr>
+        <w:pStyle w:val="NormalWeb"/>
+      </w:pPr>
+      <w:r>
+        <w:t>Finally, to deploy our machine learning models and make them accessible for end-users, we used a Model-as-a-Service (MaaS) deployment strategy. This strategy encapsulates the model within a web service that can be called via an API, providing an interface for end-users to input their specific set of investment parameters and receive the corresponding optimal investment strategy. Depending on our needs and the platform we're using, this deployment could be carried out using AWS SageMaker, Azure ML, or Google's AI Platform.</w:t>
       </w:r>
     </w:p>
     <w:p>
@@ -4036,27 +3832,7 @@
           <w:szCs w:val="24"/>
           <w:lang w:val="en-GB" w:eastAsia="en-GB"/>
         </w:rPr>
-        <w:t xml:space="preserve">: Foster better teamwork among data scientists, developers, and other stakeholders in the project. Tools like Databricks and </w:t>
-      </w:r>
-      <w:proofErr w:type="spellStart"/>
-      <w:r>
-        <w:rPr>
-          <w:rFonts w:ascii="Times New Roman" w:eastAsia="Times New Roman" w:hAnsi="Times New Roman" w:cs="Times New Roman"/>
-          <w:sz w:val="24"/>
-          <w:szCs w:val="24"/>
-          <w:lang w:val="en-GB" w:eastAsia="en-GB"/>
-        </w:rPr>
-        <w:t>Colab</w:t>
-      </w:r>
-      <w:proofErr w:type="spellEnd"/>
-      <w:r>
-        <w:rPr>
-          <w:rFonts w:ascii="Times New Roman" w:eastAsia="Times New Roman" w:hAnsi="Times New Roman" w:cs="Times New Roman"/>
-          <w:sz w:val="24"/>
-          <w:szCs w:val="24"/>
-          <w:lang w:val="en-GB" w:eastAsia="en-GB"/>
-        </w:rPr>
-        <w:t xml:space="preserve"> promote collaboration by providing shared workspaces where code, comments, and outputs can be viewed and edited by multiple users.</w:t>
+        <w:t>: Foster better teamwork among data scientists, developers, and other stakeholders in the project. Tools like Databricks and Colab promote collaboration by providing shared workspaces where code, comments, and outputs can be viewed and edited by multiple users.</w:t>
       </w:r>
     </w:p>
     <w:p>
@@ -4158,27 +3934,7 @@
           <w:szCs w:val="24"/>
           <w:lang w:val="en-GB" w:eastAsia="en-GB"/>
         </w:rPr>
-        <w:t xml:space="preserve">: Reduce our overall costs by making efficient use of cloud resources. By leveraging the power of the cloud, we can avoid the high upfront costs of setting up and maintaining our own data </w:t>
-      </w:r>
-      <w:proofErr w:type="spellStart"/>
-      <w:r>
-        <w:rPr>
-          <w:rFonts w:ascii="Times New Roman" w:eastAsia="Times New Roman" w:hAnsi="Times New Roman" w:cs="Times New Roman"/>
-          <w:sz w:val="24"/>
-          <w:szCs w:val="24"/>
-          <w:lang w:val="en-GB" w:eastAsia="en-GB"/>
-        </w:rPr>
-        <w:t>centers</w:t>
-      </w:r>
-      <w:proofErr w:type="spellEnd"/>
-      <w:r>
-        <w:rPr>
-          <w:rFonts w:ascii="Times New Roman" w:eastAsia="Times New Roman" w:hAnsi="Times New Roman" w:cs="Times New Roman"/>
-          <w:sz w:val="24"/>
-          <w:szCs w:val="24"/>
-          <w:lang w:val="en-GB" w:eastAsia="en-GB"/>
-        </w:rPr>
-        <w:t>.</w:t>
+        <w:t>: Reduce our overall costs by making efficient use of cloud resources. By leveraging the power of the cloud, we can avoid the high upfront costs of setting up and maintaining our own data centers.</w:t>
       </w:r>
     </w:p>
     <w:p>
@@ -4215,13 +3971,13 @@
     </w:p>
     <w:p>
       <w:pPr>
-        <w:pStyle w:val="Cmsor1"/>
-      </w:pPr>
-      <w:bookmarkStart w:id="9" w:name="_Toc135700173"/>
+        <w:pStyle w:val="Heading1"/>
+      </w:pPr>
+      <w:bookmarkStart w:id="10" w:name="_Toc135700173"/>
       <w:r>
         <w:t>Interpretation</w:t>
       </w:r>
-      <w:bookmarkEnd w:id="9"/>
+      <w:bookmarkEnd w:id="10"/>
     </w:p>
     <w:p>
       <w:pPr>
@@ -4279,6 +4035,7 @@
           <w:highlight w:val="yellow"/>
           <w:lang w:val="en-GB" w:eastAsia="en-GB"/>
         </w:rPr>
+        <w:lastRenderedPageBreak/>
         <w:t xml:space="preserve">The interpretation of the results would involve understanding the implications </w:t>
       </w:r>
       <w:r>
@@ -4312,24 +4069,12 @@
           <w:highlight w:val="yellow"/>
           <w:lang w:val="en-GB" w:eastAsia="en-GB"/>
         </w:rPr>
-        <w:t xml:space="preserve">and the performance of the proposed investment strategies. This would </w:t>
-      </w:r>
-      <w:r>
-        <w:rPr>
-          <w:rFonts w:ascii="Times New Roman" w:eastAsia="Times New Roman" w:hAnsi="Times New Roman" w:cs="Times New Roman"/>
-          <w:color w:val="7030A0"/>
-          <w:sz w:val="24"/>
-          <w:szCs w:val="24"/>
-          <w:highlight w:val="yellow"/>
-          <w:lang w:val="en-GB" w:eastAsia="en-GB"/>
-        </w:rPr>
-        <w:lastRenderedPageBreak/>
-        <w:t>also involve considering the limitations of the analysis and the potential areas for further research.</w:t>
-      </w:r>
-    </w:p>
-    <w:p>
-      <w:pPr>
-        <w:pStyle w:val="NormlWeb"/>
+        <w:t>and the performance of the proposed investment strategies. This would also involve considering the limitations of the analysis and the potential areas for further research.</w:t>
+      </w:r>
+    </w:p>
+    <w:p>
+      <w:pPr>
+        <w:pStyle w:val="NormalWeb"/>
         <w:rPr>
           <w:color w:val="7030A0"/>
           <w:highlight w:val="yellow"/>
@@ -4340,58 +4085,27 @@
           <w:color w:val="7030A0"/>
           <w:highlight w:val="yellow"/>
         </w:rPr>
-        <w:t xml:space="preserve">This analysis </w:t>
-      </w:r>
+        <w:t>This analysis could also provide insight into the strengths and weaknesses of the different strategies and would indicate which ones might be most suitable for different investment goals and contexts.</w:t>
+      </w:r>
+    </w:p>
+    <w:p>
+      <w:pPr>
+        <w:pStyle w:val="NormalWeb"/>
+        <w:rPr>
+          <w:color w:val="7030A0"/>
+        </w:rPr>
+      </w:pPr>
       <w:r>
         <w:rPr>
           <w:color w:val="7030A0"/>
           <w:highlight w:val="yellow"/>
-          <w:lang/>
-        </w:rPr>
-        <w:t>could also</w:t>
-      </w:r>
-      <w:r>
-        <w:rPr>
-          <w:color w:val="7030A0"/>
-          <w:highlight w:val="yellow"/>
-        </w:rPr>
-        <w:t xml:space="preserve"> provide insight into the strengths and weaknesses of the different strategies and would indicate which ones might be most suitable for different investment goals and contexts.</w:t>
-      </w:r>
-    </w:p>
-    <w:p>
-      <w:pPr>
-        <w:pStyle w:val="NormlWeb"/>
-        <w:rPr>
-          <w:color w:val="7030A0"/>
-        </w:rPr>
-      </w:pPr>
-      <w:r>
-        <w:rPr>
-          <w:color w:val="7030A0"/>
-          <w:highlight w:val="yellow"/>
-        </w:rPr>
-        <w:t xml:space="preserve">To enhance the understanding of the results, this section might also include a discussion of the economic and financial theories or phenomena that underlie the observed patterns in the data. This could include topics such as market efficiency, </w:t>
-      </w:r>
-      <w:proofErr w:type="spellStart"/>
-      <w:r>
-        <w:rPr>
-          <w:color w:val="7030A0"/>
-          <w:highlight w:val="yellow"/>
-        </w:rPr>
-        <w:t>behavioral</w:t>
-      </w:r>
-      <w:proofErr w:type="spellEnd"/>
-      <w:r>
-        <w:rPr>
-          <w:color w:val="7030A0"/>
-          <w:highlight w:val="yellow"/>
-        </w:rPr>
-        <w:t xml:space="preserve"> finance, and the impact of macroeconomic factors on asset prices.</w:t>
-      </w:r>
-    </w:p>
-    <w:p>
-      <w:pPr>
-        <w:pStyle w:val="NormlWeb"/>
+        </w:rPr>
+        <w:t>To enhance the understanding of the results, this section might also include a discussion of the economic and financial theories or phenomena that underlie the observed patterns in the data. This could include topics such as market efficiency, behavioral finance, and the impact of macroeconomic factors on asset prices.</w:t>
+      </w:r>
+    </w:p>
+    <w:p>
+      <w:pPr>
+        <w:pStyle w:val="NormalWeb"/>
         <w:rPr>
           <w:color w:val="0070C0"/>
         </w:rPr>
@@ -4420,18 +4134,18 @@
     </w:p>
     <w:p>
       <w:pPr>
-        <w:pStyle w:val="Cmsor1"/>
-      </w:pPr>
-      <w:bookmarkStart w:id="10" w:name="_Toc135700174"/>
+        <w:pStyle w:val="Heading1"/>
+      </w:pPr>
+      <w:bookmarkStart w:id="11" w:name="_Toc135700174"/>
       <w:r>
         <w:lastRenderedPageBreak/>
         <w:t>Limitations and Further Research</w:t>
       </w:r>
-      <w:bookmarkEnd w:id="10"/>
-    </w:p>
-    <w:p>
-      <w:pPr>
-        <w:pStyle w:val="NormlWeb"/>
+      <w:bookmarkEnd w:id="11"/>
+    </w:p>
+    <w:p>
+      <w:pPr>
+        <w:pStyle w:val="NormalWeb"/>
         <w:rPr>
           <w:color w:val="0070C0"/>
         </w:rPr>
@@ -4445,14 +4159,14 @@
     </w:p>
     <w:p>
       <w:pPr>
-        <w:pStyle w:val="NormlWeb"/>
+        <w:pStyle w:val="NormalWeb"/>
         <w:rPr>
           <w:color w:val="0070C0"/>
         </w:rPr>
       </w:pPr>
       <w:r>
         <w:rPr>
-          <w:rStyle w:val="Kiemels2"/>
+          <w:rStyle w:val="Strong"/>
           <w:rFonts w:eastAsiaTheme="majorEastAsia"/>
           <w:color w:val="0070C0"/>
         </w:rPr>
@@ -4467,14 +4181,14 @@
     </w:p>
     <w:p>
       <w:pPr>
-        <w:pStyle w:val="NormlWeb"/>
+        <w:pStyle w:val="NormalWeb"/>
         <w:rPr>
           <w:color w:val="0070C0"/>
         </w:rPr>
       </w:pPr>
       <w:r>
         <w:rPr>
-          <w:rStyle w:val="Kiemels2"/>
+          <w:rStyle w:val="Strong"/>
           <w:rFonts w:eastAsiaTheme="majorEastAsia"/>
           <w:color w:val="0070C0"/>
         </w:rPr>
@@ -4484,33 +4198,19 @@
         <w:rPr>
           <w:color w:val="0070C0"/>
         </w:rPr>
-        <w:t xml:space="preserve"> The methods used to </w:t>
-      </w:r>
-      <w:proofErr w:type="spellStart"/>
-      <w:r>
+        <w:t xml:space="preserve"> The methods used to analyze the data and construct investment strategies could also have certain limitations. For example, they might make assumptions about the distribution of asset returns or the relationships between variables that do not fully hold in reality. Furthermore, the strategies might rely on certain parameters that need to be estimated from the data, introducing the potential for estimation error.</w:t>
+      </w:r>
+    </w:p>
+    <w:p>
+      <w:pPr>
+        <w:pStyle w:val="NormalWeb"/>
         <w:rPr>
           <w:color w:val="0070C0"/>
         </w:rPr>
-        <w:t>analyze</w:t>
-      </w:r>
-      <w:proofErr w:type="spellEnd"/>
-      <w:r>
-        <w:rPr>
-          <w:color w:val="0070C0"/>
-        </w:rPr>
-        <w:t xml:space="preserve"> the data and construct investment strategies could also have certain limitations. For example, they might make assumptions about the distribution of asset returns or the relationships between variables that do not fully hold in reality. Furthermore, the strategies might rely on certain parameters that need to be estimated from the data, introducing the potential for estimation error.</w:t>
-      </w:r>
-    </w:p>
-    <w:p>
-      <w:pPr>
-        <w:pStyle w:val="NormlWeb"/>
-        <w:rPr>
-          <w:color w:val="0070C0"/>
-        </w:rPr>
-      </w:pPr>
-      <w:r>
-        <w:rPr>
-          <w:rStyle w:val="Kiemels2"/>
+      </w:pPr>
+      <w:r>
+        <w:rPr>
+          <w:rStyle w:val="Strong"/>
           <w:rFonts w:eastAsiaTheme="majorEastAsia"/>
           <w:color w:val="0070C0"/>
         </w:rPr>
@@ -4525,7 +4225,7 @@
     </w:p>
     <w:p>
       <w:pPr>
-        <w:pStyle w:val="NormlWeb"/>
+        <w:pStyle w:val="NormalWeb"/>
         <w:rPr>
           <w:color w:val="0070C0"/>
         </w:rPr>
@@ -4534,21 +4234,7 @@
         <w:rPr>
           <w:color w:val="0070C0"/>
         </w:rPr>
-        <w:t xml:space="preserve">As for further research, this could include extending the scope of the data to cover more regions, periods, or types of assets, exploring alternative methods for strategy construction, or investigating the impact of various other investment parameters. Additionally, more research could be done on the practical aspects of implementing these strategies, such as transaction costs, regulatory considerations, and investor </w:t>
-      </w:r>
-      <w:proofErr w:type="spellStart"/>
-      <w:r>
-        <w:rPr>
-          <w:color w:val="0070C0"/>
-        </w:rPr>
-        <w:t>behavior</w:t>
-      </w:r>
-      <w:proofErr w:type="spellEnd"/>
-      <w:r>
-        <w:rPr>
-          <w:color w:val="0070C0"/>
-        </w:rPr>
-        <w:t>.</w:t>
+        <w:t>As for further research, this could include extending the scope of the data to cover more regions, periods, or types of assets, exploring alternative methods for strategy construction, or investigating the impact of various other investment parameters. Additionally, more research could be done on the practical aspects of implementing these strategies, such as transaction costs, regulatory considerations, and investor behavior.</w:t>
       </w:r>
     </w:p>
     <w:p>
@@ -4586,7 +4272,7 @@
     </w:p>
     <w:p>
       <w:pPr>
-        <w:pStyle w:val="Listaszerbekezds"/>
+        <w:pStyle w:val="ListParagraph"/>
         <w:numPr>
           <w:ilvl w:val="0"/>
           <w:numId w:val="10"/>
@@ -4706,7 +4392,7 @@
     </w:p>
     <w:p>
       <w:pPr>
-        <w:pStyle w:val="Listaszerbekezds"/>
+        <w:pStyle w:val="ListParagraph"/>
         <w:numPr>
           <w:ilvl w:val="0"/>
           <w:numId w:val="10"/>
@@ -4790,29 +4476,7 @@
           <w:szCs w:val="24"/>
           <w:lang w:val="en-GB" w:eastAsia="en-GB"/>
         </w:rPr>
-        <w:t xml:space="preserve">Evaluate the impact of investor </w:t>
-      </w:r>
-      <w:proofErr w:type="spellStart"/>
-      <w:r>
-        <w:rPr>
-          <w:rFonts w:ascii="Times New Roman" w:eastAsia="Times New Roman" w:hAnsi="Times New Roman" w:cs="Times New Roman"/>
-          <w:color w:val="00B050"/>
-          <w:sz w:val="24"/>
-          <w:szCs w:val="24"/>
-          <w:lang w:val="en-GB" w:eastAsia="en-GB"/>
-        </w:rPr>
-        <w:t>behavior</w:t>
-      </w:r>
-      <w:proofErr w:type="spellEnd"/>
-      <w:r>
-        <w:rPr>
-          <w:rFonts w:ascii="Times New Roman" w:eastAsia="Times New Roman" w:hAnsi="Times New Roman" w:cs="Times New Roman"/>
-          <w:color w:val="00B050"/>
-          <w:sz w:val="24"/>
-          <w:szCs w:val="24"/>
-          <w:lang w:val="en-GB" w:eastAsia="en-GB"/>
-        </w:rPr>
-        <w:t xml:space="preserve"> and market sentiments on the choice of strategy.</w:t>
+        <w:t>Evaluate the impact of investor behavior and market sentiments on the choice of strategy.</w:t>
       </w:r>
     </w:p>
     <w:p>
@@ -4849,7 +4513,7 @@
     </w:p>
     <w:p>
       <w:pPr>
-        <w:pStyle w:val="Listaszerbekezds"/>
+        <w:pStyle w:val="ListParagraph"/>
         <w:numPr>
           <w:ilvl w:val="0"/>
           <w:numId w:val="10"/>
@@ -4969,7 +4633,7 @@
     </w:p>
     <w:p>
       <w:pPr>
-        <w:pStyle w:val="Listaszerbekezds"/>
+        <w:pStyle w:val="ListParagraph"/>
         <w:numPr>
           <w:ilvl w:val="0"/>
           <w:numId w:val="10"/>
@@ -5089,7 +4753,7 @@
     </w:p>
     <w:p>
       <w:pPr>
-        <w:pStyle w:val="Listaszerbekezds"/>
+        <w:pStyle w:val="ListParagraph"/>
         <w:numPr>
           <w:ilvl w:val="0"/>
           <w:numId w:val="10"/>
@@ -5246,7 +4910,7 @@
     </w:p>
     <w:p>
       <w:pPr>
-        <w:pStyle w:val="Listaszerbekezds"/>
+        <w:pStyle w:val="ListParagraph"/>
         <w:numPr>
           <w:ilvl w:val="0"/>
           <w:numId w:val="10"/>
@@ -5325,7 +4989,7 @@
     </w:p>
     <w:p>
       <w:pPr>
-        <w:pStyle w:val="Listaszerbekezds"/>
+        <w:pStyle w:val="ListParagraph"/>
         <w:numPr>
           <w:ilvl w:val="0"/>
           <w:numId w:val="10"/>
@@ -5404,7 +5068,7 @@
     </w:p>
     <w:p>
       <w:pPr>
-        <w:pStyle w:val="Listaszerbekezds"/>
+        <w:pStyle w:val="ListParagraph"/>
         <w:numPr>
           <w:ilvl w:val="0"/>
           <w:numId w:val="10"/>
@@ -5504,7 +5168,7 @@
 </file>
 
 <file path=word/numbering.xml><?xml version="1.0" encoding="utf-8"?>
-<w:numbering xmlns:wpc="http://schemas.microsoft.com/office/word/2010/wordprocessingCanvas" xmlns:cx="http://schemas.microsoft.com/office/drawing/2014/chartex" xmlns:cx1="http://schemas.microsoft.com/office/drawing/2015/9/8/chartex" xmlns:cx2="http://schemas.microsoft.com/office/drawing/2015/10/21/chartex" xmlns:cx3="http://schemas.microsoft.com/office/drawing/2016/5/9/chartex" xmlns:cx4="http://schemas.microsoft.com/office/drawing/2016/5/10/chartex" xmlns:cx5="http://schemas.microsoft.com/office/drawing/2016/5/11/chartex" xmlns:cx6="http://schemas.microsoft.com/office/drawing/2016/5/12/chartex" xmlns:cx7="http://schemas.microsoft.com/office/drawing/2016/5/13/chartex" xmlns:cx8="http://schemas.microsoft.com/office/drawing/2016/5/14/chartex" xmlns:mc="http://schemas.openxmlformats.org/markup-compatibility/2006" xmlns:aink="http://schemas.microsoft.com/office/drawing/2016/ink" xmlns:am3d="http://schemas.microsoft.com/office/drawing/2017/model3d" xmlns:o="urn:schemas-microsoft-com:office:office" xmlns:oel="http://schemas.microsoft.com/office/2019/extlst" xmlns:r="http://schemas.openxmlformats.org/officeDocument/2006/relationships" xmlns:m="http://schemas.openxmlformats.org/officeDocument/2006/math" xmlns:v="urn:schemas-microsoft-com:vml" xmlns:wp14="http://schemas.microsoft.com/office/word/2010/wordprocessingDrawing" xmlns:wp="http://schemas.openxmlformats.org/drawingml/2006/wordprocessingDrawing" xmlns:w10="urn:schemas-microsoft-com:office:word" xmlns:w="http://schemas.openxmlformats.org/wordprocessingml/2006/main" xmlns:w14="http://schemas.microsoft.com/office/word/2010/wordml" xmlns:w15="http://schemas.microsoft.com/office/word/2012/wordml" xmlns:w16cex="http://schemas.microsoft.com/office/word/2018/wordml/cex" xmlns:w16cid="http://schemas.microsoft.com/office/word/2016/wordml/cid" xmlns:w16="http://schemas.microsoft.com/office/word/2018/wordml" xmlns:w16du="http://schemas.microsoft.com/office/word/2023/wordml/word16du" xmlns:w16sdtdh="http://schemas.microsoft.com/office/word/2020/wordml/sdtdatahash" xmlns:w16se="http://schemas.microsoft.com/office/word/2015/wordml/symex" xmlns:wpg="http://schemas.microsoft.com/office/word/2010/wordprocessingGroup" xmlns:wpi="http://schemas.microsoft.com/office/word/2010/wordprocessingInk" xmlns:wne="http://schemas.microsoft.com/office/word/2006/wordml" xmlns:wps="http://schemas.microsoft.com/office/word/2010/wordprocessingShape" mc:Ignorable="w14 w15 w16se w16cid w16 w16cex w16sdtdh wp14">
+<w:numbering xmlns:wpc="http://schemas.microsoft.com/office/word/2010/wordprocessingCanvas" xmlns:cx="http://schemas.microsoft.com/office/drawing/2014/chartex" xmlns:cx1="http://schemas.microsoft.com/office/drawing/2015/9/8/chartex" xmlns:mc="http://schemas.openxmlformats.org/markup-compatibility/2006" xmlns:o="urn:schemas-microsoft-com:office:office" xmlns:r="http://schemas.openxmlformats.org/officeDocument/2006/relationships" xmlns:m="http://schemas.openxmlformats.org/officeDocument/2006/math" xmlns:v="urn:schemas-microsoft-com:vml" xmlns:wp14="http://schemas.microsoft.com/office/word/2010/wordprocessingDrawing" xmlns:wp="http://schemas.openxmlformats.org/drawingml/2006/wordprocessingDrawing" xmlns:w10="urn:schemas-microsoft-com:office:word" xmlns:w="http://schemas.openxmlformats.org/wordprocessingml/2006/main" xmlns:w14="http://schemas.microsoft.com/office/word/2010/wordml" xmlns:w15="http://schemas.microsoft.com/office/word/2012/wordml" xmlns:w16se="http://schemas.microsoft.com/office/word/2015/wordml/symex" xmlns:wpg="http://schemas.microsoft.com/office/word/2010/wordprocessingGroup" xmlns:wpi="http://schemas.microsoft.com/office/word/2010/wordprocessingInk" xmlns:wne="http://schemas.microsoft.com/office/word/2006/wordml" xmlns:wps="http://schemas.microsoft.com/office/word/2010/wordprocessingShape" mc:Ignorable="w14 w15 w16se wp14">
   <w:abstractNum w:abstractNumId="0" w15:restartNumberingAfterBreak="0">
     <w:nsid w:val="00B53E5A"/>
     <w:multiLevelType w:val="hybridMultilevel"/>
@@ -8904,101 +8568,101 @@
       </w:pPr>
     </w:lvl>
   </w:abstractNum>
-  <w:num w:numId="1" w16cid:durableId="1127308863">
+  <w:num w:numId="1">
     <w:abstractNumId w:val="0"/>
   </w:num>
-  <w:num w:numId="2" w16cid:durableId="1688094711">
+  <w:num w:numId="2">
     <w:abstractNumId w:val="14"/>
   </w:num>
-  <w:num w:numId="3" w16cid:durableId="1538005697">
+  <w:num w:numId="3">
     <w:abstractNumId w:val="7"/>
   </w:num>
-  <w:num w:numId="4" w16cid:durableId="2056732355">
+  <w:num w:numId="4">
     <w:abstractNumId w:val="28"/>
   </w:num>
-  <w:num w:numId="5" w16cid:durableId="1970553009">
+  <w:num w:numId="5">
     <w:abstractNumId w:val="6"/>
   </w:num>
-  <w:num w:numId="6" w16cid:durableId="1814055052">
+  <w:num w:numId="6">
     <w:abstractNumId w:val="12"/>
   </w:num>
-  <w:num w:numId="7" w16cid:durableId="78018441">
+  <w:num w:numId="7">
     <w:abstractNumId w:val="5"/>
   </w:num>
-  <w:num w:numId="8" w16cid:durableId="2017730325">
+  <w:num w:numId="8">
     <w:abstractNumId w:val="19"/>
   </w:num>
-  <w:num w:numId="9" w16cid:durableId="1778871370">
+  <w:num w:numId="9">
     <w:abstractNumId w:val="16"/>
   </w:num>
-  <w:num w:numId="10" w16cid:durableId="1383404977">
+  <w:num w:numId="10">
     <w:abstractNumId w:val="18"/>
   </w:num>
-  <w:num w:numId="11" w16cid:durableId="1542939136">
+  <w:num w:numId="11">
     <w:abstractNumId w:val="26"/>
   </w:num>
-  <w:num w:numId="12" w16cid:durableId="428047252">
+  <w:num w:numId="12">
     <w:abstractNumId w:val="23"/>
   </w:num>
-  <w:num w:numId="13" w16cid:durableId="213737998">
+  <w:num w:numId="13">
     <w:abstractNumId w:val="2"/>
   </w:num>
-  <w:num w:numId="14" w16cid:durableId="318777088">
+  <w:num w:numId="14">
     <w:abstractNumId w:val="3"/>
   </w:num>
-  <w:num w:numId="15" w16cid:durableId="1940065368">
+  <w:num w:numId="15">
     <w:abstractNumId w:val="29"/>
   </w:num>
-  <w:num w:numId="16" w16cid:durableId="477310395">
+  <w:num w:numId="16">
     <w:abstractNumId w:val="1"/>
   </w:num>
-  <w:num w:numId="17" w16cid:durableId="1056970669">
+  <w:num w:numId="17">
     <w:abstractNumId w:val="8"/>
   </w:num>
-  <w:num w:numId="18" w16cid:durableId="542717125">
+  <w:num w:numId="18">
     <w:abstractNumId w:val="17"/>
   </w:num>
-  <w:num w:numId="19" w16cid:durableId="1841236374">
+  <w:num w:numId="19">
     <w:abstractNumId w:val="4"/>
   </w:num>
-  <w:num w:numId="20" w16cid:durableId="1068573470">
+  <w:num w:numId="20">
     <w:abstractNumId w:val="9"/>
   </w:num>
-  <w:num w:numId="21" w16cid:durableId="1027288676">
+  <w:num w:numId="21">
     <w:abstractNumId w:val="13"/>
   </w:num>
-  <w:num w:numId="22" w16cid:durableId="970866574">
+  <w:num w:numId="22">
     <w:abstractNumId w:val="20"/>
   </w:num>
-  <w:num w:numId="23" w16cid:durableId="1581913578">
+  <w:num w:numId="23">
     <w:abstractNumId w:val="25"/>
   </w:num>
-  <w:num w:numId="24" w16cid:durableId="1731922653">
+  <w:num w:numId="24">
     <w:abstractNumId w:val="11"/>
   </w:num>
-  <w:num w:numId="25" w16cid:durableId="2128156138">
+  <w:num w:numId="25">
     <w:abstractNumId w:val="21"/>
   </w:num>
-  <w:num w:numId="26" w16cid:durableId="303237092">
+  <w:num w:numId="26">
     <w:abstractNumId w:val="24"/>
   </w:num>
-  <w:num w:numId="27" w16cid:durableId="874195024">
+  <w:num w:numId="27">
     <w:abstractNumId w:val="15"/>
   </w:num>
-  <w:num w:numId="28" w16cid:durableId="1274629287">
+  <w:num w:numId="28">
     <w:abstractNumId w:val="22"/>
   </w:num>
-  <w:num w:numId="29" w16cid:durableId="440691270">
+  <w:num w:numId="29">
     <w:abstractNumId w:val="10"/>
   </w:num>
-  <w:num w:numId="30" w16cid:durableId="1258517540">
+  <w:num w:numId="30">
     <w:abstractNumId w:val="27"/>
   </w:num>
 </w:numbering>
 </file>
 
 <file path=word/styles.xml><?xml version="1.0" encoding="utf-8"?>
-<w:styles xmlns:mc="http://schemas.openxmlformats.org/markup-compatibility/2006" xmlns:r="http://schemas.openxmlformats.org/officeDocument/2006/relationships" xmlns:w="http://schemas.openxmlformats.org/wordprocessingml/2006/main" xmlns:w14="http://schemas.microsoft.com/office/word/2010/wordml" xmlns:w15="http://schemas.microsoft.com/office/word/2012/wordml" xmlns:w16cex="http://schemas.microsoft.com/office/word/2018/wordml/cex" xmlns:w16cid="http://schemas.microsoft.com/office/word/2016/wordml/cid" xmlns:w16="http://schemas.microsoft.com/office/word/2018/wordml" xmlns:w16sdtdh="http://schemas.microsoft.com/office/word/2020/wordml/sdtdatahash" xmlns:w16se="http://schemas.microsoft.com/office/word/2015/wordml/symex" mc:Ignorable="w14 w15 w16se w16cid w16 w16cex w16sdtdh">
+<w:styles xmlns:mc="http://schemas.openxmlformats.org/markup-compatibility/2006" xmlns:r="http://schemas.openxmlformats.org/officeDocument/2006/relationships" xmlns:w="http://schemas.openxmlformats.org/wordprocessingml/2006/main" xmlns:w14="http://schemas.microsoft.com/office/word/2010/wordml" xmlns:w15="http://schemas.microsoft.com/office/word/2012/wordml" xmlns:w16se="http://schemas.microsoft.com/office/word/2015/wordml/symex" mc:Ignorable="w14 w15 w16se">
   <w:docDefaults>
     <w:rPrDefault>
       <w:rPr>
@@ -9014,7 +8678,7 @@
       </w:pPr>
     </w:pPrDefault>
   </w:docDefaults>
-  <w:latentStyles w:defLockedState="0" w:defUIPriority="99" w:defSemiHidden="0" w:defUnhideWhenUsed="0" w:defQFormat="0" w:count="376">
+  <w:latentStyles w:defLockedState="0" w:defUIPriority="99" w:defSemiHidden="0" w:defUnhideWhenUsed="0" w:defQFormat="0" w:count="371">
     <w:lsdException w:name="Normal" w:uiPriority="0" w:qFormat="1"/>
     <w:lsdException w:name="heading 1" w:uiPriority="9" w:qFormat="1"/>
     <w:lsdException w:name="heading 2" w:semiHidden="1" w:uiPriority="9" w:unhideWhenUsed="1" w:qFormat="1"/>
@@ -9120,6 +8784,7 @@
     <w:lsdException w:name="HTML Sample" w:semiHidden="1" w:unhideWhenUsed="1"/>
     <w:lsdException w:name="HTML Typewriter" w:semiHidden="1" w:unhideWhenUsed="1"/>
     <w:lsdException w:name="HTML Variable" w:semiHidden="1" w:unhideWhenUsed="1"/>
+    <w:lsdException w:name="Normal Table" w:semiHidden="1" w:unhideWhenUsed="1"/>
     <w:lsdException w:name="annotation subject" w:semiHidden="1" w:unhideWhenUsed="1"/>
     <w:lsdException w:name="No List" w:semiHidden="1" w:unhideWhenUsed="1"/>
     <w:lsdException w:name="Outline List 1" w:semiHidden="1" w:unhideWhenUsed="1"/>
@@ -9162,8 +8827,11 @@
     <w:lsdException w:name="Table Contemporary" w:semiHidden="1" w:unhideWhenUsed="1"/>
     <w:lsdException w:name="Table Elegant" w:semiHidden="1" w:unhideWhenUsed="1"/>
     <w:lsdException w:name="Table Professional" w:semiHidden="1" w:unhideWhenUsed="1"/>
+    <w:lsdException w:name="Table Subtle 1" w:semiHidden="1" w:unhideWhenUsed="1"/>
     <w:lsdException w:name="Table Subtle 2" w:semiHidden="1" w:unhideWhenUsed="1"/>
     <w:lsdException w:name="Table Web 1" w:semiHidden="1" w:unhideWhenUsed="1"/>
+    <w:lsdException w:name="Table Web 2" w:semiHidden="1" w:unhideWhenUsed="1"/>
+    <w:lsdException w:name="Table Web 3" w:semiHidden="1" w:unhideWhenUsed="1"/>
     <w:lsdException w:name="Balloon Text" w:semiHidden="1" w:unhideWhenUsed="1"/>
     <w:lsdException w:name="Table Grid" w:uiPriority="39"/>
     <w:lsdException w:name="Table Theme" w:semiHidden="1" w:unhideWhenUsed="1"/>
@@ -9382,13 +9050,8 @@
     <w:lsdException w:name="List Table 5 Dark Accent 6" w:uiPriority="50"/>
     <w:lsdException w:name="List Table 6 Colorful Accent 6" w:uiPriority="51"/>
     <w:lsdException w:name="List Table 7 Colorful Accent 6" w:uiPriority="52"/>
-    <w:lsdException w:name="Mention" w:semiHidden="1" w:unhideWhenUsed="1"/>
-    <w:lsdException w:name="Smart Hyperlink" w:semiHidden="1" w:unhideWhenUsed="1"/>
-    <w:lsdException w:name="Hashtag" w:semiHidden="1" w:unhideWhenUsed="1"/>
-    <w:lsdException w:name="Unresolved Mention" w:semiHidden="1" w:unhideWhenUsed="1"/>
-    <w:lsdException w:name="Smart Link" w:semiHidden="1" w:unhideWhenUsed="1"/>
   </w:latentStyles>
-  <w:style w:type="paragraph" w:default="1" w:styleId="Norml">
+  <w:style w:type="paragraph" w:default="1" w:styleId="Normal">
     <w:name w:val="Normal"/>
     <w:qFormat/>
     <w:rsid w:val="002800EA"/>
@@ -9396,10 +9059,10 @@
       <w:lang w:val="en-US"/>
     </w:rPr>
   </w:style>
-  <w:style w:type="paragraph" w:styleId="Cmsor1">
+  <w:style w:type="paragraph" w:styleId="Heading1">
     <w:name w:val="heading 1"/>
-    <w:basedOn w:val="Norml"/>
-    <w:link w:val="Cmsor1Char"/>
+    <w:basedOn w:val="Normal"/>
+    <w:link w:val="Heading1Char"/>
     <w:uiPriority w:val="9"/>
     <w:qFormat/>
     <w:rsid w:val="00435D05"/>
@@ -9417,11 +9080,11 @@
       <w:lang w:val="en-GB" w:eastAsia="en-GB"/>
     </w:rPr>
   </w:style>
-  <w:style w:type="paragraph" w:styleId="Cmsor2">
+  <w:style w:type="paragraph" w:styleId="Heading2">
     <w:name w:val="heading 2"/>
-    <w:basedOn w:val="Norml"/>
-    <w:next w:val="Norml"/>
-    <w:link w:val="Cmsor2Char"/>
+    <w:basedOn w:val="Normal"/>
+    <w:next w:val="Normal"/>
+    <w:link w:val="Heading2Char"/>
     <w:uiPriority w:val="9"/>
     <w:unhideWhenUsed/>
     <w:qFormat/>
@@ -9439,13 +9102,12 @@
       <w:lang w:val="en-GB" w:eastAsia="en-GB"/>
     </w:rPr>
   </w:style>
-  <w:style w:type="character" w:default="1" w:styleId="Bekezdsalapbettpusa">
+  <w:style w:type="character" w:default="1" w:styleId="DefaultParagraphFont">
     <w:name w:val="Default Paragraph Font"/>
     <w:uiPriority w:val="1"/>
-    <w:semiHidden/>
     <w:unhideWhenUsed/>
   </w:style>
-  <w:style w:type="table" w:default="1" w:styleId="Normltblzat">
+  <w:style w:type="table" w:default="1" w:styleId="TableNormal">
     <w:name w:val="Normal Table"/>
     <w:uiPriority w:val="99"/>
     <w:semiHidden/>
@@ -9460,17 +9122,17 @@
       </w:tblCellMar>
     </w:tblPr>
   </w:style>
-  <w:style w:type="numbering" w:default="1" w:styleId="Nemlista">
+  <w:style w:type="numbering" w:default="1" w:styleId="NoList">
     <w:name w:val="No List"/>
     <w:uiPriority w:val="99"/>
     <w:semiHidden/>
     <w:unhideWhenUsed/>
   </w:style>
-  <w:style w:type="paragraph" w:styleId="Cm">
+  <w:style w:type="paragraph" w:styleId="Title">
     <w:name w:val="Title"/>
-    <w:basedOn w:val="Norml"/>
-    <w:next w:val="Norml"/>
-    <w:link w:val="CmChar"/>
+    <w:basedOn w:val="Normal"/>
+    <w:next w:val="Normal"/>
+    <w:link w:val="TitleChar"/>
     <w:uiPriority w:val="10"/>
     <w:qFormat/>
     <w:rsid w:val="000D7664"/>
@@ -9486,10 +9148,10 @@
       <w:szCs w:val="56"/>
     </w:rPr>
   </w:style>
-  <w:style w:type="character" w:customStyle="1" w:styleId="CmChar">
-    <w:name w:val="Cím Char"/>
-    <w:basedOn w:val="Bekezdsalapbettpusa"/>
-    <w:link w:val="Cm"/>
+  <w:style w:type="character" w:customStyle="1" w:styleId="TitleChar">
+    <w:name w:val="Title Char"/>
+    <w:basedOn w:val="DefaultParagraphFont"/>
+    <w:link w:val="Title"/>
     <w:uiPriority w:val="10"/>
     <w:rsid w:val="000D7664"/>
     <w:rPr>
@@ -9501,10 +9163,10 @@
       <w:lang w:val="en-US"/>
     </w:rPr>
   </w:style>
-  <w:style w:type="character" w:customStyle="1" w:styleId="Cmsor2Char">
-    <w:name w:val="Címsor 2 Char"/>
-    <w:basedOn w:val="Bekezdsalapbettpusa"/>
-    <w:link w:val="Cmsor2"/>
+  <w:style w:type="character" w:customStyle="1" w:styleId="Heading2Char">
+    <w:name w:val="Heading 2 Char"/>
+    <w:basedOn w:val="DefaultParagraphFont"/>
+    <w:link w:val="Heading2"/>
     <w:uiPriority w:val="9"/>
     <w:rsid w:val="00435D05"/>
     <w:rPr>
@@ -9516,9 +9178,9 @@
       <w:lang w:eastAsia="en-GB"/>
     </w:rPr>
   </w:style>
-  <w:style w:type="paragraph" w:styleId="Listaszerbekezds">
+  <w:style w:type="paragraph" w:styleId="ListParagraph">
     <w:name w:val="List Paragraph"/>
-    <w:basedOn w:val="Norml"/>
+    <w:basedOn w:val="Normal"/>
     <w:uiPriority w:val="34"/>
     <w:qFormat/>
     <w:rsid w:val="000D7664"/>
@@ -9527,9 +9189,9 @@
       <w:contextualSpacing/>
     </w:pPr>
   </w:style>
-  <w:style w:type="paragraph" w:styleId="NormlWeb">
+  <w:style w:type="paragraph" w:styleId="NormalWeb">
     <w:name w:val="Normal (Web)"/>
-    <w:basedOn w:val="Norml"/>
+    <w:basedOn w:val="Normal"/>
     <w:uiPriority w:val="99"/>
     <w:unhideWhenUsed/>
     <w:rsid w:val="000D7664"/>
@@ -9543,10 +9205,10 @@
       <w:lang w:val="en-GB" w:eastAsia="en-GB"/>
     </w:rPr>
   </w:style>
-  <w:style w:type="character" w:customStyle="1" w:styleId="Cmsor1Char">
-    <w:name w:val="Címsor 1 Char"/>
-    <w:basedOn w:val="Bekezdsalapbettpusa"/>
-    <w:link w:val="Cmsor1"/>
+  <w:style w:type="character" w:customStyle="1" w:styleId="Heading1Char">
+    <w:name w:val="Heading 1 Char"/>
+    <w:basedOn w:val="DefaultParagraphFont"/>
+    <w:link w:val="Heading1"/>
     <w:uiPriority w:val="9"/>
     <w:rsid w:val="00435D05"/>
     <w:rPr>
@@ -9559,9 +9221,9 @@
       <w:lang w:eastAsia="en-GB"/>
     </w:rPr>
   </w:style>
-  <w:style w:type="character" w:styleId="Hiperhivatkozs">
+  <w:style w:type="character" w:styleId="Hyperlink">
     <w:name w:val="Hyperlink"/>
-    <w:basedOn w:val="Bekezdsalapbettpusa"/>
+    <w:basedOn w:val="DefaultParagraphFont"/>
     <w:uiPriority w:val="99"/>
     <w:unhideWhenUsed/>
     <w:rsid w:val="005C170E"/>
@@ -9570,10 +9232,10 @@
       <w:u w:val="single"/>
     </w:rPr>
   </w:style>
-  <w:style w:type="paragraph" w:styleId="HTML-kntformzott">
+  <w:style w:type="paragraph" w:styleId="HTMLPreformatted">
     <w:name w:val="HTML Preformatted"/>
-    <w:basedOn w:val="Norml"/>
-    <w:link w:val="HTML-kntformzottChar"/>
+    <w:basedOn w:val="Normal"/>
+    <w:link w:val="HTMLPreformattedChar"/>
     <w:uiPriority w:val="99"/>
     <w:unhideWhenUsed/>
     <w:rsid w:val="005C170E"/>
@@ -9605,10 +9267,10 @@
       <w:lang w:val="en-GB" w:eastAsia="en-GB"/>
     </w:rPr>
   </w:style>
-  <w:style w:type="character" w:customStyle="1" w:styleId="HTML-kntformzottChar">
-    <w:name w:val="HTML-ként formázott Char"/>
-    <w:basedOn w:val="Bekezdsalapbettpusa"/>
-    <w:link w:val="HTML-kntformzott"/>
+  <w:style w:type="character" w:customStyle="1" w:styleId="HTMLPreformattedChar">
+    <w:name w:val="HTML Preformatted Char"/>
+    <w:basedOn w:val="DefaultParagraphFont"/>
+    <w:link w:val="HTMLPreformatted"/>
     <w:uiPriority w:val="99"/>
     <w:rsid w:val="005C170E"/>
     <w:rPr>
@@ -9618,9 +9280,9 @@
       <w:lang w:eastAsia="en-GB"/>
     </w:rPr>
   </w:style>
-  <w:style w:type="character" w:styleId="HTML-kd">
+  <w:style w:type="character" w:styleId="HTMLCode">
     <w:name w:val="HTML Code"/>
-    <w:basedOn w:val="Bekezdsalapbettpusa"/>
+    <w:basedOn w:val="DefaultParagraphFont"/>
     <w:uiPriority w:val="99"/>
     <w:semiHidden/>
     <w:unhideWhenUsed/>
@@ -9633,37 +9295,37 @@
   </w:style>
   <w:style w:type="character" w:customStyle="1" w:styleId="hljs-comment">
     <w:name w:val="hljs-comment"/>
-    <w:basedOn w:val="Bekezdsalapbettpusa"/>
+    <w:basedOn w:val="DefaultParagraphFont"/>
     <w:rsid w:val="005C170E"/>
   </w:style>
   <w:style w:type="character" w:customStyle="1" w:styleId="hljs-punctuation">
     <w:name w:val="hljs-punctuation"/>
-    <w:basedOn w:val="Bekezdsalapbettpusa"/>
+    <w:basedOn w:val="DefaultParagraphFont"/>
     <w:rsid w:val="005C170E"/>
   </w:style>
   <w:style w:type="character" w:customStyle="1" w:styleId="hljs-operator">
     <w:name w:val="hljs-operator"/>
-    <w:basedOn w:val="Bekezdsalapbettpusa"/>
+    <w:basedOn w:val="DefaultParagraphFont"/>
     <w:rsid w:val="005C170E"/>
   </w:style>
   <w:style w:type="character" w:customStyle="1" w:styleId="hljs-string">
     <w:name w:val="hljs-string"/>
-    <w:basedOn w:val="Bekezdsalapbettpusa"/>
+    <w:basedOn w:val="DefaultParagraphFont"/>
     <w:rsid w:val="005C170E"/>
   </w:style>
   <w:style w:type="character" w:customStyle="1" w:styleId="hljs-number">
     <w:name w:val="hljs-number"/>
-    <w:basedOn w:val="Bekezdsalapbettpusa"/>
+    <w:basedOn w:val="DefaultParagraphFont"/>
     <w:rsid w:val="005C170E"/>
   </w:style>
   <w:style w:type="character" w:customStyle="1" w:styleId="hljs-literal">
     <w:name w:val="hljs-literal"/>
-    <w:basedOn w:val="Bekezdsalapbettpusa"/>
+    <w:basedOn w:val="DefaultParagraphFont"/>
     <w:rsid w:val="005C170E"/>
   </w:style>
-  <w:style w:type="character" w:styleId="Kiemels2">
+  <w:style w:type="character" w:styleId="Strong">
     <w:name w:val="Strong"/>
-    <w:basedOn w:val="Bekezdsalapbettpusa"/>
+    <w:basedOn w:val="DefaultParagraphFont"/>
     <w:uiPriority w:val="22"/>
     <w:qFormat/>
     <w:rsid w:val="00D607CE"/>
@@ -9674,13 +9336,13 @@
   </w:style>
   <w:style w:type="character" w:customStyle="1" w:styleId="hljs-keyword">
     <w:name w:val="hljs-keyword"/>
-    <w:basedOn w:val="Bekezdsalapbettpusa"/>
+    <w:basedOn w:val="DefaultParagraphFont"/>
     <w:rsid w:val="006E0CD8"/>
   </w:style>
-  <w:style w:type="paragraph" w:styleId="Tartalomjegyzkcmsora">
+  <w:style w:type="paragraph" w:styleId="TOCHeading">
     <w:name w:val="TOC Heading"/>
-    <w:basedOn w:val="Cmsor1"/>
-    <w:next w:val="Norml"/>
+    <w:basedOn w:val="Heading1"/>
+    <w:next w:val="Normal"/>
     <w:uiPriority w:val="39"/>
     <w:unhideWhenUsed/>
     <w:qFormat/>
@@ -9702,10 +9364,10 @@
       <w:lang w:val="en-US" w:eastAsia="en-US"/>
     </w:rPr>
   </w:style>
-  <w:style w:type="paragraph" w:styleId="TJ2">
+  <w:style w:type="paragraph" w:styleId="TOC2">
     <w:name w:val="toc 2"/>
-    <w:basedOn w:val="Norml"/>
-    <w:next w:val="Norml"/>
+    <w:basedOn w:val="Normal"/>
+    <w:next w:val="Normal"/>
     <w:autoRedefine/>
     <w:uiPriority w:val="39"/>
     <w:unhideWhenUsed/>
@@ -9715,10 +9377,10 @@
       <w:ind w:left="220"/>
     </w:pPr>
   </w:style>
-  <w:style w:type="paragraph" w:styleId="TJ1">
+  <w:style w:type="paragraph" w:styleId="TOC1">
     <w:name w:val="toc 1"/>
-    <w:basedOn w:val="Norml"/>
-    <w:next w:val="Norml"/>
+    <w:basedOn w:val="Normal"/>
+    <w:next w:val="Normal"/>
     <w:autoRedefine/>
     <w:uiPriority w:val="39"/>
     <w:unhideWhenUsed/>
@@ -9996,7 +9658,7 @@
 </file>
 
 <file path=customXml/itemProps1.xml><?xml version="1.0" encoding="utf-8"?>
-<ds:datastoreItem xmlns:ds="http://schemas.openxmlformats.org/officeDocument/2006/customXml" ds:itemID="{0E538491-A4FF-4352-B729-F3F278CF5255}">
+<ds:datastoreItem xmlns:ds="http://schemas.openxmlformats.org/officeDocument/2006/customXml" ds:itemID="{C401BA11-86B2-4537-90FF-4FCC327B7FAB}">
   <ds:schemaRefs>
     <ds:schemaRef ds:uri="http://schemas.openxmlformats.org/officeDocument/2006/bibliography"/>
   </ds:schemaRefs>

</xml_diff>

<commit_message>
update highlighted report (and added background info)
</commit_message>
<xml_diff>
--- a/2023_05_22 - BDA - Big Data Big Dreams - report.docx
+++ b/2023_05_22 - BDA - Big Data Big Dreams - report.docx
@@ -236,7 +236,78 @@
             </w:rPr>
             <w:fldChar w:fldCharType="separate"/>
           </w:r>
-          <w:hyperlink w:anchor="_Toc135700164" w:history="1">
+          <w:hyperlink w:anchor="_Toc135764077" w:history="1">
+            <w:r>
+              <w:rPr>
+                <w:rStyle w:val="Hyperlink"/>
+                <w:noProof/>
+                <w:lang w:val="en-BE"/>
+              </w:rPr>
+              <w:t>Background</w:t>
+            </w:r>
+            <w:r>
+              <w:rPr>
+                <w:noProof/>
+                <w:webHidden/>
+              </w:rPr>
+              <w:tab/>
+            </w:r>
+            <w:r>
+              <w:rPr>
+                <w:noProof/>
+                <w:webHidden/>
+              </w:rPr>
+              <w:fldChar w:fldCharType="begin"/>
+            </w:r>
+            <w:r>
+              <w:rPr>
+                <w:noProof/>
+                <w:webHidden/>
+              </w:rPr>
+              <w:instrText xml:space="preserve"> PAGEREF _Toc135764077 \h </w:instrText>
+            </w:r>
+            <w:r>
+              <w:rPr>
+                <w:noProof/>
+                <w:webHidden/>
+              </w:rPr>
+            </w:r>
+            <w:r>
+              <w:rPr>
+                <w:noProof/>
+                <w:webHidden/>
+              </w:rPr>
+              <w:fldChar w:fldCharType="separate"/>
+            </w:r>
+            <w:r>
+              <w:rPr>
+                <w:noProof/>
+                <w:webHidden/>
+              </w:rPr>
+              <w:t>2</w:t>
+            </w:r>
+            <w:r>
+              <w:rPr>
+                <w:noProof/>
+                <w:webHidden/>
+              </w:rPr>
+              <w:fldChar w:fldCharType="end"/>
+            </w:r>
+          </w:hyperlink>
+        </w:p>
+        <w:p>
+          <w:pPr>
+            <w:pStyle w:val="TOC1"/>
+            <w:tabs>
+              <w:tab w:val="right" w:leader="dot" w:pos="9016"/>
+            </w:tabs>
+            <w:rPr>
+              <w:rFonts w:eastAsiaTheme="minorEastAsia"/>
+              <w:noProof/>
+              <w:lang w:val="en-GB" w:eastAsia="en-GB"/>
+            </w:rPr>
+          </w:pPr>
+          <w:hyperlink w:anchor="_Toc135764078" w:history="1">
             <w:r>
               <w:rPr>
                 <w:rStyle w:val="Hyperlink"/>
@@ -263,7 +334,7 @@
                 <w:noProof/>
                 <w:webHidden/>
               </w:rPr>
-              <w:instrText xml:space="preserve"> PAGEREF _Toc135700164 \h </w:instrText>
+              <w:instrText xml:space="preserve"> PAGEREF _Toc135764078 \h </w:instrText>
             </w:r>
             <w:r>
               <w:rPr>
@@ -306,7 +377,7 @@
               <w:lang w:val="en-GB" w:eastAsia="en-GB"/>
             </w:rPr>
           </w:pPr>
-          <w:hyperlink w:anchor="_Toc135700165" w:history="1">
+          <w:hyperlink w:anchor="_Toc135764079" w:history="1">
             <w:r>
               <w:rPr>
                 <w:rStyle w:val="Hyperlink"/>
@@ -333,77 +404,7 @@
                 <w:noProof/>
                 <w:webHidden/>
               </w:rPr>
-              <w:instrText xml:space="preserve"> PAGEREF _Toc135700165 \h </w:instrText>
-            </w:r>
-            <w:r>
-              <w:rPr>
-                <w:noProof/>
-                <w:webHidden/>
-              </w:rPr>
-            </w:r>
-            <w:r>
-              <w:rPr>
-                <w:noProof/>
-                <w:webHidden/>
-              </w:rPr>
-              <w:fldChar w:fldCharType="separate"/>
-            </w:r>
-            <w:r>
-              <w:rPr>
-                <w:noProof/>
-                <w:webHidden/>
-              </w:rPr>
-              <w:t>2</w:t>
-            </w:r>
-            <w:r>
-              <w:rPr>
-                <w:noProof/>
-                <w:webHidden/>
-              </w:rPr>
-              <w:fldChar w:fldCharType="end"/>
-            </w:r>
-          </w:hyperlink>
-        </w:p>
-        <w:p>
-          <w:pPr>
-            <w:pStyle w:val="TOC2"/>
-            <w:tabs>
-              <w:tab w:val="right" w:leader="dot" w:pos="9016"/>
-            </w:tabs>
-            <w:rPr>
-              <w:rFonts w:eastAsiaTheme="minorEastAsia"/>
-              <w:noProof/>
-              <w:lang w:val="en-GB" w:eastAsia="en-GB"/>
-            </w:rPr>
-          </w:pPr>
-          <w:hyperlink w:anchor="_Toc135700166" w:history="1">
-            <w:r>
-              <w:rPr>
-                <w:rStyle w:val="Hyperlink"/>
-                <w:noProof/>
-              </w:rPr>
-              <w:t>Data Source(s)</w:t>
-            </w:r>
-            <w:r>
-              <w:rPr>
-                <w:noProof/>
-                <w:webHidden/>
-              </w:rPr>
-              <w:tab/>
-            </w:r>
-            <w:r>
-              <w:rPr>
-                <w:noProof/>
-                <w:webHidden/>
-              </w:rPr>
-              <w:fldChar w:fldCharType="begin"/>
-            </w:r>
-            <w:r>
-              <w:rPr>
-                <w:noProof/>
-                <w:webHidden/>
-              </w:rPr>
-              <w:instrText xml:space="preserve"> PAGEREF _Toc135700166 \h </w:instrText>
+              <w:instrText xml:space="preserve"> PAGEREF _Toc135764079 \h </w:instrText>
             </w:r>
             <w:r>
               <w:rPr>
@@ -446,7 +447,77 @@
               <w:lang w:val="en-GB" w:eastAsia="en-GB"/>
             </w:rPr>
           </w:pPr>
-          <w:hyperlink w:anchor="_Toc135700167" w:history="1">
+          <w:hyperlink w:anchor="_Toc135764080" w:history="1">
+            <w:r>
+              <w:rPr>
+                <w:rStyle w:val="Hyperlink"/>
+                <w:noProof/>
+              </w:rPr>
+              <w:t>Data Source(s)</w:t>
+            </w:r>
+            <w:r>
+              <w:rPr>
+                <w:noProof/>
+                <w:webHidden/>
+              </w:rPr>
+              <w:tab/>
+            </w:r>
+            <w:r>
+              <w:rPr>
+                <w:noProof/>
+                <w:webHidden/>
+              </w:rPr>
+              <w:fldChar w:fldCharType="begin"/>
+            </w:r>
+            <w:r>
+              <w:rPr>
+                <w:noProof/>
+                <w:webHidden/>
+              </w:rPr>
+              <w:instrText xml:space="preserve"> PAGEREF _Toc135764080 \h </w:instrText>
+            </w:r>
+            <w:r>
+              <w:rPr>
+                <w:noProof/>
+                <w:webHidden/>
+              </w:rPr>
+            </w:r>
+            <w:r>
+              <w:rPr>
+                <w:noProof/>
+                <w:webHidden/>
+              </w:rPr>
+              <w:fldChar w:fldCharType="separate"/>
+            </w:r>
+            <w:r>
+              <w:rPr>
+                <w:noProof/>
+                <w:webHidden/>
+              </w:rPr>
+              <w:t>4</w:t>
+            </w:r>
+            <w:r>
+              <w:rPr>
+                <w:noProof/>
+                <w:webHidden/>
+              </w:rPr>
+              <w:fldChar w:fldCharType="end"/>
+            </w:r>
+          </w:hyperlink>
+        </w:p>
+        <w:p>
+          <w:pPr>
+            <w:pStyle w:val="TOC2"/>
+            <w:tabs>
+              <w:tab w:val="right" w:leader="dot" w:pos="9016"/>
+            </w:tabs>
+            <w:rPr>
+              <w:rFonts w:eastAsiaTheme="minorEastAsia"/>
+              <w:noProof/>
+              <w:lang w:val="en-GB" w:eastAsia="en-GB"/>
+            </w:rPr>
+          </w:pPr>
+          <w:hyperlink w:anchor="_Toc135764081" w:history="1">
             <w:r>
               <w:rPr>
                 <w:rStyle w:val="Hyperlink"/>
@@ -473,77 +544,7 @@
                 <w:noProof/>
                 <w:webHidden/>
               </w:rPr>
-              <w:instrText xml:space="preserve"> PAGEREF _Toc135700167 \h </w:instrText>
-            </w:r>
-            <w:r>
-              <w:rPr>
-                <w:noProof/>
-                <w:webHidden/>
-              </w:rPr>
-            </w:r>
-            <w:r>
-              <w:rPr>
-                <w:noProof/>
-                <w:webHidden/>
-              </w:rPr>
-              <w:fldChar w:fldCharType="separate"/>
-            </w:r>
-            <w:r>
-              <w:rPr>
-                <w:noProof/>
-                <w:webHidden/>
-              </w:rPr>
-              <w:t>3</w:t>
-            </w:r>
-            <w:r>
-              <w:rPr>
-                <w:noProof/>
-                <w:webHidden/>
-              </w:rPr>
-              <w:fldChar w:fldCharType="end"/>
-            </w:r>
-          </w:hyperlink>
-        </w:p>
-        <w:p>
-          <w:pPr>
-            <w:pStyle w:val="TOC1"/>
-            <w:tabs>
-              <w:tab w:val="right" w:leader="dot" w:pos="9016"/>
-            </w:tabs>
-            <w:rPr>
-              <w:rFonts w:eastAsiaTheme="minorEastAsia"/>
-              <w:noProof/>
-              <w:lang w:val="en-GB" w:eastAsia="en-GB"/>
-            </w:rPr>
-          </w:pPr>
-          <w:hyperlink w:anchor="_Toc135700168" w:history="1">
-            <w:r>
-              <w:rPr>
-                <w:rStyle w:val="Hyperlink"/>
-                <w:noProof/>
-              </w:rPr>
-              <w:t>Data Collection and Data Storage</w:t>
-            </w:r>
-            <w:r>
-              <w:rPr>
-                <w:noProof/>
-                <w:webHidden/>
-              </w:rPr>
-              <w:tab/>
-            </w:r>
-            <w:r>
-              <w:rPr>
-                <w:noProof/>
-                <w:webHidden/>
-              </w:rPr>
-              <w:fldChar w:fldCharType="begin"/>
-            </w:r>
-            <w:r>
-              <w:rPr>
-                <w:noProof/>
-                <w:webHidden/>
-              </w:rPr>
-              <w:instrText xml:space="preserve"> PAGEREF _Toc135700168 \h </w:instrText>
+              <w:instrText xml:space="preserve"> PAGEREF _Toc135764081 \h </w:instrText>
             </w:r>
             <w:r>
               <w:rPr>
@@ -586,13 +587,13 @@
               <w:lang w:val="en-GB" w:eastAsia="en-GB"/>
             </w:rPr>
           </w:pPr>
-          <w:hyperlink w:anchor="_Toc135700169" w:history="1">
+          <w:hyperlink w:anchor="_Toc135764082" w:history="1">
             <w:r>
               <w:rPr>
                 <w:rStyle w:val="Hyperlink"/>
                 <w:noProof/>
               </w:rPr>
-              <w:t>Data Cleaning and Preparation</w:t>
+              <w:t>Data Collection and Data Storage</w:t>
             </w:r>
             <w:r>
               <w:rPr>
@@ -613,7 +614,7 @@
                 <w:noProof/>
                 <w:webHidden/>
               </w:rPr>
-              <w:instrText xml:space="preserve"> PAGEREF _Toc135700169 \h </w:instrText>
+              <w:instrText xml:space="preserve"> PAGEREF _Toc135764082 \h </w:instrText>
             </w:r>
             <w:r>
               <w:rPr>
@@ -656,13 +657,13 @@
               <w:lang w:val="en-GB" w:eastAsia="en-GB"/>
             </w:rPr>
           </w:pPr>
-          <w:hyperlink w:anchor="_Toc135700170" w:history="1">
+          <w:hyperlink w:anchor="_Toc135764083" w:history="1">
             <w:r>
               <w:rPr>
                 <w:rStyle w:val="Hyperlink"/>
                 <w:noProof/>
               </w:rPr>
-              <w:t>Data Analysis and Data Visualization</w:t>
+              <w:t>Data Cleaning and Preparation</w:t>
             </w:r>
             <w:r>
               <w:rPr>
@@ -683,7 +684,7 @@
                 <w:noProof/>
                 <w:webHidden/>
               </w:rPr>
-              <w:instrText xml:space="preserve"> PAGEREF _Toc135700170 \h </w:instrText>
+              <w:instrText xml:space="preserve"> PAGEREF _Toc135764083 \h </w:instrText>
             </w:r>
             <w:r>
               <w:rPr>
@@ -726,13 +727,13 @@
               <w:lang w:val="en-GB" w:eastAsia="en-GB"/>
             </w:rPr>
           </w:pPr>
-          <w:hyperlink w:anchor="_Toc135700171" w:history="1">
+          <w:hyperlink w:anchor="_Toc135764084" w:history="1">
             <w:r>
               <w:rPr>
                 <w:rStyle w:val="Hyperlink"/>
                 <w:noProof/>
               </w:rPr>
-              <w:t>Results</w:t>
+              <w:t>Data Analysis and Data Visualization</w:t>
             </w:r>
             <w:r>
               <w:rPr>
@@ -753,7 +754,7 @@
                 <w:noProof/>
                 <w:webHidden/>
               </w:rPr>
-              <w:instrText xml:space="preserve"> PAGEREF _Toc135700171 \h </w:instrText>
+              <w:instrText xml:space="preserve"> PAGEREF _Toc135764084 \h </w:instrText>
             </w:r>
             <w:r>
               <w:rPr>
@@ -796,7 +797,77 @@
               <w:lang w:val="en-GB" w:eastAsia="en-GB"/>
             </w:rPr>
           </w:pPr>
-          <w:hyperlink w:anchor="_Toc135700172" w:history="1">
+          <w:hyperlink w:anchor="_Toc135764085" w:history="1">
+            <w:r>
+              <w:rPr>
+                <w:rStyle w:val="Hyperlink"/>
+                <w:noProof/>
+              </w:rPr>
+              <w:t>Results</w:t>
+            </w:r>
+            <w:r>
+              <w:rPr>
+                <w:noProof/>
+                <w:webHidden/>
+              </w:rPr>
+              <w:tab/>
+            </w:r>
+            <w:r>
+              <w:rPr>
+                <w:noProof/>
+                <w:webHidden/>
+              </w:rPr>
+              <w:fldChar w:fldCharType="begin"/>
+            </w:r>
+            <w:r>
+              <w:rPr>
+                <w:noProof/>
+                <w:webHidden/>
+              </w:rPr>
+              <w:instrText xml:space="preserve"> PAGEREF _Toc135764085 \h </w:instrText>
+            </w:r>
+            <w:r>
+              <w:rPr>
+                <w:noProof/>
+                <w:webHidden/>
+              </w:rPr>
+            </w:r>
+            <w:r>
+              <w:rPr>
+                <w:noProof/>
+                <w:webHidden/>
+              </w:rPr>
+              <w:fldChar w:fldCharType="separate"/>
+            </w:r>
+            <w:r>
+              <w:rPr>
+                <w:noProof/>
+                <w:webHidden/>
+              </w:rPr>
+              <w:t>8</w:t>
+            </w:r>
+            <w:r>
+              <w:rPr>
+                <w:noProof/>
+                <w:webHidden/>
+              </w:rPr>
+              <w:fldChar w:fldCharType="end"/>
+            </w:r>
+          </w:hyperlink>
+        </w:p>
+        <w:p>
+          <w:pPr>
+            <w:pStyle w:val="TOC1"/>
+            <w:tabs>
+              <w:tab w:val="right" w:leader="dot" w:pos="9016"/>
+            </w:tabs>
+            <w:rPr>
+              <w:rFonts w:eastAsiaTheme="minorEastAsia"/>
+              <w:noProof/>
+              <w:lang w:val="en-GB" w:eastAsia="en-GB"/>
+            </w:rPr>
+          </w:pPr>
+          <w:hyperlink w:anchor="_Toc135764086" w:history="1">
             <w:r>
               <w:rPr>
                 <w:rStyle w:val="Hyperlink"/>
@@ -823,7 +894,7 @@
                 <w:noProof/>
                 <w:webHidden/>
               </w:rPr>
-              <w:instrText xml:space="preserve"> PAGEREF _Toc135700172 \h </w:instrText>
+              <w:instrText xml:space="preserve"> PAGEREF _Toc135764086 \h </w:instrText>
             </w:r>
             <w:r>
               <w:rPr>
@@ -843,7 +914,7 @@
                 <w:noProof/>
                 <w:webHidden/>
               </w:rPr>
-              <w:t>7</w:t>
+              <w:t>8</w:t>
             </w:r>
             <w:r>
               <w:rPr>
@@ -866,7 +937,7 @@
               <w:lang w:val="en-GB" w:eastAsia="en-GB"/>
             </w:rPr>
           </w:pPr>
-          <w:hyperlink w:anchor="_Toc135700173" w:history="1">
+          <w:hyperlink w:anchor="_Toc135764087" w:history="1">
             <w:r>
               <w:rPr>
                 <w:rStyle w:val="Hyperlink"/>
@@ -893,7 +964,7 @@
                 <w:noProof/>
                 <w:webHidden/>
               </w:rPr>
-              <w:instrText xml:space="preserve"> PAGEREF _Toc135700173 \h </w:instrText>
+              <w:instrText xml:space="preserve"> PAGEREF _Toc135764087 \h </w:instrText>
             </w:r>
             <w:r>
               <w:rPr>
@@ -913,7 +984,7 @@
                 <w:noProof/>
                 <w:webHidden/>
               </w:rPr>
-              <w:t>9</w:t>
+              <w:t>10</w:t>
             </w:r>
             <w:r>
               <w:rPr>
@@ -936,7 +1007,7 @@
               <w:lang w:val="en-GB" w:eastAsia="en-GB"/>
             </w:rPr>
           </w:pPr>
-          <w:hyperlink w:anchor="_Toc135700174" w:history="1">
+          <w:hyperlink w:anchor="_Toc135764088" w:history="1">
             <w:r>
               <w:rPr>
                 <w:rStyle w:val="Hyperlink"/>
@@ -963,7 +1034,7 @@
                 <w:noProof/>
                 <w:webHidden/>
               </w:rPr>
-              <w:instrText xml:space="preserve"> PAGEREF _Toc135700174 \h </w:instrText>
+              <w:instrText xml:space="preserve"> PAGEREF _Toc135764088 \h </w:instrText>
             </w:r>
             <w:r>
               <w:rPr>
@@ -983,7 +1054,7 @@
                 <w:noProof/>
                 <w:webHidden/>
               </w:rPr>
-              <w:t>11</w:t>
+              <w:t>12</w:t>
             </w:r>
             <w:r>
               <w:rPr>
@@ -1181,13 +1252,251 @@
     <w:p>
       <w:pPr>
         <w:pStyle w:val="Heading1"/>
-      </w:pPr>
-      <w:bookmarkStart w:id="0" w:name="_Toc135700164"/>
-      <w:r>
+        <w:rPr>
+          <w:lang w:val="en-BE"/>
+        </w:rPr>
+      </w:pPr>
+      <w:bookmarkStart w:id="0" w:name="_Toc135764077"/>
+      <w:r>
+        <w:rPr>
+          <w:lang w:val="en-BE"/>
+        </w:rPr>
         <w:lastRenderedPageBreak/>
+        <w:t>Background</w:t>
+      </w:r>
+      <w:bookmarkEnd w:id="0"/>
+    </w:p>
+    <w:p>
+      <w:pPr>
+        <w:pStyle w:val="NormalWeb"/>
+      </w:pPr>
+      <w:r>
+        <w:t xml:space="preserve">After </w:t>
+      </w:r>
+      <w:r>
+        <w:rPr>
+          <w:u w:val="single"/>
+        </w:rPr>
+        <w:t>several years of experience</w:t>
+      </w:r>
+      <w:r>
+        <w:t xml:space="preserve"> in asset management, investment products and banking, including as a private banker myself, coupled with a </w:t>
+      </w:r>
+      <w:r>
+        <w:rPr>
+          <w:u w:val="single"/>
+        </w:rPr>
+        <w:t>passion for personal finance</w:t>
+      </w:r>
+      <w:r>
+        <w:t xml:space="preserve">, I discovered </w:t>
+      </w:r>
+      <w:r>
+        <w:rPr>
+          <w:b/>
+        </w:rPr>
+        <w:t>how much we can improve upon current industry standards</w:t>
+      </w:r>
+      <w:r>
+        <w:t>.</w:t>
+      </w:r>
+    </w:p>
+    <w:p>
+      <w:pPr>
+        <w:pStyle w:val="NormalWeb"/>
+      </w:pPr>
+      <w:r>
+        <w:rPr>
+          <w:u w:val="single"/>
+        </w:rPr>
+        <w:t>Present-day portfolio management</w:t>
+      </w:r>
+      <w:r>
+        <w:t xml:space="preserve"> still relies to a large extent on </w:t>
+      </w:r>
+      <w:r>
+        <w:rPr>
+          <w:b/>
+        </w:rPr>
+        <w:t>manual processes and human judgment</w:t>
+      </w:r>
+      <w:r>
+        <w:t xml:space="preserve">, entailing various suboptimalities that </w:t>
+      </w:r>
+      <w:r>
+        <w:rPr>
+          <w:b/>
+        </w:rPr>
+        <w:t>render such services to be costly</w:t>
+      </w:r>
+      <w:r>
+        <w:t xml:space="preserve"> (due to human involvement in many aspects of the investment process), </w:t>
+      </w:r>
+      <w:r>
+        <w:rPr>
+          <w:b/>
+        </w:rPr>
+        <w:t>inaccessible</w:t>
+      </w:r>
+      <w:r>
+        <w:t xml:space="preserve"> (due to high fees, many people cannot access personalized financial advice and portfolio management), </w:t>
+      </w:r>
+      <w:r>
+        <w:rPr>
+          <w:b/>
+        </w:rPr>
+        <w:t>ineffective</w:t>
+      </w:r>
+      <w:r>
+        <w:t xml:space="preserve"> (as investment outcomes may not align with the exact financial goals, investment objectives and risk tolerance of investors) and </w:t>
+      </w:r>
+      <w:r>
+        <w:rPr>
+          <w:b/>
+        </w:rPr>
+        <w:t>unclear</w:t>
+      </w:r>
+      <w:r>
+        <w:t xml:space="preserve"> (what the potential outcomes of a given investment strategy are). </w:t>
+      </w:r>
+    </w:p>
+    <w:p>
+      <w:pPr>
+        <w:pStyle w:val="NormalWeb"/>
+      </w:pPr>
+      <w:r>
+        <w:t xml:space="preserve">Overall, the pain points associated with present-day portfolio management services </w:t>
+      </w:r>
+      <w:r>
+        <w:rPr>
+          <w:u w:val="single"/>
+        </w:rPr>
+        <w:t>underscore the potential of a data-driven approach</w:t>
+      </w:r>
+      <w:r>
+        <w:t xml:space="preserve"> that </w:t>
+      </w:r>
+      <w:r>
+        <w:rPr>
+          <w:b/>
+        </w:rPr>
+        <w:t>leverage current technological capabilities applied to large datasets</w:t>
+      </w:r>
+      <w:r>
+        <w:t>. To this end, we aim to develop such a constrained portfolio optimization model that determines the optimal investment strategy (asset allocation and rebalancing), in a dynamic way, given any combination of input parameters provided by the user (desired investment outcomes, liquidity requirements and risk constraints).</w:t>
+      </w:r>
+    </w:p>
+    <w:p>
+      <w:pPr>
+        <w:pStyle w:val="NormalWeb"/>
+      </w:pPr>
+      <w:r>
+        <w:t xml:space="preserve">A </w:t>
+      </w:r>
+      <w:r>
+        <w:rPr>
+          <w:u w:val="single"/>
+          <w:lang w:val="en-BE"/>
+        </w:rPr>
+        <w:t>key</w:t>
+      </w:r>
+      <w:r>
+        <w:rPr>
+          <w:u w:val="single"/>
+        </w:rPr>
+        <w:t xml:space="preserve"> inefficiency</w:t>
+      </w:r>
+      <w:r>
+        <w:t xml:space="preserve"> is that </w:t>
+      </w:r>
+      <w:r>
+        <w:rPr>
+          <w:b/>
+        </w:rPr>
+        <w:t>investors are still being offered traditional investment solutions that also do not capture an investo</w:t>
+      </w:r>
+      <w:bookmarkStart w:id="1" w:name="_GoBack"/>
+      <w:bookmarkEnd w:id="1"/>
+      <w:r>
+        <w:rPr>
+          <w:b/>
+        </w:rPr>
+        <w:t>r’s unique goals</w:t>
+      </w:r>
+      <w:r>
+        <w:t xml:space="preserve">. </w:t>
+      </w:r>
+    </w:p>
+    <w:p>
+      <w:pPr>
+        <w:pStyle w:val="NormalWeb"/>
+        <w:rPr>
+          <w:b/>
+        </w:rPr>
+      </w:pPr>
+      <w:r>
+        <w:rPr>
+          <w:u w:val="single"/>
+          <w:lang w:val="en-BE"/>
+        </w:rPr>
+        <w:t>Tailor-made, data-driven</w:t>
+      </w:r>
+      <w:r>
+        <w:rPr>
+          <w:u w:val="single"/>
+        </w:rPr>
+        <w:t xml:space="preserve"> model</w:t>
+      </w:r>
+      <w:r>
+        <w:rPr>
+          <w:u w:val="single"/>
+          <w:lang w:val="en-BE"/>
+        </w:rPr>
+        <w:t>s</w:t>
+      </w:r>
+      <w:r>
+        <w:t xml:space="preserve"> could support the </w:t>
+      </w:r>
+      <w:r>
+        <w:rPr>
+          <w:b/>
+        </w:rPr>
+        <w:t>transition towards financial services that are less costly, more accessible, more effective and more clear</w:t>
+      </w:r>
+      <w:r>
+        <w:t xml:space="preserve"> for investors. </w:t>
+      </w:r>
+      <w:r>
+        <w:t xml:space="preserve">This is what </w:t>
+      </w:r>
+      <w:r>
+        <w:rPr>
+          <w:b/>
+        </w:rPr>
+        <w:t>motivates us to develop strategies that align perfectly with their client's objectives</w:t>
+      </w:r>
+      <w:r>
+        <w:rPr>
+          <w:b/>
+          <w:lang w:val="en-BE"/>
+        </w:rPr>
+        <w:t>.</w:t>
+      </w:r>
+    </w:p>
+    <w:p>
+      <w:pPr>
+        <w:pStyle w:val="NormalWeb"/>
+      </w:pPr>
+    </w:p>
+    <w:p>
+      <w:pPr>
+        <w:pStyle w:val="Heading1"/>
+      </w:pPr>
+      <w:bookmarkStart w:id="2" w:name="_Toc135764078"/>
+      <w:r>
         <w:t>Introduction</w:t>
       </w:r>
-      <w:bookmarkEnd w:id="0"/>
+      <w:bookmarkEnd w:id="2"/>
     </w:p>
     <w:p>
       <w:pPr>
@@ -1365,6 +1674,7 @@
         <w:pStyle w:val="NormalWeb"/>
       </w:pPr>
       <w:r>
+        <w:lastRenderedPageBreak/>
         <w:t xml:space="preserve">To find indices with data that is consistent across securities and extends as far back as possible, </w:t>
       </w:r>
       <w:r>
@@ -1499,11 +1809,11 @@
       <w:pPr>
         <w:pStyle w:val="Heading2"/>
       </w:pPr>
-      <w:bookmarkStart w:id="1" w:name="_Toc135700165"/>
+      <w:bookmarkStart w:id="3" w:name="_Toc135764079"/>
       <w:r>
         <w:t>Research Question</w:t>
       </w:r>
-      <w:bookmarkEnd w:id="1"/>
+      <w:bookmarkEnd w:id="3"/>
     </w:p>
     <w:p>
       <w:pPr>
@@ -1681,7 +1991,6 @@
         <w:rPr>
           <w:b/>
         </w:rPr>
-        <w:lastRenderedPageBreak/>
         <w:t xml:space="preserve">Developing a method to determine an optimal investment strategy by comparing equal-length portfolio return series of each candidate </w:t>
       </w:r>
       <w:r>
@@ -1799,10 +2108,9 @@
         <w:pStyle w:val="NormalWeb"/>
       </w:pPr>
       <w:r>
+        <w:lastRenderedPageBreak/>
         <w:t>Through this multifaceted approach, we aim to establish a detailed understanding of the optimal quantitative investment strategies based on different possible combinations of investment parameters.</w:t>
       </w:r>
-      <w:bookmarkStart w:id="2" w:name="_GoBack"/>
-      <w:bookmarkEnd w:id="2"/>
     </w:p>
     <w:p>
       <w:pPr>
@@ -1813,11 +2121,11 @@
       <w:pPr>
         <w:pStyle w:val="Heading2"/>
       </w:pPr>
-      <w:bookmarkStart w:id="3" w:name="_Toc135700166"/>
+      <w:bookmarkStart w:id="4" w:name="_Toc135764080"/>
       <w:r>
         <w:t>Data Source(s)</w:t>
       </w:r>
-      <w:bookmarkEnd w:id="3"/>
+      <w:bookmarkEnd w:id="4"/>
     </w:p>
     <w:p>
       <w:pPr>
@@ -1836,7 +2144,26 @@
           <w:szCs w:val="24"/>
           <w:lang w:val="en-GB" w:eastAsia="en-GB"/>
         </w:rPr>
-        <w:t>Our research leverages data from multiple sources, including:</w:t>
+        <w:t xml:space="preserve">Our research leverages </w:t>
+      </w:r>
+      <w:r>
+        <w:rPr>
+          <w:rFonts w:ascii="Times New Roman" w:eastAsia="Times New Roman" w:hAnsi="Times New Roman" w:cs="Times New Roman"/>
+          <w:sz w:val="24"/>
+          <w:szCs w:val="24"/>
+          <w:u w:val="single"/>
+          <w:lang w:val="en-GB" w:eastAsia="en-GB"/>
+        </w:rPr>
+        <w:t>data from multiple sources</w:t>
+      </w:r>
+      <w:r>
+        <w:rPr>
+          <w:rFonts w:ascii="Times New Roman" w:eastAsia="Times New Roman" w:hAnsi="Times New Roman" w:cs="Times New Roman"/>
+          <w:sz w:val="24"/>
+          <w:szCs w:val="24"/>
+          <w:lang w:val="en-GB" w:eastAsia="en-GB"/>
+        </w:rPr>
+        <w:t>, including:</w:t>
       </w:r>
     </w:p>
     <w:p>
@@ -1856,12 +2183,134 @@
       <w:r>
         <w:rPr>
           <w:rFonts w:ascii="Times New Roman" w:eastAsia="Times New Roman" w:hAnsi="Times New Roman" w:cs="Times New Roman"/>
-          <w:sz w:val="24"/>
-          <w:szCs w:val="24"/>
-          <w:lang w:val="en-GB" w:eastAsia="en-GB"/>
-        </w:rPr>
-        <w:t>"Bloomberg Terminal spreadsheet builder.xlsx" from Bloomberg Terminal, providing price data of selected indices and currency pairs.</w:t>
-      </w:r>
+          <w:b/>
+          <w:sz w:val="24"/>
+          <w:szCs w:val="24"/>
+          <w:lang w:val="en-GB" w:eastAsia="en-GB"/>
+        </w:rPr>
+        <w:t>"Bloomberg Terminal spreadsheet builder.xlsx"</w:t>
+      </w:r>
+      <w:r>
+        <w:rPr>
+          <w:rFonts w:ascii="Times New Roman" w:eastAsia="Times New Roman" w:hAnsi="Times New Roman" w:cs="Times New Roman"/>
+          <w:sz w:val="24"/>
+          <w:szCs w:val="24"/>
+          <w:lang w:val="en-GB" w:eastAsia="en-GB"/>
+        </w:rPr>
+        <w:t xml:space="preserve"> </w:t>
+      </w:r>
+    </w:p>
+    <w:p>
+      <w:pPr>
+        <w:numPr>
+          <w:ilvl w:val="1"/>
+          <w:numId w:val="20"/>
+        </w:numPr>
+        <w:spacing w:before="100" w:beforeAutospacing="1" w:after="100" w:afterAutospacing="1" w:line="240" w:lineRule="auto"/>
+        <w:rPr>
+          <w:rFonts w:ascii="Times New Roman" w:eastAsia="Times New Roman" w:hAnsi="Times New Roman" w:cs="Times New Roman"/>
+          <w:sz w:val="24"/>
+          <w:szCs w:val="24"/>
+          <w:lang w:val="en-GB" w:eastAsia="en-GB"/>
+        </w:rPr>
+      </w:pPr>
+      <w:r>
+        <w:rPr>
+          <w:rFonts w:ascii="Times New Roman" w:eastAsia="Times New Roman" w:hAnsi="Times New Roman" w:cs="Times New Roman"/>
+          <w:sz w:val="24"/>
+          <w:szCs w:val="24"/>
+          <w:lang w:val="en-GB" w:eastAsia="en-GB"/>
+        </w:rPr>
+        <w:t xml:space="preserve">from </w:t>
+      </w:r>
+      <w:r>
+        <w:rPr>
+          <w:rFonts w:ascii="Times New Roman" w:eastAsia="Times New Roman" w:hAnsi="Times New Roman" w:cs="Times New Roman"/>
+          <w:b/>
+          <w:sz w:val="24"/>
+          <w:szCs w:val="24"/>
+          <w:lang w:val="en-GB" w:eastAsia="en-GB"/>
+        </w:rPr>
+        <w:t>Bloomberg Terminal</w:t>
+      </w:r>
+      <w:r>
+        <w:rPr>
+          <w:rFonts w:ascii="Times New Roman" w:eastAsia="Times New Roman" w:hAnsi="Times New Roman" w:cs="Times New Roman"/>
+          <w:sz w:val="24"/>
+          <w:szCs w:val="24"/>
+          <w:lang w:val="en-GB" w:eastAsia="en-GB"/>
+        </w:rPr>
+        <w:t xml:space="preserve">, </w:t>
+      </w:r>
+    </w:p>
+    <w:p>
+      <w:pPr>
+        <w:numPr>
+          <w:ilvl w:val="1"/>
+          <w:numId w:val="20"/>
+        </w:numPr>
+        <w:spacing w:before="100" w:beforeAutospacing="1" w:after="100" w:afterAutospacing="1" w:line="240" w:lineRule="auto"/>
+        <w:rPr>
+          <w:rFonts w:ascii="Times New Roman" w:eastAsia="Times New Roman" w:hAnsi="Times New Roman" w:cs="Times New Roman"/>
+          <w:sz w:val="24"/>
+          <w:szCs w:val="24"/>
+          <w:lang w:val="en-GB" w:eastAsia="en-GB"/>
+        </w:rPr>
+      </w:pPr>
+      <w:proofErr w:type="gramStart"/>
+      <w:r>
+        <w:rPr>
+          <w:rFonts w:ascii="Times New Roman" w:eastAsia="Times New Roman" w:hAnsi="Times New Roman" w:cs="Times New Roman"/>
+          <w:sz w:val="24"/>
+          <w:szCs w:val="24"/>
+          <w:lang w:val="en-GB" w:eastAsia="en-GB"/>
+        </w:rPr>
+        <w:t>providing</w:t>
+      </w:r>
+      <w:proofErr w:type="gramEnd"/>
+      <w:r>
+        <w:rPr>
+          <w:rFonts w:ascii="Times New Roman" w:eastAsia="Times New Roman" w:hAnsi="Times New Roman" w:cs="Times New Roman"/>
+          <w:sz w:val="24"/>
+          <w:szCs w:val="24"/>
+          <w:lang w:val="en-GB" w:eastAsia="en-GB"/>
+        </w:rPr>
+        <w:t xml:space="preserve"> </w:t>
+      </w:r>
+      <w:r>
+        <w:rPr>
+          <w:rFonts w:ascii="Times New Roman" w:eastAsia="Times New Roman" w:hAnsi="Times New Roman" w:cs="Times New Roman"/>
+          <w:b/>
+          <w:sz w:val="24"/>
+          <w:szCs w:val="24"/>
+          <w:lang w:val="en-GB" w:eastAsia="en-GB"/>
+        </w:rPr>
+        <w:t>price data of selected indices and currency pairs</w:t>
+      </w:r>
+      <w:r>
+        <w:rPr>
+          <w:rFonts w:ascii="Times New Roman" w:eastAsia="Times New Roman" w:hAnsi="Times New Roman" w:cs="Times New Roman"/>
+          <w:sz w:val="24"/>
+          <w:szCs w:val="24"/>
+          <w:lang w:val="en-GB" w:eastAsia="en-GB"/>
+        </w:rPr>
+        <w:t>.</w:t>
+      </w:r>
+    </w:p>
+    <w:p>
+      <w:pPr>
+        <w:numPr>
+          <w:ilvl w:val="1"/>
+          <w:numId w:val="20"/>
+        </w:numPr>
+        <w:spacing w:before="100" w:beforeAutospacing="1" w:after="100" w:afterAutospacing="1" w:line="240" w:lineRule="auto"/>
+        <w:rPr>
+          <w:rFonts w:ascii="Times New Roman" w:eastAsia="Times New Roman" w:hAnsi="Times New Roman" w:cs="Times New Roman"/>
+          <w:sz w:val="24"/>
+          <w:szCs w:val="24"/>
+          <w:lang w:val="en-GB" w:eastAsia="en-GB"/>
+        </w:rPr>
+      </w:pPr>
     </w:p>
     <w:p>
       <w:pPr>
@@ -2081,11 +2530,11 @@
       <w:pPr>
         <w:pStyle w:val="Heading2"/>
       </w:pPr>
-      <w:bookmarkStart w:id="4" w:name="_Toc135700167"/>
+      <w:bookmarkStart w:id="5" w:name="_Toc135764081"/>
       <w:r>
         <w:t>Summary of Methods and Results</w:t>
       </w:r>
-      <w:bookmarkEnd w:id="4"/>
+      <w:bookmarkEnd w:id="5"/>
     </w:p>
     <w:p>
       <w:pPr>
@@ -2104,74 +2553,74 @@
           <w:szCs w:val="24"/>
           <w:lang w:val="en-GB" w:eastAsia="en-GB"/>
         </w:rPr>
+        <w:t>Our research aimed to define optimal quantitative investment strategies based on various investment parameters. The project began with the gathering of data from diverse, reliable sources, including Bloomberg Terminal, World Bank, and Swiss National Bank. These sources provided price data for indices and currency pairs, Swiss inflation data, and interest rates. We then focused on a subset of financial instruments - namely indices of equities, bonds, and commodities.</w:t>
+      </w:r>
+    </w:p>
+    <w:p>
+      <w:pPr>
+        <w:spacing w:before="100" w:beforeAutospacing="1" w:after="100" w:afterAutospacing="1" w:line="240" w:lineRule="auto"/>
+        <w:rPr>
+          <w:rFonts w:ascii="Times New Roman" w:eastAsia="Times New Roman" w:hAnsi="Times New Roman" w:cs="Times New Roman"/>
+          <w:sz w:val="24"/>
+          <w:szCs w:val="24"/>
+          <w:lang w:eastAsia="en-GB"/>
+        </w:rPr>
+      </w:pPr>
+      <w:r>
+        <w:rPr>
+          <w:rFonts w:ascii="Times New Roman" w:eastAsia="Times New Roman" w:hAnsi="Times New Roman" w:cs="Times New Roman"/>
+          <w:sz w:val="24"/>
+          <w:szCs w:val="24"/>
+          <w:lang w:val="en-GB" w:eastAsia="en-GB"/>
+        </w:rPr>
+        <w:t>In the data processing phase, we performed meticulous data cleaning, transformation, and preparation to ensure the quality of our analysis inputs. The raw data was kept in Excel and CSV formats, while manipulated data was optimally stored in data frames for computational efficiency. Our data processing generated several key data frames, including daily price data of selected indices and currency pairs, Swiss inflation data, and interest rate data.</w:t>
+      </w:r>
+      <w:r>
+        <w:rPr>
+          <w:rFonts w:ascii="Times New Roman" w:eastAsia="Times New Roman" w:hAnsi="Times New Roman" w:cs="Times New Roman"/>
+          <w:sz w:val="24"/>
+          <w:szCs w:val="24"/>
+          <w:lang w:eastAsia="en-GB"/>
+        </w:rPr>
+        <w:t xml:space="preserve"> In addtition, we generated </w:t>
+      </w:r>
+      <w:r>
+        <w:rPr>
+          <w:rFonts w:ascii="Times New Roman" w:eastAsia="Times New Roman" w:hAnsi="Times New Roman" w:cs="Times New Roman"/>
+          <w:sz w:val="24"/>
+          <w:szCs w:val="24"/>
+          <w:lang w:val="en-GB" w:eastAsia="en-GB"/>
+        </w:rPr>
+        <w:t>return series in CHF in nominal, real, and excess terms</w:t>
+      </w:r>
+      <w:r>
+        <w:rPr>
+          <w:rFonts w:ascii="Times New Roman" w:eastAsia="Times New Roman" w:hAnsi="Times New Roman" w:cs="Times New Roman"/>
+          <w:sz w:val="24"/>
+          <w:szCs w:val="24"/>
+          <w:lang w:eastAsia="en-GB"/>
+        </w:rPr>
+        <w:t>.</w:t>
+      </w:r>
+    </w:p>
+    <w:p>
+      <w:pPr>
+        <w:spacing w:before="100" w:beforeAutospacing="1" w:after="100" w:afterAutospacing="1" w:line="240" w:lineRule="auto"/>
+        <w:rPr>
+          <w:rFonts w:ascii="Times New Roman" w:eastAsia="Times New Roman" w:hAnsi="Times New Roman" w:cs="Times New Roman"/>
+          <w:sz w:val="24"/>
+          <w:szCs w:val="24"/>
+          <w:lang w:val="en-GB" w:eastAsia="en-GB"/>
+        </w:rPr>
+      </w:pPr>
+      <w:r>
+        <w:rPr>
+          <w:rFonts w:ascii="Times New Roman" w:eastAsia="Times New Roman" w:hAnsi="Times New Roman" w:cs="Times New Roman"/>
+          <w:sz w:val="24"/>
+          <w:szCs w:val="24"/>
+          <w:lang w:val="en-GB" w:eastAsia="en-GB"/>
+        </w:rPr>
         <w:lastRenderedPageBreak/>
-        <w:t>Our research aimed to define optimal quantitative investment strategies based on various investment parameters. The project began with the gathering of data from diverse, reliable sources, including Bloomberg Terminal, World Bank, and Swiss National Bank. These sources provided price data for indices and currency pairs, Swiss inflation data, and interest rates. We then focused on a subset of financial instruments - namely indices of equities, bonds, and commodities.</w:t>
-      </w:r>
-    </w:p>
-    <w:p>
-      <w:pPr>
-        <w:spacing w:before="100" w:beforeAutospacing="1" w:after="100" w:afterAutospacing="1" w:line="240" w:lineRule="auto"/>
-        <w:rPr>
-          <w:rFonts w:ascii="Times New Roman" w:eastAsia="Times New Roman" w:hAnsi="Times New Roman" w:cs="Times New Roman"/>
-          <w:sz w:val="24"/>
-          <w:szCs w:val="24"/>
-          <w:lang w:eastAsia="en-GB"/>
-        </w:rPr>
-      </w:pPr>
-      <w:r>
-        <w:rPr>
-          <w:rFonts w:ascii="Times New Roman" w:eastAsia="Times New Roman" w:hAnsi="Times New Roman" w:cs="Times New Roman"/>
-          <w:sz w:val="24"/>
-          <w:szCs w:val="24"/>
-          <w:lang w:val="en-GB" w:eastAsia="en-GB"/>
-        </w:rPr>
-        <w:t>In the data processing phase, we performed meticulous data cleaning, transformation, and preparation to ensure the quality of our analysis inputs. The raw data was kept in Excel and CSV formats, while manipulated data was optimally stored in data frames for computational efficiency. Our data processing generated several key data frames, including daily price data of selected indices and currency pairs, Swiss inflation data, and interest rate data.</w:t>
-      </w:r>
-      <w:r>
-        <w:rPr>
-          <w:rFonts w:ascii="Times New Roman" w:eastAsia="Times New Roman" w:hAnsi="Times New Roman" w:cs="Times New Roman"/>
-          <w:sz w:val="24"/>
-          <w:szCs w:val="24"/>
-          <w:lang w:eastAsia="en-GB"/>
-        </w:rPr>
-        <w:t xml:space="preserve"> In addtition, we generated </w:t>
-      </w:r>
-      <w:r>
-        <w:rPr>
-          <w:rFonts w:ascii="Times New Roman" w:eastAsia="Times New Roman" w:hAnsi="Times New Roman" w:cs="Times New Roman"/>
-          <w:sz w:val="24"/>
-          <w:szCs w:val="24"/>
-          <w:lang w:val="en-GB" w:eastAsia="en-GB"/>
-        </w:rPr>
-        <w:t>return series in CHF in nominal, real, and excess terms</w:t>
-      </w:r>
-      <w:r>
-        <w:rPr>
-          <w:rFonts w:ascii="Times New Roman" w:eastAsia="Times New Roman" w:hAnsi="Times New Roman" w:cs="Times New Roman"/>
-          <w:sz w:val="24"/>
-          <w:szCs w:val="24"/>
-          <w:lang w:eastAsia="en-GB"/>
-        </w:rPr>
-        <w:t>.</w:t>
-      </w:r>
-    </w:p>
-    <w:p>
-      <w:pPr>
-        <w:spacing w:before="100" w:beforeAutospacing="1" w:after="100" w:afterAutospacing="1" w:line="240" w:lineRule="auto"/>
-        <w:rPr>
-          <w:rFonts w:ascii="Times New Roman" w:eastAsia="Times New Roman" w:hAnsi="Times New Roman" w:cs="Times New Roman"/>
-          <w:sz w:val="24"/>
-          <w:szCs w:val="24"/>
-          <w:lang w:val="en-GB" w:eastAsia="en-GB"/>
-        </w:rPr>
-      </w:pPr>
-      <w:r>
-        <w:rPr>
-          <w:rFonts w:ascii="Times New Roman" w:eastAsia="Times New Roman" w:hAnsi="Times New Roman" w:cs="Times New Roman"/>
-          <w:sz w:val="24"/>
-          <w:szCs w:val="24"/>
-          <w:lang w:val="en-GB" w:eastAsia="en-GB"/>
-        </w:rPr>
         <w:t>Our approach to data analysis involved statistical and machine learning techniques</w:t>
       </w:r>
       <w:r>
@@ -2417,11 +2866,11 @@
       <w:pPr>
         <w:pStyle w:val="Heading1"/>
       </w:pPr>
-      <w:bookmarkStart w:id="5" w:name="_Toc135700168"/>
+      <w:bookmarkStart w:id="6" w:name="_Toc135764082"/>
       <w:r>
         <w:t>Data Collection and Data Storage</w:t>
       </w:r>
-      <w:bookmarkEnd w:id="5"/>
+      <w:bookmarkEnd w:id="6"/>
     </w:p>
     <w:p>
       <w:pPr>
@@ -2460,92 +2909,92 @@
           <w:szCs w:val="24"/>
           <w:lang w:val="en-GB" w:eastAsia="en-GB"/>
         </w:rPr>
+        <w:t xml:space="preserve">Seeing as the different files include </w:t>
+      </w:r>
+      <w:r>
+        <w:rPr>
+          <w:rFonts w:ascii="Times New Roman" w:eastAsia="Times New Roman" w:hAnsi="Times New Roman" w:cs="Times New Roman"/>
+          <w:sz w:val="24"/>
+          <w:szCs w:val="24"/>
+          <w:lang w:eastAsia="en-GB"/>
+        </w:rPr>
+        <w:t xml:space="preserve">the desired data in different </w:t>
+      </w:r>
+      <w:r>
+        <w:rPr>
+          <w:rFonts w:ascii="Times New Roman" w:eastAsia="Times New Roman" w:hAnsi="Times New Roman" w:cs="Times New Roman"/>
+          <w:sz w:val="24"/>
+          <w:szCs w:val="24"/>
+          <w:lang w:val="en-GB" w:eastAsia="en-GB"/>
+        </w:rPr>
+        <w:t xml:space="preserve">tabs, rows and columns, we had to navigate through this to correctly extract </w:t>
+      </w:r>
+      <w:r>
+        <w:rPr>
+          <w:rFonts w:ascii="Times New Roman" w:eastAsia="Times New Roman" w:hAnsi="Times New Roman" w:cs="Times New Roman"/>
+          <w:sz w:val="24"/>
+          <w:szCs w:val="24"/>
+          <w:lang w:eastAsia="en-GB"/>
+        </w:rPr>
+        <w:t>our data</w:t>
+      </w:r>
+      <w:r>
+        <w:rPr>
+          <w:rFonts w:ascii="Times New Roman" w:eastAsia="Times New Roman" w:hAnsi="Times New Roman" w:cs="Times New Roman"/>
+          <w:sz w:val="24"/>
+          <w:szCs w:val="24"/>
+          <w:lang w:val="en-GB" w:eastAsia="en-GB"/>
+        </w:rPr>
+        <w:t xml:space="preserve">, </w:t>
+      </w:r>
+      <w:r>
+        <w:rPr>
+          <w:rFonts w:ascii="Times New Roman" w:eastAsia="Times New Roman" w:hAnsi="Times New Roman" w:cs="Times New Roman"/>
+          <w:sz w:val="24"/>
+          <w:szCs w:val="24"/>
+          <w:lang w:eastAsia="en-GB"/>
+        </w:rPr>
+        <w:t xml:space="preserve">by identifying and selecting the correct tabs, rows, and columns from each file </w:t>
+      </w:r>
+    </w:p>
+    <w:p>
+      <w:pPr>
+        <w:spacing w:before="100" w:beforeAutospacing="1" w:after="100" w:afterAutospacing="1" w:line="240" w:lineRule="auto"/>
+        <w:rPr>
+          <w:rFonts w:ascii="Times New Roman" w:eastAsia="Times New Roman" w:hAnsi="Times New Roman" w:cs="Times New Roman"/>
+          <w:sz w:val="24"/>
+          <w:szCs w:val="24"/>
+          <w:lang w:val="en-GB" w:eastAsia="en-GB"/>
+        </w:rPr>
+      </w:pPr>
+      <w:r>
+        <w:rPr>
+          <w:rFonts w:ascii="Times New Roman" w:eastAsia="Times New Roman" w:hAnsi="Times New Roman" w:cs="Times New Roman"/>
+          <w:sz w:val="24"/>
+          <w:szCs w:val="24"/>
+          <w:lang w:val="en-GB" w:eastAsia="en-GB"/>
+        </w:rPr>
+        <w:t>We kept the raw data in its original formats (Excel and CSV) to ensure the data remained accurate. We used clear and consistent file and folder names to keep track of different versions of the data. For efficiency and easier management, we stored the processed dataframes in a systematic and efficient manner. The raw data was stored in data frames in R due to its compatibility with R's extensive data manipulation and analysis capabilities. These data frames were named descriptively for easy reference and traceability in subsequent stages of the research.</w:t>
+      </w:r>
+    </w:p>
+    <w:p>
+      <w:pPr>
+        <w:spacing w:before="100" w:beforeAutospacing="1" w:after="100" w:afterAutospacing="1" w:line="240" w:lineRule="auto"/>
+        <w:rPr>
+          <w:rFonts w:ascii="Times New Roman" w:eastAsia="Times New Roman" w:hAnsi="Times New Roman" w:cs="Times New Roman"/>
+          <w:sz w:val="24"/>
+          <w:szCs w:val="24"/>
+          <w:lang w:val="en-GB" w:eastAsia="en-GB"/>
+        </w:rPr>
+      </w:pPr>
+      <w:r>
+        <w:rPr>
+          <w:rFonts w:ascii="Times New Roman" w:eastAsia="Times New Roman" w:hAnsi="Times New Roman" w:cs="Times New Roman"/>
+          <w:sz w:val="24"/>
+          <w:szCs w:val="24"/>
+          <w:lang w:val="en-GB" w:eastAsia="en-GB"/>
+        </w:rPr>
         <w:lastRenderedPageBreak/>
-        <w:t xml:space="preserve">Seeing as the different files include </w:t>
-      </w:r>
-      <w:r>
-        <w:rPr>
-          <w:rFonts w:ascii="Times New Roman" w:eastAsia="Times New Roman" w:hAnsi="Times New Roman" w:cs="Times New Roman"/>
-          <w:sz w:val="24"/>
-          <w:szCs w:val="24"/>
-          <w:lang w:eastAsia="en-GB"/>
-        </w:rPr>
-        <w:t xml:space="preserve">the desired data in different </w:t>
-      </w:r>
-      <w:r>
-        <w:rPr>
-          <w:rFonts w:ascii="Times New Roman" w:eastAsia="Times New Roman" w:hAnsi="Times New Roman" w:cs="Times New Roman"/>
-          <w:sz w:val="24"/>
-          <w:szCs w:val="24"/>
-          <w:lang w:val="en-GB" w:eastAsia="en-GB"/>
-        </w:rPr>
-        <w:t xml:space="preserve">tabs, rows and columns, we had to navigate through this to correctly extract </w:t>
-      </w:r>
-      <w:r>
-        <w:rPr>
-          <w:rFonts w:ascii="Times New Roman" w:eastAsia="Times New Roman" w:hAnsi="Times New Roman" w:cs="Times New Roman"/>
-          <w:sz w:val="24"/>
-          <w:szCs w:val="24"/>
-          <w:lang w:eastAsia="en-GB"/>
-        </w:rPr>
-        <w:t>our data</w:t>
-      </w:r>
-      <w:r>
-        <w:rPr>
-          <w:rFonts w:ascii="Times New Roman" w:eastAsia="Times New Roman" w:hAnsi="Times New Roman" w:cs="Times New Roman"/>
-          <w:sz w:val="24"/>
-          <w:szCs w:val="24"/>
-          <w:lang w:val="en-GB" w:eastAsia="en-GB"/>
-        </w:rPr>
-        <w:t xml:space="preserve">, </w:t>
-      </w:r>
-      <w:r>
-        <w:rPr>
-          <w:rFonts w:ascii="Times New Roman" w:eastAsia="Times New Roman" w:hAnsi="Times New Roman" w:cs="Times New Roman"/>
-          <w:sz w:val="24"/>
-          <w:szCs w:val="24"/>
-          <w:lang w:eastAsia="en-GB"/>
-        </w:rPr>
-        <w:t xml:space="preserve">by identifying and selecting the correct tabs, rows, and columns from each file </w:t>
-      </w:r>
-    </w:p>
-    <w:p>
-      <w:pPr>
-        <w:spacing w:before="100" w:beforeAutospacing="1" w:after="100" w:afterAutospacing="1" w:line="240" w:lineRule="auto"/>
-        <w:rPr>
-          <w:rFonts w:ascii="Times New Roman" w:eastAsia="Times New Roman" w:hAnsi="Times New Roman" w:cs="Times New Roman"/>
-          <w:sz w:val="24"/>
-          <w:szCs w:val="24"/>
-          <w:lang w:val="en-GB" w:eastAsia="en-GB"/>
-        </w:rPr>
-      </w:pPr>
-      <w:r>
-        <w:rPr>
-          <w:rFonts w:ascii="Times New Roman" w:eastAsia="Times New Roman" w:hAnsi="Times New Roman" w:cs="Times New Roman"/>
-          <w:sz w:val="24"/>
-          <w:szCs w:val="24"/>
-          <w:lang w:val="en-GB" w:eastAsia="en-GB"/>
-        </w:rPr>
-        <w:t>We kept the raw data in its original formats (Excel and CSV) to ensure the data remained accurate. We used clear and consistent file and folder names to keep track of different versions of the data. For efficiency and easier management, we stored the processed dataframes in a systematic and efficient manner. The raw data was stored in data frames in R due to its compatibility with R's extensive data manipulation and analysis capabilities. These data frames were named descriptively for easy reference and traceability in subsequent stages of the research.</w:t>
-      </w:r>
-    </w:p>
-    <w:p>
-      <w:pPr>
-        <w:spacing w:before="100" w:beforeAutospacing="1" w:after="100" w:afterAutospacing="1" w:line="240" w:lineRule="auto"/>
-        <w:rPr>
-          <w:rFonts w:ascii="Times New Roman" w:eastAsia="Times New Roman" w:hAnsi="Times New Roman" w:cs="Times New Roman"/>
-          <w:sz w:val="24"/>
-          <w:szCs w:val="24"/>
-          <w:lang w:val="en-GB" w:eastAsia="en-GB"/>
-        </w:rPr>
-      </w:pPr>
-      <w:r>
-        <w:rPr>
-          <w:rFonts w:ascii="Times New Roman" w:eastAsia="Times New Roman" w:hAnsi="Times New Roman" w:cs="Times New Roman"/>
-          <w:sz w:val="24"/>
-          <w:szCs w:val="24"/>
-          <w:lang w:val="en-GB" w:eastAsia="en-GB"/>
-        </w:rPr>
         <w:t>While the raw data is readily accessible for manual review and verification, the manipulated data frames are optimally stored for computational efficiency and the ease of management throughout the subsequent stages of our research.</w:t>
       </w:r>
     </w:p>
@@ -2800,11 +3249,11 @@
       <w:pPr>
         <w:pStyle w:val="Heading1"/>
       </w:pPr>
-      <w:bookmarkStart w:id="6" w:name="_Toc135700169"/>
+      <w:bookmarkStart w:id="7" w:name="_Toc135764083"/>
       <w:r>
         <w:t>Data Cleaning and Preparation</w:t>
       </w:r>
-      <w:bookmarkEnd w:id="6"/>
+      <w:bookmarkEnd w:id="7"/>
     </w:p>
     <w:p>
       <w:pPr>
@@ -2917,7 +3366,6 @@
           <w:szCs w:val="24"/>
           <w:lang w:val="en-GB" w:eastAsia="en-GB"/>
         </w:rPr>
-        <w:lastRenderedPageBreak/>
         <w:t>In this way, we ensured the data was clean, consistent, and ready for analysis, setting a strong foundation for our research into optimal, quantitative investment strategies.</w:t>
       </w:r>
     </w:p>
@@ -3094,6 +3542,7 @@
           <w:szCs w:val="24"/>
           <w:lang w:val="en-GB" w:eastAsia="en-GB"/>
         </w:rPr>
+        <w:lastRenderedPageBreak/>
         <w:t xml:space="preserve">"return_series_CHF_real": </w:t>
       </w:r>
       <w:r>
@@ -3288,11 +3737,11 @@
       <w:pPr>
         <w:pStyle w:val="Heading1"/>
       </w:pPr>
-      <w:bookmarkStart w:id="7" w:name="_Toc135700170"/>
+      <w:bookmarkStart w:id="8" w:name="_Toc135764084"/>
       <w:r>
         <w:t>Data Analysis and Data Visualization</w:t>
       </w:r>
-      <w:bookmarkEnd w:id="7"/>
+      <w:bookmarkEnd w:id="8"/>
     </w:p>
     <w:p>
       <w:pPr>
@@ -3315,33 +3764,36 @@
         <w:pStyle w:val="NormalWeb"/>
       </w:pPr>
       <w:r>
+        <w:t xml:space="preserve">Our analysis also included finding correlations between daily returns of various indices, implementing quantitative investment strategies, backtesting these strategies, and evaluating their </w:t>
+      </w:r>
+      <w:r>
+        <w:t xml:space="preserve">out-of-sample </w:t>
+      </w:r>
+      <w:r>
+        <w:t>performance</w:t>
+      </w:r>
+      <w:r>
+        <w:t>.</w:t>
+      </w:r>
+    </w:p>
+    <w:p>
+      <w:pPr>
+        <w:pStyle w:val="NormalWeb"/>
+      </w:pPr>
+      <w:r>
+        <w:t>Data visualization played a vital role in our project, allowing us to present our results graphically. We utilized the ggplot2 library in R for this task due to its robust functionality and effectiveness when dealing with large volumes of data. These visualizations provided us with a clear and concise way to understand and communicate the results of our analysis.</w:t>
+      </w:r>
+    </w:p>
+    <w:p>
+      <w:pPr>
+        <w:pStyle w:val="NormalWeb"/>
+      </w:pPr>
+      <w:r>
+        <w:t xml:space="preserve">Our data analysis methods were designed to provide clear and concise answers to our research questions, and our visualizations were created to support these findings. As our </w:t>
+      </w:r>
+      <w:r>
         <w:lastRenderedPageBreak/>
-        <w:t xml:space="preserve">Our analysis also included finding correlations between daily returns of various indices, implementing quantitative investment strategies, backtesting these strategies, and evaluating their </w:t>
-      </w:r>
-      <w:r>
-        <w:t xml:space="preserve">out-of-sample </w:t>
-      </w:r>
-      <w:r>
-        <w:t>performance</w:t>
-      </w:r>
-      <w:r>
-        <w:t>.</w:t>
-      </w:r>
-    </w:p>
-    <w:p>
-      <w:pPr>
-        <w:pStyle w:val="NormalWeb"/>
-      </w:pPr>
-      <w:r>
-        <w:t>Data visualization played a vital role in our project, allowing us to present our results graphically. We utilized the ggplot2 library in R for this task due to its robust functionality and effectiveness when dealing with large volumes of data. These visualizations provided us with a clear and concise way to understand and communicate the results of our analysis.</w:t>
-      </w:r>
-    </w:p>
-    <w:p>
-      <w:pPr>
-        <w:pStyle w:val="NormalWeb"/>
-      </w:pPr>
-      <w:r>
-        <w:t>Our data analysis methods were designed to provide clear and concise answers to our research questions, and our visualizations were created to support these findings. As our research progresses, more specifics regarding our methods and their corresponding justifications will be provided, building a comprehensive framework for deriving and evaluating optimal quantitative investment strategies.</w:t>
+        <w:t>research progresses, more specifics regarding our methods and their corresponding justifications will be provided, building a comprehensive framework for deriving and evaluating optimal quantitative investment strategies.</w:t>
       </w:r>
     </w:p>
     <w:p>
@@ -3395,11 +3847,11 @@
       <w:pPr>
         <w:pStyle w:val="Heading1"/>
       </w:pPr>
-      <w:bookmarkStart w:id="8" w:name="_Toc135700171"/>
+      <w:bookmarkStart w:id="9" w:name="_Toc135764085"/>
       <w:r>
         <w:t>Results</w:t>
       </w:r>
-      <w:bookmarkEnd w:id="8"/>
+      <w:bookmarkEnd w:id="9"/>
     </w:p>
     <w:p>
       <w:pPr>
@@ -3487,11 +3939,11 @@
       <w:pPr>
         <w:pStyle w:val="Heading1"/>
       </w:pPr>
-      <w:bookmarkStart w:id="9" w:name="_Toc135700172"/>
+      <w:bookmarkStart w:id="10" w:name="_Toc135764086"/>
       <w:r>
         <w:t>Scaling and Cloud Deployment</w:t>
       </w:r>
-      <w:bookmarkEnd w:id="9"/>
+      <w:bookmarkEnd w:id="10"/>
     </w:p>
     <w:p>
       <w:pPr>
@@ -3549,11 +4001,7 @@
         <w:t>Amazon Web Services (AWS)</w:t>
       </w:r>
       <w:r>
-        <w:t xml:space="preserve">: AWS provides a suite of tools for big data analytics and cloud computing. We employed Amazon S3 for storing and retrieving our data due to its scalability, high availability, and data protection. The collected data from various sources was stored in an S3 bucket, ensuring it could be accessed quickly and </w:t>
-      </w:r>
-      <w:r>
-        <w:lastRenderedPageBreak/>
-        <w:t>easily. Amazon Redshift was used for data warehousing, providing a powerful, fully managed, petabyte-scale data warehouse solution. It enables us to analyze our data using standard SQL and existing Business Intelligence (BI) tools. To deal with computational needs, AWS's EC2 instances were deployed to run our R code in the cloud, which allowed us to leverage the processing power of the cloud and thus handle larger datasets and complex calculations. AWS SageMaker also played a significant role in our project by helping us develop, train, and deploy machine learning models on a large scale.</w:t>
+        <w:t>: AWS provides a suite of tools for big data analytics and cloud computing. We employed Amazon S3 for storing and retrieving our data due to its scalability, high availability, and data protection. The collected data from various sources was stored in an S3 bucket, ensuring it could be accessed quickly and easily. Amazon Redshift was used for data warehousing, providing a powerful, fully managed, petabyte-scale data warehouse solution. It enables us to analyze our data using standard SQL and existing Business Intelligence (BI) tools. To deal with computational needs, AWS's EC2 instances were deployed to run our R code in the cloud, which allowed us to leverage the processing power of the cloud and thus handle larger datasets and complex calculations. AWS SageMaker also played a significant role in our project by helping us develop, train, and deploy machine learning models on a large scale.</w:t>
       </w:r>
     </w:p>
     <w:p>
@@ -3571,7 +4019,11 @@
         <w:t>Google Cloud Platform (GCP)</w:t>
       </w:r>
       <w:r>
-        <w:t>: We used Google's BigQuery for our large scale data analytics needs. BigQuery's serverless, highly scalable, and cost-effective multi-cloud data warehouse designed for business agility enables us to analyze large sets of data quickly. In addition to BigQuery, we used Google Cloud Storage for our data storage needs and Google Compute Engine for our computational requirements. Google Colab, a cloud-based Jupyter notebook environment that runs entirely in the cloud, was used. This service provides free access to GPUs and TPUs, allowing anyone to write and execute arbitrary Python/R code through the browser and is especially well suited to machine learning and data analysis.</w:t>
+        <w:t xml:space="preserve">: We used Google's BigQuery for our large scale data analytics needs. BigQuery's serverless, highly scalable, and cost-effective multi-cloud data warehouse designed for business agility enables us to analyze large sets of data </w:t>
+      </w:r>
+      <w:r>
+        <w:lastRenderedPageBreak/>
+        <w:t>quickly. In addition to BigQuery, we used Google Cloud Storage for our data storage needs and Google Compute Engine for our computational requirements. Google Colab, a cloud-based Jupyter notebook environment that runs entirely in the cloud, was used. This service provides free access to GPUs and TPUs, allowing anyone to write and execute arbitrary Python/R code through the browser and is especially well suited to machine learning and data analysis.</w:t>
       </w:r>
     </w:p>
     <w:p>
@@ -3701,16 +4153,19 @@
           <w:szCs w:val="24"/>
           <w:lang w:val="en-GB" w:eastAsia="en-GB"/>
         </w:rPr>
+        <w:t>Despite these tools and platforms, managing data processing and machine learning tasks at scale could still be challenging. To streamline this process, we used orchestration and workflow management tools like Apache Airflow. It helped us to define, schedule, and monitor our workflows and ensured that our data pipelines were robust, resilient, and consistent.</w:t>
+      </w:r>
+    </w:p>
+    <w:p>
+      <w:pPr>
+        <w:pStyle w:val="NormalWeb"/>
+      </w:pPr>
+      <w:r>
+        <w:t xml:space="preserve">Finally, to deploy our machine learning models and make them accessible for end-users, we used a Model-as-a-Service (MaaS) deployment strategy. This strategy encapsulates the model within a web service that can be called via an API, providing an interface for end-users to input their specific set of investment parameters and receive the corresponding optimal </w:t>
+      </w:r>
+      <w:r>
         <w:lastRenderedPageBreak/>
-        <w:t>Despite these tools and platforms, managing data processing and machine learning tasks at scale could still be challenging. To streamline this process, we used orchestration and workflow management tools like Apache Airflow. It helped us to define, schedule, and monitor our workflows and ensured that our data pipelines were robust, resilient, and consistent.</w:t>
-      </w:r>
-    </w:p>
-    <w:p>
-      <w:pPr>
-        <w:pStyle w:val="NormalWeb"/>
-      </w:pPr>
-      <w:r>
-        <w:t>Finally, to deploy our machine learning models and make them accessible for end-users, we used a Model-as-a-Service (MaaS) deployment strategy. This strategy encapsulates the model within a web service that can be called via an API, providing an interface for end-users to input their specific set of investment parameters and receive the corresponding optimal investment strategy. Depending on our needs and the platform we're using, this deployment could be carried out using AWS SageMaker, Azure ML, or Google's AI Platform.</w:t>
+        <w:t>investment strategy. Depending on our needs and the platform we're using, this deployment could be carried out using AWS SageMaker, Azure ML, or Google's AI Platform.</w:t>
       </w:r>
     </w:p>
     <w:p>
@@ -3973,11 +4428,11 @@
       <w:pPr>
         <w:pStyle w:val="Heading1"/>
       </w:pPr>
-      <w:bookmarkStart w:id="10" w:name="_Toc135700173"/>
+      <w:bookmarkStart w:id="11" w:name="_Toc135764087"/>
       <w:r>
         <w:t>Interpretation</w:t>
       </w:r>
-      <w:bookmarkEnd w:id="10"/>
+      <w:bookmarkEnd w:id="11"/>
     </w:p>
     <w:p>
       <w:pPr>
@@ -4035,7 +4490,6 @@
           <w:highlight w:val="yellow"/>
           <w:lang w:val="en-GB" w:eastAsia="en-GB"/>
         </w:rPr>
-        <w:lastRenderedPageBreak/>
         <w:t xml:space="preserve">The interpretation of the results would involve understanding the implications </w:t>
       </w:r>
       <w:r>
@@ -4100,6 +4554,7 @@
           <w:color w:val="7030A0"/>
           <w:highlight w:val="yellow"/>
         </w:rPr>
+        <w:lastRenderedPageBreak/>
         <w:t>To enhance the understanding of the results, this section might also include a discussion of the economic and financial theories or phenomena that underlie the observed patterns in the data. This could include topics such as market efficiency, behavioral finance, and the impact of macroeconomic factors on asset prices.</w:t>
       </w:r>
     </w:p>
@@ -4136,12 +4591,12 @@
       <w:pPr>
         <w:pStyle w:val="Heading1"/>
       </w:pPr>
-      <w:bookmarkStart w:id="11" w:name="_Toc135700174"/>
+      <w:bookmarkStart w:id="12" w:name="_Toc135764088"/>
       <w:r>
         <w:lastRenderedPageBreak/>
         <w:t>Limitations and Further Research</w:t>
       </w:r>
-      <w:bookmarkEnd w:id="11"/>
+      <w:bookmarkEnd w:id="12"/>
     </w:p>
     <w:p>
       <w:pPr>
@@ -6202,7 +6657,7 @@
         <w:ind w:left="720" w:hanging="360"/>
       </w:pPr>
     </w:lvl>
-    <w:lvl w:ilvl="1" w:tentative="1">
+    <w:lvl w:ilvl="1">
       <w:start w:val="1"/>
       <w:numFmt w:val="decimal"/>
       <w:lvlText w:val="%2."/>
@@ -9389,6 +9844,22 @@
       <w:spacing w:after="100"/>
     </w:pPr>
   </w:style>
+  <w:style w:type="paragraph" w:customStyle="1" w:styleId="Default">
+    <w:name w:val="Default"/>
+    <w:rsid w:val="007715AA"/>
+    <w:pPr>
+      <w:autoSpaceDE w:val="0"/>
+      <w:autoSpaceDN w:val="0"/>
+      <w:adjustRightInd w:val="0"/>
+      <w:spacing w:after="0" w:line="240" w:lineRule="auto"/>
+    </w:pPr>
+    <w:rPr>
+      <w:rFonts w:ascii="Calibri" w:hAnsi="Calibri" w:cs="Calibri"/>
+      <w:color w:val="000000"/>
+      <w:sz w:val="24"/>
+      <w:szCs w:val="24"/>
+    </w:rPr>
+  </w:style>
 </w:styles>
 </file>
 
@@ -9658,7 +10129,7 @@
 </file>
 
 <file path=customXml/itemProps1.xml><?xml version="1.0" encoding="utf-8"?>
-<ds:datastoreItem xmlns:ds="http://schemas.openxmlformats.org/officeDocument/2006/customXml" ds:itemID="{C401BA11-86B2-4537-90FF-4FCC327B7FAB}">
+<ds:datastoreItem xmlns:ds="http://schemas.openxmlformats.org/officeDocument/2006/customXml" ds:itemID="{E35483AE-83F9-4B42-9AD7-137620DA4383}">
   <ds:schemaRefs>
     <ds:schemaRef ds:uri="http://schemas.openxmlformats.org/officeDocument/2006/bibliography"/>
   </ds:schemaRefs>

</xml_diff>